<commit_message>
NP report updates 19:11
</commit_message>
<xml_diff>
--- a/ProjectReport/ISS SLS Final Report.docx
+++ b/ProjectReport/ISS SLS Final Report.docx
@@ -1,6 +1,6 @@
 
 <file path=word/document.xml><?xml version="1.0" encoding="utf-8"?>
-<w:document xmlns:wpc="http://schemas.microsoft.com/office/word/2010/wordprocessingCanvas" xmlns:cx="http://schemas.microsoft.com/office/drawing/2014/chartex" xmlns:cx1="http://schemas.microsoft.com/office/drawing/2015/9/8/chartex" xmlns:cx2="http://schemas.microsoft.com/office/drawing/2015/10/21/chartex" xmlns:cx3="http://schemas.microsoft.com/office/drawing/2016/5/9/chartex" xmlns:cx4="http://schemas.microsoft.com/office/drawing/2016/5/10/chartex" xmlns:cx5="http://schemas.microsoft.com/office/drawing/2016/5/11/chartex" xmlns:cx6="http://schemas.microsoft.com/office/drawing/2016/5/12/chartex" xmlns:cx7="http://schemas.microsoft.com/office/drawing/2016/5/13/chartex" xmlns:cx8="http://schemas.microsoft.com/office/drawing/2016/5/14/chartex" xmlns:mc="http://schemas.openxmlformats.org/markup-compatibility/2006" xmlns:aink="http://schemas.microsoft.com/office/drawing/2016/ink" xmlns:am3d="http://schemas.microsoft.com/office/drawing/2017/model3d" xmlns:o="urn:schemas-microsoft-com:office:office" xmlns:r="http://schemas.openxmlformats.org/officeDocument/2006/relationships" xmlns:m="http://schemas.openxmlformats.org/officeDocument/2006/math" xmlns:v="urn:schemas-microsoft-com:vml" xmlns:wp14="http://schemas.microsoft.com/office/word/2010/wordprocessingDrawing" xmlns:wp="http://schemas.openxmlformats.org/drawingml/2006/wordprocessingDrawing" xmlns:w10="urn:schemas-microsoft-com:office:word" xmlns:w="http://schemas.openxmlformats.org/wordprocessingml/2006/main" xmlns:w14="http://schemas.microsoft.com/office/word/2010/wordml" xmlns:w15="http://schemas.microsoft.com/office/word/2012/wordml" xmlns:w16cex="http://schemas.microsoft.com/office/word/2018/wordml/cex" xmlns:w16cid="http://schemas.microsoft.com/office/word/2016/wordml/cid" xmlns:w16="http://schemas.microsoft.com/office/word/2018/wordml" xmlns:w16se="http://schemas.microsoft.com/office/word/2015/wordml/symex" xmlns:wpg="http://schemas.microsoft.com/office/word/2010/wordprocessingGroup" xmlns:wpi="http://schemas.microsoft.com/office/word/2010/wordprocessingInk" xmlns:wne="http://schemas.microsoft.com/office/word/2006/wordml" xmlns:wps="http://schemas.microsoft.com/office/word/2010/wordprocessingShape" mc:Ignorable="w14 w15 w16se w16cid w16 w16cex wp14">
+<w:document xmlns:wpc="http://schemas.microsoft.com/office/word/2010/wordprocessingCanvas" xmlns:cx="http://schemas.microsoft.com/office/drawing/2014/chartex" xmlns:cx1="http://schemas.microsoft.com/office/drawing/2015/9/8/chartex" xmlns:cx2="http://schemas.microsoft.com/office/drawing/2015/10/21/chartex" xmlns:cx3="http://schemas.microsoft.com/office/drawing/2016/5/9/chartex" xmlns:cx4="http://schemas.microsoft.com/office/drawing/2016/5/10/chartex" xmlns:cx5="http://schemas.microsoft.com/office/drawing/2016/5/11/chartex" xmlns:cx6="http://schemas.microsoft.com/office/drawing/2016/5/12/chartex" xmlns:cx7="http://schemas.microsoft.com/office/drawing/2016/5/13/chartex" xmlns:cx8="http://schemas.microsoft.com/office/drawing/2016/5/14/chartex" xmlns:mc="http://schemas.openxmlformats.org/markup-compatibility/2006" xmlns:aink="http://schemas.microsoft.com/office/drawing/2016/ink" xmlns:am3d="http://schemas.microsoft.com/office/drawing/2017/model3d" xmlns:o="urn:schemas-microsoft-com:office:office" xmlns:r="http://schemas.openxmlformats.org/officeDocument/2006/relationships" xmlns:m="http://schemas.openxmlformats.org/officeDocument/2006/math" xmlns:v="urn:schemas-microsoft-com:vml" xmlns:wp14="http://schemas.microsoft.com/office/word/2010/wordprocessingDrawing" xmlns:wp="http://schemas.openxmlformats.org/drawingml/2006/wordprocessingDrawing" xmlns:w10="urn:schemas-microsoft-com:office:word" xmlns:w="http://schemas.openxmlformats.org/wordprocessingml/2006/main" xmlns:w14="http://schemas.microsoft.com/office/word/2010/wordml" xmlns:w15="http://schemas.microsoft.com/office/word/2012/wordml" xmlns:w16cex="http://schemas.microsoft.com/office/word/2018/wordml/cex" xmlns:w16cid="http://schemas.microsoft.com/office/word/2016/wordml/cid" xmlns:w16="http://schemas.microsoft.com/office/word/2018/wordml" xmlns:w16sdtdh="http://schemas.microsoft.com/office/word/2020/wordml/sdtdatahash" xmlns:w16se="http://schemas.microsoft.com/office/word/2015/wordml/symex" xmlns:wpg="http://schemas.microsoft.com/office/word/2010/wordprocessingGroup" xmlns:wpi="http://schemas.microsoft.com/office/word/2010/wordprocessingInk" xmlns:wne="http://schemas.microsoft.com/office/word/2006/wordml" xmlns:wps="http://schemas.microsoft.com/office/word/2010/wordprocessingShape" mc:Ignorable="w14 w15 w16se w16cid w16 w16cex w16sdtdh wp14">
   <w:body>
     <w:p>
       <w:pPr>
@@ -2078,6 +2078,439 @@
       </w:r>
       <w:bookmarkEnd w:id="4"/>
     </w:p>
+    <w:p>
+      <w:r>
+        <w:t xml:space="preserve">A large volume of financial instruments </w:t>
+      </w:r>
+      <w:proofErr w:type="gramStart"/>
+      <w:r>
+        <w:t>are</w:t>
+      </w:r>
+      <w:proofErr w:type="gramEnd"/>
+      <w:r>
+        <w:t xml:space="preserve"> traded daily on exchanges and a growing majority of these are traded using automated trading algorithms. </w:t>
+      </w:r>
+      <w:r>
+        <w:t xml:space="preserve">An automated trading strategy that </w:t>
+      </w:r>
+      <w:r>
+        <w:t xml:space="preserve">maximizes </w:t>
+      </w:r>
+      <w:r>
+        <w:t>profit is highly desirable for mutual funds and hedge funds.</w:t>
+      </w:r>
+    </w:p>
+    <w:p>
+      <w:r>
+        <w:t>These trading algos can be broadly categorized into</w:t>
+      </w:r>
+      <w:r>
+        <w:t>:</w:t>
+      </w:r>
+    </w:p>
+    <w:p>
+      <w:pPr>
+        <w:pStyle w:val="ListParagraph"/>
+        <w:numPr>
+          <w:ilvl w:val="0"/>
+          <w:numId w:val="36"/>
+        </w:numPr>
+      </w:pPr>
+      <w:r>
+        <w:rPr>
+          <w:u w:val="single"/>
+        </w:rPr>
+        <w:t>Passive</w:t>
+      </w:r>
+      <w:r>
+        <w:rPr>
+          <w:u w:val="single"/>
+        </w:rPr>
+        <w:t xml:space="preserve"> / </w:t>
+      </w:r>
+      <w:r>
+        <w:rPr>
+          <w:u w:val="single"/>
+        </w:rPr>
+        <w:t>Fundamental Trading</w:t>
+      </w:r>
+      <w:r>
+        <w:t xml:space="preserve"> which is primarily a long-term strategy based on market </w:t>
+      </w:r>
+      <w:r>
+        <w:t xml:space="preserve">and security </w:t>
+      </w:r>
+      <w:r>
+        <w:t>fundamentals or passive</w:t>
+      </w:r>
+      <w:r>
+        <w:t xml:space="preserve">ly </w:t>
+      </w:r>
+      <w:proofErr w:type="gramStart"/>
+      <w:r>
+        <w:t xml:space="preserve">benchmark </w:t>
+      </w:r>
+      <w:r>
+        <w:t xml:space="preserve"> index</w:t>
+      </w:r>
+      <w:proofErr w:type="gramEnd"/>
+      <w:r>
+        <w:t xml:space="preserve"> trading. </w:t>
+      </w:r>
+    </w:p>
+    <w:p>
+      <w:pPr>
+        <w:pStyle w:val="ListParagraph"/>
+        <w:numPr>
+          <w:ilvl w:val="0"/>
+          <w:numId w:val="36"/>
+        </w:numPr>
+      </w:pPr>
+      <w:r>
+        <w:rPr>
+          <w:u w:val="single"/>
+        </w:rPr>
+        <w:t>Active</w:t>
+      </w:r>
+      <w:r>
+        <w:rPr>
+          <w:u w:val="single"/>
+        </w:rPr>
+        <w:t xml:space="preserve"> / </w:t>
+      </w:r>
+      <w:r>
+        <w:rPr>
+          <w:u w:val="single"/>
+        </w:rPr>
+        <w:t xml:space="preserve">Price Action </w:t>
+      </w:r>
+      <w:r>
+        <w:rPr>
+          <w:u w:val="single"/>
+        </w:rPr>
+        <w:t>T</w:t>
+      </w:r>
+      <w:r>
+        <w:rPr>
+          <w:u w:val="single"/>
+        </w:rPr>
+        <w:t>rading</w:t>
+      </w:r>
+      <w:r>
+        <w:t xml:space="preserve"> which is based on </w:t>
+      </w:r>
+      <w:r>
+        <w:t xml:space="preserve">buying and selling securities based on short-term movements to profit from the price movements </w:t>
+      </w:r>
+      <w:r>
+        <w:t xml:space="preserve">and </w:t>
+      </w:r>
+      <w:r>
+        <w:t>relies on historical prices (open, high, low, and close) to make trading decisions.</w:t>
+      </w:r>
+      <w:r>
+        <w:t xml:space="preserve"> </w:t>
+      </w:r>
+    </w:p>
+    <w:p>
+      <w:r>
+        <w:t xml:space="preserve">This project will </w:t>
+      </w:r>
+      <w:r>
+        <w:t xml:space="preserve">focus on the </w:t>
+      </w:r>
+      <w:r>
+        <w:rPr>
+          <w:u w:val="single"/>
+        </w:rPr>
+        <w:t>Price Action Trading</w:t>
+      </w:r>
+      <w:r>
+        <w:t xml:space="preserve"> </w:t>
+      </w:r>
+      <w:r>
+        <w:t xml:space="preserve">which is driven on the </w:t>
+      </w:r>
+      <w:r>
+        <w:t xml:space="preserve">characteristics of a security’s price movements. Since it ignores the </w:t>
+      </w:r>
+      <w:r>
+        <w:t xml:space="preserve">more subjective </w:t>
+      </w:r>
+      <w:r>
+        <w:t xml:space="preserve">fundamental </w:t>
+      </w:r>
+      <w:r>
+        <w:t xml:space="preserve">factors </w:t>
+      </w:r>
+      <w:r>
+        <w:t xml:space="preserve">and focuses </w:t>
+      </w:r>
+      <w:r>
+        <w:t xml:space="preserve">solely on </w:t>
+      </w:r>
+      <w:r>
+        <w:t xml:space="preserve">recent and past price </w:t>
+      </w:r>
+      <w:r>
+        <w:t>data</w:t>
+      </w:r>
+      <w:r>
+        <w:t xml:space="preserve">, the </w:t>
+      </w:r>
+      <w:r>
+        <w:t>P</w:t>
+      </w:r>
+      <w:r>
+        <w:t xml:space="preserve">rice </w:t>
+      </w:r>
+      <w:r>
+        <w:t>A</w:t>
+      </w:r>
+      <w:r>
+        <w:t xml:space="preserve">ction </w:t>
+      </w:r>
+      <w:r>
+        <w:t>T</w:t>
+      </w:r>
+      <w:r>
+        <w:t xml:space="preserve">rading </w:t>
+      </w:r>
+      <w:r>
+        <w:t>S</w:t>
+      </w:r>
+      <w:r>
+        <w:t xml:space="preserve">trategy is </w:t>
+      </w:r>
+      <w:r>
+        <w:t xml:space="preserve">more conducive to Machine Learning. </w:t>
+      </w:r>
+    </w:p>
+    <w:p>
+      <w:r>
+        <w:t xml:space="preserve">There </w:t>
+      </w:r>
+      <w:r>
+        <w:t xml:space="preserve">are essentially two contrasting </w:t>
+      </w:r>
+      <w:r>
+        <w:t xml:space="preserve">approaches to </w:t>
+      </w:r>
+      <w:r>
+        <w:t xml:space="preserve">developing price trading </w:t>
+      </w:r>
+      <w:r>
+        <w:t>strategies</w:t>
+      </w:r>
+      <w:r>
+        <w:t>:</w:t>
+      </w:r>
+    </w:p>
+    <w:p>
+      <w:pPr>
+        <w:pStyle w:val="ListParagraph"/>
+        <w:numPr>
+          <w:ilvl w:val="1"/>
+          <w:numId w:val="36"/>
+        </w:numPr>
+      </w:pPr>
+      <w:r>
+        <w:rPr>
+          <w:u w:val="single"/>
+        </w:rPr>
+        <w:t>M</w:t>
+      </w:r>
+      <w:r>
+        <w:rPr>
+          <w:u w:val="single"/>
+        </w:rPr>
+        <w:t>odel based</w:t>
+      </w:r>
+      <w:r>
+        <w:t xml:space="preserve">: </w:t>
+      </w:r>
+      <w:r>
+        <w:t xml:space="preserve"> </w:t>
+      </w:r>
+      <w:r>
+        <w:t xml:space="preserve">This </w:t>
+      </w:r>
+      <w:r>
+        <w:t xml:space="preserve">approach </w:t>
+      </w:r>
+      <w:r>
+        <w:t xml:space="preserve">attempts to create a mathematical model of the market thru </w:t>
+      </w:r>
+      <w:r>
+        <w:t xml:space="preserve">representative variables </w:t>
+      </w:r>
+      <w:r>
+        <w:t>(</w:t>
+      </w:r>
+      <w:proofErr w:type="spellStart"/>
+      <w:proofErr w:type="gramStart"/>
+      <w:r>
+        <w:t>eg</w:t>
+      </w:r>
+      <w:proofErr w:type="spellEnd"/>
+      <w:proofErr w:type="gramEnd"/>
+      <w:r>
+        <w:t xml:space="preserve"> </w:t>
+      </w:r>
+      <w:r>
+        <w:t xml:space="preserve">mean </w:t>
+      </w:r>
+      <w:r>
+        <w:t xml:space="preserve">price, </w:t>
+      </w:r>
+      <w:r>
+        <w:t>corelations</w:t>
+      </w:r>
+      <w:r>
+        <w:t xml:space="preserve">) </w:t>
+      </w:r>
+      <w:r>
+        <w:t xml:space="preserve">to </w:t>
+      </w:r>
+      <w:r>
+        <w:t xml:space="preserve">create a </w:t>
+      </w:r>
+      <w:r>
+        <w:t xml:space="preserve">simplified representation of the true complex </w:t>
+      </w:r>
+      <w:r>
+        <w:t xml:space="preserve">market </w:t>
+      </w:r>
+      <w:r>
+        <w:t>model</w:t>
+      </w:r>
+      <w:r>
+        <w:t xml:space="preserve">. </w:t>
+      </w:r>
+      <w:r>
+        <w:t xml:space="preserve"> </w:t>
+      </w:r>
+      <w:r>
+        <w:t xml:space="preserve">Some examples of this are </w:t>
+      </w:r>
+      <w:r>
+        <w:t xml:space="preserve">trend-following, mean reversion, arbitrage strategies </w:t>
+      </w:r>
+      <w:r>
+        <w:t>etc</w:t>
+      </w:r>
+    </w:p>
+    <w:p>
+      <w:pPr>
+        <w:pStyle w:val="ListParagraph"/>
+        <w:numPr>
+          <w:ilvl w:val="1"/>
+          <w:numId w:val="36"/>
+        </w:numPr>
+      </w:pPr>
+      <w:r>
+        <w:rPr>
+          <w:u w:val="single"/>
+        </w:rPr>
+        <w:t>Model free</w:t>
+      </w:r>
+      <w:r>
+        <w:t xml:space="preserve">: Here there is no attempt to model the market, rather it </w:t>
+      </w:r>
+      <w:r>
+        <w:t>look</w:t>
+      </w:r>
+      <w:r>
+        <w:t>s</w:t>
+      </w:r>
+      <w:r>
+        <w:t xml:space="preserve"> </w:t>
+      </w:r>
+      <w:r>
+        <w:t xml:space="preserve">at </w:t>
+      </w:r>
+      <w:r>
+        <w:t xml:space="preserve">price patterns and attempt to fit an algorithm to it. </w:t>
+      </w:r>
+      <w:r>
+        <w:t xml:space="preserve">There is no attempt to produce a causal analysis or explanation – just an attempt to identify patterns that will repeat </w:t>
+      </w:r>
+      <w:r>
+        <w:t xml:space="preserve">in the future. </w:t>
+      </w:r>
+      <w:r>
+        <w:t xml:space="preserve">Examples here are Technical analysis, charting, </w:t>
+      </w:r>
+      <w:r>
+        <w:t>candle patterns</w:t>
+      </w:r>
+      <w:r>
+        <w:t xml:space="preserve"> etc </w:t>
+      </w:r>
+    </w:p>
+    <w:p>
+      <w:r>
+        <w:t xml:space="preserve">This project will focus on the </w:t>
+      </w:r>
+      <w:r>
+        <w:rPr>
+          <w:u w:val="single"/>
+        </w:rPr>
+        <w:t>Model free</w:t>
+      </w:r>
+      <w:r>
+        <w:t xml:space="preserve"> approach and leverage </w:t>
+      </w:r>
+      <w:r>
+        <w:rPr>
+          <w:b/>
+          <w:bCs/>
+        </w:rPr>
+        <w:t>Reinforcement Learning</w:t>
+      </w:r>
+      <w:r>
+        <w:t xml:space="preserve"> (RL)</w:t>
+      </w:r>
+      <w:r>
+        <w:t xml:space="preserve"> to develop an automated trading agent (</w:t>
+      </w:r>
+      <w:r>
+        <w:rPr>
+          <w:b/>
+          <w:bCs/>
+        </w:rPr>
+        <w:t>Smart Trader</w:t>
+      </w:r>
+      <w:r>
+        <w:t xml:space="preserve">) driven solely on </w:t>
+      </w:r>
+      <w:r>
+        <w:t>historical data</w:t>
+      </w:r>
+      <w:r>
+        <w:t xml:space="preserve"> and derived technical features</w:t>
+      </w:r>
+      <w:r>
+        <w:t>.</w:t>
+      </w:r>
+    </w:p>
+    <w:p>
+      <w:r>
+        <w:t xml:space="preserve"> </w:t>
+      </w:r>
+    </w:p>
+    <w:p/>
+    <w:p/>
+    <w:p/>
+    <w:p/>
+    <w:p>
+      <w:pPr>
+        <w:jc w:val="left"/>
+      </w:pPr>
+      <w:r>
+        <w:br w:type="page"/>
+      </w:r>
+    </w:p>
     <w:p/>
     <w:p>
       <w:pPr>
@@ -2091,26 +2524,402 @@
       <w:bookmarkEnd w:id="5"/>
     </w:p>
     <w:p>
-      <w:pPr>
-        <w:jc w:val="left"/>
-        <w:rPr>
-          <w:b/>
-          <w:caps/>
-          <w:sz w:val="28"/>
-          <w:szCs w:val="28"/>
-        </w:rPr>
-      </w:pPr>
       <w:bookmarkStart w:id="6" w:name="_Toc40015427"/>
-    </w:p>
-    <w:p>
-      <w:pPr>
+      <w:r>
+        <w:t xml:space="preserve">While RL has traditionally proved its capabilities in learning to play games, </w:t>
+      </w:r>
+      <w:r>
+        <w:t xml:space="preserve">RL presents a unique opportunity to model the complexities of </w:t>
+      </w:r>
+      <w:r>
+        <w:t xml:space="preserve">the </w:t>
+      </w:r>
+      <w:r>
+        <w:t xml:space="preserve">trading </w:t>
+      </w:r>
+      <w:r>
+        <w:t xml:space="preserve">strategy </w:t>
+      </w:r>
+      <w:r>
+        <w:t xml:space="preserve">as a game in which an agent can be </w:t>
+      </w:r>
+      <w:r>
+        <w:t xml:space="preserve">trained </w:t>
+      </w:r>
+      <w:r>
+        <w:t xml:space="preserve">to maximize </w:t>
+      </w:r>
+      <w:r>
+        <w:t xml:space="preserve">its total </w:t>
+      </w:r>
+      <w:r>
+        <w:t>reward</w:t>
+      </w:r>
+      <w:r>
+        <w:t xml:space="preserve"> from the market</w:t>
+      </w:r>
+      <w:r>
+        <w:t xml:space="preserve">. </w:t>
+      </w:r>
+    </w:p>
+    <w:p>
+      <w:r>
+        <w:t xml:space="preserve">Trading is a continuous strategy in which decisions are taken sequentially and which collectively culminate into a profit or loss. As such, there are no specific label associated with any historical data and </w:t>
+      </w:r>
+      <w:r>
+        <w:t xml:space="preserve">this </w:t>
+      </w:r>
+      <w:r>
+        <w:t xml:space="preserve">is a major problem for traditional Supervised Learning </w:t>
+      </w:r>
+      <w:r>
+        <w:t xml:space="preserve">(SL) </w:t>
+      </w:r>
+      <w:r>
+        <w:t xml:space="preserve">approaches. </w:t>
+      </w:r>
+      <w:r>
+        <w:t xml:space="preserve">On the other hand, </w:t>
+      </w:r>
+      <w:r>
+        <w:t xml:space="preserve">RL can </w:t>
+      </w:r>
+      <w:r>
+        <w:t xml:space="preserve">use feedback from its own action and experiences </w:t>
+      </w:r>
+      <w:proofErr w:type="spellStart"/>
+      <w:proofErr w:type="gramStart"/>
+      <w:r>
+        <w:t>ie</w:t>
+      </w:r>
+      <w:proofErr w:type="spellEnd"/>
+      <w:proofErr w:type="gramEnd"/>
+      <w:r>
+        <w:t xml:space="preserve"> </w:t>
+      </w:r>
+      <w:r>
+        <w:t xml:space="preserve">the rewards returned by the stock market to learn an optimal trading strategy. </w:t>
+      </w:r>
+    </w:p>
+    <w:p>
+      <w:r>
+        <w:t>RL also has different learning goals from SL. While SL learns to make the best predictions</w:t>
+      </w:r>
+      <w:r>
+        <w:t xml:space="preserve"> (Classification or Regression)</w:t>
+      </w:r>
+      <w:r>
+        <w:t xml:space="preserve">, RL learns </w:t>
+      </w:r>
+      <w:r>
+        <w:t xml:space="preserve">a policy for actions </w:t>
+      </w:r>
+      <w:r>
+        <w:t xml:space="preserve">that would maximize </w:t>
+      </w:r>
+      <w:r>
+        <w:t xml:space="preserve">its </w:t>
+      </w:r>
+      <w:r>
+        <w:t xml:space="preserve">long-term cumulative reward, which </w:t>
+      </w:r>
+      <w:r>
+        <w:t xml:space="preserve">is </w:t>
+      </w:r>
+      <w:r>
+        <w:t xml:space="preserve">goal of trading. </w:t>
+      </w:r>
+    </w:p>
+    <w:p>
+      <w:r>
+        <w:t>T</w:t>
+      </w:r>
+      <w:r>
+        <w:t xml:space="preserve">rading is a continuous </w:t>
+      </w:r>
+      <w:r>
+        <w:t xml:space="preserve">activity and </w:t>
+      </w:r>
+      <w:r>
+        <w:t xml:space="preserve">has no </w:t>
+      </w:r>
+      <w:r>
+        <w:t xml:space="preserve">defined </w:t>
+      </w:r>
+      <w:r>
+        <w:t xml:space="preserve">endpoint. </w:t>
+      </w:r>
+      <w:proofErr w:type="gramStart"/>
+      <w:r>
+        <w:t>Also</w:t>
+      </w:r>
+      <w:proofErr w:type="gramEnd"/>
+      <w:r>
+        <w:t xml:space="preserve"> t</w:t>
+      </w:r>
+      <w:r>
+        <w:t xml:space="preserve">rading is a partially observable </w:t>
+      </w:r>
+      <w:r>
+        <w:t xml:space="preserve">environment </w:t>
+      </w:r>
+      <w:r>
+        <w:t xml:space="preserve">as we do not have complete information about the traders in the market. Since </w:t>
+      </w:r>
+      <w:r>
+        <w:t xml:space="preserve">we have a </w:t>
+      </w:r>
+      <w:r>
+        <w:rPr>
+          <w:rFonts w:ascii="Helvetica" w:hAnsi="Helvetica"/>
+          <w:color w:val="000000"/>
+          <w:sz w:val="20"/>
+          <w:szCs w:val="20"/>
+          <w:shd w:val="clear" w:color="auto" w:fill="FFFFFF"/>
+        </w:rPr>
+        <w:t>Partially Observable Markov Decision Processes (POMDP)</w:t>
+      </w:r>
+      <w:r>
+        <w:rPr>
+          <w:rFonts w:ascii="Helvetica" w:hAnsi="Helvetica"/>
+          <w:color w:val="000000"/>
+          <w:sz w:val="20"/>
+          <w:szCs w:val="20"/>
+          <w:shd w:val="clear" w:color="auto" w:fill="FFFFFF"/>
+        </w:rPr>
+        <w:t xml:space="preserve"> and </w:t>
+      </w:r>
+      <w:r>
+        <w:t xml:space="preserve">we don’t know the reward function and transition probability, we use </w:t>
+      </w:r>
+      <w:r>
+        <w:rPr>
+          <w:u w:val="single"/>
+        </w:rPr>
+        <w:t>model-free reinforcement learning</w:t>
+      </w:r>
+      <w:r>
+        <w:t xml:space="preserve"> which is </w:t>
+      </w:r>
+      <w:r>
         <w:rPr>
           <w:b/>
           <w:bCs/>
-          <w:u w:val="single"/>
-        </w:rPr>
-      </w:pPr>
-    </w:p>
+        </w:rPr>
+        <w:t>Q-Learning</w:t>
+      </w:r>
+      <w:r>
+        <w:t>.</w:t>
+      </w:r>
+    </w:p>
+    <w:p>
+      <w:r>
+        <w:t>Q</w:t>
+      </w:r>
+      <w:r>
+        <w:t xml:space="preserve">-learning is a model-free reinforcement learning algorithm. It is a value-based method that </w:t>
+      </w:r>
+      <w:r>
+        <w:t xml:space="preserve">supplies </w:t>
+      </w:r>
+      <w:r>
+        <w:t xml:space="preserve">information </w:t>
+      </w:r>
+      <w:r>
+        <w:t>(exploit)</w:t>
+      </w:r>
+      <w:r>
+        <w:t xml:space="preserve"> </w:t>
+      </w:r>
+      <w:r>
+        <w:t xml:space="preserve">to an agent for the </w:t>
+      </w:r>
+      <w:r>
+        <w:t>next</w:t>
+      </w:r>
+      <w:r>
+        <w:t xml:space="preserve"> </w:t>
+      </w:r>
+      <w:r>
+        <w:t xml:space="preserve">trading </w:t>
+      </w:r>
+      <w:r>
+        <w:t>action</w:t>
+      </w:r>
+      <w:r>
+        <w:t xml:space="preserve"> (buy, hold, sell)</w:t>
+      </w:r>
+      <w:r>
+        <w:t xml:space="preserve">.  It is an off-policy algorithm as the q-learning function learns from </w:t>
+      </w:r>
+      <w:r>
+        <w:t>occasional</w:t>
+      </w:r>
+      <w:r>
+        <w:t xml:space="preserve"> random </w:t>
+      </w:r>
+      <w:r>
+        <w:t xml:space="preserve">actions </w:t>
+      </w:r>
+      <w:r>
+        <w:t xml:space="preserve">(explore) </w:t>
+      </w:r>
+      <w:r>
+        <w:t>that are outside the current policy</w:t>
+      </w:r>
+      <w:r>
+        <w:t xml:space="preserve">. </w:t>
+      </w:r>
+    </w:p>
+    <w:p>
+      <w:r>
+        <w:rPr>
+          <w:b/>
+          <w:bCs/>
+        </w:rPr>
+        <w:t xml:space="preserve">Deep </w:t>
+      </w:r>
+      <w:r>
+        <w:rPr>
+          <w:b/>
+          <w:bCs/>
+        </w:rPr>
+        <w:t>Q</w:t>
+      </w:r>
+      <w:r>
+        <w:rPr>
+          <w:b/>
+          <w:bCs/>
+        </w:rPr>
+        <w:t>-</w:t>
+      </w:r>
+      <w:r>
+        <w:rPr>
+          <w:b/>
+          <w:bCs/>
+        </w:rPr>
+        <w:t>Learning</w:t>
+      </w:r>
+      <w:r>
+        <w:t> approximates the Q</w:t>
+      </w:r>
+      <w:r>
+        <w:t>-</w:t>
+      </w:r>
+      <w:r>
+        <w:t>value with a neural network as a function approximator.</w:t>
+      </w:r>
+    </w:p>
+    <w:p>
+      <w:pPr>
+        <w:jc w:val="left"/>
+      </w:pPr>
+      <w:r>
+        <w:t>Q</w:t>
+      </w:r>
+      <w:r>
+        <w:t>-value</w:t>
+      </w:r>
+      <w:r>
+        <w:t xml:space="preserve"> refers to the action quality </w:t>
+      </w:r>
+      <w:r>
+        <w:t xml:space="preserve">and is stored in </w:t>
+      </w:r>
+      <w:r>
+        <w:t>Q-table with dimensions [state,</w:t>
+      </w:r>
+      <w:r>
+        <w:t xml:space="preserve"> </w:t>
+      </w:r>
+      <w:r>
+        <w:t>action]</w:t>
+      </w:r>
+      <w:r>
+        <w:t xml:space="preserve">. The Q-value is </w:t>
+      </w:r>
+      <w:r>
+        <w:t xml:space="preserve">the maximum discounted future reward when an action </w:t>
+      </w:r>
+      <w:r>
+        <w:t xml:space="preserve">a </w:t>
+      </w:r>
+      <w:r>
+        <w:t>is performed in a state s.</w:t>
+      </w:r>
+      <w:r>
+        <w:t xml:space="preserve"> The objective of </w:t>
+      </w:r>
+      <w:r>
+        <w:t>Q-</w:t>
+      </w:r>
+      <w:r>
+        <w:t>l</w:t>
+      </w:r>
+      <w:r>
+        <w:t xml:space="preserve">earning is </w:t>
+      </w:r>
+      <w:r>
+        <w:t xml:space="preserve">to learn </w:t>
+      </w:r>
+      <w:r>
+        <w:t xml:space="preserve">the </w:t>
+      </w:r>
+      <w:r>
+        <w:t xml:space="preserve">optimal value of </w:t>
+      </w:r>
+      <w:r>
+        <w:t>the Q-table</w:t>
+      </w:r>
+      <w:r>
+        <w:t xml:space="preserve"> </w:t>
+      </w:r>
+      <w:r>
+        <w:t>that will provide the maximum reward at the end of the n number of training cycles or iterations.</w:t>
+      </w:r>
+      <w:r>
+        <w:t xml:space="preserve"> It functions well without the reward functions and state transition probabilities.</w:t>
+      </w:r>
+    </w:p>
+    <w:p>
+      <w:r>
+        <w:t xml:space="preserve">At run-time, the agent will evaluate </w:t>
+      </w:r>
+      <w:r>
+        <w:t xml:space="preserve">rate each and every action </w:t>
+      </w:r>
+      <w:r>
+        <w:t xml:space="preserve">from the current state </w:t>
+      </w:r>
+      <w:r>
+        <w:t xml:space="preserve">and </w:t>
+      </w:r>
+      <w:r>
+        <w:t xml:space="preserve">select the one with the </w:t>
+      </w:r>
+      <w:r>
+        <w:t xml:space="preserve">maximum </w:t>
+      </w:r>
+      <w:r>
+        <w:t>Q-</w:t>
+      </w:r>
+      <w:r>
+        <w:t>value</w:t>
+      </w:r>
+      <w:r>
+        <w:t xml:space="preserve"> </w:t>
+      </w:r>
+    </w:p>
+    <w:p/>
+    <w:p/>
+    <w:p>
+      <w:pPr>
+        <w:jc w:val="left"/>
+      </w:pPr>
+    </w:p>
+    <w:p/>
+    <w:p/>
+    <w:p/>
     <w:p>
       <w:pPr>
         <w:jc w:val="left"/>
@@ -2225,27 +3034,1134 @@
       </w:r>
       <w:bookmarkEnd w:id="8"/>
     </w:p>
-    <w:p/>
+    <w:p>
+      <w:r>
+        <w:rPr>
+          <w:rFonts w:cs="Arial"/>
+          <w:color w:val="4D4E4F"/>
+          <w:sz w:val="21"/>
+          <w:szCs w:val="21"/>
+          <w:shd w:val="clear" w:color="auto" w:fill="FFFFFF"/>
+        </w:rPr>
+        <w:t>A </w:t>
+      </w:r>
+      <w:r>
+        <w:rPr>
+          <w:rStyle w:val="Strong"/>
+          <w:rFonts w:cs="Arial"/>
+          <w:color w:val="4D4E4F"/>
+          <w:sz w:val="21"/>
+          <w:szCs w:val="21"/>
+          <w:shd w:val="clear" w:color="auto" w:fill="FFFFFF"/>
+        </w:rPr>
+        <w:t>state</w:t>
+      </w:r>
+      <w:r>
+        <w:rPr>
+          <w:rFonts w:cs="Arial"/>
+          <w:color w:val="4D4E4F"/>
+          <w:sz w:val="21"/>
+          <w:szCs w:val="21"/>
+          <w:shd w:val="clear" w:color="auto" w:fill="FFFFFF"/>
+        </w:rPr>
+        <w:t xml:space="preserve"> is </w:t>
+      </w:r>
+      <w:r>
+        <w:rPr>
+          <w:rFonts w:cs="Arial"/>
+          <w:color w:val="4D4E4F"/>
+          <w:sz w:val="21"/>
+          <w:szCs w:val="21"/>
+          <w:shd w:val="clear" w:color="auto" w:fill="FFFFFF"/>
+        </w:rPr>
+        <w:t xml:space="preserve">the description on the current environment that </w:t>
+      </w:r>
+      <w:r>
+        <w:rPr>
+          <w:rFonts w:cs="Arial"/>
+          <w:color w:val="4D4E4F"/>
+          <w:sz w:val="21"/>
+          <w:szCs w:val="21"/>
+          <w:shd w:val="clear" w:color="auto" w:fill="FFFFFF"/>
+        </w:rPr>
+        <w:t>the agent finds itself</w:t>
+      </w:r>
+      <w:r>
+        <w:rPr>
+          <w:rFonts w:cs="Arial"/>
+          <w:color w:val="4D4E4F"/>
+          <w:sz w:val="21"/>
+          <w:szCs w:val="21"/>
+          <w:shd w:val="clear" w:color="auto" w:fill="FFFFFF"/>
+        </w:rPr>
+        <w:t xml:space="preserve">. The details on this state are provided to the agent by the environment. It is important that this state has the </w:t>
+      </w:r>
+      <w:hyperlink r:id="rId11" w:history="1">
+        <w:r>
+          <w:t>Markov Property</w:t>
+        </w:r>
+      </w:hyperlink>
+      <w:r>
+        <w:t> </w:t>
+      </w:r>
+      <w:proofErr w:type="spellStart"/>
+      <w:proofErr w:type="gramStart"/>
+      <w:r>
+        <w:t>ie</w:t>
+      </w:r>
+      <w:proofErr w:type="spellEnd"/>
+      <w:proofErr w:type="gramEnd"/>
+      <w:r>
+        <w:t xml:space="preserve"> </w:t>
+      </w:r>
+      <w:r>
+        <w:t xml:space="preserve">the </w:t>
+      </w:r>
+      <w:r>
+        <w:t xml:space="preserve">current </w:t>
+      </w:r>
+      <w:r>
+        <w:t xml:space="preserve">state </w:t>
+      </w:r>
+      <w:r>
+        <w:t xml:space="preserve">information has sufficient and necessary </w:t>
+      </w:r>
+      <w:r>
+        <w:t>information</w:t>
+      </w:r>
+      <w:r>
+        <w:t xml:space="preserve"> for </w:t>
+      </w:r>
+      <w:r>
+        <w:t xml:space="preserve">the agent </w:t>
+      </w:r>
+      <w:r>
+        <w:t xml:space="preserve">to </w:t>
+      </w:r>
+      <w:r>
+        <w:t>accurately predict expected next rewards and next states given an action, without the need for any additional information.</w:t>
+      </w:r>
+    </w:p>
+    <w:p>
+      <w:r>
+        <w:t xml:space="preserve">In our trading model, our OHLC daily price data is a time series and is not stationary </w:t>
+      </w:r>
+      <w:proofErr w:type="spellStart"/>
+      <w:proofErr w:type="gramStart"/>
+      <w:r>
+        <w:t>ie</w:t>
+      </w:r>
+      <w:proofErr w:type="spellEnd"/>
+      <w:proofErr w:type="gramEnd"/>
+      <w:r>
+        <w:t xml:space="preserve"> there is a trend embedded within the time-series. We make the daily OHLC price data by calculating the daily returns </w:t>
+      </w:r>
+      <w:proofErr w:type="spellStart"/>
+      <w:proofErr w:type="gramStart"/>
+      <w:r>
+        <w:t>ie</w:t>
+      </w:r>
+      <w:proofErr w:type="spellEnd"/>
+      <w:proofErr w:type="gramEnd"/>
+      <w:r>
+        <w:t xml:space="preserve"> today’s price – yesterday’s price. This makes the returns data stationary and this is what we use in our model to describe current state. </w:t>
+      </w:r>
+    </w:p>
+    <w:p>
+      <w:r>
+        <w:t xml:space="preserve">Furthermore, given the inherent trends in the price data, a single day of price returns is not sufficient to describe the complete state of the market. </w:t>
+      </w:r>
+      <w:proofErr w:type="gramStart"/>
+      <w:r>
+        <w:t>Hence</w:t>
+      </w:r>
+      <w:proofErr w:type="gramEnd"/>
+      <w:r>
+        <w:t xml:space="preserve"> we use a sliding window of n days of historical returns data (defined by parameter </w:t>
+      </w:r>
+      <w:proofErr w:type="spellStart"/>
+      <w:r>
+        <w:t>historical_n</w:t>
+      </w:r>
+      <w:proofErr w:type="spellEnd"/>
+      <w:r>
+        <w:t xml:space="preserve"> = 90) in the state description to provide the agent the full view of market movements in the recent past. </w:t>
+      </w:r>
+    </w:p>
+    <w:p>
+      <w:proofErr w:type="gramStart"/>
+      <w:r>
+        <w:t>Th</w:t>
+      </w:r>
+      <w:r>
+        <w:t>us</w:t>
+      </w:r>
+      <w:proofErr w:type="gramEnd"/>
+      <w:r>
+        <w:t xml:space="preserve"> the </w:t>
+      </w:r>
+      <w:r>
+        <w:t xml:space="preserve">full state </w:t>
+      </w:r>
+      <w:r>
+        <w:t xml:space="preserve">returned by the environment on every step is the today’s return + returns for the </w:t>
+      </w:r>
+      <w:proofErr w:type="spellStart"/>
+      <w:r>
+        <w:t>historical_n</w:t>
+      </w:r>
+      <w:proofErr w:type="spellEnd"/>
+      <w:r>
+        <w:t xml:space="preserve"> days. This state is input into the NN network to model the Q-value for the state-action value. </w:t>
+      </w:r>
+    </w:p>
+    <w:p>
+      <w:pPr>
+        <w:tabs>
+          <w:tab w:val="left" w:pos="1440"/>
+        </w:tabs>
+      </w:pPr>
+      <w:r>
+        <w:tab/>
+      </w:r>
+    </w:p>
     <w:p>
       <w:pPr>
         <w:pStyle w:val="Head2"/>
       </w:pPr>
       <w:bookmarkStart w:id="9" w:name="_Toc72072465"/>
       <w:r>
+        <w:t>ACTIONS</w:t>
+      </w:r>
+      <w:bookmarkEnd w:id="9"/>
+    </w:p>
+    <w:p>
+      <w:pPr>
+        <w:rPr>
+          <w:rFonts w:cs="Arial"/>
+          <w:color w:val="4D4E4F"/>
+          <w:sz w:val="21"/>
+          <w:szCs w:val="21"/>
+          <w:shd w:val="clear" w:color="auto" w:fill="FFFFFF"/>
+        </w:rPr>
+      </w:pPr>
+      <w:r>
+        <w:t>Action</w:t>
+      </w:r>
+      <w:r>
+        <w:t xml:space="preserve">s </w:t>
+      </w:r>
+      <w:r>
+        <w:t>is the set of all possible moves the agent can make</w:t>
+      </w:r>
+      <w:r>
+        <w:t xml:space="preserve"> from a given state</w:t>
+      </w:r>
+      <w:r>
+        <w:t>. </w:t>
+      </w:r>
+      <w:r>
+        <w:rPr>
+          <w:rFonts w:cs="Arial"/>
+          <w:color w:val="4D4E4F"/>
+          <w:sz w:val="21"/>
+          <w:szCs w:val="21"/>
+          <w:shd w:val="clear" w:color="auto" w:fill="FFFFFF"/>
+        </w:rPr>
+        <w:t xml:space="preserve">For our trading agent, there are only three permissible action: BUY, HOLD or SELL. </w:t>
+      </w:r>
+    </w:p>
+    <w:p>
+      <w:pPr>
+        <w:rPr>
+          <w:rFonts w:cs="Arial"/>
+          <w:color w:val="4D4E4F"/>
+          <w:sz w:val="21"/>
+          <w:szCs w:val="21"/>
+          <w:shd w:val="clear" w:color="auto" w:fill="FFFFFF"/>
+        </w:rPr>
+      </w:pPr>
+      <w:r>
+        <w:rPr>
+          <w:rFonts w:cs="Arial"/>
+          <w:color w:val="4D4E4F"/>
+          <w:sz w:val="21"/>
+          <w:szCs w:val="21"/>
+          <w:shd w:val="clear" w:color="auto" w:fill="FFFFFF"/>
+        </w:rPr>
+        <w:t xml:space="preserve">In order to affect the off-policy learning the model employs an </w:t>
+      </w:r>
+      <w:r>
+        <w:rPr>
+          <w:rFonts w:cs="Arial"/>
+          <w:color w:val="4D4E4F"/>
+          <w:sz w:val="21"/>
+          <w:szCs w:val="21"/>
+          <w:u w:val="single"/>
+          <w:shd w:val="clear" w:color="auto" w:fill="FFFFFF"/>
+        </w:rPr>
+        <w:t>Eps</w:t>
+      </w:r>
+      <w:r>
+        <w:rPr>
+          <w:rFonts w:cs="Arial"/>
+          <w:color w:val="4D4E4F"/>
+          <w:sz w:val="21"/>
+          <w:szCs w:val="21"/>
+          <w:u w:val="single"/>
+          <w:shd w:val="clear" w:color="auto" w:fill="FFFFFF"/>
+        </w:rPr>
+        <w:t>il</w:t>
+      </w:r>
+      <w:r>
+        <w:rPr>
+          <w:rFonts w:cs="Arial"/>
+          <w:color w:val="4D4E4F"/>
+          <w:sz w:val="21"/>
+          <w:szCs w:val="21"/>
+          <w:u w:val="single"/>
+          <w:shd w:val="clear" w:color="auto" w:fill="FFFFFF"/>
+        </w:rPr>
+        <w:t>on Greedy Policy</w:t>
+      </w:r>
+      <w:r>
+        <w:rPr>
+          <w:rFonts w:cs="Arial"/>
+          <w:color w:val="4D4E4F"/>
+          <w:sz w:val="21"/>
+          <w:szCs w:val="21"/>
+          <w:shd w:val="clear" w:color="auto" w:fill="FFFFFF"/>
+        </w:rPr>
+        <w:t xml:space="preserve"> </w:t>
+      </w:r>
+      <w:r>
+        <w:rPr>
+          <w:rFonts w:cs="Arial"/>
+          <w:color w:val="4D4E4F"/>
+          <w:sz w:val="21"/>
+          <w:szCs w:val="21"/>
+          <w:shd w:val="clear" w:color="auto" w:fill="FFFFFF"/>
+        </w:rPr>
+        <w:t xml:space="preserve">to find the balance between the model’s </w:t>
+      </w:r>
+      <w:r>
+        <w:rPr>
+          <w:rFonts w:cs="Arial"/>
+          <w:color w:val="4D4E4F"/>
+          <w:sz w:val="21"/>
+          <w:szCs w:val="21"/>
+          <w:u w:val="single"/>
+          <w:shd w:val="clear" w:color="auto" w:fill="FFFFFF"/>
+        </w:rPr>
+        <w:t>Explore vs Exploit</w:t>
+      </w:r>
+      <w:r>
+        <w:rPr>
+          <w:rFonts w:cs="Arial"/>
+          <w:color w:val="4D4E4F"/>
+          <w:sz w:val="21"/>
+          <w:szCs w:val="21"/>
+          <w:shd w:val="clear" w:color="auto" w:fill="FFFFFF"/>
+        </w:rPr>
+        <w:t xml:space="preserve"> behaviour.  The model defines a starting epsilon value (</w:t>
+      </w:r>
+      <w:r>
+        <w:rPr>
+          <w:rFonts w:cs="Arial"/>
+          <w:color w:val="4D4E4F"/>
+          <w:sz w:val="21"/>
+          <w:szCs w:val="21"/>
+          <w:shd w:val="clear" w:color="auto" w:fill="FFFFFF"/>
+        </w:rPr>
+        <w:t>epsilon = 0.9</w:t>
+      </w:r>
+      <w:r>
+        <w:rPr>
+          <w:rFonts w:cs="Arial"/>
+          <w:color w:val="4D4E4F"/>
+          <w:sz w:val="21"/>
+          <w:szCs w:val="21"/>
+          <w:shd w:val="clear" w:color="auto" w:fill="FFFFFF"/>
+        </w:rPr>
+        <w:t xml:space="preserve">) which starts decreasing </w:t>
+      </w:r>
+      <w:r>
+        <w:rPr>
+          <w:rFonts w:cs="Arial"/>
+          <w:color w:val="4D4E4F"/>
+          <w:sz w:val="21"/>
+          <w:szCs w:val="21"/>
+          <w:shd w:val="clear" w:color="auto" w:fill="FFFFFF"/>
+        </w:rPr>
+        <w:t>by a pre-defined value (</w:t>
+      </w:r>
+      <w:proofErr w:type="spellStart"/>
+      <w:r>
+        <w:rPr>
+          <w:rFonts w:cs="Arial"/>
+          <w:color w:val="4D4E4F"/>
+          <w:sz w:val="21"/>
+          <w:szCs w:val="21"/>
+          <w:shd w:val="clear" w:color="auto" w:fill="FFFFFF"/>
+        </w:rPr>
+        <w:t>epsilon_decrease</w:t>
+      </w:r>
+      <w:proofErr w:type="spellEnd"/>
+      <w:r>
+        <w:rPr>
+          <w:rFonts w:cs="Arial"/>
+          <w:color w:val="4D4E4F"/>
+          <w:sz w:val="21"/>
+          <w:szCs w:val="21"/>
+          <w:shd w:val="clear" w:color="auto" w:fill="FFFFFF"/>
+        </w:rPr>
+        <w:t xml:space="preserve"> = 1e-3</w:t>
+      </w:r>
+      <w:r>
+        <w:rPr>
+          <w:rFonts w:cs="Arial"/>
+          <w:color w:val="4D4E4F"/>
+          <w:sz w:val="21"/>
+          <w:szCs w:val="21"/>
+          <w:shd w:val="clear" w:color="auto" w:fill="FFFFFF"/>
+        </w:rPr>
+        <w:t xml:space="preserve">) after a predefined number of </w:t>
+      </w:r>
+      <w:proofErr w:type="gramStart"/>
+      <w:r>
+        <w:rPr>
+          <w:rFonts w:cs="Arial"/>
+          <w:color w:val="4D4E4F"/>
+          <w:sz w:val="21"/>
+          <w:szCs w:val="21"/>
+          <w:shd w:val="clear" w:color="auto" w:fill="FFFFFF"/>
+        </w:rPr>
+        <w:t xml:space="preserve">step </w:t>
+      </w:r>
+      <w:r>
+        <w:rPr>
+          <w:rFonts w:cs="Arial"/>
+          <w:color w:val="4D4E4F"/>
+          <w:sz w:val="21"/>
+          <w:szCs w:val="21"/>
+          <w:shd w:val="clear" w:color="auto" w:fill="FFFFFF"/>
+        </w:rPr>
+        <w:t xml:space="preserve"> </w:t>
+      </w:r>
+      <w:r>
+        <w:rPr>
+          <w:rFonts w:cs="Arial"/>
+          <w:color w:val="4D4E4F"/>
+          <w:sz w:val="21"/>
+          <w:szCs w:val="21"/>
+          <w:shd w:val="clear" w:color="auto" w:fill="FFFFFF"/>
+        </w:rPr>
+        <w:t>(</w:t>
+      </w:r>
+      <w:proofErr w:type="spellStart"/>
+      <w:proofErr w:type="gramEnd"/>
+      <w:r>
+        <w:rPr>
+          <w:rFonts w:cs="Arial"/>
+          <w:color w:val="4D4E4F"/>
+          <w:sz w:val="21"/>
+          <w:szCs w:val="21"/>
+          <w:shd w:val="clear" w:color="auto" w:fill="FFFFFF"/>
+        </w:rPr>
+        <w:t>start_reduce_epsilon</w:t>
+      </w:r>
+      <w:proofErr w:type="spellEnd"/>
+      <w:r>
+        <w:rPr>
+          <w:rFonts w:cs="Arial"/>
+          <w:color w:val="4D4E4F"/>
+          <w:sz w:val="21"/>
+          <w:szCs w:val="21"/>
+          <w:shd w:val="clear" w:color="auto" w:fill="FFFFFF"/>
+        </w:rPr>
+        <w:t xml:space="preserve"> = 200</w:t>
+      </w:r>
+      <w:r>
+        <w:rPr>
+          <w:rFonts w:cs="Arial"/>
+          <w:color w:val="4D4E4F"/>
+          <w:sz w:val="21"/>
+          <w:szCs w:val="21"/>
+          <w:shd w:val="clear" w:color="auto" w:fill="FFFFFF"/>
+        </w:rPr>
+        <w:t xml:space="preserve">) till it reaches the specified </w:t>
+      </w:r>
+      <w:r>
+        <w:rPr>
+          <w:rFonts w:cs="Arial"/>
+          <w:color w:val="4D4E4F"/>
+          <w:sz w:val="21"/>
+          <w:szCs w:val="21"/>
+          <w:shd w:val="clear" w:color="auto" w:fill="FFFFFF"/>
+        </w:rPr>
+        <w:lastRenderedPageBreak/>
+        <w:t>minimum value (</w:t>
+      </w:r>
+      <w:proofErr w:type="spellStart"/>
+      <w:r>
+        <w:rPr>
+          <w:rFonts w:cs="Arial"/>
+          <w:color w:val="4D4E4F"/>
+          <w:sz w:val="21"/>
+          <w:szCs w:val="21"/>
+          <w:shd w:val="clear" w:color="auto" w:fill="FFFFFF"/>
+        </w:rPr>
+        <w:t>epsilon_min</w:t>
+      </w:r>
+      <w:proofErr w:type="spellEnd"/>
+      <w:r>
+        <w:rPr>
+          <w:rFonts w:cs="Arial"/>
+          <w:color w:val="4D4E4F"/>
+          <w:sz w:val="21"/>
+          <w:szCs w:val="21"/>
+          <w:shd w:val="clear" w:color="auto" w:fill="FFFFFF"/>
+        </w:rPr>
+        <w:t xml:space="preserve"> = 0.1</w:t>
+      </w:r>
+      <w:r>
+        <w:rPr>
+          <w:rFonts w:cs="Arial"/>
+          <w:color w:val="4D4E4F"/>
+          <w:sz w:val="21"/>
+          <w:szCs w:val="21"/>
+          <w:shd w:val="clear" w:color="auto" w:fill="FFFFFF"/>
+        </w:rPr>
+        <w:t xml:space="preserve">). This allows the model to start with a high exploration rate and hence learn quickly during the initial steps and gradually reduce exploration and increase exploitation as the model starts learning the optimal policy. </w:t>
+      </w:r>
+    </w:p>
+    <w:p>
+      <w:pPr>
+        <w:rPr>
+          <w:rFonts w:cs="Arial"/>
+          <w:color w:val="4D4E4F"/>
+          <w:sz w:val="21"/>
+          <w:szCs w:val="21"/>
+          <w:shd w:val="clear" w:color="auto" w:fill="FFFFFF"/>
+        </w:rPr>
+      </w:pPr>
+      <w:r>
+        <w:rPr>
+          <w:rFonts w:cs="Arial"/>
+          <w:color w:val="4D4E4F"/>
+          <w:sz w:val="21"/>
+          <w:szCs w:val="21"/>
+          <w:shd w:val="clear" w:color="auto" w:fill="FFFFFF"/>
+        </w:rPr>
+        <w:t xml:space="preserve">For each of the actions, the environment takes a distinct set of steps to calculate the current rewards. These Reward calculations will be described in the next section.  The state returned after any action is similar and as described in the previous section </w:t>
+      </w:r>
+      <w:proofErr w:type="spellStart"/>
+      <w:proofErr w:type="gramStart"/>
+      <w:r>
+        <w:rPr>
+          <w:rFonts w:cs="Arial"/>
+          <w:color w:val="4D4E4F"/>
+          <w:sz w:val="21"/>
+          <w:szCs w:val="21"/>
+          <w:shd w:val="clear" w:color="auto" w:fill="FFFFFF"/>
+        </w:rPr>
+        <w:t>ie</w:t>
+      </w:r>
+      <w:proofErr w:type="spellEnd"/>
+      <w:proofErr w:type="gramEnd"/>
+      <w:r>
+        <w:rPr>
+          <w:rFonts w:cs="Arial"/>
+          <w:color w:val="4D4E4F"/>
+          <w:sz w:val="21"/>
+          <w:szCs w:val="21"/>
+          <w:shd w:val="clear" w:color="auto" w:fill="FFFFFF"/>
+        </w:rPr>
+        <w:t xml:space="preserve"> the environment returns the current returns + </w:t>
+      </w:r>
+      <w:proofErr w:type="spellStart"/>
+      <w:r>
+        <w:rPr>
+          <w:rFonts w:cs="Arial"/>
+          <w:color w:val="4D4E4F"/>
+          <w:sz w:val="21"/>
+          <w:szCs w:val="21"/>
+          <w:shd w:val="clear" w:color="auto" w:fill="FFFFFF"/>
+        </w:rPr>
+        <w:t>historical_n</w:t>
+      </w:r>
+      <w:proofErr w:type="spellEnd"/>
+      <w:r>
+        <w:rPr>
+          <w:rFonts w:cs="Arial"/>
+          <w:color w:val="4D4E4F"/>
+          <w:sz w:val="21"/>
+          <w:szCs w:val="21"/>
+          <w:shd w:val="clear" w:color="auto" w:fill="FFFFFF"/>
+        </w:rPr>
+        <w:t xml:space="preserve"> returns. </w:t>
+      </w:r>
+    </w:p>
+    <w:p>
+      <w:r>
+        <w:rPr>
+          <w:rFonts w:cs="Arial"/>
+          <w:color w:val="4D4E4F"/>
+          <w:sz w:val="21"/>
+          <w:szCs w:val="21"/>
+          <w:shd w:val="clear" w:color="auto" w:fill="FFFFFF"/>
+        </w:rPr>
+        <w:t xml:space="preserve"> </w:t>
+      </w:r>
+    </w:p>
+    <w:p>
+      <w:pPr>
+        <w:pStyle w:val="Head2"/>
+      </w:pPr>
+      <w:bookmarkStart w:id="10" w:name="_Toc72072466"/>
+      <w:r>
+        <w:t>REWARDS</w:t>
+      </w:r>
+      <w:bookmarkEnd w:id="10"/>
+    </w:p>
+    <w:p>
+      <w:pPr>
+        <w:pStyle w:val="ListParagraph"/>
+        <w:ind w:left="0"/>
+        <w:rPr>
+          <w:rFonts w:cs="Arial"/>
+          <w:color w:val="4D4E4F"/>
+          <w:sz w:val="21"/>
+          <w:szCs w:val="21"/>
+          <w:shd w:val="clear" w:color="auto" w:fill="FFFFFF"/>
+        </w:rPr>
+      </w:pPr>
+      <w:r>
+        <w:rPr>
+          <w:rFonts w:cs="Arial"/>
+          <w:color w:val="4D4E4F"/>
+          <w:sz w:val="21"/>
+          <w:szCs w:val="21"/>
+          <w:shd w:val="clear" w:color="auto" w:fill="FFFFFF"/>
+        </w:rPr>
+        <w:t>A </w:t>
+      </w:r>
+      <w:r>
+        <w:rPr>
+          <w:rStyle w:val="Strong"/>
+          <w:rFonts w:cs="Arial"/>
+          <w:color w:val="4D4E4F"/>
+          <w:sz w:val="21"/>
+          <w:szCs w:val="21"/>
+          <w:shd w:val="clear" w:color="auto" w:fill="FFFFFF"/>
+        </w:rPr>
         <w:t>reward</w:t>
       </w:r>
-      <w:bookmarkEnd w:id="9"/>
-    </w:p>
-    <w:p/>
-    <w:p>
-      <w:pPr>
-        <w:pStyle w:val="Head2"/>
-      </w:pPr>
-      <w:bookmarkStart w:id="10" w:name="_Toc72072466"/>
-      <w:r>
-        <w:t>actions</w:t>
-      </w:r>
-      <w:bookmarkEnd w:id="10"/>
+      <w:r>
+        <w:rPr>
+          <w:rFonts w:cs="Arial"/>
+          <w:color w:val="4D4E4F"/>
+          <w:sz w:val="21"/>
+          <w:szCs w:val="21"/>
+          <w:shd w:val="clear" w:color="auto" w:fill="FFFFFF"/>
+        </w:rPr>
+        <w:t> is the feedback provided by the environment that measure the success or failure of an agent’s actions in a given state.</w:t>
+      </w:r>
+      <w:r>
+        <w:rPr>
+          <w:rFonts w:cs="Arial"/>
+          <w:color w:val="4D4E4F"/>
+          <w:sz w:val="21"/>
+          <w:szCs w:val="21"/>
+          <w:shd w:val="clear" w:color="auto" w:fill="FFFFFF"/>
+        </w:rPr>
+        <w:t xml:space="preserve"> For our environment, the rewards are calculated distinctly for each trading action (Buy, Hold, Sell).</w:t>
+      </w:r>
+    </w:p>
+    <w:p>
+      <w:pPr>
+        <w:pStyle w:val="ListParagraph"/>
+        <w:ind w:left="0"/>
+        <w:rPr>
+          <w:rFonts w:cs="Arial"/>
+          <w:color w:val="4D4E4F"/>
+          <w:sz w:val="21"/>
+          <w:szCs w:val="21"/>
+          <w:shd w:val="clear" w:color="auto" w:fill="FFFFFF"/>
+        </w:rPr>
+      </w:pPr>
+    </w:p>
+    <w:p>
+      <w:pPr>
+        <w:pStyle w:val="ListParagraph"/>
+        <w:ind w:left="0"/>
+        <w:rPr>
+          <w:rFonts w:cs="Arial"/>
+          <w:color w:val="4D4E4F"/>
+          <w:sz w:val="21"/>
+          <w:szCs w:val="21"/>
+          <w:shd w:val="clear" w:color="auto" w:fill="FFFFFF"/>
+        </w:rPr>
+      </w:pPr>
+      <w:r>
+        <w:rPr>
+          <w:rFonts w:cs="Arial"/>
+          <w:color w:val="4D4E4F"/>
+          <w:sz w:val="21"/>
+          <w:szCs w:val="21"/>
+          <w:shd w:val="clear" w:color="auto" w:fill="FFFFFF"/>
+        </w:rPr>
+        <w:t xml:space="preserve">The reward for each action is primarily the returns generated for each action. </w:t>
+      </w:r>
+      <w:proofErr w:type="spellStart"/>
+      <w:r>
+        <w:rPr>
+          <w:rFonts w:cs="Arial"/>
+          <w:color w:val="4D4E4F"/>
+          <w:sz w:val="21"/>
+          <w:szCs w:val="21"/>
+          <w:shd w:val="clear" w:color="auto" w:fill="FFFFFF"/>
+        </w:rPr>
+        <w:t>Further more</w:t>
+      </w:r>
+      <w:proofErr w:type="spellEnd"/>
+      <w:r>
+        <w:rPr>
+          <w:rFonts w:cs="Arial"/>
+          <w:color w:val="4D4E4F"/>
+          <w:sz w:val="21"/>
+          <w:szCs w:val="21"/>
+          <w:shd w:val="clear" w:color="auto" w:fill="FFFFFF"/>
+        </w:rPr>
+        <w:t xml:space="preserve">, we have introduced the concepts of TRANSACTION COST and HOLDING COST to account for the real-life trading costs. </w:t>
+      </w:r>
+    </w:p>
+    <w:p>
+      <w:pPr>
+        <w:pStyle w:val="ListParagraph"/>
+        <w:ind w:left="0"/>
+        <w:rPr>
+          <w:rFonts w:cs="Arial"/>
+          <w:color w:val="4D4E4F"/>
+          <w:sz w:val="21"/>
+          <w:szCs w:val="21"/>
+          <w:shd w:val="clear" w:color="auto" w:fill="FFFFFF"/>
+        </w:rPr>
+      </w:pPr>
+    </w:p>
+    <w:p>
+      <w:pPr>
+        <w:pStyle w:val="ListParagraph"/>
+        <w:numPr>
+          <w:ilvl w:val="0"/>
+          <w:numId w:val="37"/>
+        </w:numPr>
+        <w:rPr>
+          <w:rFonts w:cs="Arial"/>
+          <w:color w:val="4D4E4F"/>
+          <w:sz w:val="21"/>
+          <w:szCs w:val="21"/>
+          <w:shd w:val="clear" w:color="auto" w:fill="FFFFFF"/>
+        </w:rPr>
+      </w:pPr>
+      <w:r>
+        <w:rPr>
+          <w:rFonts w:cs="Arial"/>
+          <w:color w:val="4D4E4F"/>
+          <w:sz w:val="21"/>
+          <w:szCs w:val="21"/>
+          <w:shd w:val="clear" w:color="auto" w:fill="FFFFFF"/>
+        </w:rPr>
+        <w:t>Transaction cost = the cost of executing a trade and is deducted from the rewards of the Buy action.  This is a % cost of the $$ stock bought at the Buy action.</w:t>
+      </w:r>
+    </w:p>
+    <w:p>
+      <w:pPr>
+        <w:pStyle w:val="ListParagraph"/>
+        <w:rPr>
+          <w:rFonts w:cs="Arial"/>
+          <w:color w:val="4D4E4F"/>
+          <w:sz w:val="21"/>
+          <w:szCs w:val="21"/>
+          <w:shd w:val="clear" w:color="auto" w:fill="FFFFFF"/>
+        </w:rPr>
+      </w:pPr>
+    </w:p>
+    <w:p>
+      <w:pPr>
+        <w:pStyle w:val="ListParagraph"/>
+        <w:numPr>
+          <w:ilvl w:val="0"/>
+          <w:numId w:val="37"/>
+        </w:numPr>
+        <w:rPr>
+          <w:rFonts w:cs="Arial"/>
+          <w:color w:val="4D4E4F"/>
+          <w:sz w:val="21"/>
+          <w:szCs w:val="21"/>
+          <w:shd w:val="clear" w:color="auto" w:fill="FFFFFF"/>
+        </w:rPr>
+      </w:pPr>
+      <w:r>
+        <w:rPr>
+          <w:rFonts w:cs="Arial"/>
+          <w:color w:val="4D4E4F"/>
+          <w:sz w:val="21"/>
+          <w:szCs w:val="21"/>
+          <w:shd w:val="clear" w:color="auto" w:fill="FFFFFF"/>
+        </w:rPr>
+        <w:t xml:space="preserve">Holding Cost = Financing cost of holding a position over a Hold action step and is deducted from the reward of the Hold action. This is a % cost of the $$ position that is Held over that step. </w:t>
+      </w:r>
+    </w:p>
+    <w:p>
+      <w:pPr>
+        <w:pStyle w:val="ListParagraph"/>
+        <w:ind w:left="0"/>
+        <w:rPr>
+          <w:rFonts w:cs="Arial"/>
+          <w:color w:val="4D4E4F"/>
+          <w:sz w:val="21"/>
+          <w:szCs w:val="21"/>
+          <w:shd w:val="clear" w:color="auto" w:fill="FFFFFF"/>
+        </w:rPr>
+      </w:pPr>
+    </w:p>
+    <w:p>
+      <w:pPr>
+        <w:pStyle w:val="ListParagraph"/>
+        <w:ind w:left="0"/>
+        <w:rPr>
+          <w:rFonts w:cs="Arial"/>
+          <w:color w:val="4D4E4F"/>
+          <w:sz w:val="21"/>
+          <w:szCs w:val="21"/>
+          <w:shd w:val="clear" w:color="auto" w:fill="FFFFFF"/>
+        </w:rPr>
+      </w:pPr>
+      <w:r>
+        <w:rPr>
+          <w:rFonts w:cs="Arial"/>
+          <w:color w:val="4D4E4F"/>
+          <w:sz w:val="21"/>
+          <w:szCs w:val="21"/>
+          <w:shd w:val="clear" w:color="auto" w:fill="FFFFFF"/>
+        </w:rPr>
+        <w:t xml:space="preserve">Hence the rewards from the environment for each action are as follows: </w:t>
+      </w:r>
+    </w:p>
+    <w:p>
+      <w:pPr>
+        <w:pStyle w:val="ListParagraph"/>
+        <w:numPr>
+          <w:ilvl w:val="0"/>
+          <w:numId w:val="37"/>
+        </w:numPr>
+        <w:rPr>
+          <w:rFonts w:cs="Arial"/>
+          <w:color w:val="4D4E4F"/>
+          <w:sz w:val="21"/>
+          <w:szCs w:val="21"/>
+          <w:shd w:val="clear" w:color="auto" w:fill="FFFFFF"/>
+        </w:rPr>
+      </w:pPr>
+      <w:r>
+        <w:rPr>
+          <w:rFonts w:cs="Arial"/>
+          <w:color w:val="4D4E4F"/>
+          <w:sz w:val="21"/>
+          <w:szCs w:val="21"/>
+          <w:shd w:val="clear" w:color="auto" w:fill="FFFFFF"/>
+        </w:rPr>
+        <w:t xml:space="preserve">Reward for BUY action   </w:t>
+      </w:r>
+      <w:proofErr w:type="gramStart"/>
+      <w:r>
+        <w:rPr>
+          <w:rFonts w:cs="Arial"/>
+          <w:color w:val="4D4E4F"/>
+          <w:sz w:val="21"/>
+          <w:szCs w:val="21"/>
+          <w:shd w:val="clear" w:color="auto" w:fill="FFFFFF"/>
+        </w:rPr>
+        <w:t>=  Transaction</w:t>
+      </w:r>
+      <w:proofErr w:type="gramEnd"/>
+      <w:r>
+        <w:rPr>
+          <w:rFonts w:cs="Arial"/>
+          <w:color w:val="4D4E4F"/>
+          <w:sz w:val="21"/>
+          <w:szCs w:val="21"/>
+          <w:shd w:val="clear" w:color="auto" w:fill="FFFFFF"/>
+        </w:rPr>
+        <w:t xml:space="preserve"> cost of the stock bought</w:t>
+      </w:r>
+    </w:p>
+    <w:p>
+      <w:pPr>
+        <w:pStyle w:val="ListParagraph"/>
+        <w:numPr>
+          <w:ilvl w:val="0"/>
+          <w:numId w:val="37"/>
+        </w:numPr>
+        <w:rPr>
+          <w:rFonts w:cs="Arial"/>
+          <w:color w:val="4D4E4F"/>
+          <w:sz w:val="21"/>
+          <w:szCs w:val="21"/>
+          <w:shd w:val="clear" w:color="auto" w:fill="FFFFFF"/>
+        </w:rPr>
+      </w:pPr>
+      <w:r>
+        <w:rPr>
+          <w:rFonts w:cs="Arial"/>
+          <w:color w:val="4D4E4F"/>
+          <w:sz w:val="21"/>
+          <w:szCs w:val="21"/>
+          <w:shd w:val="clear" w:color="auto" w:fill="FFFFFF"/>
+        </w:rPr>
+        <w:t xml:space="preserve">Reward for HOLD action </w:t>
+      </w:r>
+      <w:proofErr w:type="gramStart"/>
+      <w:r>
+        <w:rPr>
+          <w:rFonts w:cs="Arial"/>
+          <w:color w:val="4D4E4F"/>
+          <w:sz w:val="21"/>
+          <w:szCs w:val="21"/>
+          <w:shd w:val="clear" w:color="auto" w:fill="FFFFFF"/>
+        </w:rPr>
+        <w:t>=  Holding</w:t>
+      </w:r>
+      <w:proofErr w:type="gramEnd"/>
+      <w:r>
+        <w:rPr>
+          <w:rFonts w:cs="Arial"/>
+          <w:color w:val="4D4E4F"/>
+          <w:sz w:val="21"/>
+          <w:szCs w:val="21"/>
+          <w:shd w:val="clear" w:color="auto" w:fill="FFFFFF"/>
+        </w:rPr>
+        <w:t xml:space="preserve"> cost of the current position</w:t>
+      </w:r>
+    </w:p>
+    <w:p>
+      <w:pPr>
+        <w:pStyle w:val="ListParagraph"/>
+        <w:numPr>
+          <w:ilvl w:val="0"/>
+          <w:numId w:val="37"/>
+        </w:numPr>
+        <w:rPr>
+          <w:rFonts w:cs="Arial"/>
+          <w:color w:val="4D4E4F"/>
+          <w:sz w:val="21"/>
+          <w:szCs w:val="21"/>
+          <w:shd w:val="clear" w:color="auto" w:fill="FFFFFF"/>
+        </w:rPr>
+      </w:pPr>
+      <w:r>
+        <w:rPr>
+          <w:rFonts w:cs="Arial"/>
+          <w:color w:val="4D4E4F"/>
+          <w:sz w:val="21"/>
+          <w:szCs w:val="21"/>
+          <w:shd w:val="clear" w:color="auto" w:fill="FFFFFF"/>
+        </w:rPr>
+        <w:t xml:space="preserve">Reward for SELL </w:t>
+      </w:r>
+      <w:proofErr w:type="gramStart"/>
+      <w:r>
+        <w:rPr>
+          <w:rFonts w:cs="Arial"/>
+          <w:color w:val="4D4E4F"/>
+          <w:sz w:val="21"/>
+          <w:szCs w:val="21"/>
+          <w:shd w:val="clear" w:color="auto" w:fill="FFFFFF"/>
+        </w:rPr>
+        <w:t>action  =</w:t>
+      </w:r>
+      <w:proofErr w:type="gramEnd"/>
+      <w:r>
+        <w:rPr>
+          <w:rFonts w:cs="Arial"/>
+          <w:color w:val="4D4E4F"/>
+          <w:sz w:val="21"/>
+          <w:szCs w:val="21"/>
+          <w:shd w:val="clear" w:color="auto" w:fill="FFFFFF"/>
+        </w:rPr>
+        <w:t xml:space="preserve">  Profit or Loss from selling the open position.</w:t>
+      </w:r>
+    </w:p>
+    <w:p>
+      <w:pPr>
+        <w:pStyle w:val="ListParagraph"/>
+        <w:ind w:left="0"/>
+        <w:rPr>
+          <w:rFonts w:cs="Arial"/>
+          <w:color w:val="4D4E4F"/>
+          <w:sz w:val="21"/>
+          <w:szCs w:val="21"/>
+          <w:shd w:val="clear" w:color="auto" w:fill="FFFFFF"/>
+        </w:rPr>
+      </w:pPr>
+    </w:p>
+    <w:p>
+      <w:pPr>
+        <w:pStyle w:val="ListParagraph"/>
+        <w:ind w:left="0"/>
+        <w:rPr>
+          <w:rFonts w:cs="Arial"/>
+          <w:color w:val="4D4E4F"/>
+          <w:sz w:val="21"/>
+          <w:szCs w:val="21"/>
+          <w:shd w:val="clear" w:color="auto" w:fill="FFFFFF"/>
+        </w:rPr>
+      </w:pPr>
+      <w:r>
+        <w:rPr>
+          <w:rFonts w:cs="Arial"/>
+          <w:color w:val="4D4E4F"/>
+          <w:sz w:val="21"/>
+          <w:szCs w:val="21"/>
+          <w:shd w:val="clear" w:color="auto" w:fill="FFFFFF"/>
+        </w:rPr>
+        <w:t xml:space="preserve">In order to generalize the agent behaviour for different trading situations, the environment regularizes the rewards by clipping at +/- 1.  This ensures that the environment does not excessively reward/penalize an action during episodic periods of brief but excessive market volatility. </w:t>
+      </w:r>
+    </w:p>
+    <w:p>
+      <w:pPr>
+        <w:pStyle w:val="ListParagraph"/>
+        <w:ind w:left="0"/>
+        <w:rPr>
+          <w:rFonts w:cs="Arial"/>
+          <w:color w:val="4D4E4F"/>
+          <w:sz w:val="21"/>
+          <w:szCs w:val="21"/>
+          <w:shd w:val="clear" w:color="auto" w:fill="FFFFFF"/>
+        </w:rPr>
+      </w:pPr>
+    </w:p>
+    <w:p>
+      <w:pPr>
+        <w:pStyle w:val="ListParagraph"/>
+        <w:ind w:left="0"/>
+        <w:rPr>
+          <w:rFonts w:cs="Arial"/>
+          <w:color w:val="4D4E4F"/>
+          <w:sz w:val="21"/>
+          <w:szCs w:val="21"/>
+          <w:shd w:val="clear" w:color="auto" w:fill="FFFFFF"/>
+        </w:rPr>
+      </w:pPr>
+      <w:r>
+        <w:rPr>
+          <w:rFonts w:cs="Arial"/>
+          <w:color w:val="4D4E4F"/>
+          <w:sz w:val="21"/>
+          <w:szCs w:val="21"/>
+          <w:shd w:val="clear" w:color="auto" w:fill="FFFFFF"/>
+        </w:rPr>
+        <w:t xml:space="preserve">In addition, the agent (not the environment) also incorporates a discounting function </w:t>
+      </w:r>
+      <w:r>
+        <w:rPr>
+          <w:rFonts w:cs="Arial"/>
+          <w:color w:val="4D4E4F"/>
+          <w:sz w:val="21"/>
+          <w:szCs w:val="21"/>
+          <w:shd w:val="clear" w:color="auto" w:fill="FFFFFF"/>
+        </w:rPr>
+        <w:t>(</w:t>
+      </w:r>
+      <w:r>
+        <w:rPr>
+          <w:rFonts w:cs="Arial"/>
+          <w:color w:val="4D4E4F"/>
+          <w:sz w:val="21"/>
+          <w:szCs w:val="21"/>
+          <w:shd w:val="clear" w:color="auto" w:fill="FFFFFF"/>
+        </w:rPr>
+        <w:t>gamma = 0.97</w:t>
+      </w:r>
+      <w:r>
+        <w:rPr>
+          <w:rFonts w:cs="Arial"/>
+          <w:color w:val="4D4E4F"/>
+          <w:sz w:val="21"/>
+          <w:szCs w:val="21"/>
+          <w:shd w:val="clear" w:color="auto" w:fill="FFFFFF"/>
+        </w:rPr>
+        <w:t>)</w:t>
+      </w:r>
+      <w:r>
+        <w:rPr>
+          <w:rFonts w:cs="Arial"/>
+          <w:color w:val="4D4E4F"/>
+          <w:sz w:val="21"/>
+          <w:szCs w:val="21"/>
+          <w:shd w:val="clear" w:color="auto" w:fill="FFFFFF"/>
+        </w:rPr>
+        <w:t xml:space="preserve"> to recognize the diminishing value of future rewards and adjust for this in the learning model. </w:t>
+      </w:r>
+    </w:p>
+    <w:p>
+      <w:pPr>
+        <w:pStyle w:val="ListParagraph"/>
+        <w:ind w:left="0"/>
+        <w:rPr>
+          <w:rFonts w:cs="Arial"/>
+          <w:color w:val="4D4E4F"/>
+          <w:sz w:val="21"/>
+          <w:szCs w:val="21"/>
+          <w:shd w:val="clear" w:color="auto" w:fill="FFFFFF"/>
+        </w:rPr>
+      </w:pPr>
+    </w:p>
+    <w:p>
+      <w:pPr>
+        <w:pStyle w:val="ListParagraph"/>
+        <w:ind w:left="0"/>
+        <w:rPr>
+          <w:rFonts w:cs="Arial"/>
+          <w:color w:val="4D4E4F"/>
+          <w:sz w:val="21"/>
+          <w:szCs w:val="21"/>
+          <w:shd w:val="clear" w:color="auto" w:fill="FFFFFF"/>
+        </w:rPr>
+      </w:pPr>
+    </w:p>
+    <w:p>
+      <w:pPr>
+        <w:pStyle w:val="ListParagraph"/>
+        <w:ind w:left="0"/>
+        <w:rPr>
+          <w:rFonts w:cs="Arial"/>
+          <w:color w:val="4D4E4F"/>
+          <w:sz w:val="21"/>
+          <w:szCs w:val="21"/>
+          <w:shd w:val="clear" w:color="auto" w:fill="FFFFFF"/>
+        </w:rPr>
+      </w:pPr>
+    </w:p>
+    <w:p>
+      <w:pPr>
+        <w:pStyle w:val="ListParagraph"/>
+        <w:ind w:left="0"/>
+      </w:pPr>
+    </w:p>
+    <w:p>
+      <w:pPr>
+        <w:jc w:val="left"/>
+      </w:pPr>
+      <w:r>
+        <w:br w:type="page"/>
+      </w:r>
+    </w:p>
+    <w:p>
+      <w:pPr>
+        <w:pStyle w:val="ListParagraph"/>
+      </w:pPr>
     </w:p>
     <w:p>
       <w:pPr>
@@ -2487,12 +4403,12 @@
       </w:pPr>
     </w:p>
     <w:sectPr>
-      <w:headerReference w:type="even" r:id="rId11"/>
-      <w:headerReference w:type="default" r:id="rId12"/>
-      <w:footerReference w:type="even" r:id="rId13"/>
-      <w:footerReference w:type="default" r:id="rId14"/>
-      <w:headerReference w:type="first" r:id="rId15"/>
-      <w:footerReference w:type="first" r:id="rId16"/>
+      <w:headerReference w:type="even" r:id="rId12"/>
+      <w:headerReference w:type="default" r:id="rId13"/>
+      <w:footerReference w:type="even" r:id="rId14"/>
+      <w:footerReference w:type="default" r:id="rId15"/>
+      <w:headerReference w:type="first" r:id="rId16"/>
+      <w:footerReference w:type="first" r:id="rId17"/>
       <w:pgSz w:w="11906" w:h="16838"/>
       <w:pgMar w:top="1440" w:right="1440" w:bottom="1440" w:left="1440" w:header="708" w:footer="708" w:gutter="0"/>
       <w:pgNumType w:start="0"/>
@@ -2505,7 +4421,7 @@
 </file>
 
 <file path=word/endnotes.xml><?xml version="1.0" encoding="utf-8"?>
-<w:endnotes xmlns:wpc="http://schemas.microsoft.com/office/word/2010/wordprocessingCanvas" xmlns:cx="http://schemas.microsoft.com/office/drawing/2014/chartex" xmlns:cx1="http://schemas.microsoft.com/office/drawing/2015/9/8/chartex" xmlns:cx2="http://schemas.microsoft.com/office/drawing/2015/10/21/chartex" xmlns:cx3="http://schemas.microsoft.com/office/drawing/2016/5/9/chartex" xmlns:cx4="http://schemas.microsoft.com/office/drawing/2016/5/10/chartex" xmlns:cx5="http://schemas.microsoft.com/office/drawing/2016/5/11/chartex" xmlns:cx6="http://schemas.microsoft.com/office/drawing/2016/5/12/chartex" xmlns:cx7="http://schemas.microsoft.com/office/drawing/2016/5/13/chartex" xmlns:cx8="http://schemas.microsoft.com/office/drawing/2016/5/14/chartex" xmlns:mc="http://schemas.openxmlformats.org/markup-compatibility/2006" xmlns:aink="http://schemas.microsoft.com/office/drawing/2016/ink" xmlns:am3d="http://schemas.microsoft.com/office/drawing/2017/model3d" xmlns:o="urn:schemas-microsoft-com:office:office" xmlns:r="http://schemas.openxmlformats.org/officeDocument/2006/relationships" xmlns:m="http://schemas.openxmlformats.org/officeDocument/2006/math" xmlns:v="urn:schemas-microsoft-com:vml" xmlns:wp14="http://schemas.microsoft.com/office/word/2010/wordprocessingDrawing" xmlns:wp="http://schemas.openxmlformats.org/drawingml/2006/wordprocessingDrawing" xmlns:w10="urn:schemas-microsoft-com:office:word" xmlns:w="http://schemas.openxmlformats.org/wordprocessingml/2006/main" xmlns:w14="http://schemas.microsoft.com/office/word/2010/wordml" xmlns:w15="http://schemas.microsoft.com/office/word/2012/wordml" xmlns:w16cex="http://schemas.microsoft.com/office/word/2018/wordml/cex" xmlns:w16cid="http://schemas.microsoft.com/office/word/2016/wordml/cid" xmlns:w16="http://schemas.microsoft.com/office/word/2018/wordml" xmlns:w16se="http://schemas.microsoft.com/office/word/2015/wordml/symex" xmlns:wpg="http://schemas.microsoft.com/office/word/2010/wordprocessingGroup" xmlns:wpi="http://schemas.microsoft.com/office/word/2010/wordprocessingInk" xmlns:wne="http://schemas.microsoft.com/office/word/2006/wordml" xmlns:wps="http://schemas.microsoft.com/office/word/2010/wordprocessingShape" mc:Ignorable="w14 w15 w16se w16cid w16 w16cex wp14">
+<w:endnotes xmlns:wpc="http://schemas.microsoft.com/office/word/2010/wordprocessingCanvas" xmlns:cx="http://schemas.microsoft.com/office/drawing/2014/chartex" xmlns:cx1="http://schemas.microsoft.com/office/drawing/2015/9/8/chartex" xmlns:cx2="http://schemas.microsoft.com/office/drawing/2015/10/21/chartex" xmlns:cx3="http://schemas.microsoft.com/office/drawing/2016/5/9/chartex" xmlns:cx4="http://schemas.microsoft.com/office/drawing/2016/5/10/chartex" xmlns:cx5="http://schemas.microsoft.com/office/drawing/2016/5/11/chartex" xmlns:cx6="http://schemas.microsoft.com/office/drawing/2016/5/12/chartex" xmlns:cx7="http://schemas.microsoft.com/office/drawing/2016/5/13/chartex" xmlns:cx8="http://schemas.microsoft.com/office/drawing/2016/5/14/chartex" xmlns:mc="http://schemas.openxmlformats.org/markup-compatibility/2006" xmlns:aink="http://schemas.microsoft.com/office/drawing/2016/ink" xmlns:am3d="http://schemas.microsoft.com/office/drawing/2017/model3d" xmlns:o="urn:schemas-microsoft-com:office:office" xmlns:r="http://schemas.openxmlformats.org/officeDocument/2006/relationships" xmlns:m="http://schemas.openxmlformats.org/officeDocument/2006/math" xmlns:v="urn:schemas-microsoft-com:vml" xmlns:wp14="http://schemas.microsoft.com/office/word/2010/wordprocessingDrawing" xmlns:wp="http://schemas.openxmlformats.org/drawingml/2006/wordprocessingDrawing" xmlns:w10="urn:schemas-microsoft-com:office:word" xmlns:w="http://schemas.openxmlformats.org/wordprocessingml/2006/main" xmlns:w14="http://schemas.microsoft.com/office/word/2010/wordml" xmlns:w15="http://schemas.microsoft.com/office/word/2012/wordml" xmlns:w16cex="http://schemas.microsoft.com/office/word/2018/wordml/cex" xmlns:w16cid="http://schemas.microsoft.com/office/word/2016/wordml/cid" xmlns:w16="http://schemas.microsoft.com/office/word/2018/wordml" xmlns:w16sdtdh="http://schemas.microsoft.com/office/word/2020/wordml/sdtdatahash" xmlns:w16se="http://schemas.microsoft.com/office/word/2015/wordml/symex" xmlns:wpg="http://schemas.microsoft.com/office/word/2010/wordprocessingGroup" xmlns:wpi="http://schemas.microsoft.com/office/word/2010/wordprocessingInk" xmlns:wne="http://schemas.microsoft.com/office/word/2006/wordml" xmlns:wps="http://schemas.microsoft.com/office/word/2010/wordprocessingShape" mc:Ignorable="w14 w15 w16se w16cid w16 w16cex w16sdtdh wp14">
   <w:endnote w:type="separator" w:id="-1">
     <w:p>
       <w:pPr>
@@ -2530,7 +4446,7 @@
 </file>
 
 <file path=word/footer1.xml><?xml version="1.0" encoding="utf-8"?>
-<w:ftr xmlns:wpc="http://schemas.microsoft.com/office/word/2010/wordprocessingCanvas" xmlns:cx="http://schemas.microsoft.com/office/drawing/2014/chartex" xmlns:cx1="http://schemas.microsoft.com/office/drawing/2015/9/8/chartex" xmlns:cx2="http://schemas.microsoft.com/office/drawing/2015/10/21/chartex" xmlns:cx3="http://schemas.microsoft.com/office/drawing/2016/5/9/chartex" xmlns:cx4="http://schemas.microsoft.com/office/drawing/2016/5/10/chartex" xmlns:cx5="http://schemas.microsoft.com/office/drawing/2016/5/11/chartex" xmlns:cx6="http://schemas.microsoft.com/office/drawing/2016/5/12/chartex" xmlns:cx7="http://schemas.microsoft.com/office/drawing/2016/5/13/chartex" xmlns:cx8="http://schemas.microsoft.com/office/drawing/2016/5/14/chartex" xmlns:mc="http://schemas.openxmlformats.org/markup-compatibility/2006" xmlns:aink="http://schemas.microsoft.com/office/drawing/2016/ink" xmlns:am3d="http://schemas.microsoft.com/office/drawing/2017/model3d" xmlns:o="urn:schemas-microsoft-com:office:office" xmlns:r="http://schemas.openxmlformats.org/officeDocument/2006/relationships" xmlns:m="http://schemas.openxmlformats.org/officeDocument/2006/math" xmlns:v="urn:schemas-microsoft-com:vml" xmlns:wp14="http://schemas.microsoft.com/office/word/2010/wordprocessingDrawing" xmlns:wp="http://schemas.openxmlformats.org/drawingml/2006/wordprocessingDrawing" xmlns:w10="urn:schemas-microsoft-com:office:word" xmlns:w="http://schemas.openxmlformats.org/wordprocessingml/2006/main" xmlns:w14="http://schemas.microsoft.com/office/word/2010/wordml" xmlns:w15="http://schemas.microsoft.com/office/word/2012/wordml" xmlns:w16cex="http://schemas.microsoft.com/office/word/2018/wordml/cex" xmlns:w16cid="http://schemas.microsoft.com/office/word/2016/wordml/cid" xmlns:w16="http://schemas.microsoft.com/office/word/2018/wordml" xmlns:w16se="http://schemas.microsoft.com/office/word/2015/wordml/symex" xmlns:wpg="http://schemas.microsoft.com/office/word/2010/wordprocessingGroup" xmlns:wpi="http://schemas.microsoft.com/office/word/2010/wordprocessingInk" xmlns:wne="http://schemas.microsoft.com/office/word/2006/wordml" xmlns:wps="http://schemas.microsoft.com/office/word/2010/wordprocessingShape" mc:Ignorable="w14 w15 w16se w16cid w16 w16cex wp14">
+<w:ftr xmlns:wpc="http://schemas.microsoft.com/office/word/2010/wordprocessingCanvas" xmlns:cx="http://schemas.microsoft.com/office/drawing/2014/chartex" xmlns:cx1="http://schemas.microsoft.com/office/drawing/2015/9/8/chartex" xmlns:cx2="http://schemas.microsoft.com/office/drawing/2015/10/21/chartex" xmlns:cx3="http://schemas.microsoft.com/office/drawing/2016/5/9/chartex" xmlns:cx4="http://schemas.microsoft.com/office/drawing/2016/5/10/chartex" xmlns:cx5="http://schemas.microsoft.com/office/drawing/2016/5/11/chartex" xmlns:cx6="http://schemas.microsoft.com/office/drawing/2016/5/12/chartex" xmlns:cx7="http://schemas.microsoft.com/office/drawing/2016/5/13/chartex" xmlns:cx8="http://schemas.microsoft.com/office/drawing/2016/5/14/chartex" xmlns:mc="http://schemas.openxmlformats.org/markup-compatibility/2006" xmlns:aink="http://schemas.microsoft.com/office/drawing/2016/ink" xmlns:am3d="http://schemas.microsoft.com/office/drawing/2017/model3d" xmlns:o="urn:schemas-microsoft-com:office:office" xmlns:r="http://schemas.openxmlformats.org/officeDocument/2006/relationships" xmlns:m="http://schemas.openxmlformats.org/officeDocument/2006/math" xmlns:v="urn:schemas-microsoft-com:vml" xmlns:wp14="http://schemas.microsoft.com/office/word/2010/wordprocessingDrawing" xmlns:wp="http://schemas.openxmlformats.org/drawingml/2006/wordprocessingDrawing" xmlns:w10="urn:schemas-microsoft-com:office:word" xmlns:w="http://schemas.openxmlformats.org/wordprocessingml/2006/main" xmlns:w14="http://schemas.microsoft.com/office/word/2010/wordml" xmlns:w15="http://schemas.microsoft.com/office/word/2012/wordml" xmlns:w16cex="http://schemas.microsoft.com/office/word/2018/wordml/cex" xmlns:w16cid="http://schemas.microsoft.com/office/word/2016/wordml/cid" xmlns:w16="http://schemas.microsoft.com/office/word/2018/wordml" xmlns:w16sdtdh="http://schemas.microsoft.com/office/word/2020/wordml/sdtdatahash" xmlns:w16se="http://schemas.microsoft.com/office/word/2015/wordml/symex" xmlns:wpg="http://schemas.microsoft.com/office/word/2010/wordprocessingGroup" xmlns:wpi="http://schemas.microsoft.com/office/word/2010/wordprocessingInk" xmlns:wne="http://schemas.microsoft.com/office/word/2006/wordml" xmlns:wps="http://schemas.microsoft.com/office/word/2010/wordprocessingShape" mc:Ignorable="w14 w15 w16se w16cid w16 w16cex w16sdtdh wp14">
   <w:p>
     <w:pPr>
       <w:pStyle w:val="Footer"/>
@@ -2540,7 +4456,7 @@
 </file>
 
 <file path=word/footer2.xml><?xml version="1.0" encoding="utf-8"?>
-<w:ftr xmlns:wpc="http://schemas.microsoft.com/office/word/2010/wordprocessingCanvas" xmlns:cx="http://schemas.microsoft.com/office/drawing/2014/chartex" xmlns:cx1="http://schemas.microsoft.com/office/drawing/2015/9/8/chartex" xmlns:cx2="http://schemas.microsoft.com/office/drawing/2015/10/21/chartex" xmlns:cx3="http://schemas.microsoft.com/office/drawing/2016/5/9/chartex" xmlns:cx4="http://schemas.microsoft.com/office/drawing/2016/5/10/chartex" xmlns:cx5="http://schemas.microsoft.com/office/drawing/2016/5/11/chartex" xmlns:cx6="http://schemas.microsoft.com/office/drawing/2016/5/12/chartex" xmlns:cx7="http://schemas.microsoft.com/office/drawing/2016/5/13/chartex" xmlns:cx8="http://schemas.microsoft.com/office/drawing/2016/5/14/chartex" xmlns:mc="http://schemas.openxmlformats.org/markup-compatibility/2006" xmlns:aink="http://schemas.microsoft.com/office/drawing/2016/ink" xmlns:am3d="http://schemas.microsoft.com/office/drawing/2017/model3d" xmlns:o="urn:schemas-microsoft-com:office:office" xmlns:r="http://schemas.openxmlformats.org/officeDocument/2006/relationships" xmlns:m="http://schemas.openxmlformats.org/officeDocument/2006/math" xmlns:v="urn:schemas-microsoft-com:vml" xmlns:wp14="http://schemas.microsoft.com/office/word/2010/wordprocessingDrawing" xmlns:wp="http://schemas.openxmlformats.org/drawingml/2006/wordprocessingDrawing" xmlns:w10="urn:schemas-microsoft-com:office:word" xmlns:w="http://schemas.openxmlformats.org/wordprocessingml/2006/main" xmlns:w14="http://schemas.microsoft.com/office/word/2010/wordml" xmlns:w15="http://schemas.microsoft.com/office/word/2012/wordml" xmlns:w16cex="http://schemas.microsoft.com/office/word/2018/wordml/cex" xmlns:w16cid="http://schemas.microsoft.com/office/word/2016/wordml/cid" xmlns:w16="http://schemas.microsoft.com/office/word/2018/wordml" xmlns:w16se="http://schemas.microsoft.com/office/word/2015/wordml/symex" xmlns:wpg="http://schemas.microsoft.com/office/word/2010/wordprocessingGroup" xmlns:wpi="http://schemas.microsoft.com/office/word/2010/wordprocessingInk" xmlns:wne="http://schemas.microsoft.com/office/word/2006/wordml" xmlns:wps="http://schemas.microsoft.com/office/word/2010/wordprocessingShape" mc:Ignorable="w14 w15 w16se w16cid w16 w16cex wp14">
+<w:ftr xmlns:wpc="http://schemas.microsoft.com/office/word/2010/wordprocessingCanvas" xmlns:cx="http://schemas.microsoft.com/office/drawing/2014/chartex" xmlns:cx1="http://schemas.microsoft.com/office/drawing/2015/9/8/chartex" xmlns:cx2="http://schemas.microsoft.com/office/drawing/2015/10/21/chartex" xmlns:cx3="http://schemas.microsoft.com/office/drawing/2016/5/9/chartex" xmlns:cx4="http://schemas.microsoft.com/office/drawing/2016/5/10/chartex" xmlns:cx5="http://schemas.microsoft.com/office/drawing/2016/5/11/chartex" xmlns:cx6="http://schemas.microsoft.com/office/drawing/2016/5/12/chartex" xmlns:cx7="http://schemas.microsoft.com/office/drawing/2016/5/13/chartex" xmlns:cx8="http://schemas.microsoft.com/office/drawing/2016/5/14/chartex" xmlns:mc="http://schemas.openxmlformats.org/markup-compatibility/2006" xmlns:aink="http://schemas.microsoft.com/office/drawing/2016/ink" xmlns:am3d="http://schemas.microsoft.com/office/drawing/2017/model3d" xmlns:o="urn:schemas-microsoft-com:office:office" xmlns:r="http://schemas.openxmlformats.org/officeDocument/2006/relationships" xmlns:m="http://schemas.openxmlformats.org/officeDocument/2006/math" xmlns:v="urn:schemas-microsoft-com:vml" xmlns:wp14="http://schemas.microsoft.com/office/word/2010/wordprocessingDrawing" xmlns:wp="http://schemas.openxmlformats.org/drawingml/2006/wordprocessingDrawing" xmlns:w10="urn:schemas-microsoft-com:office:word" xmlns:w="http://schemas.openxmlformats.org/wordprocessingml/2006/main" xmlns:w14="http://schemas.microsoft.com/office/word/2010/wordml" xmlns:w15="http://schemas.microsoft.com/office/word/2012/wordml" xmlns:w16cex="http://schemas.microsoft.com/office/word/2018/wordml/cex" xmlns:w16cid="http://schemas.microsoft.com/office/word/2016/wordml/cid" xmlns:w16="http://schemas.microsoft.com/office/word/2018/wordml" xmlns:w16sdtdh="http://schemas.microsoft.com/office/word/2020/wordml/sdtdatahash" xmlns:w16se="http://schemas.microsoft.com/office/word/2015/wordml/symex" xmlns:wpg="http://schemas.microsoft.com/office/word/2010/wordprocessingGroup" xmlns:wpi="http://schemas.microsoft.com/office/word/2010/wordprocessingInk" xmlns:wne="http://schemas.microsoft.com/office/word/2006/wordml" xmlns:wps="http://schemas.microsoft.com/office/word/2010/wordprocessingShape" mc:Ignorable="w14 w15 w16se w16cid w16 w16cex w16sdtdh wp14">
   <w:sdt>
     <w:sdtPr>
       <w:id w:val="468866651"/>
@@ -2607,7 +4523,7 @@
 </file>
 
 <file path=word/footer3.xml><?xml version="1.0" encoding="utf-8"?>
-<w:ftr xmlns:wpc="http://schemas.microsoft.com/office/word/2010/wordprocessingCanvas" xmlns:cx="http://schemas.microsoft.com/office/drawing/2014/chartex" xmlns:cx1="http://schemas.microsoft.com/office/drawing/2015/9/8/chartex" xmlns:cx2="http://schemas.microsoft.com/office/drawing/2015/10/21/chartex" xmlns:cx3="http://schemas.microsoft.com/office/drawing/2016/5/9/chartex" xmlns:cx4="http://schemas.microsoft.com/office/drawing/2016/5/10/chartex" xmlns:cx5="http://schemas.microsoft.com/office/drawing/2016/5/11/chartex" xmlns:cx6="http://schemas.microsoft.com/office/drawing/2016/5/12/chartex" xmlns:cx7="http://schemas.microsoft.com/office/drawing/2016/5/13/chartex" xmlns:cx8="http://schemas.microsoft.com/office/drawing/2016/5/14/chartex" xmlns:mc="http://schemas.openxmlformats.org/markup-compatibility/2006" xmlns:aink="http://schemas.microsoft.com/office/drawing/2016/ink" xmlns:am3d="http://schemas.microsoft.com/office/drawing/2017/model3d" xmlns:o="urn:schemas-microsoft-com:office:office" xmlns:r="http://schemas.openxmlformats.org/officeDocument/2006/relationships" xmlns:m="http://schemas.openxmlformats.org/officeDocument/2006/math" xmlns:v="urn:schemas-microsoft-com:vml" xmlns:wp14="http://schemas.microsoft.com/office/word/2010/wordprocessingDrawing" xmlns:wp="http://schemas.openxmlformats.org/drawingml/2006/wordprocessingDrawing" xmlns:w10="urn:schemas-microsoft-com:office:word" xmlns:w="http://schemas.openxmlformats.org/wordprocessingml/2006/main" xmlns:w14="http://schemas.microsoft.com/office/word/2010/wordml" xmlns:w15="http://schemas.microsoft.com/office/word/2012/wordml" xmlns:w16cex="http://schemas.microsoft.com/office/word/2018/wordml/cex" xmlns:w16cid="http://schemas.microsoft.com/office/word/2016/wordml/cid" xmlns:w16="http://schemas.microsoft.com/office/word/2018/wordml" xmlns:w16se="http://schemas.microsoft.com/office/word/2015/wordml/symex" xmlns:wpg="http://schemas.microsoft.com/office/word/2010/wordprocessingGroup" xmlns:wpi="http://schemas.microsoft.com/office/word/2010/wordprocessingInk" xmlns:wne="http://schemas.microsoft.com/office/word/2006/wordml" xmlns:wps="http://schemas.microsoft.com/office/word/2010/wordprocessingShape" mc:Ignorable="w14 w15 w16se w16cid w16 w16cex wp14">
+<w:ftr xmlns:wpc="http://schemas.microsoft.com/office/word/2010/wordprocessingCanvas" xmlns:cx="http://schemas.microsoft.com/office/drawing/2014/chartex" xmlns:cx1="http://schemas.microsoft.com/office/drawing/2015/9/8/chartex" xmlns:cx2="http://schemas.microsoft.com/office/drawing/2015/10/21/chartex" xmlns:cx3="http://schemas.microsoft.com/office/drawing/2016/5/9/chartex" xmlns:cx4="http://schemas.microsoft.com/office/drawing/2016/5/10/chartex" xmlns:cx5="http://schemas.microsoft.com/office/drawing/2016/5/11/chartex" xmlns:cx6="http://schemas.microsoft.com/office/drawing/2016/5/12/chartex" xmlns:cx7="http://schemas.microsoft.com/office/drawing/2016/5/13/chartex" xmlns:cx8="http://schemas.microsoft.com/office/drawing/2016/5/14/chartex" xmlns:mc="http://schemas.openxmlformats.org/markup-compatibility/2006" xmlns:aink="http://schemas.microsoft.com/office/drawing/2016/ink" xmlns:am3d="http://schemas.microsoft.com/office/drawing/2017/model3d" xmlns:o="urn:schemas-microsoft-com:office:office" xmlns:r="http://schemas.openxmlformats.org/officeDocument/2006/relationships" xmlns:m="http://schemas.openxmlformats.org/officeDocument/2006/math" xmlns:v="urn:schemas-microsoft-com:vml" xmlns:wp14="http://schemas.microsoft.com/office/word/2010/wordprocessingDrawing" xmlns:wp="http://schemas.openxmlformats.org/drawingml/2006/wordprocessingDrawing" xmlns:w10="urn:schemas-microsoft-com:office:word" xmlns:w="http://schemas.openxmlformats.org/wordprocessingml/2006/main" xmlns:w14="http://schemas.microsoft.com/office/word/2010/wordml" xmlns:w15="http://schemas.microsoft.com/office/word/2012/wordml" xmlns:w16cex="http://schemas.microsoft.com/office/word/2018/wordml/cex" xmlns:w16cid="http://schemas.microsoft.com/office/word/2016/wordml/cid" xmlns:w16="http://schemas.microsoft.com/office/word/2018/wordml" xmlns:w16sdtdh="http://schemas.microsoft.com/office/word/2020/wordml/sdtdatahash" xmlns:w16se="http://schemas.microsoft.com/office/word/2015/wordml/symex" xmlns:wpg="http://schemas.microsoft.com/office/word/2010/wordprocessingGroup" xmlns:wpi="http://schemas.microsoft.com/office/word/2010/wordprocessingInk" xmlns:wne="http://schemas.microsoft.com/office/word/2006/wordml" xmlns:wps="http://schemas.microsoft.com/office/word/2010/wordprocessingShape" mc:Ignorable="w14 w15 w16se w16cid w16 w16cex w16sdtdh wp14">
   <w:p>
     <w:pPr>
       <w:pStyle w:val="Footer"/>
@@ -2617,7 +4533,7 @@
 </file>
 
 <file path=word/footnotes.xml><?xml version="1.0" encoding="utf-8"?>
-<w:footnotes xmlns:wpc="http://schemas.microsoft.com/office/word/2010/wordprocessingCanvas" xmlns:cx="http://schemas.microsoft.com/office/drawing/2014/chartex" xmlns:cx1="http://schemas.microsoft.com/office/drawing/2015/9/8/chartex" xmlns:cx2="http://schemas.microsoft.com/office/drawing/2015/10/21/chartex" xmlns:cx3="http://schemas.microsoft.com/office/drawing/2016/5/9/chartex" xmlns:cx4="http://schemas.microsoft.com/office/drawing/2016/5/10/chartex" xmlns:cx5="http://schemas.microsoft.com/office/drawing/2016/5/11/chartex" xmlns:cx6="http://schemas.microsoft.com/office/drawing/2016/5/12/chartex" xmlns:cx7="http://schemas.microsoft.com/office/drawing/2016/5/13/chartex" xmlns:cx8="http://schemas.microsoft.com/office/drawing/2016/5/14/chartex" xmlns:mc="http://schemas.openxmlformats.org/markup-compatibility/2006" xmlns:aink="http://schemas.microsoft.com/office/drawing/2016/ink" xmlns:am3d="http://schemas.microsoft.com/office/drawing/2017/model3d" xmlns:o="urn:schemas-microsoft-com:office:office" xmlns:r="http://schemas.openxmlformats.org/officeDocument/2006/relationships" xmlns:m="http://schemas.openxmlformats.org/officeDocument/2006/math" xmlns:v="urn:schemas-microsoft-com:vml" xmlns:wp14="http://schemas.microsoft.com/office/word/2010/wordprocessingDrawing" xmlns:wp="http://schemas.openxmlformats.org/drawingml/2006/wordprocessingDrawing" xmlns:w10="urn:schemas-microsoft-com:office:word" xmlns:w="http://schemas.openxmlformats.org/wordprocessingml/2006/main" xmlns:w14="http://schemas.microsoft.com/office/word/2010/wordml" xmlns:w15="http://schemas.microsoft.com/office/word/2012/wordml" xmlns:w16cex="http://schemas.microsoft.com/office/word/2018/wordml/cex" xmlns:w16cid="http://schemas.microsoft.com/office/word/2016/wordml/cid" xmlns:w16="http://schemas.microsoft.com/office/word/2018/wordml" xmlns:w16se="http://schemas.microsoft.com/office/word/2015/wordml/symex" xmlns:wpg="http://schemas.microsoft.com/office/word/2010/wordprocessingGroup" xmlns:wpi="http://schemas.microsoft.com/office/word/2010/wordprocessingInk" xmlns:wne="http://schemas.microsoft.com/office/word/2006/wordml" xmlns:wps="http://schemas.microsoft.com/office/word/2010/wordprocessingShape" mc:Ignorable="w14 w15 w16se w16cid w16 w16cex wp14">
+<w:footnotes xmlns:wpc="http://schemas.microsoft.com/office/word/2010/wordprocessingCanvas" xmlns:cx="http://schemas.microsoft.com/office/drawing/2014/chartex" xmlns:cx1="http://schemas.microsoft.com/office/drawing/2015/9/8/chartex" xmlns:cx2="http://schemas.microsoft.com/office/drawing/2015/10/21/chartex" xmlns:cx3="http://schemas.microsoft.com/office/drawing/2016/5/9/chartex" xmlns:cx4="http://schemas.microsoft.com/office/drawing/2016/5/10/chartex" xmlns:cx5="http://schemas.microsoft.com/office/drawing/2016/5/11/chartex" xmlns:cx6="http://schemas.microsoft.com/office/drawing/2016/5/12/chartex" xmlns:cx7="http://schemas.microsoft.com/office/drawing/2016/5/13/chartex" xmlns:cx8="http://schemas.microsoft.com/office/drawing/2016/5/14/chartex" xmlns:mc="http://schemas.openxmlformats.org/markup-compatibility/2006" xmlns:aink="http://schemas.microsoft.com/office/drawing/2016/ink" xmlns:am3d="http://schemas.microsoft.com/office/drawing/2017/model3d" xmlns:o="urn:schemas-microsoft-com:office:office" xmlns:r="http://schemas.openxmlformats.org/officeDocument/2006/relationships" xmlns:m="http://schemas.openxmlformats.org/officeDocument/2006/math" xmlns:v="urn:schemas-microsoft-com:vml" xmlns:wp14="http://schemas.microsoft.com/office/word/2010/wordprocessingDrawing" xmlns:wp="http://schemas.openxmlformats.org/drawingml/2006/wordprocessingDrawing" xmlns:w10="urn:schemas-microsoft-com:office:word" xmlns:w="http://schemas.openxmlformats.org/wordprocessingml/2006/main" xmlns:w14="http://schemas.microsoft.com/office/word/2010/wordml" xmlns:w15="http://schemas.microsoft.com/office/word/2012/wordml" xmlns:w16cex="http://schemas.microsoft.com/office/word/2018/wordml/cex" xmlns:w16cid="http://schemas.microsoft.com/office/word/2016/wordml/cid" xmlns:w16="http://schemas.microsoft.com/office/word/2018/wordml" xmlns:w16sdtdh="http://schemas.microsoft.com/office/word/2020/wordml/sdtdatahash" xmlns:w16se="http://schemas.microsoft.com/office/word/2015/wordml/symex" xmlns:wpg="http://schemas.microsoft.com/office/word/2010/wordprocessingGroup" xmlns:wpi="http://schemas.microsoft.com/office/word/2010/wordprocessingInk" xmlns:wne="http://schemas.microsoft.com/office/word/2006/wordml" xmlns:wps="http://schemas.microsoft.com/office/word/2010/wordprocessingShape" mc:Ignorable="w14 w15 w16se w16cid w16 w16cex w16sdtdh wp14">
   <w:footnote w:type="separator" w:id="-1">
     <w:p>
       <w:pPr>
@@ -2642,7 +4558,7 @@
 </file>
 
 <file path=word/header1.xml><?xml version="1.0" encoding="utf-8"?>
-<w:hdr xmlns:wpc="http://schemas.microsoft.com/office/word/2010/wordprocessingCanvas" xmlns:cx="http://schemas.microsoft.com/office/drawing/2014/chartex" xmlns:cx1="http://schemas.microsoft.com/office/drawing/2015/9/8/chartex" xmlns:cx2="http://schemas.microsoft.com/office/drawing/2015/10/21/chartex" xmlns:cx3="http://schemas.microsoft.com/office/drawing/2016/5/9/chartex" xmlns:cx4="http://schemas.microsoft.com/office/drawing/2016/5/10/chartex" xmlns:cx5="http://schemas.microsoft.com/office/drawing/2016/5/11/chartex" xmlns:cx6="http://schemas.microsoft.com/office/drawing/2016/5/12/chartex" xmlns:cx7="http://schemas.microsoft.com/office/drawing/2016/5/13/chartex" xmlns:cx8="http://schemas.microsoft.com/office/drawing/2016/5/14/chartex" xmlns:mc="http://schemas.openxmlformats.org/markup-compatibility/2006" xmlns:aink="http://schemas.microsoft.com/office/drawing/2016/ink" xmlns:am3d="http://schemas.microsoft.com/office/drawing/2017/model3d" xmlns:o="urn:schemas-microsoft-com:office:office" xmlns:r="http://schemas.openxmlformats.org/officeDocument/2006/relationships" xmlns:m="http://schemas.openxmlformats.org/officeDocument/2006/math" xmlns:v="urn:schemas-microsoft-com:vml" xmlns:wp14="http://schemas.microsoft.com/office/word/2010/wordprocessingDrawing" xmlns:wp="http://schemas.openxmlformats.org/drawingml/2006/wordprocessingDrawing" xmlns:w10="urn:schemas-microsoft-com:office:word" xmlns:w="http://schemas.openxmlformats.org/wordprocessingml/2006/main" xmlns:w14="http://schemas.microsoft.com/office/word/2010/wordml" xmlns:w15="http://schemas.microsoft.com/office/word/2012/wordml" xmlns:w16cex="http://schemas.microsoft.com/office/word/2018/wordml/cex" xmlns:w16cid="http://schemas.microsoft.com/office/word/2016/wordml/cid" xmlns:w16="http://schemas.microsoft.com/office/word/2018/wordml" xmlns:w16se="http://schemas.microsoft.com/office/word/2015/wordml/symex" xmlns:wpg="http://schemas.microsoft.com/office/word/2010/wordprocessingGroup" xmlns:wpi="http://schemas.microsoft.com/office/word/2010/wordprocessingInk" xmlns:wne="http://schemas.microsoft.com/office/word/2006/wordml" xmlns:wps="http://schemas.microsoft.com/office/word/2010/wordprocessingShape" mc:Ignorable="w14 w15 w16se w16cid w16 w16cex wp14">
+<w:hdr xmlns:wpc="http://schemas.microsoft.com/office/word/2010/wordprocessingCanvas" xmlns:cx="http://schemas.microsoft.com/office/drawing/2014/chartex" xmlns:cx1="http://schemas.microsoft.com/office/drawing/2015/9/8/chartex" xmlns:cx2="http://schemas.microsoft.com/office/drawing/2015/10/21/chartex" xmlns:cx3="http://schemas.microsoft.com/office/drawing/2016/5/9/chartex" xmlns:cx4="http://schemas.microsoft.com/office/drawing/2016/5/10/chartex" xmlns:cx5="http://schemas.microsoft.com/office/drawing/2016/5/11/chartex" xmlns:cx6="http://schemas.microsoft.com/office/drawing/2016/5/12/chartex" xmlns:cx7="http://schemas.microsoft.com/office/drawing/2016/5/13/chartex" xmlns:cx8="http://schemas.microsoft.com/office/drawing/2016/5/14/chartex" xmlns:mc="http://schemas.openxmlformats.org/markup-compatibility/2006" xmlns:aink="http://schemas.microsoft.com/office/drawing/2016/ink" xmlns:am3d="http://schemas.microsoft.com/office/drawing/2017/model3d" xmlns:o="urn:schemas-microsoft-com:office:office" xmlns:r="http://schemas.openxmlformats.org/officeDocument/2006/relationships" xmlns:m="http://schemas.openxmlformats.org/officeDocument/2006/math" xmlns:v="urn:schemas-microsoft-com:vml" xmlns:wp14="http://schemas.microsoft.com/office/word/2010/wordprocessingDrawing" xmlns:wp="http://schemas.openxmlformats.org/drawingml/2006/wordprocessingDrawing" xmlns:w10="urn:schemas-microsoft-com:office:word" xmlns:w="http://schemas.openxmlformats.org/wordprocessingml/2006/main" xmlns:w14="http://schemas.microsoft.com/office/word/2010/wordml" xmlns:w15="http://schemas.microsoft.com/office/word/2012/wordml" xmlns:w16cex="http://schemas.microsoft.com/office/word/2018/wordml/cex" xmlns:w16cid="http://schemas.microsoft.com/office/word/2016/wordml/cid" xmlns:w16="http://schemas.microsoft.com/office/word/2018/wordml" xmlns:w16sdtdh="http://schemas.microsoft.com/office/word/2020/wordml/sdtdatahash" xmlns:w16se="http://schemas.microsoft.com/office/word/2015/wordml/symex" xmlns:wpg="http://schemas.microsoft.com/office/word/2010/wordprocessingGroup" xmlns:wpi="http://schemas.microsoft.com/office/word/2010/wordprocessingInk" xmlns:wne="http://schemas.microsoft.com/office/word/2006/wordml" xmlns:wps="http://schemas.microsoft.com/office/word/2010/wordprocessingShape" mc:Ignorable="w14 w15 w16se w16cid w16 w16cex w16sdtdh wp14">
   <w:p>
     <w:pPr>
       <w:pStyle w:val="Header"/>
@@ -2652,7 +4568,7 @@
 </file>
 
 <file path=word/header2.xml><?xml version="1.0" encoding="utf-8"?>
-<w:hdr xmlns:wpc="http://schemas.microsoft.com/office/word/2010/wordprocessingCanvas" xmlns:cx="http://schemas.microsoft.com/office/drawing/2014/chartex" xmlns:cx1="http://schemas.microsoft.com/office/drawing/2015/9/8/chartex" xmlns:cx2="http://schemas.microsoft.com/office/drawing/2015/10/21/chartex" xmlns:cx3="http://schemas.microsoft.com/office/drawing/2016/5/9/chartex" xmlns:cx4="http://schemas.microsoft.com/office/drawing/2016/5/10/chartex" xmlns:cx5="http://schemas.microsoft.com/office/drawing/2016/5/11/chartex" xmlns:cx6="http://schemas.microsoft.com/office/drawing/2016/5/12/chartex" xmlns:cx7="http://schemas.microsoft.com/office/drawing/2016/5/13/chartex" xmlns:cx8="http://schemas.microsoft.com/office/drawing/2016/5/14/chartex" xmlns:mc="http://schemas.openxmlformats.org/markup-compatibility/2006" xmlns:aink="http://schemas.microsoft.com/office/drawing/2016/ink" xmlns:am3d="http://schemas.microsoft.com/office/drawing/2017/model3d" xmlns:o="urn:schemas-microsoft-com:office:office" xmlns:r="http://schemas.openxmlformats.org/officeDocument/2006/relationships" xmlns:m="http://schemas.openxmlformats.org/officeDocument/2006/math" xmlns:v="urn:schemas-microsoft-com:vml" xmlns:wp14="http://schemas.microsoft.com/office/word/2010/wordprocessingDrawing" xmlns:wp="http://schemas.openxmlformats.org/drawingml/2006/wordprocessingDrawing" xmlns:w10="urn:schemas-microsoft-com:office:word" xmlns:w="http://schemas.openxmlformats.org/wordprocessingml/2006/main" xmlns:w14="http://schemas.microsoft.com/office/word/2010/wordml" xmlns:w15="http://schemas.microsoft.com/office/word/2012/wordml" xmlns:w16cex="http://schemas.microsoft.com/office/word/2018/wordml/cex" xmlns:w16cid="http://schemas.microsoft.com/office/word/2016/wordml/cid" xmlns:w16="http://schemas.microsoft.com/office/word/2018/wordml" xmlns:w16se="http://schemas.microsoft.com/office/word/2015/wordml/symex" xmlns:wpg="http://schemas.microsoft.com/office/word/2010/wordprocessingGroup" xmlns:wpi="http://schemas.microsoft.com/office/word/2010/wordprocessingInk" xmlns:wne="http://schemas.microsoft.com/office/word/2006/wordml" xmlns:wps="http://schemas.microsoft.com/office/word/2010/wordprocessingShape" mc:Ignorable="w14 w15 w16se w16cid w16 w16cex wp14">
+<w:hdr xmlns:wpc="http://schemas.microsoft.com/office/word/2010/wordprocessingCanvas" xmlns:cx="http://schemas.microsoft.com/office/drawing/2014/chartex" xmlns:cx1="http://schemas.microsoft.com/office/drawing/2015/9/8/chartex" xmlns:cx2="http://schemas.microsoft.com/office/drawing/2015/10/21/chartex" xmlns:cx3="http://schemas.microsoft.com/office/drawing/2016/5/9/chartex" xmlns:cx4="http://schemas.microsoft.com/office/drawing/2016/5/10/chartex" xmlns:cx5="http://schemas.microsoft.com/office/drawing/2016/5/11/chartex" xmlns:cx6="http://schemas.microsoft.com/office/drawing/2016/5/12/chartex" xmlns:cx7="http://schemas.microsoft.com/office/drawing/2016/5/13/chartex" xmlns:cx8="http://schemas.microsoft.com/office/drawing/2016/5/14/chartex" xmlns:mc="http://schemas.openxmlformats.org/markup-compatibility/2006" xmlns:aink="http://schemas.microsoft.com/office/drawing/2016/ink" xmlns:am3d="http://schemas.microsoft.com/office/drawing/2017/model3d" xmlns:o="urn:schemas-microsoft-com:office:office" xmlns:r="http://schemas.openxmlformats.org/officeDocument/2006/relationships" xmlns:m="http://schemas.openxmlformats.org/officeDocument/2006/math" xmlns:v="urn:schemas-microsoft-com:vml" xmlns:wp14="http://schemas.microsoft.com/office/word/2010/wordprocessingDrawing" xmlns:wp="http://schemas.openxmlformats.org/drawingml/2006/wordprocessingDrawing" xmlns:w10="urn:schemas-microsoft-com:office:word" xmlns:w="http://schemas.openxmlformats.org/wordprocessingml/2006/main" xmlns:w14="http://schemas.microsoft.com/office/word/2010/wordml" xmlns:w15="http://schemas.microsoft.com/office/word/2012/wordml" xmlns:w16cex="http://schemas.microsoft.com/office/word/2018/wordml/cex" xmlns:w16cid="http://schemas.microsoft.com/office/word/2016/wordml/cid" xmlns:w16="http://schemas.microsoft.com/office/word/2018/wordml" xmlns:w16sdtdh="http://schemas.microsoft.com/office/word/2020/wordml/sdtdatahash" xmlns:w16se="http://schemas.microsoft.com/office/word/2015/wordml/symex" xmlns:wpg="http://schemas.microsoft.com/office/word/2010/wordprocessingGroup" xmlns:wpi="http://schemas.microsoft.com/office/word/2010/wordprocessingInk" xmlns:wne="http://schemas.microsoft.com/office/word/2006/wordml" xmlns:wps="http://schemas.microsoft.com/office/word/2010/wordprocessingShape" mc:Ignorable="w14 w15 w16se w16cid w16 w16cex w16sdtdh wp14">
   <w:p>
     <w:pPr>
       <w:pStyle w:val="Header"/>
@@ -2662,7 +4578,7 @@
 </file>
 
 <file path=word/header3.xml><?xml version="1.0" encoding="utf-8"?>
-<w:hdr xmlns:wpc="http://schemas.microsoft.com/office/word/2010/wordprocessingCanvas" xmlns:cx="http://schemas.microsoft.com/office/drawing/2014/chartex" xmlns:cx1="http://schemas.microsoft.com/office/drawing/2015/9/8/chartex" xmlns:cx2="http://schemas.microsoft.com/office/drawing/2015/10/21/chartex" xmlns:cx3="http://schemas.microsoft.com/office/drawing/2016/5/9/chartex" xmlns:cx4="http://schemas.microsoft.com/office/drawing/2016/5/10/chartex" xmlns:cx5="http://schemas.microsoft.com/office/drawing/2016/5/11/chartex" xmlns:cx6="http://schemas.microsoft.com/office/drawing/2016/5/12/chartex" xmlns:cx7="http://schemas.microsoft.com/office/drawing/2016/5/13/chartex" xmlns:cx8="http://schemas.microsoft.com/office/drawing/2016/5/14/chartex" xmlns:mc="http://schemas.openxmlformats.org/markup-compatibility/2006" xmlns:aink="http://schemas.microsoft.com/office/drawing/2016/ink" xmlns:am3d="http://schemas.microsoft.com/office/drawing/2017/model3d" xmlns:o="urn:schemas-microsoft-com:office:office" xmlns:r="http://schemas.openxmlformats.org/officeDocument/2006/relationships" xmlns:m="http://schemas.openxmlformats.org/officeDocument/2006/math" xmlns:v="urn:schemas-microsoft-com:vml" xmlns:wp14="http://schemas.microsoft.com/office/word/2010/wordprocessingDrawing" xmlns:wp="http://schemas.openxmlformats.org/drawingml/2006/wordprocessingDrawing" xmlns:w10="urn:schemas-microsoft-com:office:word" xmlns:w="http://schemas.openxmlformats.org/wordprocessingml/2006/main" xmlns:w14="http://schemas.microsoft.com/office/word/2010/wordml" xmlns:w15="http://schemas.microsoft.com/office/word/2012/wordml" xmlns:w16cex="http://schemas.microsoft.com/office/word/2018/wordml/cex" xmlns:w16cid="http://schemas.microsoft.com/office/word/2016/wordml/cid" xmlns:w16="http://schemas.microsoft.com/office/word/2018/wordml" xmlns:w16se="http://schemas.microsoft.com/office/word/2015/wordml/symex" xmlns:wpg="http://schemas.microsoft.com/office/word/2010/wordprocessingGroup" xmlns:wpi="http://schemas.microsoft.com/office/word/2010/wordprocessingInk" xmlns:wne="http://schemas.microsoft.com/office/word/2006/wordml" xmlns:wps="http://schemas.microsoft.com/office/word/2010/wordprocessingShape" mc:Ignorable="w14 w15 w16se w16cid w16 w16cex wp14">
+<w:hdr xmlns:wpc="http://schemas.microsoft.com/office/word/2010/wordprocessingCanvas" xmlns:cx="http://schemas.microsoft.com/office/drawing/2014/chartex" xmlns:cx1="http://schemas.microsoft.com/office/drawing/2015/9/8/chartex" xmlns:cx2="http://schemas.microsoft.com/office/drawing/2015/10/21/chartex" xmlns:cx3="http://schemas.microsoft.com/office/drawing/2016/5/9/chartex" xmlns:cx4="http://schemas.microsoft.com/office/drawing/2016/5/10/chartex" xmlns:cx5="http://schemas.microsoft.com/office/drawing/2016/5/11/chartex" xmlns:cx6="http://schemas.microsoft.com/office/drawing/2016/5/12/chartex" xmlns:cx7="http://schemas.microsoft.com/office/drawing/2016/5/13/chartex" xmlns:cx8="http://schemas.microsoft.com/office/drawing/2016/5/14/chartex" xmlns:mc="http://schemas.openxmlformats.org/markup-compatibility/2006" xmlns:aink="http://schemas.microsoft.com/office/drawing/2016/ink" xmlns:am3d="http://schemas.microsoft.com/office/drawing/2017/model3d" xmlns:o="urn:schemas-microsoft-com:office:office" xmlns:r="http://schemas.openxmlformats.org/officeDocument/2006/relationships" xmlns:m="http://schemas.openxmlformats.org/officeDocument/2006/math" xmlns:v="urn:schemas-microsoft-com:vml" xmlns:wp14="http://schemas.microsoft.com/office/word/2010/wordprocessingDrawing" xmlns:wp="http://schemas.openxmlformats.org/drawingml/2006/wordprocessingDrawing" xmlns:w10="urn:schemas-microsoft-com:office:word" xmlns:w="http://schemas.openxmlformats.org/wordprocessingml/2006/main" xmlns:w14="http://schemas.microsoft.com/office/word/2010/wordml" xmlns:w15="http://schemas.microsoft.com/office/word/2012/wordml" xmlns:w16cex="http://schemas.microsoft.com/office/word/2018/wordml/cex" xmlns:w16cid="http://schemas.microsoft.com/office/word/2016/wordml/cid" xmlns:w16="http://schemas.microsoft.com/office/word/2018/wordml" xmlns:w16sdtdh="http://schemas.microsoft.com/office/word/2020/wordml/sdtdatahash" xmlns:w16se="http://schemas.microsoft.com/office/word/2015/wordml/symex" xmlns:wpg="http://schemas.microsoft.com/office/word/2010/wordprocessingGroup" xmlns:wpi="http://schemas.microsoft.com/office/word/2010/wordprocessingInk" xmlns:wne="http://schemas.microsoft.com/office/word/2006/wordml" xmlns:wps="http://schemas.microsoft.com/office/word/2010/wordprocessingShape" mc:Ignorable="w14 w15 w16se w16cid w16 w16cex w16sdtdh wp14">
   <w:p>
     <w:pPr>
       <w:pStyle w:val="Header"/>
@@ -2672,8 +4588,120 @@
 </file>
 
 <file path=word/numbering.xml><?xml version="1.0" encoding="utf-8"?>
-<w:numbering xmlns:wpc="http://schemas.microsoft.com/office/word/2010/wordprocessingCanvas" xmlns:cx="http://schemas.microsoft.com/office/drawing/2014/chartex" xmlns:cx1="http://schemas.microsoft.com/office/drawing/2015/9/8/chartex" xmlns:cx2="http://schemas.microsoft.com/office/drawing/2015/10/21/chartex" xmlns:cx3="http://schemas.microsoft.com/office/drawing/2016/5/9/chartex" xmlns:cx4="http://schemas.microsoft.com/office/drawing/2016/5/10/chartex" xmlns:cx5="http://schemas.microsoft.com/office/drawing/2016/5/11/chartex" xmlns:cx6="http://schemas.microsoft.com/office/drawing/2016/5/12/chartex" xmlns:cx7="http://schemas.microsoft.com/office/drawing/2016/5/13/chartex" xmlns:cx8="http://schemas.microsoft.com/office/drawing/2016/5/14/chartex" xmlns:mc="http://schemas.openxmlformats.org/markup-compatibility/2006" xmlns:aink="http://schemas.microsoft.com/office/drawing/2016/ink" xmlns:am3d="http://schemas.microsoft.com/office/drawing/2017/model3d" xmlns:o="urn:schemas-microsoft-com:office:office" xmlns:r="http://schemas.openxmlformats.org/officeDocument/2006/relationships" xmlns:m="http://schemas.openxmlformats.org/officeDocument/2006/math" xmlns:v="urn:schemas-microsoft-com:vml" xmlns:wp14="http://schemas.microsoft.com/office/word/2010/wordprocessingDrawing" xmlns:wp="http://schemas.openxmlformats.org/drawingml/2006/wordprocessingDrawing" xmlns:w10="urn:schemas-microsoft-com:office:word" xmlns:w="http://schemas.openxmlformats.org/wordprocessingml/2006/main" xmlns:w14="http://schemas.microsoft.com/office/word/2010/wordml" xmlns:w15="http://schemas.microsoft.com/office/word/2012/wordml" xmlns:w16cex="http://schemas.microsoft.com/office/word/2018/wordml/cex" xmlns:w16cid="http://schemas.microsoft.com/office/word/2016/wordml/cid" xmlns:w16="http://schemas.microsoft.com/office/word/2018/wordml" xmlns:w16se="http://schemas.microsoft.com/office/word/2015/wordml/symex" xmlns:wpg="http://schemas.microsoft.com/office/word/2010/wordprocessingGroup" xmlns:wpi="http://schemas.microsoft.com/office/word/2010/wordprocessingInk" xmlns:wne="http://schemas.microsoft.com/office/word/2006/wordml" xmlns:wps="http://schemas.microsoft.com/office/word/2010/wordprocessingShape" mc:Ignorable="w14 w15 w16se w16cid w16 w16cex wp14">
+<w:numbering xmlns:wpc="http://schemas.microsoft.com/office/word/2010/wordprocessingCanvas" xmlns:cx="http://schemas.microsoft.com/office/drawing/2014/chartex" xmlns:cx1="http://schemas.microsoft.com/office/drawing/2015/9/8/chartex" xmlns:cx2="http://schemas.microsoft.com/office/drawing/2015/10/21/chartex" xmlns:cx3="http://schemas.microsoft.com/office/drawing/2016/5/9/chartex" xmlns:cx4="http://schemas.microsoft.com/office/drawing/2016/5/10/chartex" xmlns:cx5="http://schemas.microsoft.com/office/drawing/2016/5/11/chartex" xmlns:cx6="http://schemas.microsoft.com/office/drawing/2016/5/12/chartex" xmlns:cx7="http://schemas.microsoft.com/office/drawing/2016/5/13/chartex" xmlns:cx8="http://schemas.microsoft.com/office/drawing/2016/5/14/chartex" xmlns:mc="http://schemas.openxmlformats.org/markup-compatibility/2006" xmlns:aink="http://schemas.microsoft.com/office/drawing/2016/ink" xmlns:am3d="http://schemas.microsoft.com/office/drawing/2017/model3d" xmlns:o="urn:schemas-microsoft-com:office:office" xmlns:r="http://schemas.openxmlformats.org/officeDocument/2006/relationships" xmlns:m="http://schemas.openxmlformats.org/officeDocument/2006/math" xmlns:v="urn:schemas-microsoft-com:vml" xmlns:wp14="http://schemas.microsoft.com/office/word/2010/wordprocessingDrawing" xmlns:wp="http://schemas.openxmlformats.org/drawingml/2006/wordprocessingDrawing" xmlns:w10="urn:schemas-microsoft-com:office:word" xmlns:w="http://schemas.openxmlformats.org/wordprocessingml/2006/main" xmlns:w14="http://schemas.microsoft.com/office/word/2010/wordml" xmlns:w15="http://schemas.microsoft.com/office/word/2012/wordml" xmlns:w16cex="http://schemas.microsoft.com/office/word/2018/wordml/cex" xmlns:w16cid="http://schemas.microsoft.com/office/word/2016/wordml/cid" xmlns:w16="http://schemas.microsoft.com/office/word/2018/wordml" xmlns:w16sdtdh="http://schemas.microsoft.com/office/word/2020/wordml/sdtdatahash" xmlns:w16se="http://schemas.microsoft.com/office/word/2015/wordml/symex" xmlns:wpg="http://schemas.microsoft.com/office/word/2010/wordprocessingGroup" xmlns:wpi="http://schemas.microsoft.com/office/word/2010/wordprocessingInk" xmlns:wne="http://schemas.microsoft.com/office/word/2006/wordml" xmlns:wps="http://schemas.microsoft.com/office/word/2010/wordprocessingShape" mc:Ignorable="w14 w15 w16se w16cid w16 w16cex w16sdtdh wp14">
   <w:abstractNum w:abstractNumId="0" w15:restartNumberingAfterBreak="0">
+    <w:nsid w:val="00586BA3"/>
+    <w:multiLevelType w:val="hybridMultilevel"/>
+    <w:tmpl w:val="5B82DD86"/>
+    <w:lvl w:ilvl="0" w:tplc="4D669CA6">
+      <w:numFmt w:val="bullet"/>
+      <w:lvlText w:val="-"/>
+      <w:lvlJc w:val="left"/>
+      <w:pPr>
+        <w:ind w:left="720" w:hanging="360"/>
+      </w:pPr>
+      <w:rPr>
+        <w:rFonts w:ascii="Arial" w:eastAsiaTheme="minorEastAsia" w:hAnsi="Arial" w:cs="Arial" w:hint="default"/>
+      </w:rPr>
+    </w:lvl>
+    <w:lvl w:ilvl="1" w:tplc="04090003" w:tentative="1">
+      <w:start w:val="1"/>
+      <w:numFmt w:val="bullet"/>
+      <w:lvlText w:val="o"/>
+      <w:lvlJc w:val="left"/>
+      <w:pPr>
+        <w:ind w:left="1440" w:hanging="360"/>
+      </w:pPr>
+      <w:rPr>
+        <w:rFonts w:ascii="Courier New" w:hAnsi="Courier New" w:cs="Courier New" w:hint="default"/>
+      </w:rPr>
+    </w:lvl>
+    <w:lvl w:ilvl="2" w:tplc="04090005" w:tentative="1">
+      <w:start w:val="1"/>
+      <w:numFmt w:val="bullet"/>
+      <w:lvlText w:val=""/>
+      <w:lvlJc w:val="left"/>
+      <w:pPr>
+        <w:ind w:left="2160" w:hanging="360"/>
+      </w:pPr>
+      <w:rPr>
+        <w:rFonts w:ascii="Wingdings" w:hAnsi="Wingdings" w:hint="default"/>
+      </w:rPr>
+    </w:lvl>
+    <w:lvl w:ilvl="3" w:tplc="04090001" w:tentative="1">
+      <w:start w:val="1"/>
+      <w:numFmt w:val="bullet"/>
+      <w:lvlText w:val=""/>
+      <w:lvlJc w:val="left"/>
+      <w:pPr>
+        <w:ind w:left="2880" w:hanging="360"/>
+      </w:pPr>
+      <w:rPr>
+        <w:rFonts w:ascii="Symbol" w:hAnsi="Symbol" w:hint="default"/>
+      </w:rPr>
+    </w:lvl>
+    <w:lvl w:ilvl="4" w:tplc="04090003" w:tentative="1">
+      <w:start w:val="1"/>
+      <w:numFmt w:val="bullet"/>
+      <w:lvlText w:val="o"/>
+      <w:lvlJc w:val="left"/>
+      <w:pPr>
+        <w:ind w:left="3600" w:hanging="360"/>
+      </w:pPr>
+      <w:rPr>
+        <w:rFonts w:ascii="Courier New" w:hAnsi="Courier New" w:cs="Courier New" w:hint="default"/>
+      </w:rPr>
+    </w:lvl>
+    <w:lvl w:ilvl="5" w:tplc="04090005" w:tentative="1">
+      <w:start w:val="1"/>
+      <w:numFmt w:val="bullet"/>
+      <w:lvlText w:val=""/>
+      <w:lvlJc w:val="left"/>
+      <w:pPr>
+        <w:ind w:left="4320" w:hanging="360"/>
+      </w:pPr>
+      <w:rPr>
+        <w:rFonts w:ascii="Wingdings" w:hAnsi="Wingdings" w:hint="default"/>
+      </w:rPr>
+    </w:lvl>
+    <w:lvl w:ilvl="6" w:tplc="04090001" w:tentative="1">
+      <w:start w:val="1"/>
+      <w:numFmt w:val="bullet"/>
+      <w:lvlText w:val=""/>
+      <w:lvlJc w:val="left"/>
+      <w:pPr>
+        <w:ind w:left="5040" w:hanging="360"/>
+      </w:pPr>
+      <w:rPr>
+        <w:rFonts w:ascii="Symbol" w:hAnsi="Symbol" w:hint="default"/>
+      </w:rPr>
+    </w:lvl>
+    <w:lvl w:ilvl="7" w:tplc="04090003" w:tentative="1">
+      <w:start w:val="1"/>
+      <w:numFmt w:val="bullet"/>
+      <w:lvlText w:val="o"/>
+      <w:lvlJc w:val="left"/>
+      <w:pPr>
+        <w:ind w:left="5760" w:hanging="360"/>
+      </w:pPr>
+      <w:rPr>
+        <w:rFonts w:ascii="Courier New" w:hAnsi="Courier New" w:cs="Courier New" w:hint="default"/>
+      </w:rPr>
+    </w:lvl>
+    <w:lvl w:ilvl="8" w:tplc="04090005" w:tentative="1">
+      <w:start w:val="1"/>
+      <w:numFmt w:val="bullet"/>
+      <w:lvlText w:val=""/>
+      <w:lvlJc w:val="left"/>
+      <w:pPr>
+        <w:ind w:left="6480" w:hanging="360"/>
+      </w:pPr>
+      <w:rPr>
+        <w:rFonts w:ascii="Wingdings" w:hAnsi="Wingdings" w:hint="default"/>
+      </w:rPr>
+    </w:lvl>
+  </w:abstractNum>
+  <w:abstractNum w:abstractNumId="1" w15:restartNumberingAfterBreak="0">
     <w:nsid w:val="02703070"/>
     <w:multiLevelType w:val="hybridMultilevel"/>
     <w:tmpl w:val="3048BE4E"/>
@@ -2785,7 +4813,7 @@
       </w:rPr>
     </w:lvl>
   </w:abstractNum>
-  <w:abstractNum w:abstractNumId="1" w15:restartNumberingAfterBreak="0">
+  <w:abstractNum w:abstractNumId="2" w15:restartNumberingAfterBreak="0">
     <w:nsid w:val="06330054"/>
     <w:multiLevelType w:val="hybridMultilevel"/>
     <w:tmpl w:val="A2EA83BE"/>
@@ -2874,7 +4902,7 @@
       </w:pPr>
     </w:lvl>
   </w:abstractNum>
-  <w:abstractNum w:abstractNumId="2" w15:restartNumberingAfterBreak="0">
+  <w:abstractNum w:abstractNumId="3" w15:restartNumberingAfterBreak="0">
     <w:nsid w:val="09A652ED"/>
     <w:multiLevelType w:val="hybridMultilevel"/>
     <w:tmpl w:val="D10E9470"/>
@@ -2963,7 +4991,120 @@
       </w:pPr>
     </w:lvl>
   </w:abstractNum>
-  <w:abstractNum w:abstractNumId="3" w15:restartNumberingAfterBreak="0">
+  <w:abstractNum w:abstractNumId="4" w15:restartNumberingAfterBreak="0">
+    <w:nsid w:val="0AF910DD"/>
+    <w:multiLevelType w:val="multilevel"/>
+    <w:tmpl w:val="855EDC4A"/>
+    <w:lvl w:ilvl="0">
+      <w:start w:val="1"/>
+      <w:numFmt w:val="lowerLetter"/>
+      <w:lvlText w:val="%1)"/>
+      <w:lvlJc w:val="left"/>
+      <w:pPr>
+        <w:ind w:left="720" w:hanging="360"/>
+      </w:pPr>
+      <w:rPr>
+        <w:rFonts w:hint="default"/>
+      </w:rPr>
+    </w:lvl>
+    <w:lvl w:ilvl="1">
+      <w:start w:val="1"/>
+      <w:numFmt w:val="lowerLetter"/>
+      <w:lvlText w:val="%2)"/>
+      <w:lvlJc w:val="left"/>
+      <w:pPr>
+        <w:ind w:left="1080" w:hanging="360"/>
+      </w:pPr>
+      <w:rPr>
+        <w:rFonts w:hint="default"/>
+      </w:rPr>
+    </w:lvl>
+    <w:lvl w:ilvl="2">
+      <w:start w:val="1"/>
+      <w:numFmt w:val="lowerRoman"/>
+      <w:lvlText w:val="%3)"/>
+      <w:lvlJc w:val="left"/>
+      <w:pPr>
+        <w:ind w:left="1440" w:hanging="360"/>
+      </w:pPr>
+      <w:rPr>
+        <w:rFonts w:hint="default"/>
+      </w:rPr>
+    </w:lvl>
+    <w:lvl w:ilvl="3">
+      <w:start w:val="1"/>
+      <w:numFmt w:val="decimal"/>
+      <w:lvlText w:val="(%4)"/>
+      <w:lvlJc w:val="left"/>
+      <w:pPr>
+        <w:ind w:left="1800" w:hanging="360"/>
+      </w:pPr>
+      <w:rPr>
+        <w:rFonts w:hint="default"/>
+      </w:rPr>
+    </w:lvl>
+    <w:lvl w:ilvl="4">
+      <w:start w:val="1"/>
+      <w:numFmt w:val="lowerLetter"/>
+      <w:lvlText w:val="(%5)"/>
+      <w:lvlJc w:val="left"/>
+      <w:pPr>
+        <w:ind w:left="2160" w:hanging="360"/>
+      </w:pPr>
+      <w:rPr>
+        <w:rFonts w:hint="default"/>
+      </w:rPr>
+    </w:lvl>
+    <w:lvl w:ilvl="5">
+      <w:start w:val="1"/>
+      <w:numFmt w:val="lowerRoman"/>
+      <w:lvlText w:val="(%6)"/>
+      <w:lvlJc w:val="left"/>
+      <w:pPr>
+        <w:ind w:left="2520" w:hanging="360"/>
+      </w:pPr>
+      <w:rPr>
+        <w:rFonts w:hint="default"/>
+      </w:rPr>
+    </w:lvl>
+    <w:lvl w:ilvl="6">
+      <w:start w:val="1"/>
+      <w:numFmt w:val="decimal"/>
+      <w:lvlText w:val="%7."/>
+      <w:lvlJc w:val="left"/>
+      <w:pPr>
+        <w:ind w:left="2880" w:hanging="360"/>
+      </w:pPr>
+      <w:rPr>
+        <w:rFonts w:hint="default"/>
+      </w:rPr>
+    </w:lvl>
+    <w:lvl w:ilvl="7">
+      <w:start w:val="1"/>
+      <w:numFmt w:val="lowerLetter"/>
+      <w:lvlText w:val="%8."/>
+      <w:lvlJc w:val="left"/>
+      <w:pPr>
+        <w:ind w:left="3240" w:hanging="360"/>
+      </w:pPr>
+      <w:rPr>
+        <w:rFonts w:hint="default"/>
+      </w:rPr>
+    </w:lvl>
+    <w:lvl w:ilvl="8">
+      <w:start w:val="1"/>
+      <w:numFmt w:val="lowerRoman"/>
+      <w:lvlText w:val="%9."/>
+      <w:lvlJc w:val="left"/>
+      <w:pPr>
+        <w:ind w:left="3600" w:hanging="360"/>
+      </w:pPr>
+      <w:rPr>
+        <w:rFonts w:hint="default"/>
+      </w:rPr>
+    </w:lvl>
+  </w:abstractNum>
+  <w:abstractNum w:abstractNumId="5" w15:restartNumberingAfterBreak="0">
     <w:nsid w:val="0C0969D8"/>
     <w:multiLevelType w:val="hybridMultilevel"/>
     <w:tmpl w:val="A3A8059C"/>
@@ -3076,7 +5217,7 @@
       </w:rPr>
     </w:lvl>
   </w:abstractNum>
-  <w:abstractNum w:abstractNumId="4" w15:restartNumberingAfterBreak="0">
+  <w:abstractNum w:abstractNumId="6" w15:restartNumberingAfterBreak="0">
     <w:nsid w:val="14066650"/>
     <w:multiLevelType w:val="multilevel"/>
     <w:tmpl w:val="CEF2B708"/>
@@ -3189,7 +5330,7 @@
       </w:pPr>
     </w:lvl>
   </w:abstractNum>
-  <w:abstractNum w:abstractNumId="5" w15:restartNumberingAfterBreak="0">
+  <w:abstractNum w:abstractNumId="7" w15:restartNumberingAfterBreak="0">
     <w:nsid w:val="15D4147B"/>
     <w:multiLevelType w:val="hybridMultilevel"/>
     <w:tmpl w:val="20DC1CD2"/>
@@ -3275,7 +5416,7 @@
       </w:pPr>
     </w:lvl>
   </w:abstractNum>
-  <w:abstractNum w:abstractNumId="6" w15:restartNumberingAfterBreak="0">
+  <w:abstractNum w:abstractNumId="8" w15:restartNumberingAfterBreak="0">
     <w:nsid w:val="169345D6"/>
     <w:multiLevelType w:val="hybridMultilevel"/>
     <w:tmpl w:val="3B382E9E"/>
@@ -3364,7 +5505,7 @@
       </w:pPr>
     </w:lvl>
   </w:abstractNum>
-  <w:abstractNum w:abstractNumId="7" w15:restartNumberingAfterBreak="0">
+  <w:abstractNum w:abstractNumId="9" w15:restartNumberingAfterBreak="0">
     <w:nsid w:val="1CF81150"/>
     <w:multiLevelType w:val="hybridMultilevel"/>
     <w:tmpl w:val="CDBA0602"/>
@@ -3450,7 +5591,7 @@
       </w:pPr>
     </w:lvl>
   </w:abstractNum>
-  <w:abstractNum w:abstractNumId="8" w15:restartNumberingAfterBreak="0">
+  <w:abstractNum w:abstractNumId="10" w15:restartNumberingAfterBreak="0">
     <w:nsid w:val="1EDC08AB"/>
     <w:multiLevelType w:val="hybridMultilevel"/>
     <w:tmpl w:val="35BE14DA"/>
@@ -3563,7 +5704,7 @@
       </w:rPr>
     </w:lvl>
   </w:abstractNum>
-  <w:abstractNum w:abstractNumId="9" w15:restartNumberingAfterBreak="0">
+  <w:abstractNum w:abstractNumId="11" w15:restartNumberingAfterBreak="0">
     <w:nsid w:val="1FB8026B"/>
     <w:multiLevelType w:val="multilevel"/>
     <w:tmpl w:val="E24ADE80"/>
@@ -3676,7 +5817,7 @@
       </w:pPr>
     </w:lvl>
   </w:abstractNum>
-  <w:abstractNum w:abstractNumId="10" w15:restartNumberingAfterBreak="0">
+  <w:abstractNum w:abstractNumId="12" w15:restartNumberingAfterBreak="0">
     <w:nsid w:val="27EA6CDF"/>
     <w:multiLevelType w:val="hybridMultilevel"/>
     <w:tmpl w:val="63A08258"/>
@@ -3762,7 +5903,7 @@
       </w:pPr>
     </w:lvl>
   </w:abstractNum>
-  <w:abstractNum w:abstractNumId="11" w15:restartNumberingAfterBreak="0">
+  <w:abstractNum w:abstractNumId="13" w15:restartNumberingAfterBreak="0">
     <w:nsid w:val="2F36779A"/>
     <w:multiLevelType w:val="hybridMultilevel"/>
     <w:tmpl w:val="FA88BDE8"/>
@@ -3851,7 +5992,119 @@
       </w:pPr>
     </w:lvl>
   </w:abstractNum>
-  <w:abstractNum w:abstractNumId="12" w15:restartNumberingAfterBreak="0">
+  <w:abstractNum w:abstractNumId="14" w15:restartNumberingAfterBreak="0">
+    <w:nsid w:val="40C504BA"/>
+    <w:multiLevelType w:val="hybridMultilevel"/>
+    <w:tmpl w:val="23CE12B8"/>
+    <w:lvl w:ilvl="0" w:tplc="4D669CA6">
+      <w:numFmt w:val="bullet"/>
+      <w:lvlText w:val="-"/>
+      <w:lvlJc w:val="left"/>
+      <w:pPr>
+        <w:ind w:left="720" w:hanging="360"/>
+      </w:pPr>
+      <w:rPr>
+        <w:rFonts w:ascii="Arial" w:eastAsiaTheme="minorEastAsia" w:hAnsi="Arial" w:cs="Arial" w:hint="default"/>
+      </w:rPr>
+    </w:lvl>
+    <w:lvl w:ilvl="1" w:tplc="04090003" w:tentative="1">
+      <w:start w:val="1"/>
+      <w:numFmt w:val="bullet"/>
+      <w:lvlText w:val="o"/>
+      <w:lvlJc w:val="left"/>
+      <w:pPr>
+        <w:ind w:left="1440" w:hanging="360"/>
+      </w:pPr>
+      <w:rPr>
+        <w:rFonts w:ascii="Courier New" w:hAnsi="Courier New" w:cs="Courier New" w:hint="default"/>
+      </w:rPr>
+    </w:lvl>
+    <w:lvl w:ilvl="2" w:tplc="04090005" w:tentative="1">
+      <w:start w:val="1"/>
+      <w:numFmt w:val="bullet"/>
+      <w:lvlText w:val=""/>
+      <w:lvlJc w:val="left"/>
+      <w:pPr>
+        <w:ind w:left="2160" w:hanging="360"/>
+      </w:pPr>
+      <w:rPr>
+        <w:rFonts w:ascii="Wingdings" w:hAnsi="Wingdings" w:hint="default"/>
+      </w:rPr>
+    </w:lvl>
+    <w:lvl w:ilvl="3" w:tplc="04090001" w:tentative="1">
+      <w:start w:val="1"/>
+      <w:numFmt w:val="bullet"/>
+      <w:lvlText w:val=""/>
+      <w:lvlJc w:val="left"/>
+      <w:pPr>
+        <w:ind w:left="2880" w:hanging="360"/>
+      </w:pPr>
+      <w:rPr>
+        <w:rFonts w:ascii="Symbol" w:hAnsi="Symbol" w:hint="default"/>
+      </w:rPr>
+    </w:lvl>
+    <w:lvl w:ilvl="4" w:tplc="04090003" w:tentative="1">
+      <w:start w:val="1"/>
+      <w:numFmt w:val="bullet"/>
+      <w:lvlText w:val="o"/>
+      <w:lvlJc w:val="left"/>
+      <w:pPr>
+        <w:ind w:left="3600" w:hanging="360"/>
+      </w:pPr>
+      <w:rPr>
+        <w:rFonts w:ascii="Courier New" w:hAnsi="Courier New" w:cs="Courier New" w:hint="default"/>
+      </w:rPr>
+    </w:lvl>
+    <w:lvl w:ilvl="5" w:tplc="04090005" w:tentative="1">
+      <w:start w:val="1"/>
+      <w:numFmt w:val="bullet"/>
+      <w:lvlText w:val=""/>
+      <w:lvlJc w:val="left"/>
+      <w:pPr>
+        <w:ind w:left="4320" w:hanging="360"/>
+      </w:pPr>
+      <w:rPr>
+        <w:rFonts w:ascii="Wingdings" w:hAnsi="Wingdings" w:hint="default"/>
+      </w:rPr>
+    </w:lvl>
+    <w:lvl w:ilvl="6" w:tplc="04090001" w:tentative="1">
+      <w:start w:val="1"/>
+      <w:numFmt w:val="bullet"/>
+      <w:lvlText w:val=""/>
+      <w:lvlJc w:val="left"/>
+      <w:pPr>
+        <w:ind w:left="5040" w:hanging="360"/>
+      </w:pPr>
+      <w:rPr>
+        <w:rFonts w:ascii="Symbol" w:hAnsi="Symbol" w:hint="default"/>
+      </w:rPr>
+    </w:lvl>
+    <w:lvl w:ilvl="7" w:tplc="04090003" w:tentative="1">
+      <w:start w:val="1"/>
+      <w:numFmt w:val="bullet"/>
+      <w:lvlText w:val="o"/>
+      <w:lvlJc w:val="left"/>
+      <w:pPr>
+        <w:ind w:left="5760" w:hanging="360"/>
+      </w:pPr>
+      <w:rPr>
+        <w:rFonts w:ascii="Courier New" w:hAnsi="Courier New" w:cs="Courier New" w:hint="default"/>
+      </w:rPr>
+    </w:lvl>
+    <w:lvl w:ilvl="8" w:tplc="04090005" w:tentative="1">
+      <w:start w:val="1"/>
+      <w:numFmt w:val="bullet"/>
+      <w:lvlText w:val=""/>
+      <w:lvlJc w:val="left"/>
+      <w:pPr>
+        <w:ind w:left="6480" w:hanging="360"/>
+      </w:pPr>
+      <w:rPr>
+        <w:rFonts w:ascii="Wingdings" w:hAnsi="Wingdings" w:hint="default"/>
+      </w:rPr>
+    </w:lvl>
+  </w:abstractNum>
+  <w:abstractNum w:abstractNumId="15" w15:restartNumberingAfterBreak="0">
     <w:nsid w:val="418B22CD"/>
     <w:multiLevelType w:val="hybridMultilevel"/>
     <w:tmpl w:val="223CDE36"/>
@@ -3937,7 +6190,7 @@
       </w:pPr>
     </w:lvl>
   </w:abstractNum>
-  <w:abstractNum w:abstractNumId="13" w15:restartNumberingAfterBreak="0">
+  <w:abstractNum w:abstractNumId="16" w15:restartNumberingAfterBreak="0">
     <w:nsid w:val="42B55DF0"/>
     <w:multiLevelType w:val="hybridMultilevel"/>
     <w:tmpl w:val="411A0ECE"/>
@@ -4023,7 +6276,7 @@
       </w:pPr>
     </w:lvl>
   </w:abstractNum>
-  <w:abstractNum w:abstractNumId="14" w15:restartNumberingAfterBreak="0">
+  <w:abstractNum w:abstractNumId="17" w15:restartNumberingAfterBreak="0">
     <w:nsid w:val="44B51683"/>
     <w:multiLevelType w:val="hybridMultilevel"/>
     <w:tmpl w:val="072436AC"/>
@@ -4112,7 +6365,7 @@
       </w:pPr>
     </w:lvl>
   </w:abstractNum>
-  <w:abstractNum w:abstractNumId="15" w15:restartNumberingAfterBreak="0">
+  <w:abstractNum w:abstractNumId="18" w15:restartNumberingAfterBreak="0">
     <w:nsid w:val="4EB41D2A"/>
     <w:multiLevelType w:val="hybridMultilevel"/>
     <w:tmpl w:val="D10E9470"/>
@@ -4201,7 +6454,7 @@
       </w:pPr>
     </w:lvl>
   </w:abstractNum>
-  <w:abstractNum w:abstractNumId="16" w15:restartNumberingAfterBreak="0">
+  <w:abstractNum w:abstractNumId="19" w15:restartNumberingAfterBreak="0">
     <w:nsid w:val="4F7B5739"/>
     <w:multiLevelType w:val="hybridMultilevel"/>
     <w:tmpl w:val="C7A6E7AE"/>
@@ -4290,7 +6543,7 @@
       </w:pPr>
     </w:lvl>
   </w:abstractNum>
-  <w:abstractNum w:abstractNumId="17" w15:restartNumberingAfterBreak="0">
+  <w:abstractNum w:abstractNumId="20" w15:restartNumberingAfterBreak="0">
     <w:nsid w:val="51CC3C15"/>
     <w:multiLevelType w:val="hybridMultilevel"/>
     <w:tmpl w:val="941EBA9C"/>
@@ -4376,7 +6629,7 @@
       </w:pPr>
     </w:lvl>
   </w:abstractNum>
-  <w:abstractNum w:abstractNumId="18" w15:restartNumberingAfterBreak="0">
+  <w:abstractNum w:abstractNumId="21" w15:restartNumberingAfterBreak="0">
     <w:nsid w:val="52A11F9A"/>
     <w:multiLevelType w:val="multilevel"/>
     <w:tmpl w:val="FC420832"/>
@@ -4515,7 +6768,7 @@
       </w:pPr>
     </w:lvl>
   </w:abstractNum>
-  <w:abstractNum w:abstractNumId="19" w15:restartNumberingAfterBreak="0">
+  <w:abstractNum w:abstractNumId="22" w15:restartNumberingAfterBreak="0">
     <w:nsid w:val="55AD10A7"/>
     <w:multiLevelType w:val="hybridMultilevel"/>
     <w:tmpl w:val="CF8CC3CA"/>
@@ -4604,7 +6857,7 @@
       </w:pPr>
     </w:lvl>
   </w:abstractNum>
-  <w:abstractNum w:abstractNumId="20" w15:restartNumberingAfterBreak="0">
+  <w:abstractNum w:abstractNumId="23" w15:restartNumberingAfterBreak="0">
     <w:nsid w:val="5C6257BC"/>
     <w:multiLevelType w:val="hybridMultilevel"/>
     <w:tmpl w:val="0E540AEA"/>
@@ -4693,7 +6946,7 @@
       </w:pPr>
     </w:lvl>
   </w:abstractNum>
-  <w:abstractNum w:abstractNumId="21" w15:restartNumberingAfterBreak="0">
+  <w:abstractNum w:abstractNumId="24" w15:restartNumberingAfterBreak="0">
     <w:nsid w:val="5C877048"/>
     <w:multiLevelType w:val="hybridMultilevel"/>
     <w:tmpl w:val="223CDE36"/>
@@ -4779,7 +7032,7 @@
       </w:pPr>
     </w:lvl>
   </w:abstractNum>
-  <w:abstractNum w:abstractNumId="22" w15:restartNumberingAfterBreak="0">
+  <w:abstractNum w:abstractNumId="25" w15:restartNumberingAfterBreak="0">
     <w:nsid w:val="5CEF7D5F"/>
     <w:multiLevelType w:val="hybridMultilevel"/>
     <w:tmpl w:val="E9A060BA"/>
@@ -4865,7 +7118,7 @@
       </w:pPr>
     </w:lvl>
   </w:abstractNum>
-  <w:abstractNum w:abstractNumId="23" w15:restartNumberingAfterBreak="0">
+  <w:abstractNum w:abstractNumId="26" w15:restartNumberingAfterBreak="0">
     <w:nsid w:val="60544699"/>
     <w:multiLevelType w:val="hybridMultilevel"/>
     <w:tmpl w:val="502AF336"/>
@@ -4978,7 +7231,7 @@
       </w:rPr>
     </w:lvl>
   </w:abstractNum>
-  <w:abstractNum w:abstractNumId="24" w15:restartNumberingAfterBreak="0">
+  <w:abstractNum w:abstractNumId="27" w15:restartNumberingAfterBreak="0">
     <w:nsid w:val="66F16B81"/>
     <w:multiLevelType w:val="hybridMultilevel"/>
     <w:tmpl w:val="B5040C7C"/>
@@ -5091,7 +7344,7 @@
       </w:rPr>
     </w:lvl>
   </w:abstractNum>
-  <w:abstractNum w:abstractNumId="25" w15:restartNumberingAfterBreak="0">
+  <w:abstractNum w:abstractNumId="28" w15:restartNumberingAfterBreak="0">
     <w:nsid w:val="6B32382C"/>
     <w:multiLevelType w:val="hybridMultilevel"/>
     <w:tmpl w:val="59E6521A"/>
@@ -5203,7 +7456,7 @@
       </w:rPr>
     </w:lvl>
   </w:abstractNum>
-  <w:abstractNum w:abstractNumId="26" w15:restartNumberingAfterBreak="0">
+  <w:abstractNum w:abstractNumId="29" w15:restartNumberingAfterBreak="0">
     <w:nsid w:val="6CD02D5B"/>
     <w:multiLevelType w:val="hybridMultilevel"/>
     <w:tmpl w:val="869ED73C"/>
@@ -5316,7 +7569,7 @@
       </w:rPr>
     </w:lvl>
   </w:abstractNum>
-  <w:abstractNum w:abstractNumId="27" w15:restartNumberingAfterBreak="0">
+  <w:abstractNum w:abstractNumId="30" w15:restartNumberingAfterBreak="0">
     <w:nsid w:val="6FBE2AF6"/>
     <w:multiLevelType w:val="hybridMultilevel"/>
     <w:tmpl w:val="C3901F8C"/>
@@ -5402,7 +7655,7 @@
       </w:pPr>
     </w:lvl>
   </w:abstractNum>
-  <w:abstractNum w:abstractNumId="28" w15:restartNumberingAfterBreak="0">
+  <w:abstractNum w:abstractNumId="31" w15:restartNumberingAfterBreak="0">
     <w:nsid w:val="748E35D7"/>
     <w:multiLevelType w:val="hybridMultilevel"/>
     <w:tmpl w:val="6D9C730A"/>
@@ -5515,7 +7768,7 @@
       </w:rPr>
     </w:lvl>
   </w:abstractNum>
-  <w:abstractNum w:abstractNumId="29" w15:restartNumberingAfterBreak="0">
+  <w:abstractNum w:abstractNumId="32" w15:restartNumberingAfterBreak="0">
     <w:nsid w:val="75C84C04"/>
     <w:multiLevelType w:val="hybridMultilevel"/>
     <w:tmpl w:val="F336051E"/>
@@ -5601,7 +7854,7 @@
       </w:pPr>
     </w:lvl>
   </w:abstractNum>
-  <w:abstractNum w:abstractNumId="30" w15:restartNumberingAfterBreak="0">
+  <w:abstractNum w:abstractNumId="33" w15:restartNumberingAfterBreak="0">
     <w:nsid w:val="76206AD9"/>
     <w:multiLevelType w:val="hybridMultilevel"/>
     <w:tmpl w:val="C9266E46"/>
@@ -5742,28 +7995,28 @@
     </w:lvl>
   </w:abstractNum>
   <w:num w:numId="1">
+    <w:abstractNumId w:val="21"/>
+  </w:num>
+  <w:num w:numId="2">
+    <w:abstractNumId w:val="13"/>
+  </w:num>
+  <w:num w:numId="3">
+    <w:abstractNumId w:val="26"/>
+  </w:num>
+  <w:num w:numId="4">
+    <w:abstractNumId w:val="23"/>
+  </w:num>
+  <w:num w:numId="5">
     <w:abstractNumId w:val="18"/>
   </w:num>
-  <w:num w:numId="2">
-    <w:abstractNumId w:val="11"/>
+  <w:num w:numId="6">
+    <w:abstractNumId w:val="3"/>
   </w:num>
-  <w:num w:numId="3">
-    <w:abstractNumId w:val="23"/>
-  </w:num>
-  <w:num w:numId="4">
-    <w:abstractNumId w:val="20"/>
-  </w:num>
-  <w:num w:numId="5">
+  <w:num w:numId="7">
     <w:abstractNumId w:val="15"/>
   </w:num>
-  <w:num w:numId="6">
-    <w:abstractNumId w:val="2"/>
-  </w:num>
-  <w:num w:numId="7">
-    <w:abstractNumId w:val="12"/>
-  </w:num>
   <w:num w:numId="8">
-    <w:abstractNumId w:val="29"/>
+    <w:abstractNumId w:val="32"/>
     <w:lvlOverride w:ilvl="0">
       <w:startOverride w:val="1"/>
     </w:lvlOverride>
@@ -5793,13 +8046,13 @@
     </w:lvlOverride>
   </w:num>
   <w:num w:numId="9">
-    <w:abstractNumId w:val="25"/>
+    <w:abstractNumId w:val="28"/>
   </w:num>
   <w:num w:numId="10">
-    <w:abstractNumId w:val="8"/>
+    <w:abstractNumId w:val="10"/>
   </w:num>
   <w:num w:numId="11">
-    <w:abstractNumId w:val="5"/>
+    <w:abstractNumId w:val="7"/>
     <w:lvlOverride w:ilvl="0">
       <w:startOverride w:val="1"/>
     </w:lvlOverride>
@@ -5829,7 +8082,7 @@
     </w:lvlOverride>
   </w:num>
   <w:num w:numId="12">
-    <w:abstractNumId w:val="17"/>
+    <w:abstractNumId w:val="20"/>
     <w:lvlOverride w:ilvl="0">
       <w:startOverride w:val="1"/>
     </w:lvlOverride>
@@ -5859,10 +8112,10 @@
     </w:lvlOverride>
   </w:num>
   <w:num w:numId="13">
-    <w:abstractNumId w:val="14"/>
+    <w:abstractNumId w:val="17"/>
   </w:num>
   <w:num w:numId="14">
-    <w:abstractNumId w:val="18"/>
+    <w:abstractNumId w:val="21"/>
     <w:lvlOverride w:ilvl="0">
       <w:startOverride w:val="1"/>
     </w:lvlOverride>
@@ -5892,7 +8145,7 @@
     </w:lvlOverride>
   </w:num>
   <w:num w:numId="15">
-    <w:abstractNumId w:val="10"/>
+    <w:abstractNumId w:val="12"/>
     <w:lvlOverride w:ilvl="0">
       <w:startOverride w:val="1"/>
     </w:lvlOverride>
@@ -5922,7 +8175,7 @@
     </w:lvlOverride>
   </w:num>
   <w:num w:numId="16">
-    <w:abstractNumId w:val="7"/>
+    <w:abstractNumId w:val="9"/>
     <w:lvlOverride w:ilvl="0">
       <w:startOverride w:val="1"/>
     </w:lvlOverride>
@@ -5952,7 +8205,7 @@
     </w:lvlOverride>
   </w:num>
   <w:num w:numId="17">
-    <w:abstractNumId w:val="13"/>
+    <w:abstractNumId w:val="16"/>
     <w:lvlOverride w:ilvl="0">
       <w:startOverride w:val="1"/>
     </w:lvlOverride>
@@ -5982,7 +8235,7 @@
     </w:lvlOverride>
   </w:num>
   <w:num w:numId="18">
-    <w:abstractNumId w:val="22"/>
+    <w:abstractNumId w:val="25"/>
     <w:lvlOverride w:ilvl="0">
       <w:startOverride w:val="1"/>
     </w:lvlOverride>
@@ -6012,58 +8265,67 @@
     </w:lvlOverride>
   </w:num>
   <w:num w:numId="19">
-    <w:abstractNumId w:val="13"/>
+    <w:abstractNumId w:val="16"/>
   </w:num>
   <w:num w:numId="20">
+    <w:abstractNumId w:val="25"/>
+  </w:num>
+  <w:num w:numId="21">
+    <w:abstractNumId w:val="2"/>
+  </w:num>
+  <w:num w:numId="22">
+    <w:abstractNumId w:val="6"/>
+  </w:num>
+  <w:num w:numId="23">
+    <w:abstractNumId w:val="11"/>
+  </w:num>
+  <w:num w:numId="24">
+    <w:abstractNumId w:val="30"/>
+  </w:num>
+  <w:num w:numId="25">
+    <w:abstractNumId w:val="24"/>
+  </w:num>
+  <w:num w:numId="26">
+    <w:abstractNumId w:val="33"/>
+  </w:num>
+  <w:num w:numId="27">
+    <w:abstractNumId w:val="1"/>
+  </w:num>
+  <w:num w:numId="28">
     <w:abstractNumId w:val="22"/>
   </w:num>
-  <w:num w:numId="21">
-    <w:abstractNumId w:val="1"/>
+  <w:num w:numId="29">
+    <w:abstractNumId w:val="8"/>
   </w:num>
-  <w:num w:numId="22">
+  <w:num w:numId="30">
+    <w:abstractNumId w:val="19"/>
+  </w:num>
+  <w:num w:numId="31">
+    <w:abstractNumId w:val="27"/>
+  </w:num>
+  <w:num w:numId="32">
+    <w:abstractNumId w:val="31"/>
+  </w:num>
+  <w:num w:numId="33">
+    <w:abstractNumId w:val="29"/>
+  </w:num>
+  <w:num w:numId="34">
+    <w:abstractNumId w:val="5"/>
+  </w:num>
+  <w:num w:numId="35">
+    <w:abstractNumId w:val="14"/>
+  </w:num>
+  <w:num w:numId="36">
     <w:abstractNumId w:val="4"/>
   </w:num>
-  <w:num w:numId="23">
-    <w:abstractNumId w:val="9"/>
-  </w:num>
-  <w:num w:numId="24">
-    <w:abstractNumId w:val="27"/>
-  </w:num>
-  <w:num w:numId="25">
-    <w:abstractNumId w:val="21"/>
-  </w:num>
-  <w:num w:numId="26">
-    <w:abstractNumId w:val="30"/>
-  </w:num>
-  <w:num w:numId="27">
+  <w:num w:numId="37">
     <w:abstractNumId w:val="0"/>
-  </w:num>
-  <w:num w:numId="28">
-    <w:abstractNumId w:val="19"/>
-  </w:num>
-  <w:num w:numId="29">
-    <w:abstractNumId w:val="6"/>
-  </w:num>
-  <w:num w:numId="30">
-    <w:abstractNumId w:val="16"/>
-  </w:num>
-  <w:num w:numId="31">
-    <w:abstractNumId w:val="24"/>
-  </w:num>
-  <w:num w:numId="32">
-    <w:abstractNumId w:val="28"/>
-  </w:num>
-  <w:num w:numId="33">
-    <w:abstractNumId w:val="26"/>
-  </w:num>
-  <w:num w:numId="34">
-    <w:abstractNumId w:val="3"/>
   </w:num>
 </w:numbering>
 </file>
 
 <file path=word/styles.xml><?xml version="1.0" encoding="utf-8"?>
-<w:styles xmlns:mc="http://schemas.openxmlformats.org/markup-compatibility/2006" xmlns:r="http://schemas.openxmlformats.org/officeDocument/2006/relationships" xmlns:w="http://schemas.openxmlformats.org/wordprocessingml/2006/main" xmlns:w14="http://schemas.microsoft.com/office/word/2010/wordml" xmlns:w15="http://schemas.microsoft.com/office/word/2012/wordml" xmlns:w16cex="http://schemas.microsoft.com/office/word/2018/wordml/cex" xmlns:w16cid="http://schemas.microsoft.com/office/word/2016/wordml/cid" xmlns:w16="http://schemas.microsoft.com/office/word/2018/wordml" xmlns:w16se="http://schemas.microsoft.com/office/word/2015/wordml/symex" mc:Ignorable="w14 w15 w16se w16cid w16 w16cex">
+<w:styles xmlns:mc="http://schemas.openxmlformats.org/markup-compatibility/2006" xmlns:r="http://schemas.openxmlformats.org/officeDocument/2006/relationships" xmlns:w="http://schemas.openxmlformats.org/wordprocessingml/2006/main" xmlns:w14="http://schemas.microsoft.com/office/word/2010/wordml" xmlns:w15="http://schemas.microsoft.com/office/word/2012/wordml" xmlns:w16cex="http://schemas.microsoft.com/office/word/2018/wordml/cex" xmlns:w16cid="http://schemas.microsoft.com/office/word/2016/wordml/cid" xmlns:w16="http://schemas.microsoft.com/office/word/2018/wordml" xmlns:w16sdtdh="http://schemas.microsoft.com/office/word/2020/wordml/sdtdatahash" xmlns:w16se="http://schemas.microsoft.com/office/word/2015/wordml/symex" mc:Ignorable="w14 w15 w16se w16cid w16 w16cex w16sdtdh">
   <w:docDefaults>
     <w:rPrDefault>
       <w:rPr>
@@ -6895,6 +9157,30 @@
       <w:shd w:val="clear" w:color="auto" w:fill="E1DFDD"/>
     </w:rPr>
   </w:style>
+  <w:style w:type="character" w:styleId="Strong">
+    <w:name w:val="Strong"/>
+    <w:basedOn w:val="DefaultParagraphFont"/>
+    <w:uiPriority w:val="22"/>
+    <w:qFormat/>
+    <w:rsid w:val="00BA5C84"/>
+    <w:rPr>
+      <w:b/>
+      <w:bCs/>
+    </w:rPr>
+  </w:style>
+  <w:style w:type="character" w:styleId="HTMLCode">
+    <w:name w:val="HTML Code"/>
+    <w:basedOn w:val="DefaultParagraphFont"/>
+    <w:uiPriority w:val="99"/>
+    <w:semiHidden/>
+    <w:unhideWhenUsed/>
+    <w:rsid w:val="00E321D2"/>
+    <w:rPr>
+      <w:rFonts w:ascii="Courier New" w:eastAsia="Times New Roman" w:hAnsi="Courier New" w:cs="Courier New"/>
+      <w:sz w:val="20"/>
+      <w:szCs w:val="20"/>
+    </w:rPr>
+  </w:style>
 </w:styles>
 </file>
 

</xml_diff>

<commit_message>
Updated model with TA list and report
</commit_message>
<xml_diff>
--- a/ProjectReport/ISS SLS Final Report.docx
+++ b/ProjectReport/ISS SLS Final Report.docx
@@ -2080,7 +2080,15 @@
     </w:p>
     <w:p>
       <w:r>
-        <w:t xml:space="preserve">A large volume of financial instruments are traded daily on exchanges and a growing majority of these are traded using automated trading algorithms. </w:t>
+        <w:t xml:space="preserve">A large volume of financial instruments </w:t>
+      </w:r>
+      <w:proofErr w:type="gramStart"/>
+      <w:r>
+        <w:t>are</w:t>
+      </w:r>
+      <w:proofErr w:type="gramEnd"/>
+      <w:r>
+        <w:t xml:space="preserve"> traded daily on exchanges and a growing majority of these are traded using automated trading algorithms. </w:t>
       </w:r>
       <w:r>
         <w:t>An automated trading strategy that maximizes profit is highly desirable for mutual funds and hedge funds.</w:t>
@@ -2130,10 +2138,18 @@
         <w:t>fundamentals or passive</w:t>
       </w:r>
       <w:r>
-        <w:t xml:space="preserve">ly benchmark </w:t>
-      </w:r>
-      <w:r>
-        <w:t xml:space="preserve"> index trading. </w:t>
+        <w:t xml:space="preserve">ly </w:t>
+      </w:r>
+      <w:proofErr w:type="gramStart"/>
+      <w:r>
+        <w:t xml:space="preserve">benchmark </w:t>
+      </w:r>
+      <w:r>
+        <w:t xml:space="preserve"> index</w:t>
+      </w:r>
+      <w:proofErr w:type="gramEnd"/>
+      <w:r>
+        <w:t xml:space="preserve"> trading. </w:t>
       </w:r>
     </w:p>
     <w:p>
@@ -2296,7 +2312,17 @@
         <w:t xml:space="preserve">representative variables </w:t>
       </w:r>
       <w:r>
-        <w:t xml:space="preserve">(eg mean price, corelations) to </w:t>
+        <w:t>(</w:t>
+      </w:r>
+      <w:proofErr w:type="spellStart"/>
+      <w:proofErr w:type="gramStart"/>
+      <w:r>
+        <w:t>eg</w:t>
+      </w:r>
+      <w:proofErr w:type="spellEnd"/>
+      <w:proofErr w:type="gramEnd"/>
+      <w:r>
+        <w:t xml:space="preserve"> mean price, corelations) to </w:t>
       </w:r>
       <w:r>
         <w:t xml:space="preserve">create a </w:t>
@@ -2322,9 +2348,11 @@
       <w:r>
         <w:t xml:space="preserve">trend-following, mean reversion, arbitrage strategies </w:t>
       </w:r>
+      <w:proofErr w:type="gramStart"/>
       <w:r>
         <w:t>etc</w:t>
       </w:r>
+      <w:proofErr w:type="gramEnd"/>
     </w:p>
     <w:p>
       <w:pPr>
@@ -2371,7 +2399,15 @@
         <w:t>candle patterns</w:t>
       </w:r>
       <w:r>
-        <w:t xml:space="preserve"> etc </w:t>
+        <w:t xml:space="preserve"> </w:t>
+      </w:r>
+      <w:proofErr w:type="gramStart"/>
+      <w:r>
+        <w:t>etc</w:t>
+      </w:r>
+      <w:proofErr w:type="gramEnd"/>
+      <w:r>
+        <w:t xml:space="preserve"> </w:t>
       </w:r>
     </w:p>
     <w:p>
@@ -2490,7 +2526,17 @@
         <w:t xml:space="preserve">RL can </w:t>
       </w:r>
       <w:r>
-        <w:t xml:space="preserve">use feedback from its own action and experiences ie </w:t>
+        <w:t xml:space="preserve">use feedback from its own action and experiences </w:t>
+      </w:r>
+      <w:proofErr w:type="spellStart"/>
+      <w:proofErr w:type="gramStart"/>
+      <w:r>
+        <w:t>ie</w:t>
+      </w:r>
+      <w:proofErr w:type="spellEnd"/>
+      <w:proofErr w:type="gramEnd"/>
+      <w:r>
+        <w:t xml:space="preserve"> </w:t>
       </w:r>
       <w:r>
         <w:t xml:space="preserve">the rewards returned by the stock market to learn an optimal trading strategy. </w:t>
@@ -2520,8 +2566,13 @@
       <w:r>
         <w:t xml:space="preserve">endpoint. </w:t>
       </w:r>
-      <w:r>
-        <w:t>Also t</w:t>
+      <w:proofErr w:type="gramStart"/>
+      <w:r>
+        <w:t>Also</w:t>
+      </w:r>
+      <w:proofErr w:type="gramEnd"/>
+      <w:r>
+        <w:t xml:space="preserve"> t</w:t>
       </w:r>
       <w:r>
         <w:t xml:space="preserve">rading is a partially observable </w:t>
@@ -2556,7 +2607,15 @@
         <w:t xml:space="preserve"> and </w:t>
       </w:r>
       <w:r>
-        <w:t xml:space="preserve">we don’t know the reward function and transition probability, we use </w:t>
+        <w:t xml:space="preserve">we </w:t>
+      </w:r>
+      <w:proofErr w:type="gramStart"/>
+      <w:r>
+        <w:t>don’t</w:t>
+      </w:r>
+      <w:proofErr w:type="gramEnd"/>
+      <w:r>
+        <w:t xml:space="preserve"> know the reward function and transition probability, we use </w:t>
       </w:r>
       <w:r>
         <w:rPr>
@@ -2715,7 +2774,15 @@
     </w:p>
     <w:p>
       <w:r>
-        <w:t xml:space="preserve">At run-time, the agent will evaluate rate each and every action from the current state and select the one with the maximum Q-value </w:t>
+        <w:t>At run-time, the agent will evaluate rate each and every action from the current state and select the one with the maximum Q-</w:t>
+      </w:r>
+      <w:proofErr w:type="gramStart"/>
+      <w:r>
+        <w:t>value</w:t>
+      </w:r>
+      <w:proofErr w:type="gramEnd"/>
+      <w:r>
+        <w:t xml:space="preserve"> </w:t>
       </w:r>
     </w:p>
     <w:p/>
@@ -2772,7 +2839,19 @@
           <w:rPr>
             <w:rStyle w:val="Hyperlink"/>
           </w:rPr>
-          <w:t>https://www.kaggle.com/itoeiji/deep-reinforcement-learning-on-stock-data/notebook</w:t>
+          <w:t>https://www.kaggle.com/itoeiji/deep-reinforcement-learning-</w:t>
+        </w:r>
+        <w:r>
+          <w:rPr>
+            <w:rStyle w:val="Hyperlink"/>
+          </w:rPr>
+          <w:t>o</w:t>
+        </w:r>
+        <w:r>
+          <w:rPr>
+            <w:rStyle w:val="Hyperlink"/>
+          </w:rPr>
+          <w:t>n-stock-data/notebook</w:t>
         </w:r>
       </w:hyperlink>
     </w:p>
@@ -2882,8 +2961,13 @@
       <w:r>
         <w:t> </w:t>
       </w:r>
-      <w:r>
-        <w:t xml:space="preserve">ie </w:t>
+      <w:proofErr w:type="spellStart"/>
+      <w:r>
+        <w:t>ie</w:t>
+      </w:r>
+      <w:proofErr w:type="spellEnd"/>
+      <w:r>
+        <w:t xml:space="preserve"> </w:t>
       </w:r>
       <w:r>
         <w:t xml:space="preserve">the </w:t>
@@ -2915,26 +2999,83 @@
     </w:p>
     <w:p>
       <w:r>
-        <w:t xml:space="preserve">In our trading model, our OHLC daily price data is a time series and is not stationary ie there is a trend embedded within the time-series. We make the daily OHLC price data by calculating the daily returns ie today’s price – yesterday’s price. This makes the returns data stationary and this is what we use in our model to describe current state. </w:t>
-      </w:r>
-    </w:p>
-    <w:p>
-      <w:r>
-        <w:t xml:space="preserve">Furthermore, given the inherent trends in the price data, a single day of price returns is not sufficient to describe the complete state of the market. Hence we use a sliding window of n days of historical returns data (defined by parameter historical_n = 90) in the state description to provide the agent the full view of market movements in the recent past. </w:t>
-      </w:r>
-    </w:p>
-    <w:p>
+        <w:t xml:space="preserve">In our trading model, our OHLC daily price data is a time series and is not stationary </w:t>
+      </w:r>
+      <w:proofErr w:type="spellStart"/>
+      <w:proofErr w:type="gramStart"/>
+      <w:r>
+        <w:t>ie</w:t>
+      </w:r>
+      <w:proofErr w:type="spellEnd"/>
+      <w:proofErr w:type="gramEnd"/>
+      <w:r>
+        <w:t xml:space="preserve"> there is a trend embedded within the time-series. We make the daily OHLC price data by calculating the daily returns </w:t>
+      </w:r>
+      <w:proofErr w:type="spellStart"/>
+      <w:proofErr w:type="gramStart"/>
+      <w:r>
+        <w:t>ie</w:t>
+      </w:r>
+      <w:proofErr w:type="spellEnd"/>
+      <w:proofErr w:type="gramEnd"/>
+      <w:r>
+        <w:t xml:space="preserve"> today’s price – yesterday’s price. This makes the returns data </w:t>
+      </w:r>
+      <w:proofErr w:type="gramStart"/>
+      <w:r>
+        <w:t>stationary</w:t>
+      </w:r>
+      <w:proofErr w:type="gramEnd"/>
+      <w:r>
+        <w:t xml:space="preserve"> and this is what we use in our model to describe current state. </w:t>
+      </w:r>
+    </w:p>
+    <w:p>
+      <w:r>
+        <w:t xml:space="preserve">Furthermore, given the inherent trends in the price data, a single day of price returns is not sufficient to describe the complete state of the market. </w:t>
+      </w:r>
+      <w:proofErr w:type="gramStart"/>
+      <w:r>
+        <w:t>Hence</w:t>
+      </w:r>
+      <w:proofErr w:type="gramEnd"/>
+      <w:r>
+        <w:t xml:space="preserve"> we use a sliding window of n days of historical returns data (defined by parameter </w:t>
+      </w:r>
+      <w:proofErr w:type="spellStart"/>
+      <w:r>
+        <w:t>historical_n</w:t>
+      </w:r>
+      <w:proofErr w:type="spellEnd"/>
+      <w:r>
+        <w:t xml:space="preserve"> = 90) in the state description to provide the agent the full view of market movements in the recent past. </w:t>
+      </w:r>
+    </w:p>
+    <w:p>
+      <w:proofErr w:type="gramStart"/>
       <w:r>
         <w:t>Th</w:t>
       </w:r>
       <w:r>
-        <w:t xml:space="preserve">us the </w:t>
+        <w:t>us</w:t>
+      </w:r>
+      <w:proofErr w:type="gramEnd"/>
+      <w:r>
+        <w:t xml:space="preserve"> the </w:t>
       </w:r>
       <w:r>
         <w:t xml:space="preserve">full state </w:t>
       </w:r>
       <w:r>
-        <w:t xml:space="preserve">returned by the environment on every step is the today’s return + returns for the historical_n days. This state is input into the NN network to model the Q-value for the state-action value. </w:t>
+        <w:t xml:space="preserve">returned by the environment on every step is the today’s return + returns for the </w:t>
+      </w:r>
+      <w:proofErr w:type="spellStart"/>
+      <w:r>
+        <w:t>historical_n</w:t>
+      </w:r>
+      <w:proofErr w:type="spellEnd"/>
+      <w:r>
+        <w:t xml:space="preserve"> days. This state is input into the NN network to model the Q-value for the state-action value. </w:t>
       </w:r>
     </w:p>
     <w:p>
@@ -3011,7 +3152,29 @@
           <w:szCs w:val="21"/>
           <w:shd w:val="clear" w:color="auto" w:fill="FFFFFF"/>
         </w:rPr>
-        <w:t xml:space="preserve">In order to affect the off-policy learning the model employs an </w:t>
+        <w:t xml:space="preserve">In order to affect the </w:t>
+      </w:r>
+      <w:proofErr w:type="gramStart"/>
+      <w:r>
+        <w:rPr>
+          <w:rFonts w:cs="Arial"/>
+          <w:color w:val="4D4E4F"/>
+          <w:sz w:val="21"/>
+          <w:szCs w:val="21"/>
+          <w:shd w:val="clear" w:color="auto" w:fill="FFFFFF"/>
+        </w:rPr>
+        <w:t>off-policy</w:t>
+      </w:r>
+      <w:proofErr w:type="gramEnd"/>
+      <w:r>
+        <w:rPr>
+          <w:rFonts w:cs="Arial"/>
+          <w:color w:val="4D4E4F"/>
+          <w:sz w:val="21"/>
+          <w:szCs w:val="21"/>
+          <w:shd w:val="clear" w:color="auto" w:fill="FFFFFF"/>
+        </w:rPr>
+        <w:t xml:space="preserve"> learning the model employs an </w:t>
       </w:r>
       <w:r>
         <w:rPr>
@@ -3085,6 +3248,7 @@
         </w:rPr>
         <w:t>by a pre-defined value (</w:t>
       </w:r>
+      <w:proofErr w:type="spellStart"/>
       <w:r>
         <w:rPr>
           <w:rFonts w:cs="Arial"/>
@@ -3093,8 +3257,9 @@
           <w:szCs w:val="21"/>
           <w:shd w:val="clear" w:color="auto" w:fill="FFFFFF"/>
         </w:rPr>
-        <w:t>epsilon_decrease = 1e-3</w:t>
-      </w:r>
+        <w:t>epsilon_decrease</w:t>
+      </w:r>
+      <w:proofErr w:type="spellEnd"/>
       <w:r>
         <w:rPr>
           <w:rFonts w:cs="Arial"/>
@@ -3103,7 +3268,7 @@
           <w:szCs w:val="21"/>
           <w:shd w:val="clear" w:color="auto" w:fill="FFFFFF"/>
         </w:rPr>
-        <w:t xml:space="preserve">) after a predefined number of step </w:t>
+        <w:t xml:space="preserve"> = 1e-3</w:t>
       </w:r>
       <w:r>
         <w:rPr>
@@ -3113,8 +3278,9 @@
           <w:szCs w:val="21"/>
           <w:shd w:val="clear" w:color="auto" w:fill="FFFFFF"/>
         </w:rPr>
-        <w:t xml:space="preserve"> </w:t>
-      </w:r>
+        <w:t xml:space="preserve">) after a predefined number of </w:t>
+      </w:r>
+      <w:proofErr w:type="gramStart"/>
       <w:r>
         <w:rPr>
           <w:rFonts w:cs="Arial"/>
@@ -3123,7 +3289,7 @@
           <w:szCs w:val="21"/>
           <w:shd w:val="clear" w:color="auto" w:fill="FFFFFF"/>
         </w:rPr>
-        <w:t>(</w:t>
+        <w:t xml:space="preserve">step </w:t>
       </w:r>
       <w:r>
         <w:rPr>
@@ -3133,7 +3299,7 @@
           <w:szCs w:val="21"/>
           <w:shd w:val="clear" w:color="auto" w:fill="FFFFFF"/>
         </w:rPr>
-        <w:t>start_reduce_epsilon = 200</w:t>
+        <w:t xml:space="preserve"> </w:t>
       </w:r>
       <w:r>
         <w:rPr>
@@ -3143,8 +3309,10 @@
           <w:szCs w:val="21"/>
           <w:shd w:val="clear" w:color="auto" w:fill="FFFFFF"/>
         </w:rPr>
-        <w:t xml:space="preserve">) till it reaches the specified </w:t>
-      </w:r>
+        <w:t>(</w:t>
+      </w:r>
+      <w:proofErr w:type="spellStart"/>
+      <w:proofErr w:type="gramEnd"/>
       <w:r>
         <w:rPr>
           <w:rFonts w:cs="Arial"/>
@@ -3153,9 +3321,9 @@
           <w:szCs w:val="21"/>
           <w:shd w:val="clear" w:color="auto" w:fill="FFFFFF"/>
         </w:rPr>
-        <w:lastRenderedPageBreak/>
-        <w:t>minimum value (</w:t>
-      </w:r>
+        <w:t>start_reduce_epsilon</w:t>
+      </w:r>
+      <w:proofErr w:type="spellEnd"/>
       <w:r>
         <w:rPr>
           <w:rFonts w:cs="Arial"/>
@@ -3164,7 +3332,7 @@
           <w:szCs w:val="21"/>
           <w:shd w:val="clear" w:color="auto" w:fill="FFFFFF"/>
         </w:rPr>
-        <w:t>epsilon_min = 0.1</w:t>
+        <w:t xml:space="preserve"> = 200</w:t>
       </w:r>
       <w:r>
         <w:rPr>
@@ -3174,11 +3342,9 @@
           <w:szCs w:val="21"/>
           <w:shd w:val="clear" w:color="auto" w:fill="FFFFFF"/>
         </w:rPr>
-        <w:t xml:space="preserve">). This allows the model to start with a high exploration rate and hence learn quickly during the initial steps and gradually reduce exploration and increase exploitation as the model starts learning the optimal policy. </w:t>
-      </w:r>
-    </w:p>
-    <w:p>
-      <w:pPr>
+        <w:t xml:space="preserve">) till it reaches the specified </w:t>
+      </w:r>
+      <w:r>
         <w:rPr>
           <w:rFonts w:cs="Arial"/>
           <w:color w:val="4D4E4F"/>
@@ -3186,7 +3352,10 @@
           <w:szCs w:val="21"/>
           <w:shd w:val="clear" w:color="auto" w:fill="FFFFFF"/>
         </w:rPr>
-      </w:pPr>
+        <w:lastRenderedPageBreak/>
+        <w:t>minimum value (</w:t>
+      </w:r>
+      <w:proofErr w:type="spellStart"/>
       <w:r>
         <w:rPr>
           <w:rFonts w:cs="Arial"/>
@@ -3195,7 +3364,95 @@
           <w:szCs w:val="21"/>
           <w:shd w:val="clear" w:color="auto" w:fill="FFFFFF"/>
         </w:rPr>
-        <w:t xml:space="preserve">For each of the actions, the environment takes a distinct set of steps to calculate the current rewards. These Reward calculations will be described in the next section.  The state returned after any action is similar and as described in the previous section ie the environment returns the current returns + historical_n returns. </w:t>
+        <w:t>epsilon_min</w:t>
+      </w:r>
+      <w:proofErr w:type="spellEnd"/>
+      <w:r>
+        <w:rPr>
+          <w:rFonts w:cs="Arial"/>
+          <w:color w:val="4D4E4F"/>
+          <w:sz w:val="21"/>
+          <w:szCs w:val="21"/>
+          <w:shd w:val="clear" w:color="auto" w:fill="FFFFFF"/>
+        </w:rPr>
+        <w:t xml:space="preserve"> = 0.1</w:t>
+      </w:r>
+      <w:r>
+        <w:rPr>
+          <w:rFonts w:cs="Arial"/>
+          <w:color w:val="4D4E4F"/>
+          <w:sz w:val="21"/>
+          <w:szCs w:val="21"/>
+          <w:shd w:val="clear" w:color="auto" w:fill="FFFFFF"/>
+        </w:rPr>
+        <w:t xml:space="preserve">). This allows the model to start with a high exploration rate and hence learn quickly during the initial steps and gradually reduce exploration and increase exploitation as the model starts learning the optimal policy. </w:t>
+      </w:r>
+    </w:p>
+    <w:p>
+      <w:pPr>
+        <w:rPr>
+          <w:rFonts w:cs="Arial"/>
+          <w:color w:val="4D4E4F"/>
+          <w:sz w:val="21"/>
+          <w:szCs w:val="21"/>
+          <w:shd w:val="clear" w:color="auto" w:fill="FFFFFF"/>
+        </w:rPr>
+      </w:pPr>
+      <w:r>
+        <w:rPr>
+          <w:rFonts w:cs="Arial"/>
+          <w:color w:val="4D4E4F"/>
+          <w:sz w:val="21"/>
+          <w:szCs w:val="21"/>
+          <w:shd w:val="clear" w:color="auto" w:fill="FFFFFF"/>
+        </w:rPr>
+        <w:t xml:space="preserve">For each of the actions, the environment takes a distinct set of steps to calculate the current rewards. These Reward calculations will be described in the next section.  The state returned after any action is similar and as described in the previous section </w:t>
+      </w:r>
+      <w:proofErr w:type="spellStart"/>
+      <w:proofErr w:type="gramStart"/>
+      <w:r>
+        <w:rPr>
+          <w:rFonts w:cs="Arial"/>
+          <w:color w:val="4D4E4F"/>
+          <w:sz w:val="21"/>
+          <w:szCs w:val="21"/>
+          <w:shd w:val="clear" w:color="auto" w:fill="FFFFFF"/>
+        </w:rPr>
+        <w:t>ie</w:t>
+      </w:r>
+      <w:proofErr w:type="spellEnd"/>
+      <w:proofErr w:type="gramEnd"/>
+      <w:r>
+        <w:rPr>
+          <w:rFonts w:cs="Arial"/>
+          <w:color w:val="4D4E4F"/>
+          <w:sz w:val="21"/>
+          <w:szCs w:val="21"/>
+          <w:shd w:val="clear" w:color="auto" w:fill="FFFFFF"/>
+        </w:rPr>
+        <w:t xml:space="preserve"> the environment returns the current returns + </w:t>
+      </w:r>
+      <w:proofErr w:type="spellStart"/>
+      <w:r>
+        <w:rPr>
+          <w:rFonts w:cs="Arial"/>
+          <w:color w:val="4D4E4F"/>
+          <w:sz w:val="21"/>
+          <w:szCs w:val="21"/>
+          <w:shd w:val="clear" w:color="auto" w:fill="FFFFFF"/>
+        </w:rPr>
+        <w:t>historical_n</w:t>
+      </w:r>
+      <w:proofErr w:type="spellEnd"/>
+      <w:r>
+        <w:rPr>
+          <w:rFonts w:cs="Arial"/>
+          <w:color w:val="4D4E4F"/>
+          <w:sz w:val="21"/>
+          <w:szCs w:val="21"/>
+          <w:shd w:val="clear" w:color="auto" w:fill="FFFFFF"/>
+        </w:rPr>
+        <w:t xml:space="preserve"> returns. </w:t>
       </w:r>
     </w:p>
     <w:p>
@@ -3261,8 +3518,9 @@
           <w:szCs w:val="21"/>
           <w:shd w:val="clear" w:color="auto" w:fill="FFFFFF"/>
         </w:rPr>
-        <w:t> is the feedback provided by the environment that measure the success or failure of an agent’s actions in a given state.</w:t>
-      </w:r>
+        <w:t xml:space="preserve"> is the feedback provided by the environment that measure the success or failure of an agent’s actions </w:t>
+      </w:r>
+      <w:proofErr w:type="gramStart"/>
       <w:r>
         <w:rPr>
           <w:rFonts w:cs="Arial"/>
@@ -3271,13 +3529,10 @@
           <w:szCs w:val="21"/>
           <w:shd w:val="clear" w:color="auto" w:fill="FFFFFF"/>
         </w:rPr>
-        <w:t xml:space="preserve"> For our environment, the rewards are calculated distinctly for each trading action (Buy, Hold, Sell).</w:t>
-      </w:r>
-    </w:p>
-    <w:p>
-      <w:pPr>
-        <w:pStyle w:val="ListParagraph"/>
-        <w:ind w:left="0"/>
+        <w:t>in a given</w:t>
+      </w:r>
+      <w:proofErr w:type="gramEnd"/>
+      <w:r>
         <w:rPr>
           <w:rFonts w:cs="Arial"/>
           <w:color w:val="4D4E4F"/>
@@ -3285,12 +3540,9 @@
           <w:szCs w:val="21"/>
           <w:shd w:val="clear" w:color="auto" w:fill="FFFFFF"/>
         </w:rPr>
-      </w:pPr>
-    </w:p>
-    <w:p>
-      <w:pPr>
-        <w:pStyle w:val="ListParagraph"/>
-        <w:ind w:left="0"/>
+        <w:t xml:space="preserve"> state.</w:t>
+      </w:r>
+      <w:r>
         <w:rPr>
           <w:rFonts w:cs="Arial"/>
           <w:color w:val="4D4E4F"/>
@@ -3298,8 +3550,13 @@
           <w:szCs w:val="21"/>
           <w:shd w:val="clear" w:color="auto" w:fill="FFFFFF"/>
         </w:rPr>
-      </w:pPr>
-      <w:r>
+        <w:t xml:space="preserve"> For our environment, the rewards are calculated distinctly for each trading action (Buy, Hold, Sell).</w:t>
+      </w:r>
+    </w:p>
+    <w:p>
+      <w:pPr>
+        <w:pStyle w:val="ListParagraph"/>
+        <w:ind w:left="0"/>
         <w:rPr>
           <w:rFonts w:cs="Arial"/>
           <w:color w:val="4D4E4F"/>
@@ -3307,8 +3564,7 @@
           <w:szCs w:val="21"/>
           <w:shd w:val="clear" w:color="auto" w:fill="FFFFFF"/>
         </w:rPr>
-        <w:t xml:space="preserve">The reward for each action is primarily the returns generated for each action. Further more, we have introduced the concepts of TRANSACTION COST and HOLDING COST to account for the real-life trading costs. </w:t>
-      </w:r>
+      </w:pPr>
     </w:p>
     <w:p>
       <w:pPr>
@@ -3322,6 +3578,53 @@
           <w:shd w:val="clear" w:color="auto" w:fill="FFFFFF"/>
         </w:rPr>
       </w:pPr>
+      <w:r>
+        <w:rPr>
+          <w:rFonts w:cs="Arial"/>
+          <w:color w:val="4D4E4F"/>
+          <w:sz w:val="21"/>
+          <w:szCs w:val="21"/>
+          <w:shd w:val="clear" w:color="auto" w:fill="FFFFFF"/>
+        </w:rPr>
+        <w:t xml:space="preserve">The reward for each action is primarily the returns generated for each action. </w:t>
+      </w:r>
+      <w:proofErr w:type="spellStart"/>
+      <w:proofErr w:type="gramStart"/>
+      <w:r>
+        <w:rPr>
+          <w:rFonts w:cs="Arial"/>
+          <w:color w:val="4D4E4F"/>
+          <w:sz w:val="21"/>
+          <w:szCs w:val="21"/>
+          <w:shd w:val="clear" w:color="auto" w:fill="FFFFFF"/>
+        </w:rPr>
+        <w:t>Further more</w:t>
+      </w:r>
+      <w:proofErr w:type="spellEnd"/>
+      <w:proofErr w:type="gramEnd"/>
+      <w:r>
+        <w:rPr>
+          <w:rFonts w:cs="Arial"/>
+          <w:color w:val="4D4E4F"/>
+          <w:sz w:val="21"/>
+          <w:szCs w:val="21"/>
+          <w:shd w:val="clear" w:color="auto" w:fill="FFFFFF"/>
+        </w:rPr>
+        <w:t xml:space="preserve">, we have introduced the concepts of TRANSACTION COST and HOLDING COST to account for the real-life trading costs. </w:t>
+      </w:r>
+    </w:p>
+    <w:p>
+      <w:pPr>
+        <w:pStyle w:val="ListParagraph"/>
+        <w:ind w:left="0"/>
+        <w:rPr>
+          <w:rFonts w:cs="Arial"/>
+          <w:color w:val="4D4E4F"/>
+          <w:sz w:val="21"/>
+          <w:szCs w:val="21"/>
+          <w:shd w:val="clear" w:color="auto" w:fill="FFFFFF"/>
+        </w:rPr>
+      </w:pPr>
     </w:p>
     <w:p>
       <w:pPr>
@@ -3446,7 +3749,29 @@
           <w:szCs w:val="21"/>
           <w:shd w:val="clear" w:color="auto" w:fill="FFFFFF"/>
         </w:rPr>
-        <w:t>Reward for BUY action   =  Transaction cost of the stock bought</w:t>
+        <w:t xml:space="preserve">Reward for BUY action   </w:t>
+      </w:r>
+      <w:proofErr w:type="gramStart"/>
+      <w:r>
+        <w:rPr>
+          <w:rFonts w:cs="Arial"/>
+          <w:color w:val="4D4E4F"/>
+          <w:sz w:val="21"/>
+          <w:szCs w:val="21"/>
+          <w:shd w:val="clear" w:color="auto" w:fill="FFFFFF"/>
+        </w:rPr>
+        <w:t>=  Transaction</w:t>
+      </w:r>
+      <w:proofErr w:type="gramEnd"/>
+      <w:r>
+        <w:rPr>
+          <w:rFonts w:cs="Arial"/>
+          <w:color w:val="4D4E4F"/>
+          <w:sz w:val="21"/>
+          <w:szCs w:val="21"/>
+          <w:shd w:val="clear" w:color="auto" w:fill="FFFFFF"/>
+        </w:rPr>
+        <w:t xml:space="preserve"> cost of the stock bought</w:t>
       </w:r>
     </w:p>
     <w:p>
@@ -3472,7 +3797,29 @@
           <w:szCs w:val="21"/>
           <w:shd w:val="clear" w:color="auto" w:fill="FFFFFF"/>
         </w:rPr>
-        <w:t>Reward for HOLD action =  Holding cost of the current position</w:t>
+        <w:t xml:space="preserve">Reward for HOLD action </w:t>
+      </w:r>
+      <w:proofErr w:type="gramStart"/>
+      <w:r>
+        <w:rPr>
+          <w:rFonts w:cs="Arial"/>
+          <w:color w:val="4D4E4F"/>
+          <w:sz w:val="21"/>
+          <w:szCs w:val="21"/>
+          <w:shd w:val="clear" w:color="auto" w:fill="FFFFFF"/>
+        </w:rPr>
+        <w:t>=  Holding</w:t>
+      </w:r>
+      <w:proofErr w:type="gramEnd"/>
+      <w:r>
+        <w:rPr>
+          <w:rFonts w:cs="Arial"/>
+          <w:color w:val="4D4E4F"/>
+          <w:sz w:val="21"/>
+          <w:szCs w:val="21"/>
+          <w:shd w:val="clear" w:color="auto" w:fill="FFFFFF"/>
+        </w:rPr>
+        <w:t xml:space="preserve"> cost of the current position</w:t>
       </w:r>
     </w:p>
     <w:p>
@@ -3498,13 +3845,10 @@
           <w:szCs w:val="21"/>
           <w:shd w:val="clear" w:color="auto" w:fill="FFFFFF"/>
         </w:rPr>
-        <w:t>Reward for SELL action  =  Profit or Loss from selling the open position.</w:t>
-      </w:r>
-    </w:p>
-    <w:p>
-      <w:pPr>
-        <w:pStyle w:val="ListParagraph"/>
-        <w:ind w:left="0"/>
+        <w:t xml:space="preserve">Reward for SELL </w:t>
+      </w:r>
+      <w:proofErr w:type="gramStart"/>
+      <w:r>
         <w:rPr>
           <w:rFonts w:cs="Arial"/>
           <w:color w:val="4D4E4F"/>
@@ -3512,12 +3856,10 @@
           <w:szCs w:val="21"/>
           <w:shd w:val="clear" w:color="auto" w:fill="FFFFFF"/>
         </w:rPr>
-      </w:pPr>
-    </w:p>
-    <w:p>
-      <w:pPr>
-        <w:pStyle w:val="ListParagraph"/>
-        <w:ind w:left="0"/>
+        <w:t>action  =</w:t>
+      </w:r>
+      <w:proofErr w:type="gramEnd"/>
+      <w:r>
         <w:rPr>
           <w:rFonts w:cs="Arial"/>
           <w:color w:val="4D4E4F"/>
@@ -3525,8 +3867,13 @@
           <w:szCs w:val="21"/>
           <w:shd w:val="clear" w:color="auto" w:fill="FFFFFF"/>
         </w:rPr>
-      </w:pPr>
-      <w:r>
+        <w:t xml:space="preserve">  Profit or Loss from selling the open position.</w:t>
+      </w:r>
+    </w:p>
+    <w:p>
+      <w:pPr>
+        <w:pStyle w:val="ListParagraph"/>
+        <w:ind w:left="0"/>
         <w:rPr>
           <w:rFonts w:cs="Arial"/>
           <w:color w:val="4D4E4F"/>
@@ -3534,7 +3881,41 @@
           <w:szCs w:val="21"/>
           <w:shd w:val="clear" w:color="auto" w:fill="FFFFFF"/>
         </w:rPr>
-        <w:t xml:space="preserve">In order to generalize the agent behaviour for different trading situations, the environment regularizes the rewards by clipping at +/- 1.  This ensures that the environment does not excessively reward/penalize an action during episodic periods of brief but excessive market volatility. </w:t>
+      </w:pPr>
+    </w:p>
+    <w:p>
+      <w:pPr>
+        <w:pStyle w:val="ListParagraph"/>
+        <w:ind w:left="0"/>
+        <w:rPr>
+          <w:rFonts w:cs="Arial"/>
+          <w:color w:val="4D4E4F"/>
+          <w:sz w:val="21"/>
+          <w:szCs w:val="21"/>
+          <w:shd w:val="clear" w:color="auto" w:fill="FFFFFF"/>
+        </w:rPr>
+      </w:pPr>
+      <w:proofErr w:type="gramStart"/>
+      <w:r>
+        <w:rPr>
+          <w:rFonts w:cs="Arial"/>
+          <w:color w:val="4D4E4F"/>
+          <w:sz w:val="21"/>
+          <w:szCs w:val="21"/>
+          <w:shd w:val="clear" w:color="auto" w:fill="FFFFFF"/>
+        </w:rPr>
+        <w:t>In order to</w:t>
+      </w:r>
+      <w:proofErr w:type="gramEnd"/>
+      <w:r>
+        <w:rPr>
+          <w:rFonts w:cs="Arial"/>
+          <w:color w:val="4D4E4F"/>
+          <w:sz w:val="21"/>
+          <w:szCs w:val="21"/>
+          <w:shd w:val="clear" w:color="auto" w:fill="FFFFFF"/>
+        </w:rPr>
+        <w:t xml:space="preserve"> generalize the agent behaviour for different trading situations, the environment regularizes the rewards by clipping at +/- 1.  This ensures that the environment does not excessively reward/penalize an action during episodic periods of brief but excessive market volatility. </w:t>
       </w:r>
     </w:p>
     <w:p>
@@ -3830,8 +4211,18 @@
           <w:bCs/>
           <w:u w:val="single"/>
         </w:rPr>
-        <w:t>Expected returns</w:t>
-      </w:r>
+        <w:t xml:space="preserve">Expected </w:t>
+      </w:r>
+      <w:proofErr w:type="gramStart"/>
+      <w:r>
+        <w:rPr>
+          <w:b/>
+          <w:bCs/>
+          <w:u w:val="single"/>
+        </w:rPr>
+        <w:t>returns</w:t>
+      </w:r>
+      <w:proofErr w:type="gramEnd"/>
     </w:p>
     <w:p>
       <w:r>
@@ -3895,93 +4286,521 @@
           <w:u w:val="single"/>
         </w:rPr>
         <w:lastRenderedPageBreak/>
-        <w:t>Strategy returns</w:t>
-      </w:r>
-    </w:p>
-    <w:p>
-      <w:r>
-        <w:t>The returns from the strategy will be the pure profit or loss derived by the strategy excluding transaction and holding cost. Although, transaction and holding cost are part of the rewards of the reinforcement learning model, it is not included in the returns of the strategy. This was done to ensure that the returns of the strategy is comparable to the two benchmarks that we have proposed, as transaction and holding cost are also not factored into the benchmarks.</w:t>
-      </w:r>
-    </w:p>
-    <w:p>
-      <w:r>
-        <w:t>Although, risk-free and expected returns are good benchmarks to compare the returns of the strategy, it will also be important to understand the maximum risk that is undertaken by the strategy. This is especially important as the principal in the investment in stocks are not protected. Therefore, in addition to the returns benchmark, we propose an additional metric of maximum drawdown.</w:t>
-      </w:r>
-    </w:p>
-    <w:p/>
-    <w:p>
-      <w:pPr>
+        <w:t xml:space="preserve">Strategy </w:t>
+      </w:r>
+      <w:proofErr w:type="gramStart"/>
+      <w:r>
         <w:rPr>
           <w:b/>
           <w:bCs/>
           <w:u w:val="single"/>
         </w:rPr>
-      </w:pPr>
-      <w:r>
+        <w:t>returns</w:t>
+      </w:r>
+      <w:proofErr w:type="gramEnd"/>
+    </w:p>
+    <w:p>
+      <w:r>
+        <w:t xml:space="preserve">The returns from the strategy will be the pure profit or loss derived by the strategy excluding transaction and holding cost. Although, transaction and holding cost are part of the rewards of the reinforcement learning model, it is not included in the returns of the strategy. This was done to ensure that the </w:t>
+      </w:r>
+      <w:proofErr w:type="gramStart"/>
+      <w:r>
+        <w:t>returns</w:t>
+      </w:r>
+      <w:proofErr w:type="gramEnd"/>
+      <w:r>
+        <w:t xml:space="preserve"> of the strategy is comparable to the two benchmarks that we have proposed, as transaction and holding cost are also not factored into the benchmarks.</w:t>
+      </w:r>
+    </w:p>
+    <w:p/>
+    <w:p>
+      <w:pPr>
         <w:rPr>
           <w:b/>
           <w:bCs/>
           <w:u w:val="single"/>
         </w:rPr>
-        <w:t>Maximum drawdown</w:t>
-      </w:r>
-    </w:p>
-    <w:p>
-      <w:r>
-        <w:t>Maximum drawdown refers to the maximum loss (mark-to-market) that is incurred by our strategy based on the current portfolio holdings.</w:t>
-      </w:r>
-    </w:p>
-    <w:p>
-      <w:pPr>
+      </w:pPr>
+      <w:r>
         <w:rPr>
           <w:b/>
           <w:bCs/>
           <w:u w:val="single"/>
         </w:rPr>
+        <w:t>Maximum drawdown</w:t>
+      </w:r>
+    </w:p>
+    <w:p>
+      <w:r>
+        <w:t>Although, risk-free and expected returns are good benchmarks to compare the returns of the strategy, it will also be important to understand the maximum risk that is undertaken by the strategy. This is especially important as the principal in the investment in stocks are not protected. Therefore, in addition to the returns benchmark, we propose an additional metric of maximum drawdown.</w:t>
+      </w:r>
+      <w:r>
+        <w:t xml:space="preserve"> </w:t>
+      </w:r>
+      <w:r>
+        <w:t>Maximum drawdown refers to the maximum loss (mark-to-market) that is incurred by our strategy based on the current portfolio holdings.</w:t>
+      </w:r>
+    </w:p>
+    <w:p>
+      <w:pPr>
+        <w:rPr>
+          <w:b/>
+          <w:bCs/>
+          <w:u w:val="single"/>
+        </w:rPr>
       </w:pPr>
     </w:p>
     <w:p>
       <w:pPr>
         <w:pStyle w:val="Head2"/>
       </w:pPr>
-      <w:bookmarkStart w:id="15" w:name="_Toc72072469"/>
-      <w:r>
-        <w:t>phase 1</w:t>
+      <w:r>
+        <w:t>training results between iterative improvements</w:t>
+      </w:r>
+    </w:p>
+    <w:p>
+      <w:r>
+        <w:t xml:space="preserve">As discussed in Section 2, an initial reference code was taken from Kaggle to model the environment. </w:t>
+      </w:r>
+      <w:r>
+        <w:t>However, as the code was more of a proof of concept, w</w:t>
+      </w:r>
+      <w:r>
+        <w:t xml:space="preserve">e found </w:t>
+      </w:r>
+      <w:r>
+        <w:t xml:space="preserve">many areas </w:t>
+      </w:r>
+      <w:r>
+        <w:t>that can be improved upon to make the model more realistic. This was performed iteratively to achieve the final deep Q learning model described in the Section 2.</w:t>
+      </w:r>
+    </w:p>
+    <w:p/>
+    <w:p>
+      <w:pPr>
+        <w:pStyle w:val="Head3"/>
+        <w:numPr>
+          <w:ilvl w:val="2"/>
+          <w:numId w:val="1"/>
+        </w:numPr>
+        <w:ind w:left="709" w:hanging="709"/>
+      </w:pPr>
+      <w:bookmarkStart w:id="15" w:name="_Toc72072470"/>
+      <w:r>
+        <w:t xml:space="preserve"> </w:t>
       </w:r>
       <w:bookmarkEnd w:id="15"/>
-    </w:p>
-    <w:p>
-      <w:r>
-        <w:t>Base model – improvements from the other guy work? Clipping rewards, …</w:t>
+      <w:r>
+        <w:t xml:space="preserve">Improved base </w:t>
+      </w:r>
+      <w:r>
+        <w:t>model</w:t>
+      </w:r>
+    </w:p>
+    <w:p>
+      <w:r>
+        <w:t xml:space="preserve">The improved base model includes the various improvements that was made to initial reference code, including the rewards functions and training logic, among others. </w:t>
+      </w:r>
+    </w:p>
+    <w:p>
+      <w:r>
+        <w:t>Initially, t</w:t>
+      </w:r>
+      <w:r>
+        <w:t>he rewards per time step was cl</w:t>
+      </w:r>
+      <w:r>
+        <w:t>ipp</w:t>
+      </w:r>
+      <w:r>
+        <w:t>ed</w:t>
+      </w:r>
+      <w:r>
+        <w:t>, with any positive profits resulting in a +1 reward, while any negative profits resulting in a -1 reward. We felt that this was not indicative of the returns made by the strategy and equated the profits/loss as the rewards.</w:t>
+      </w:r>
+    </w:p>
+    <w:p>
+      <w:r>
+        <w:t>T</w:t>
+      </w:r>
+      <w:r>
+        <w:t>he states of the model consist of previous prices of the stock</w:t>
+      </w:r>
+      <w:r>
+        <w:t xml:space="preserve"> and initialised with zeros</w:t>
+      </w:r>
+      <w:r>
+        <w:t>. In the initial model,</w:t>
+      </w:r>
+      <w:r>
+        <w:t xml:space="preserve"> the prices of the stock </w:t>
+      </w:r>
+      <w:r>
+        <w:t>are</w:t>
+      </w:r>
+      <w:r>
+        <w:t xml:space="preserve"> be added at each time step </w:t>
+      </w:r>
+      <w:r>
+        <w:t xml:space="preserve">during training, resulting in </w:t>
+      </w:r>
+      <w:r>
+        <w:t>many states in the memory without previous prices, especially at the start of each episodic run. We felt that this was not indicative of the real environment, as most stock will have their prices available and can be used for prediction</w:t>
+      </w:r>
+      <w:r>
+        <w:t>.</w:t>
+      </w:r>
+      <w:r>
+        <w:t xml:space="preserve"> </w:t>
+      </w:r>
+      <w:r>
+        <w:t>T</w:t>
+      </w:r>
+      <w:r>
+        <w:t xml:space="preserve">herefore, we ensure that the previous prices </w:t>
+      </w:r>
+      <w:r>
+        <w:t xml:space="preserve">are </w:t>
+      </w:r>
+      <w:r>
+        <w:t xml:space="preserve">fully initialised before adding </w:t>
+      </w:r>
+      <w:r>
+        <w:t>the transition to the</w:t>
+      </w:r>
+      <w:r>
+        <w:t xml:space="preserve"> memory</w:t>
+      </w:r>
+      <w:r>
+        <w:t xml:space="preserve"> buffer</w:t>
+      </w:r>
+      <w:r>
+        <w:t xml:space="preserve"> and </w:t>
+      </w:r>
+      <w:r>
+        <w:t xml:space="preserve">used for </w:t>
+      </w:r>
+      <w:r>
+        <w:t>training.</w:t>
+      </w:r>
+    </w:p>
+    <w:p>
+      <w:r>
+        <w:t>In the improved base model, we only made use of the closing price of the profit/loss of the portfolio and the closing price of the past 90 days as the states for model training. Transaction cost and holding cost is also set to 0.</w:t>
+      </w:r>
+    </w:p>
+    <w:p>
+      <w:pPr>
+        <w:pStyle w:val="Head2"/>
+        <w:numPr>
+          <w:ilvl w:val="0"/>
+          <w:numId w:val="0"/>
+        </w:numPr>
+      </w:pPr>
+      <w:r>
+        <w:rPr>
+          <w:noProof/>
+        </w:rPr>
+        <w:lastRenderedPageBreak/>
+        <w:drawing>
+          <wp:inline distT="0" distB="0" distL="0" distR="0" wp14:anchorId="0906B941" wp14:editId="728C6D8F">
+            <wp:extent cx="5731510" cy="1991995"/>
+            <wp:effectExtent l="0" t="0" r="2540" b="8255"/>
+            <wp:docPr id="1" name="Picture 1" descr="Chart, line chart&#10;&#10;Description automatically generated"/>
+            <wp:cNvGraphicFramePr>
+              <a:graphicFrameLocks xmlns:a="http://schemas.openxmlformats.org/drawingml/2006/main" noChangeAspect="1"/>
+            </wp:cNvGraphicFramePr>
+            <a:graphic xmlns:a="http://schemas.openxmlformats.org/drawingml/2006/main">
+              <a:graphicData uri="http://schemas.openxmlformats.org/drawingml/2006/picture">
+                <pic:pic xmlns:pic="http://schemas.openxmlformats.org/drawingml/2006/picture">
+                  <pic:nvPicPr>
+                    <pic:cNvPr id="1" name="Picture 1" descr="Chart, line chart&#10;&#10;Description automatically generated"/>
+                    <pic:cNvPicPr/>
+                  </pic:nvPicPr>
+                  <pic:blipFill>
+                    <a:blip r:embed="rId12"/>
+                    <a:stretch>
+                      <a:fillRect/>
+                    </a:stretch>
+                  </pic:blipFill>
+                  <pic:spPr>
+                    <a:xfrm>
+                      <a:off x="0" y="0"/>
+                      <a:ext cx="5731510" cy="1991995"/>
+                    </a:xfrm>
+                    <a:prstGeom prst="rect">
+                      <a:avLst/>
+                    </a:prstGeom>
+                  </pic:spPr>
+                </pic:pic>
+              </a:graphicData>
+            </a:graphic>
+          </wp:inline>
+        </w:drawing>
+      </w:r>
+    </w:p>
+    <w:p>
+      <w:pPr>
+        <w:pStyle w:val="Head2"/>
+        <w:numPr>
+          <w:ilvl w:val="0"/>
+          <w:numId w:val="0"/>
+        </w:numPr>
+      </w:pPr>
+      <w:r>
+        <w:rPr>
+          <w:noProof/>
+        </w:rPr>
+        <w:drawing>
+          <wp:inline distT="0" distB="0" distL="0" distR="0" wp14:anchorId="729B5618" wp14:editId="52BC5E9A">
+            <wp:extent cx="5731510" cy="2238375"/>
+            <wp:effectExtent l="0" t="0" r="2540" b="9525"/>
+            <wp:docPr id="2" name="Picture 2" descr="Chart, line chart&#10;&#10;Description automatically generated"/>
+            <wp:cNvGraphicFramePr>
+              <a:graphicFrameLocks xmlns:a="http://schemas.openxmlformats.org/drawingml/2006/main" noChangeAspect="1"/>
+            </wp:cNvGraphicFramePr>
+            <a:graphic xmlns:a="http://schemas.openxmlformats.org/drawingml/2006/main">
+              <a:graphicData uri="http://schemas.openxmlformats.org/drawingml/2006/picture">
+                <pic:pic xmlns:pic="http://schemas.openxmlformats.org/drawingml/2006/picture">
+                  <pic:nvPicPr>
+                    <pic:cNvPr id="2" name="Picture 2" descr="Chart, line chart&#10;&#10;Description automatically generated"/>
+                    <pic:cNvPicPr/>
+                  </pic:nvPicPr>
+                  <pic:blipFill>
+                    <a:blip r:embed="rId13"/>
+                    <a:stretch>
+                      <a:fillRect/>
+                    </a:stretch>
+                  </pic:blipFill>
+                  <pic:spPr>
+                    <a:xfrm>
+                      <a:off x="0" y="0"/>
+                      <a:ext cx="5731510" cy="2238375"/>
+                    </a:xfrm>
+                    <a:prstGeom prst="rect">
+                      <a:avLst/>
+                    </a:prstGeom>
+                  </pic:spPr>
+                </pic:pic>
+              </a:graphicData>
+            </a:graphic>
+          </wp:inline>
+        </w:drawing>
+      </w:r>
+    </w:p>
+    <w:p>
+      <w:pPr>
+        <w:pStyle w:val="Head2"/>
+        <w:numPr>
+          <w:ilvl w:val="0"/>
+          <w:numId w:val="0"/>
+        </w:numPr>
+      </w:pPr>
+      <w:r>
+        <w:rPr>
+          <w:noProof/>
+        </w:rPr>
+        <w:drawing>
+          <wp:inline distT="0" distB="0" distL="0" distR="0" wp14:anchorId="05DD5772" wp14:editId="6604254D">
+            <wp:extent cx="5731510" cy="2814955"/>
+            <wp:effectExtent l="0" t="0" r="2540" b="4445"/>
+            <wp:docPr id="3" name="Picture 3" descr="Graphical user interface, chart&#10;&#10;Description automatically generated with medium confidence"/>
+            <wp:cNvGraphicFramePr>
+              <a:graphicFrameLocks xmlns:a="http://schemas.openxmlformats.org/drawingml/2006/main" noChangeAspect="1"/>
+            </wp:cNvGraphicFramePr>
+            <a:graphic xmlns:a="http://schemas.openxmlformats.org/drawingml/2006/main">
+              <a:graphicData uri="http://schemas.openxmlformats.org/drawingml/2006/picture">
+                <pic:pic xmlns:pic="http://schemas.openxmlformats.org/drawingml/2006/picture">
+                  <pic:nvPicPr>
+                    <pic:cNvPr id="3" name="Picture 3" descr="Graphical user interface, chart&#10;&#10;Description automatically generated with medium confidence"/>
+                    <pic:cNvPicPr/>
+                  </pic:nvPicPr>
+                  <pic:blipFill>
+                    <a:blip r:embed="rId14"/>
+                    <a:stretch>
+                      <a:fillRect/>
+                    </a:stretch>
+                  </pic:blipFill>
+                  <pic:spPr>
+                    <a:xfrm>
+                      <a:off x="0" y="0"/>
+                      <a:ext cx="5731510" cy="2814955"/>
+                    </a:xfrm>
+                    <a:prstGeom prst="rect">
+                      <a:avLst/>
+                    </a:prstGeom>
+                  </pic:spPr>
+                </pic:pic>
+              </a:graphicData>
+            </a:graphic>
+          </wp:inline>
+        </w:drawing>
+      </w:r>
+    </w:p>
+    <w:p>
+      <w:pPr>
+        <w:pStyle w:val="Head3"/>
+        <w:numPr>
+          <w:ilvl w:val="2"/>
+          <w:numId w:val="1"/>
+        </w:numPr>
+        <w:ind w:left="709" w:hanging="709"/>
+      </w:pPr>
+      <w:r>
+        <w:t xml:space="preserve"> Phase 2 – Adding technical analysis</w:t>
+      </w:r>
+    </w:p>
+    <w:p>
+      <w:pPr>
+        <w:rPr>
+          <w:noProof/>
+        </w:rPr>
+      </w:pPr>
+      <w:r>
+        <w:rPr>
+          <w:noProof/>
+        </w:rPr>
+        <w:lastRenderedPageBreak/>
+        <w:drawing>
+          <wp:inline distT="0" distB="0" distL="0" distR="0" wp14:anchorId="11DFD899" wp14:editId="4341469C">
+            <wp:extent cx="5731510" cy="2105660"/>
+            <wp:effectExtent l="0" t="0" r="2540" b="8890"/>
+            <wp:docPr id="6" name="Picture 6" descr="Chart, line chart&#10;&#10;Description automatically generated"/>
+            <wp:cNvGraphicFramePr>
+              <a:graphicFrameLocks xmlns:a="http://schemas.openxmlformats.org/drawingml/2006/main" noChangeAspect="1"/>
+            </wp:cNvGraphicFramePr>
+            <a:graphic xmlns:a="http://schemas.openxmlformats.org/drawingml/2006/main">
+              <a:graphicData uri="http://schemas.openxmlformats.org/drawingml/2006/picture">
+                <pic:pic xmlns:pic="http://schemas.openxmlformats.org/drawingml/2006/picture">
+                  <pic:nvPicPr>
+                    <pic:cNvPr id="6" name="Picture 6" descr="Chart, line chart&#10;&#10;Description automatically generated"/>
+                    <pic:cNvPicPr/>
+                  </pic:nvPicPr>
+                  <pic:blipFill>
+                    <a:blip r:embed="rId15"/>
+                    <a:stretch>
+                      <a:fillRect/>
+                    </a:stretch>
+                  </pic:blipFill>
+                  <pic:spPr>
+                    <a:xfrm>
+                      <a:off x="0" y="0"/>
+                      <a:ext cx="5731510" cy="2105660"/>
+                    </a:xfrm>
+                    <a:prstGeom prst="rect">
+                      <a:avLst/>
+                    </a:prstGeom>
+                  </pic:spPr>
+                </pic:pic>
+              </a:graphicData>
+            </a:graphic>
+          </wp:inline>
+        </w:drawing>
+      </w:r>
+      <w:r>
+        <w:rPr>
+          <w:noProof/>
+        </w:rPr>
+        <w:t xml:space="preserve"> </w:t>
+      </w:r>
+      <w:r>
+        <w:rPr>
+          <w:noProof/>
+        </w:rPr>
+        <w:drawing>
+          <wp:inline distT="0" distB="0" distL="0" distR="0" wp14:anchorId="12D96A67" wp14:editId="5F786B0A">
+            <wp:extent cx="5731510" cy="2195830"/>
+            <wp:effectExtent l="0" t="0" r="2540" b="0"/>
+            <wp:docPr id="7" name="Picture 7" descr="Chart, line chart&#10;&#10;Description automatically generated"/>
+            <wp:cNvGraphicFramePr>
+              <a:graphicFrameLocks xmlns:a="http://schemas.openxmlformats.org/drawingml/2006/main" noChangeAspect="1"/>
+            </wp:cNvGraphicFramePr>
+            <a:graphic xmlns:a="http://schemas.openxmlformats.org/drawingml/2006/main">
+              <a:graphicData uri="http://schemas.openxmlformats.org/drawingml/2006/picture">
+                <pic:pic xmlns:pic="http://schemas.openxmlformats.org/drawingml/2006/picture">
+                  <pic:nvPicPr>
+                    <pic:cNvPr id="7" name="Picture 7" descr="Chart, line chart&#10;&#10;Description automatically generated"/>
+                    <pic:cNvPicPr/>
+                  </pic:nvPicPr>
+                  <pic:blipFill>
+                    <a:blip r:embed="rId16"/>
+                    <a:stretch>
+                      <a:fillRect/>
+                    </a:stretch>
+                  </pic:blipFill>
+                  <pic:spPr>
+                    <a:xfrm>
+                      <a:off x="0" y="0"/>
+                      <a:ext cx="5731510" cy="2195830"/>
+                    </a:xfrm>
+                    <a:prstGeom prst="rect">
+                      <a:avLst/>
+                    </a:prstGeom>
+                  </pic:spPr>
+                </pic:pic>
+              </a:graphicData>
+            </a:graphic>
+          </wp:inline>
+        </w:drawing>
+      </w:r>
+    </w:p>
+    <w:p>
+      <w:r>
+        <w:rPr>
+          <w:noProof/>
+        </w:rPr>
+        <w:drawing>
+          <wp:inline distT="0" distB="0" distL="0" distR="0" wp14:anchorId="4EF9525E" wp14:editId="31B64C9C">
+            <wp:extent cx="5731510" cy="2643505"/>
+            <wp:effectExtent l="0" t="0" r="2540" b="4445"/>
+            <wp:docPr id="8" name="Picture 8" descr="Graphical user interface&#10;&#10;Description automatically generated with medium confidence"/>
+            <wp:cNvGraphicFramePr>
+              <a:graphicFrameLocks xmlns:a="http://schemas.openxmlformats.org/drawingml/2006/main" noChangeAspect="1"/>
+            </wp:cNvGraphicFramePr>
+            <a:graphic xmlns:a="http://schemas.openxmlformats.org/drawingml/2006/main">
+              <a:graphicData uri="http://schemas.openxmlformats.org/drawingml/2006/picture">
+                <pic:pic xmlns:pic="http://schemas.openxmlformats.org/drawingml/2006/picture">
+                  <pic:nvPicPr>
+                    <pic:cNvPr id="8" name="Picture 8" descr="Graphical user interface&#10;&#10;Description automatically generated with medium confidence"/>
+                    <pic:cNvPicPr/>
+                  </pic:nvPicPr>
+                  <pic:blipFill>
+                    <a:blip r:embed="rId17"/>
+                    <a:stretch>
+                      <a:fillRect/>
+                    </a:stretch>
+                  </pic:blipFill>
+                  <pic:spPr>
+                    <a:xfrm>
+                      <a:off x="0" y="0"/>
+                      <a:ext cx="5731510" cy="2643505"/>
+                    </a:xfrm>
+                    <a:prstGeom prst="rect">
+                      <a:avLst/>
+                    </a:prstGeom>
+                  </pic:spPr>
+                </pic:pic>
+              </a:graphicData>
+            </a:graphic>
+          </wp:inline>
+        </w:drawing>
       </w:r>
     </w:p>
     <w:p/>
     <w:p>
       <w:pPr>
-        <w:pStyle w:val="Head2"/>
-      </w:pPr>
-      <w:bookmarkStart w:id="16" w:name="_Toc72072470"/>
-      <w:r>
-        <w:t>phase 2</w:t>
-      </w:r>
-      <w:bookmarkEnd w:id="16"/>
-    </w:p>
-    <w:p>
-      <w:r>
-        <w:t>Inclusion of TA</w:t>
+        <w:pStyle w:val="Head3"/>
+        <w:numPr>
+          <w:ilvl w:val="2"/>
+          <w:numId w:val="1"/>
+        </w:numPr>
+        <w:ind w:left="709" w:hanging="709"/>
+      </w:pPr>
+      <w:r>
+        <w:t xml:space="preserve"> phase 3 – adding transaction and holding cost</w:t>
       </w:r>
     </w:p>
     <w:p/>
-    <w:p>
-      <w:pPr>
-        <w:pStyle w:val="Head2"/>
-      </w:pPr>
-      <w:bookmarkStart w:id="17" w:name="_Toc72072471"/>
-      <w:r>
-        <w:t>phase 3</w:t>
-      </w:r>
-      <w:bookmarkEnd w:id="17"/>
-    </w:p>
     <w:p>
       <w:pPr>
         <w:jc w:val="left"/>
@@ -4007,9 +4826,9 @@
       <w:bookmarkEnd w:id="13"/>
     </w:p>
     <w:p>
-      <w:bookmarkStart w:id="18" w:name="_Toc40015447"/>
-    </w:p>
-    <w:bookmarkEnd w:id="18"/>
+      <w:bookmarkStart w:id="16" w:name="_Toc40015447"/>
+    </w:p>
+    <w:bookmarkEnd w:id="16"/>
     <w:p>
       <w:pPr>
         <w:spacing w:line="256" w:lineRule="auto"/>
@@ -4083,12 +4902,12 @@
       </w:pPr>
     </w:p>
     <w:sectPr>
-      <w:headerReference w:type="even" r:id="rId12"/>
-      <w:headerReference w:type="default" r:id="rId13"/>
-      <w:footerReference w:type="even" r:id="rId14"/>
-      <w:footerReference w:type="default" r:id="rId15"/>
-      <w:headerReference w:type="first" r:id="rId16"/>
-      <w:footerReference w:type="first" r:id="rId17"/>
+      <w:headerReference w:type="even" r:id="rId18"/>
+      <w:headerReference w:type="default" r:id="rId19"/>
+      <w:footerReference w:type="even" r:id="rId20"/>
+      <w:footerReference w:type="default" r:id="rId21"/>
+      <w:headerReference w:type="first" r:id="rId22"/>
+      <w:footerReference w:type="first" r:id="rId23"/>
       <w:pgSz w:w="11906" w:h="16838"/>
       <w:pgMar w:top="1440" w:right="1440" w:bottom="1440" w:left="1440" w:header="708" w:footer="708" w:gutter="0"/>
       <w:pgNumType w:start="0"/>
@@ -6369,7 +7188,7 @@
   <w:abstractNum w:abstractNumId="21" w15:restartNumberingAfterBreak="0">
     <w:nsid w:val="52A11F9A"/>
     <w:multiLevelType w:val="multilevel"/>
-    <w:tmpl w:val="FC420832"/>
+    <w:tmpl w:val="9712016A"/>
     <w:lvl w:ilvl="0">
       <w:start w:val="1"/>
       <w:numFmt w:val="decimal"/>
@@ -6447,8 +7266,12 @@
       <w:lvlText w:val="%1.%2.%3."/>
       <w:lvlJc w:val="left"/>
       <w:pPr>
-        <w:ind w:left="1224" w:hanging="504"/>
-      </w:pPr>
+        <w:ind w:left="646" w:hanging="504"/>
+      </w:pPr>
+      <w:rPr>
+        <w:b w:val="0"/>
+        <w:bCs/>
+      </w:rPr>
     </w:lvl>
     <w:lvl w:ilvl="3">
       <w:start w:val="1"/>
@@ -8515,7 +9338,6 @@
   <w:style w:type="character" w:default="1" w:styleId="DefaultParagraphFont">
     <w:name w:val="Default Paragraph Font"/>
     <w:uiPriority w:val="1"/>
-    <w:semiHidden/>
     <w:unhideWhenUsed/>
   </w:style>
   <w:style w:type="table" w:default="1" w:styleId="TableNormal">

</xml_diff>

<commit_message>
Updated report with TA explaination
</commit_message>
<xml_diff>
--- a/ProjectReport/ISS SLS Final Report.docx
+++ b/ProjectReport/ISS SLS Final Report.docx
@@ -2920,16 +2920,24 @@
       <w:pPr>
         <w:pStyle w:val="Head2"/>
       </w:pPr>
-      <w:bookmarkStart w:id="4" w:name="_Toc40015425"/>
-      <w:bookmarkStart w:id="5" w:name="_Toc72882288"/>
+      <w:bookmarkStart w:id="4" w:name="_Toc72882288"/>
+      <w:bookmarkStart w:id="5" w:name="_Toc40015425"/>
       <w:r>
         <w:t>PRoblem description</w:t>
       </w:r>
-      <w:bookmarkEnd w:id="5"/>
-    </w:p>
-    <w:p>
-      <w:r>
-        <w:t xml:space="preserve">A large volume of financial instruments are traded daily on exchanges and a growing majority of these are traded using automated trading algorithms. </w:t>
+      <w:bookmarkEnd w:id="4"/>
+    </w:p>
+    <w:p>
+      <w:r>
+        <w:t xml:space="preserve">A large volume of financial instruments </w:t>
+      </w:r>
+      <w:proofErr w:type="gramStart"/>
+      <w:r>
+        <w:t>are</w:t>
+      </w:r>
+      <w:proofErr w:type="gramEnd"/>
+      <w:r>
+        <w:t xml:space="preserve"> traded daily on exchanges and a growing majority of these are traded using automated trading algorithms. </w:t>
       </w:r>
       <w:r>
         <w:t>An automated trading strategy that maximizes profit is highly desirable for mutual funds and hedge funds.</w:t>
@@ -3145,7 +3153,17 @@
         <w:t xml:space="preserve">representative variables </w:t>
       </w:r>
       <w:r>
-        <w:t xml:space="preserve">(eg mean price, corelations) to </w:t>
+        <w:t>(</w:t>
+      </w:r>
+      <w:proofErr w:type="spellStart"/>
+      <w:proofErr w:type="gramStart"/>
+      <w:r>
+        <w:t>eg</w:t>
+      </w:r>
+      <w:proofErr w:type="spellEnd"/>
+      <w:proofErr w:type="gramEnd"/>
+      <w:r>
+        <w:t xml:space="preserve"> mean price, corelations) to </w:t>
       </w:r>
       <w:r>
         <w:t xml:space="preserve">create a </w:t>
@@ -3169,11 +3187,19 @@
         <w:t xml:space="preserve">Some examples of this are </w:t>
       </w:r>
       <w:r>
-        <w:t xml:space="preserve">trend-following, mean reversion, arbitrage strategies </w:t>
-      </w:r>
+        <w:t>trend-following, mean reversion, arbitrage strategies</w:t>
+      </w:r>
+      <w:r>
+        <w:t>,</w:t>
+      </w:r>
+      <w:r>
+        <w:t xml:space="preserve"> </w:t>
+      </w:r>
+      <w:proofErr w:type="gramStart"/>
       <w:r>
         <w:t>etc</w:t>
       </w:r>
+      <w:proofErr w:type="gramEnd"/>
     </w:p>
     <w:p>
       <w:pPr>
@@ -3220,7 +3246,15 @@
         <w:t>candle patterns</w:t>
       </w:r>
       <w:r>
-        <w:t xml:space="preserve"> etc </w:t>
+        <w:t xml:space="preserve"> </w:t>
+      </w:r>
+      <w:proofErr w:type="gramStart"/>
+      <w:r>
+        <w:t>etc</w:t>
+      </w:r>
+      <w:proofErr w:type="gramEnd"/>
+      <w:r>
+        <w:t xml:space="preserve"> </w:t>
       </w:r>
     </w:p>
     <w:p>
@@ -3237,10 +3271,6 @@
         <w:t xml:space="preserve"> approach and leverage </w:t>
       </w:r>
       <w:r>
-        <w:rPr>
-          <w:b/>
-          <w:bCs/>
-        </w:rPr>
         <w:t>Reinforcement Learning</w:t>
       </w:r>
       <w:r>
@@ -3250,14 +3280,10 @@
         <w:t xml:space="preserve"> to develop an automated trading agent (</w:t>
       </w:r>
       <w:r>
-        <w:rPr>
-          <w:b/>
-          <w:bCs/>
-        </w:rPr>
-        <w:t>Smart Trader</w:t>
-      </w:r>
-      <w:r>
-        <w:t xml:space="preserve">) driven solely on </w:t>
+        <w:t>Smart Trader)</w:t>
+      </w:r>
+      <w:r>
+        <w:t xml:space="preserve"> driven solely on </w:t>
       </w:r>
       <w:r>
         <w:t>historical data</w:t>
@@ -3291,7 +3317,7 @@
         <w:pStyle w:val="Head2"/>
       </w:pPr>
       <w:bookmarkStart w:id="6" w:name="_Toc72882289"/>
-      <w:bookmarkEnd w:id="4"/>
+      <w:bookmarkEnd w:id="5"/>
       <w:r>
         <w:lastRenderedPageBreak/>
         <w:t>approach to solution</w:t>
@@ -3339,7 +3365,10 @@
         <w:t xml:space="preserve">RL can </w:t>
       </w:r>
       <w:r>
-        <w:t xml:space="preserve">use feedback from its own action and experiences ie </w:t>
+        <w:t>use feedback from its own action and experiences</w:t>
+      </w:r>
+      <w:r>
+        <w:t xml:space="preserve">, such as </w:t>
       </w:r>
       <w:r>
         <w:t xml:space="preserve">the rewards returned by the stock market to learn an optimal trading strategy. </w:t>
@@ -3369,8 +3398,13 @@
       <w:r>
         <w:t xml:space="preserve">endpoint. </w:t>
       </w:r>
-      <w:r>
-        <w:t>Also t</w:t>
+      <w:proofErr w:type="gramStart"/>
+      <w:r>
+        <w:t>Also</w:t>
+      </w:r>
+      <w:proofErr w:type="gramEnd"/>
+      <w:r>
+        <w:t xml:space="preserve"> t</w:t>
       </w:r>
       <w:r>
         <w:t xml:space="preserve">rading is a partially observable </w:t>
@@ -3405,7 +3439,15 @@
         <w:t xml:space="preserve"> and </w:t>
       </w:r>
       <w:r>
-        <w:t xml:space="preserve">we don’t know the reward function and transition probability, we use </w:t>
+        <w:t xml:space="preserve">we </w:t>
+      </w:r>
+      <w:proofErr w:type="gramStart"/>
+      <w:r>
+        <w:t>don’t</w:t>
+      </w:r>
+      <w:proofErr w:type="gramEnd"/>
+      <w:r>
+        <w:t xml:space="preserve"> know the reward function and transition probability, we use </w:t>
       </w:r>
       <w:r>
         <w:rPr>
@@ -3489,30 +3531,10 @@
           <w:b/>
           <w:bCs/>
         </w:rPr>
-        <w:t xml:space="preserve">Deep </w:t>
-      </w:r>
-      <w:r>
-        <w:rPr>
-          <w:b/>
-          <w:bCs/>
-        </w:rPr>
-        <w:t>Q-</w:t>
-      </w:r>
-      <w:r>
-        <w:rPr>
-          <w:b/>
-          <w:bCs/>
-        </w:rPr>
-        <w:t>Learning</w:t>
-      </w:r>
-      <w:r>
-        <w:t> approximates the Q</w:t>
-      </w:r>
-      <w:r>
-        <w:t>-</w:t>
-      </w:r>
-      <w:r>
-        <w:t>value with a neural network as a function approximator.</w:t>
+        <w:t>Deep Q-Learning</w:t>
+      </w:r>
+      <w:r>
+        <w:t> approximates the Q-value with a neural network as a function approximator.</w:t>
       </w:r>
     </w:p>
     <w:p>
@@ -3561,7 +3583,15 @@
     </w:p>
     <w:p>
       <w:r>
-        <w:t xml:space="preserve">At run-time, the agent will evaluate rate each and every action from the current state and select the one with the maximum Q-value </w:t>
+        <w:t>At run-time, the agent will evaluate rate each and every action from the current state and select the one with the maximum Q-</w:t>
+      </w:r>
+      <w:proofErr w:type="gramStart"/>
+      <w:r>
+        <w:t>value</w:t>
+      </w:r>
+      <w:proofErr w:type="gramEnd"/>
+      <w:r>
+        <w:t xml:space="preserve"> </w:t>
       </w:r>
     </w:p>
     <w:p/>
@@ -3713,22 +3743,87 @@
         </w:r>
       </w:hyperlink>
       <w:r>
-        <w:t> ie the current state information has sufficient and necessary information for the agent to accurately predict expected next rewards and next states given an action, without the need for any additional information.</w:t>
-      </w:r>
-    </w:p>
-    <w:p>
-      <w:r>
-        <w:t xml:space="preserve">In our trading model, our OHLC daily price data is a time series and is not stationary ie there is a trend embedded within the time-series. We make the daily OHLC price data by calculating the daily returns ie today’s price – yesterday’s price. This makes the returns data stationary and this is what we use in our model to describe current state. </w:t>
-      </w:r>
-    </w:p>
-    <w:p>
-      <w:r>
-        <w:t xml:space="preserve">Furthermore, given the inherent trends in the price data, a single day of price returns is not sufficient to describe the complete state of the market. Hence we use a sliding window of n days of historical returns data (defined by parameter historical_n = 90) in the state description to provide the agent the full view of market movements in the recent past. </w:t>
-      </w:r>
-    </w:p>
-    <w:p>
-      <w:r>
-        <w:t xml:space="preserve">Thus the full state returned by the environment on every step is the today’s return + returns for the historical_n days. This state is input into the NN network to model the Q-value for the state-action value. </w:t>
+        <w:t> </w:t>
+      </w:r>
+      <w:proofErr w:type="spellStart"/>
+      <w:r>
+        <w:t>ie</w:t>
+      </w:r>
+      <w:proofErr w:type="spellEnd"/>
+      <w:r>
+        <w:t xml:space="preserve"> the current state information has sufficient and necessary information for the agent to accurately predict expected next rewards and next states given an action, without the need for any additional information.</w:t>
+      </w:r>
+    </w:p>
+    <w:p>
+      <w:r>
+        <w:t xml:space="preserve">In our trading model, our OHLC daily price data is a time series and is not stationary </w:t>
+      </w:r>
+      <w:proofErr w:type="spellStart"/>
+      <w:proofErr w:type="gramStart"/>
+      <w:r>
+        <w:t>ie</w:t>
+      </w:r>
+      <w:proofErr w:type="spellEnd"/>
+      <w:proofErr w:type="gramEnd"/>
+      <w:r>
+        <w:t xml:space="preserve"> there is a trend embedded within the time-series. We make the daily OHLC price data by calculating the daily returns </w:t>
+      </w:r>
+      <w:proofErr w:type="spellStart"/>
+      <w:proofErr w:type="gramStart"/>
+      <w:r>
+        <w:t>ie</w:t>
+      </w:r>
+      <w:proofErr w:type="spellEnd"/>
+      <w:proofErr w:type="gramEnd"/>
+      <w:r>
+        <w:t xml:space="preserve"> today’s price – yesterday’s price. This makes the returns data </w:t>
+      </w:r>
+      <w:proofErr w:type="gramStart"/>
+      <w:r>
+        <w:t>stationary</w:t>
+      </w:r>
+      <w:proofErr w:type="gramEnd"/>
+      <w:r>
+        <w:t xml:space="preserve"> and this is what we use in our model to describe current state. </w:t>
+      </w:r>
+    </w:p>
+    <w:p>
+      <w:r>
+        <w:t xml:space="preserve">Furthermore, given the inherent trends in the price data, a single day of price returns is not sufficient to describe the complete state of the market. </w:t>
+      </w:r>
+      <w:proofErr w:type="gramStart"/>
+      <w:r>
+        <w:t>Hence</w:t>
+      </w:r>
+      <w:proofErr w:type="gramEnd"/>
+      <w:r>
+        <w:t xml:space="preserve"> we use a sliding window of n days of historical returns data (defined by parameter </w:t>
+      </w:r>
+      <w:proofErr w:type="spellStart"/>
+      <w:r>
+        <w:t>historical_n</w:t>
+      </w:r>
+      <w:proofErr w:type="spellEnd"/>
+      <w:r>
+        <w:t xml:space="preserve"> = 90) in the state description to provide the agent the full view of market movements in the recent past. </w:t>
+      </w:r>
+    </w:p>
+    <w:p>
+      <w:proofErr w:type="gramStart"/>
+      <w:r>
+        <w:t>Thus</w:t>
+      </w:r>
+      <w:proofErr w:type="gramEnd"/>
+      <w:r>
+        <w:t xml:space="preserve"> the full state returned by the environment on every step is the today’s return + returns for the </w:t>
+      </w:r>
+      <w:proofErr w:type="spellStart"/>
+      <w:r>
+        <w:t>historical_n</w:t>
+      </w:r>
+      <w:proofErr w:type="spellEnd"/>
+      <w:r>
+        <w:t xml:space="preserve"> days. This state is input into the NN network to model the Q-value for the state-action value. </w:t>
       </w:r>
     </w:p>
     <w:p>
@@ -3781,7 +3876,23 @@
           <w:rFonts w:cs="Arial"/>
           <w:shd w:val="clear" w:color="auto" w:fill="FFFFFF"/>
         </w:rPr>
-        <w:t xml:space="preserve">In order to affect the off-policy learning the model employs an </w:t>
+        <w:t xml:space="preserve">In order to affect the </w:t>
+      </w:r>
+      <w:proofErr w:type="gramStart"/>
+      <w:r>
+        <w:rPr>
+          <w:rFonts w:cs="Arial"/>
+          <w:shd w:val="clear" w:color="auto" w:fill="FFFFFF"/>
+        </w:rPr>
+        <w:t>off-policy</w:t>
+      </w:r>
+      <w:proofErr w:type="gramEnd"/>
+      <w:r>
+        <w:rPr>
+          <w:rFonts w:cs="Arial"/>
+          <w:shd w:val="clear" w:color="auto" w:fill="FFFFFF"/>
+        </w:rPr>
+        <w:t xml:space="preserve"> learning the model employs an </w:t>
       </w:r>
       <w:r>
         <w:rPr>
@@ -3819,22 +3930,115 @@
           <w:shd w:val="clear" w:color="auto" w:fill="FFFFFF"/>
         </w:rPr>
         <w:lastRenderedPageBreak/>
-        <w:t xml:space="preserve">epsilon value (epsilon = 0.9) which starts decreasing by a pre-defined value (epsilon_decrease = 1e-3) after a predefined number of step  (start_reduce_epsilon = 200) till it reaches the specified minimum value (epsilon_min = 0.1). This allows the model to start with a high exploration rate and hence learn quickly during the initial steps and gradually reduce exploration and increase exploitation as the model starts learning the optimal policy. </w:t>
-      </w:r>
-    </w:p>
-    <w:p>
-      <w:pPr>
+        <w:t>epsilon value (epsilon = 0.9) which starts decreasing by a pre-defined value (</w:t>
+      </w:r>
+      <w:proofErr w:type="spellStart"/>
+      <w:r>
         <w:rPr>
           <w:rFonts w:cs="Arial"/>
           <w:shd w:val="clear" w:color="auto" w:fill="FFFFFF"/>
         </w:rPr>
-      </w:pPr>
+        <w:t>epsilon_decrease</w:t>
+      </w:r>
+      <w:proofErr w:type="spellEnd"/>
       <w:r>
         <w:rPr>
           <w:rFonts w:cs="Arial"/>
           <w:shd w:val="clear" w:color="auto" w:fill="FFFFFF"/>
         </w:rPr>
-        <w:t xml:space="preserve">In the current model, if the agent signals the SELL action when there is no open position, the environment just ignores the action and returns zero rewards. This is because the current environment only allows a sell of an existing long position. However, the SELL signal from the agent is still a valid signal ie the agent’s policy indicates that the best action from this state is to sell.  In future enhancement the environment will be enhanced to support short selling ie selling the stock without a position (essentially borrowing stock and selling it with the expectation to buy it back when the market drops). With this enhancement the environment will act on the agent’s SELL signal by essentially shorting the stock and return a corresponding reward. </w:t>
+        <w:t xml:space="preserve"> = 1e-3) after a predefined number of </w:t>
+      </w:r>
+      <w:proofErr w:type="gramStart"/>
+      <w:r>
+        <w:rPr>
+          <w:rFonts w:cs="Arial"/>
+          <w:shd w:val="clear" w:color="auto" w:fill="FFFFFF"/>
+        </w:rPr>
+        <w:t>step  (</w:t>
+      </w:r>
+      <w:proofErr w:type="spellStart"/>
+      <w:proofErr w:type="gramEnd"/>
+      <w:r>
+        <w:rPr>
+          <w:rFonts w:cs="Arial"/>
+          <w:shd w:val="clear" w:color="auto" w:fill="FFFFFF"/>
+        </w:rPr>
+        <w:t>start_reduce_epsilon</w:t>
+      </w:r>
+      <w:proofErr w:type="spellEnd"/>
+      <w:r>
+        <w:rPr>
+          <w:rFonts w:cs="Arial"/>
+          <w:shd w:val="clear" w:color="auto" w:fill="FFFFFF"/>
+        </w:rPr>
+        <w:t xml:space="preserve"> = 200) till it reaches the specified minimum value (</w:t>
+      </w:r>
+      <w:proofErr w:type="spellStart"/>
+      <w:r>
+        <w:rPr>
+          <w:rFonts w:cs="Arial"/>
+          <w:shd w:val="clear" w:color="auto" w:fill="FFFFFF"/>
+        </w:rPr>
+        <w:t>epsilon_min</w:t>
+      </w:r>
+      <w:proofErr w:type="spellEnd"/>
+      <w:r>
+        <w:rPr>
+          <w:rFonts w:cs="Arial"/>
+          <w:shd w:val="clear" w:color="auto" w:fill="FFFFFF"/>
+        </w:rPr>
+        <w:t xml:space="preserve"> = 0.1). This allows the model to start with a high exploration rate and hence learn quickly during the initial steps and gradually reduce exploration and increase exploitation as the model starts learning the optimal policy. </w:t>
+      </w:r>
+    </w:p>
+    <w:p>
+      <w:pPr>
+        <w:rPr>
+          <w:rFonts w:cs="Arial"/>
+          <w:shd w:val="clear" w:color="auto" w:fill="FFFFFF"/>
+        </w:rPr>
+      </w:pPr>
+      <w:r>
+        <w:rPr>
+          <w:rFonts w:cs="Arial"/>
+          <w:shd w:val="clear" w:color="auto" w:fill="FFFFFF"/>
+        </w:rPr>
+        <w:t xml:space="preserve">In the current model, if the agent signals the SELL action when there is no open position, the environment just ignores the action and returns zero rewards. This is because the current environment only allows a sell of an existing long position. However, the SELL signal from the agent is still a valid signal </w:t>
+      </w:r>
+      <w:proofErr w:type="spellStart"/>
+      <w:proofErr w:type="gramStart"/>
+      <w:r>
+        <w:rPr>
+          <w:rFonts w:cs="Arial"/>
+          <w:shd w:val="clear" w:color="auto" w:fill="FFFFFF"/>
+        </w:rPr>
+        <w:t>ie</w:t>
+      </w:r>
+      <w:proofErr w:type="spellEnd"/>
+      <w:proofErr w:type="gramEnd"/>
+      <w:r>
+        <w:rPr>
+          <w:rFonts w:cs="Arial"/>
+          <w:shd w:val="clear" w:color="auto" w:fill="FFFFFF"/>
+        </w:rPr>
+        <w:t xml:space="preserve"> the agent’s policy indicates that the best action from this state is to sell.  In future enhancement the environment will be enhanced to support short selling </w:t>
+      </w:r>
+      <w:proofErr w:type="spellStart"/>
+      <w:proofErr w:type="gramStart"/>
+      <w:r>
+        <w:rPr>
+          <w:rFonts w:cs="Arial"/>
+          <w:shd w:val="clear" w:color="auto" w:fill="FFFFFF"/>
+        </w:rPr>
+        <w:t>ie</w:t>
+      </w:r>
+      <w:proofErr w:type="spellEnd"/>
+      <w:proofErr w:type="gramEnd"/>
+      <w:r>
+        <w:rPr>
+          <w:rFonts w:cs="Arial"/>
+          <w:shd w:val="clear" w:color="auto" w:fill="FFFFFF"/>
+        </w:rPr>
+        <w:t xml:space="preserve"> selling the stock without a position (essentially borrowing stock and selling it with the expectation to buy it back when the market drops). With this enhancement the environment will act on the agent’s SELL signal by essentially shorting the stock and return a corresponding reward. </w:t>
       </w:r>
     </w:p>
     <w:p>
@@ -3852,7 +4056,41 @@
           <w:rFonts w:cs="Arial"/>
           <w:shd w:val="clear" w:color="auto" w:fill="FFFFFF"/>
         </w:rPr>
-        <w:t>For each of the actions, the environment takes a distinct set of steps to calculate the current rewards. These Reward calculations will be described in the next section.  The state returned after any action is similar and as described in the previous section ie the environment returns the current returns + historical_n returns</w:t>
+        <w:t xml:space="preserve">For each of the actions, the environment takes a distinct set of steps to calculate the current rewards. These Reward calculations will be described in the next section.  The state returned after any action is similar and as described in the previous section </w:t>
+      </w:r>
+      <w:proofErr w:type="spellStart"/>
+      <w:proofErr w:type="gramStart"/>
+      <w:r>
+        <w:rPr>
+          <w:rFonts w:cs="Arial"/>
+          <w:shd w:val="clear" w:color="auto" w:fill="FFFFFF"/>
+        </w:rPr>
+        <w:t>ie</w:t>
+      </w:r>
+      <w:proofErr w:type="spellEnd"/>
+      <w:proofErr w:type="gramEnd"/>
+      <w:r>
+        <w:rPr>
+          <w:rFonts w:cs="Arial"/>
+          <w:shd w:val="clear" w:color="auto" w:fill="FFFFFF"/>
+        </w:rPr>
+        <w:t xml:space="preserve"> the environment returns the current returns + </w:t>
+      </w:r>
+      <w:proofErr w:type="spellStart"/>
+      <w:r>
+        <w:rPr>
+          <w:rFonts w:cs="Arial"/>
+          <w:shd w:val="clear" w:color="auto" w:fill="FFFFFF"/>
+        </w:rPr>
+        <w:t>historical_n</w:t>
+      </w:r>
+      <w:proofErr w:type="spellEnd"/>
+      <w:r>
+        <w:rPr>
+          <w:rFonts w:cs="Arial"/>
+          <w:shd w:val="clear" w:color="auto" w:fill="FFFFFF"/>
+        </w:rPr>
+        <w:t xml:space="preserve"> returns</w:t>
       </w:r>
     </w:p>
     <w:p/>
@@ -3895,7 +4133,23 @@
           <w:rFonts w:cs="Arial"/>
           <w:shd w:val="clear" w:color="auto" w:fill="FFFFFF"/>
         </w:rPr>
-        <w:t> is the feedback provided by the environment that measure the success or failure of an agent’s actions in a given state. For our environment, the rewards are calculated distinctly for each trading action (Buy, Hold, Sell).</w:t>
+        <w:t xml:space="preserve"> is the feedback provided by the environment that measure the success or failure of an agent’s actions </w:t>
+      </w:r>
+      <w:proofErr w:type="gramStart"/>
+      <w:r>
+        <w:rPr>
+          <w:rFonts w:cs="Arial"/>
+          <w:shd w:val="clear" w:color="auto" w:fill="FFFFFF"/>
+        </w:rPr>
+        <w:t>in a given</w:t>
+      </w:r>
+      <w:proofErr w:type="gramEnd"/>
+      <w:r>
+        <w:rPr>
+          <w:rFonts w:cs="Arial"/>
+          <w:shd w:val="clear" w:color="auto" w:fill="FFFFFF"/>
+        </w:rPr>
+        <w:t xml:space="preserve"> state. For our environment, the rewards are calculated distinctly for each trading action (Buy, Hold, Sell).</w:t>
       </w:r>
     </w:p>
     <w:p>
@@ -3922,7 +4176,25 @@
           <w:rFonts w:cs="Arial"/>
           <w:shd w:val="clear" w:color="auto" w:fill="FFFFFF"/>
         </w:rPr>
-        <w:t xml:space="preserve">The reward for each action is primarily the returns generated for each action. Further more, we have introduced the concepts of TRANSACTION COST and HOLDING COST to account for the real-life trading costs. </w:t>
+        <w:t xml:space="preserve">The reward for each action is primarily the returns generated for each action. </w:t>
+      </w:r>
+      <w:proofErr w:type="spellStart"/>
+      <w:proofErr w:type="gramStart"/>
+      <w:r>
+        <w:rPr>
+          <w:rFonts w:cs="Arial"/>
+          <w:shd w:val="clear" w:color="auto" w:fill="FFFFFF"/>
+        </w:rPr>
+        <w:t>Further more</w:t>
+      </w:r>
+      <w:proofErr w:type="spellEnd"/>
+      <w:proofErr w:type="gramEnd"/>
+      <w:r>
+        <w:rPr>
+          <w:rFonts w:cs="Arial"/>
+          <w:shd w:val="clear" w:color="auto" w:fill="FFFFFF"/>
+        </w:rPr>
+        <w:t xml:space="preserve">, we have introduced the concepts of TRANSACTION COST and HOLDING COST to account for the real-life trading costs. </w:t>
       </w:r>
     </w:p>
     <w:p>
@@ -4031,21 +4303,23 @@
           <w:rFonts w:cs="Arial"/>
           <w:shd w:val="clear" w:color="auto" w:fill="FFFFFF"/>
         </w:rPr>
-        <w:t xml:space="preserve">Reward for BUY action   =  </w:t>
-      </w:r>
+        <w:t xml:space="preserve">Reward for BUY action   </w:t>
+      </w:r>
+      <w:proofErr w:type="gramStart"/>
       <w:r>
         <w:rPr>
           <w:rFonts w:cs="Arial"/>
           <w:shd w:val="clear" w:color="auto" w:fill="FFFFFF"/>
         </w:rPr>
-        <w:t xml:space="preserve">Holding cost + </w:t>
-      </w:r>
+        <w:t>=  Holding</w:t>
+      </w:r>
+      <w:proofErr w:type="gramEnd"/>
       <w:r>
         <w:rPr>
           <w:rFonts w:cs="Arial"/>
           <w:shd w:val="clear" w:color="auto" w:fill="FFFFFF"/>
         </w:rPr>
-        <w:t>Transaction cost of the stock bought</w:t>
+        <w:t xml:space="preserve"> cost + Transaction cost of the stock bought</w:t>
       </w:r>
     </w:p>
     <w:p>
@@ -4066,7 +4340,23 @@
           <w:rFonts w:cs="Arial"/>
           <w:shd w:val="clear" w:color="auto" w:fill="FFFFFF"/>
         </w:rPr>
-        <w:t>Reward for HOLD action =  Holding cost of the current position</w:t>
+        <w:t xml:space="preserve">Reward for HOLD action </w:t>
+      </w:r>
+      <w:proofErr w:type="gramStart"/>
+      <w:r>
+        <w:rPr>
+          <w:rFonts w:cs="Arial"/>
+          <w:shd w:val="clear" w:color="auto" w:fill="FFFFFF"/>
+        </w:rPr>
+        <w:t>=  Holding</w:t>
+      </w:r>
+      <w:proofErr w:type="gramEnd"/>
+      <w:r>
+        <w:rPr>
+          <w:rFonts w:cs="Arial"/>
+          <w:shd w:val="clear" w:color="auto" w:fill="FFFFFF"/>
+        </w:rPr>
+        <w:t xml:space="preserve"> cost of the current position</w:t>
       </w:r>
     </w:p>
     <w:p>
@@ -4087,7 +4377,23 @@
           <w:rFonts w:cs="Arial"/>
           <w:shd w:val="clear" w:color="auto" w:fill="FFFFFF"/>
         </w:rPr>
-        <w:t>Reward for SELL action  =  Holding cost + Profit or Loss from selling the open position.</w:t>
+        <w:t xml:space="preserve">Reward for SELL </w:t>
+      </w:r>
+      <w:proofErr w:type="gramStart"/>
+      <w:r>
+        <w:rPr>
+          <w:rFonts w:cs="Arial"/>
+          <w:shd w:val="clear" w:color="auto" w:fill="FFFFFF"/>
+        </w:rPr>
+        <w:t>action  =</w:t>
+      </w:r>
+      <w:proofErr w:type="gramEnd"/>
+      <w:r>
+        <w:rPr>
+          <w:rFonts w:cs="Arial"/>
+          <w:shd w:val="clear" w:color="auto" w:fill="FFFFFF"/>
+        </w:rPr>
+        <w:t xml:space="preserve">  Holding cost + Profit or Loss from selling the open position.</w:t>
       </w:r>
     </w:p>
     <w:p>
@@ -4114,56 +4420,23 @@
           <w:rFonts w:cs="Arial"/>
           <w:shd w:val="clear" w:color="auto" w:fill="FFFFFF"/>
         </w:rPr>
-        <w:t>T</w:t>
-      </w:r>
+        <w:t xml:space="preserve">The environment was also </w:t>
+      </w:r>
+      <w:proofErr w:type="gramStart"/>
       <w:r>
         <w:rPr>
           <w:rFonts w:cs="Arial"/>
           <w:shd w:val="clear" w:color="auto" w:fill="FFFFFF"/>
         </w:rPr>
-        <w:t xml:space="preserve">he environment </w:t>
-      </w:r>
+        <w:t>construct</w:t>
+      </w:r>
+      <w:proofErr w:type="gramEnd"/>
       <w:r>
         <w:rPr>
           <w:rFonts w:cs="Arial"/>
           <w:shd w:val="clear" w:color="auto" w:fill="FFFFFF"/>
         </w:rPr>
-        <w:t xml:space="preserve">was also construct the possibility of </w:t>
-      </w:r>
-      <w:r>
-        <w:rPr>
-          <w:rFonts w:cs="Arial"/>
-          <w:shd w:val="clear" w:color="auto" w:fill="FFFFFF"/>
-        </w:rPr>
-        <w:t xml:space="preserve">clipping </w:t>
-      </w:r>
-      <w:r>
-        <w:rPr>
-          <w:rFonts w:cs="Arial"/>
-          <w:shd w:val="clear" w:color="auto" w:fill="FFFFFF"/>
-        </w:rPr>
-        <w:t xml:space="preserve">the rewards </w:t>
-      </w:r>
-      <w:r>
-        <w:rPr>
-          <w:rFonts w:cs="Arial"/>
-          <w:shd w:val="clear" w:color="auto" w:fill="FFFFFF"/>
-        </w:rPr>
-        <w:t>at +/- 1</w:t>
-      </w:r>
-      <w:r>
-        <w:rPr>
-          <w:rFonts w:cs="Arial"/>
-          <w:shd w:val="clear" w:color="auto" w:fill="FFFFFF"/>
-        </w:rPr>
-        <w:t xml:space="preserve"> which we attempt to vary in our iterative improvements. </w:t>
-      </w:r>
-      <w:r>
-        <w:rPr>
-          <w:rFonts w:cs="Arial"/>
-          <w:shd w:val="clear" w:color="auto" w:fill="FFFFFF"/>
-        </w:rPr>
-        <w:t>In addition, the agent (not the environment) also incorporates a discounting function (gamma = 0.97) to recognize the diminishing value of future rewards and adjust for this in the learning model</w:t>
+        <w:t xml:space="preserve"> the possibility of clipping the rewards at +/- 1 which we attempt to vary in our iterative improvements. In addition, the agent (not the environment) also incorporates a discounting function (gamma = 0.97) to recognize the diminishing value of future rewards and adjust for this in the learning model</w:t>
       </w:r>
       <w:r>
         <w:rPr>
@@ -4317,6 +4590,8 @@
       <w:pPr>
         <w:rPr>
           <w:rFonts w:cs="Arial"/>
+          <w:color w:val="000000"/>
+          <w:shd w:val="clear" w:color="auto" w:fill="FFFFFF"/>
         </w:rPr>
       </w:pPr>
       <w:r>
@@ -4343,13 +4618,327 @@
         </w:rPr>
         <w:t xml:space="preserve">technical analysis variables as state variables. It includes indicators such as trade volume, moving averages, </w:t>
       </w:r>
+      <w:proofErr w:type="spellStart"/>
       <w:r>
         <w:rPr>
           <w:rFonts w:cs="Arial"/>
           <w:color w:val="000000"/>
           <w:shd w:val="clear" w:color="auto" w:fill="FFFFFF"/>
         </w:rPr>
-        <w:t xml:space="preserve">bollinger bands and stochastic oscillator. As this are typical technical analysis variables used by traders in the financial markets, the intuition that the addition of such variables allows for the better derivation of the action values and consequently the best actions. </w:t>
+        <w:t>bollinger</w:t>
+      </w:r>
+      <w:proofErr w:type="spellEnd"/>
+      <w:r>
+        <w:rPr>
+          <w:rFonts w:cs="Arial"/>
+          <w:color w:val="000000"/>
+          <w:shd w:val="clear" w:color="auto" w:fill="FFFFFF"/>
+        </w:rPr>
+        <w:t xml:space="preserve"> bands and stochastic oscillator. </w:t>
+      </w:r>
+    </w:p>
+    <w:p>
+      <w:pPr>
+        <w:pStyle w:val="ListParagraph"/>
+        <w:numPr>
+          <w:ilvl w:val="0"/>
+          <w:numId w:val="40"/>
+        </w:numPr>
+        <w:spacing w:line="256" w:lineRule="auto"/>
+        <w:rPr>
+          <w:rFonts w:cs="Arial"/>
+          <w:color w:val="000000"/>
+          <w:shd w:val="clear" w:color="auto" w:fill="FFFFFF"/>
+        </w:rPr>
+      </w:pPr>
+      <w:r>
+        <w:rPr>
+          <w:rFonts w:cs="Arial"/>
+          <w:color w:val="000000"/>
+          <w:shd w:val="clear" w:color="auto" w:fill="FFFFFF"/>
+        </w:rPr>
+        <w:t xml:space="preserve">Trade Volume: this is the total volume over the entire trading </w:t>
+      </w:r>
+      <w:proofErr w:type="gramStart"/>
+      <w:r>
+        <w:rPr>
+          <w:rFonts w:cs="Arial"/>
+          <w:color w:val="000000"/>
+          <w:shd w:val="clear" w:color="auto" w:fill="FFFFFF"/>
+        </w:rPr>
+        <w:t>day</w:t>
+      </w:r>
+      <w:proofErr w:type="gramEnd"/>
+      <w:r>
+        <w:rPr>
+          <w:rFonts w:cs="Arial"/>
+          <w:color w:val="000000"/>
+          <w:shd w:val="clear" w:color="auto" w:fill="FFFFFF"/>
+        </w:rPr>
+        <w:t xml:space="preserve"> </w:t>
+      </w:r>
+    </w:p>
+    <w:p>
+      <w:pPr>
+        <w:pStyle w:val="ListParagraph"/>
+        <w:numPr>
+          <w:ilvl w:val="0"/>
+          <w:numId w:val="40"/>
+        </w:numPr>
+        <w:spacing w:line="256" w:lineRule="auto"/>
+        <w:rPr>
+          <w:rFonts w:cs="Arial"/>
+          <w:color w:val="000000"/>
+          <w:shd w:val="clear" w:color="auto" w:fill="FFFFFF"/>
+        </w:rPr>
+      </w:pPr>
+      <w:r>
+        <w:rPr>
+          <w:rFonts w:cs="Arial"/>
+          <w:color w:val="000000"/>
+          <w:shd w:val="clear" w:color="auto" w:fill="FFFFFF"/>
+        </w:rPr>
+        <w:t xml:space="preserve">SMA-14:  This is the simple moving averages over a </w:t>
+      </w:r>
+      <w:proofErr w:type="gramStart"/>
+      <w:r>
+        <w:rPr>
+          <w:rFonts w:cs="Arial"/>
+          <w:color w:val="000000"/>
+          <w:shd w:val="clear" w:color="auto" w:fill="FFFFFF"/>
+        </w:rPr>
+        <w:t>14 day</w:t>
+      </w:r>
+      <w:proofErr w:type="gramEnd"/>
+      <w:r>
+        <w:rPr>
+          <w:rFonts w:cs="Arial"/>
+          <w:color w:val="000000"/>
+          <w:shd w:val="clear" w:color="auto" w:fill="FFFFFF"/>
+        </w:rPr>
+        <w:t xml:space="preserve"> rolling window</w:t>
+      </w:r>
+    </w:p>
+    <w:p>
+      <w:pPr>
+        <w:pStyle w:val="ListParagraph"/>
+        <w:numPr>
+          <w:ilvl w:val="0"/>
+          <w:numId w:val="40"/>
+        </w:numPr>
+        <w:spacing w:line="256" w:lineRule="auto"/>
+        <w:rPr>
+          <w:rFonts w:cs="Arial"/>
+          <w:color w:val="000000"/>
+          <w:shd w:val="clear" w:color="auto" w:fill="FFFFFF"/>
+        </w:rPr>
+      </w:pPr>
+      <w:r>
+        <w:rPr>
+          <w:rFonts w:cs="Arial"/>
+          <w:color w:val="000000"/>
+          <w:shd w:val="clear" w:color="auto" w:fill="FFFFFF"/>
+        </w:rPr>
+        <w:t xml:space="preserve">EMA-14:  This is the exponential moving average over a </w:t>
+      </w:r>
+      <w:proofErr w:type="gramStart"/>
+      <w:r>
+        <w:rPr>
+          <w:rFonts w:cs="Arial"/>
+          <w:color w:val="000000"/>
+          <w:shd w:val="clear" w:color="auto" w:fill="FFFFFF"/>
+        </w:rPr>
+        <w:t>14 day</w:t>
+      </w:r>
+      <w:proofErr w:type="gramEnd"/>
+      <w:r>
+        <w:rPr>
+          <w:rFonts w:cs="Arial"/>
+          <w:color w:val="000000"/>
+          <w:shd w:val="clear" w:color="auto" w:fill="FFFFFF"/>
+        </w:rPr>
+        <w:t xml:space="preserve"> rolling window</w:t>
+      </w:r>
+    </w:p>
+    <w:p>
+      <w:pPr>
+        <w:pStyle w:val="ListParagraph"/>
+        <w:numPr>
+          <w:ilvl w:val="0"/>
+          <w:numId w:val="40"/>
+        </w:numPr>
+        <w:shd w:val="clear" w:color="auto" w:fill="FFFFFF"/>
+        <w:spacing w:before="100" w:beforeAutospacing="1" w:after="100" w:afterAutospacing="1" w:line="240" w:lineRule="auto"/>
+        <w:jc w:val="left"/>
+        <w:rPr>
+          <w:rFonts w:ascii="Helvetica" w:eastAsia="Times New Roman" w:hAnsi="Helvetica" w:cs="Times New Roman"/>
+          <w:color w:val="000000"/>
+          <w:sz w:val="21"/>
+          <w:szCs w:val="21"/>
+          <w:lang w:val="en-US" w:eastAsia="en-US"/>
+        </w:rPr>
+      </w:pPr>
+      <w:r>
+        <w:rPr>
+          <w:rFonts w:cs="Arial"/>
+          <w:color w:val="000000"/>
+          <w:shd w:val="clear" w:color="auto" w:fill="FFFFFF"/>
+        </w:rPr>
+        <w:t xml:space="preserve">Bollinger Bands: Bollinger band is used to analyse if stock it is overbought or oversold. They consist of three bands: </w:t>
+      </w:r>
+    </w:p>
+    <w:p>
+      <w:pPr>
+        <w:pStyle w:val="ListParagraph"/>
+        <w:numPr>
+          <w:ilvl w:val="1"/>
+          <w:numId w:val="40"/>
+        </w:numPr>
+        <w:shd w:val="clear" w:color="auto" w:fill="FFFFFF"/>
+        <w:spacing w:before="100" w:beforeAutospacing="1" w:after="100" w:afterAutospacing="1" w:line="240" w:lineRule="auto"/>
+        <w:jc w:val="left"/>
+        <w:rPr>
+          <w:rFonts w:ascii="Helvetica" w:eastAsia="Times New Roman" w:hAnsi="Helvetica" w:cs="Times New Roman"/>
+          <w:color w:val="000000"/>
+          <w:sz w:val="21"/>
+          <w:szCs w:val="21"/>
+          <w:lang w:val="en-US" w:eastAsia="en-US"/>
+        </w:rPr>
+      </w:pPr>
+      <w:r>
+        <w:rPr>
+          <w:rFonts w:ascii="Helvetica" w:eastAsia="Times New Roman" w:hAnsi="Helvetica" w:cs="Times New Roman"/>
+          <w:color w:val="000000"/>
+          <w:sz w:val="21"/>
+          <w:szCs w:val="21"/>
+          <w:lang w:val="en-US" w:eastAsia="en-US"/>
+        </w:rPr>
+        <w:t>20-day moving average</w:t>
+      </w:r>
+    </w:p>
+    <w:p>
+      <w:pPr>
+        <w:pStyle w:val="ListParagraph"/>
+        <w:numPr>
+          <w:ilvl w:val="1"/>
+          <w:numId w:val="40"/>
+        </w:numPr>
+        <w:shd w:val="clear" w:color="auto" w:fill="FFFFFF"/>
+        <w:spacing w:before="100" w:beforeAutospacing="1" w:after="100" w:afterAutospacing="1" w:line="240" w:lineRule="auto"/>
+        <w:jc w:val="left"/>
+        <w:rPr>
+          <w:rFonts w:ascii="Helvetica" w:eastAsia="Times New Roman" w:hAnsi="Helvetica" w:cs="Times New Roman"/>
+          <w:color w:val="000000"/>
+          <w:sz w:val="21"/>
+          <w:szCs w:val="21"/>
+          <w:lang w:val="en-US" w:eastAsia="en-US"/>
+        </w:rPr>
+      </w:pPr>
+      <w:r>
+        <w:rPr>
+          <w:rFonts w:ascii="Helvetica" w:eastAsia="Times New Roman" w:hAnsi="Helvetica" w:cs="Times New Roman"/>
+          <w:color w:val="000000"/>
+          <w:sz w:val="21"/>
+          <w:szCs w:val="21"/>
+          <w:lang w:val="en-US" w:eastAsia="en-US"/>
+        </w:rPr>
+        <w:t>Upper Bollinger band - 2 standard deviations above</w:t>
+      </w:r>
+    </w:p>
+    <w:p>
+      <w:pPr>
+        <w:pStyle w:val="ListParagraph"/>
+        <w:numPr>
+          <w:ilvl w:val="1"/>
+          <w:numId w:val="40"/>
+        </w:numPr>
+        <w:shd w:val="clear" w:color="auto" w:fill="FFFFFF"/>
+        <w:spacing w:before="240" w:after="0" w:line="240" w:lineRule="auto"/>
+        <w:jc w:val="left"/>
+        <w:rPr>
+          <w:rFonts w:cs="Arial"/>
+          <w:color w:val="000000"/>
+          <w:shd w:val="clear" w:color="auto" w:fill="FFFFFF"/>
+        </w:rPr>
+      </w:pPr>
+      <w:r>
+        <w:rPr>
+          <w:rFonts w:ascii="Helvetica" w:eastAsia="Times New Roman" w:hAnsi="Helvetica" w:cs="Times New Roman"/>
+          <w:color w:val="000000"/>
+          <w:sz w:val="21"/>
+          <w:szCs w:val="21"/>
+          <w:lang w:val="en-US" w:eastAsia="en-US"/>
+        </w:rPr>
+        <w:t>Lower Bollinger band - 2 standard deviations below</w:t>
+      </w:r>
+    </w:p>
+    <w:p>
+      <w:pPr>
+        <w:rPr>
+          <w:rFonts w:cs="Arial"/>
+          <w:color w:val="000000"/>
+          <w:shd w:val="clear" w:color="auto" w:fill="FFFFFF"/>
+        </w:rPr>
+      </w:pPr>
+      <w:r>
+        <w:rPr>
+          <w:rFonts w:cs="Arial"/>
+          <w:color w:val="000000"/>
+          <w:shd w:val="clear" w:color="auto" w:fill="FFFFFF"/>
+        </w:rPr>
+        <w:t xml:space="preserve">Stochastic Oscillator: Stochastic Oscillator is a momentum indicator which compares the recent closing price of an asset to a range of its prices over a specific </w:t>
+      </w:r>
+      <w:proofErr w:type="gramStart"/>
+      <w:r>
+        <w:rPr>
+          <w:rFonts w:cs="Arial"/>
+          <w:color w:val="000000"/>
+          <w:shd w:val="clear" w:color="auto" w:fill="FFFFFF"/>
+        </w:rPr>
+        <w:t>period of time</w:t>
+      </w:r>
+      <w:proofErr w:type="gramEnd"/>
+      <w:r>
+        <w:rPr>
+          <w:rFonts w:cs="Arial"/>
+          <w:color w:val="000000"/>
+          <w:shd w:val="clear" w:color="auto" w:fill="FFFFFF"/>
+        </w:rPr>
+        <w:t>. It is an indicator which does not follow price or volume but signifies the speed, or momentum of a price. Helps to identify a bullish or bearish trend in the market.</w:t>
+      </w:r>
+    </w:p>
+    <w:p>
+      <w:pPr>
+        <w:rPr>
+          <w:rFonts w:cs="Arial"/>
+          <w:color w:val="000000"/>
+          <w:shd w:val="clear" w:color="auto" w:fill="FFFFFF"/>
+        </w:rPr>
+      </w:pPr>
+    </w:p>
+    <w:p>
+      <w:pPr>
+        <w:rPr>
+          <w:rFonts w:cs="Arial"/>
+          <w:color w:val="000000"/>
+          <w:shd w:val="clear" w:color="auto" w:fill="FFFFFF"/>
+        </w:rPr>
+      </w:pPr>
+    </w:p>
+    <w:p>
+      <w:pPr>
+        <w:rPr>
+          <w:rFonts w:cs="Arial"/>
+        </w:rPr>
+      </w:pPr>
+      <w:r>
+        <w:rPr>
+          <w:rFonts w:cs="Arial"/>
+          <w:color w:val="000000"/>
+          <w:shd w:val="clear" w:color="auto" w:fill="FFFFFF"/>
+        </w:rPr>
+        <w:lastRenderedPageBreak/>
+        <w:t xml:space="preserve">As this are typical technical analysis variables used by traders in the financial markets, the intuition that the addition of such variables allows for the better derivation of the action values and consequently the best actions. </w:t>
       </w:r>
       <w:r>
         <w:rPr>
@@ -4445,7 +5034,6 @@
       </w:pPr>
       <w:bookmarkStart w:id="16" w:name="_Toc72882298"/>
       <w:r>
-        <w:lastRenderedPageBreak/>
         <w:t>model evaluation</w:t>
       </w:r>
       <w:bookmarkEnd w:id="16"/>
@@ -4523,11 +5111,22 @@
           <w:bCs/>
           <w:u w:val="single"/>
         </w:rPr>
-        <w:t>Expected returns</w:t>
-      </w:r>
-    </w:p>
-    <w:p>
-      <w:r>
+        <w:t xml:space="preserve">Expected </w:t>
+      </w:r>
+      <w:proofErr w:type="gramStart"/>
+      <w:r>
+        <w:rPr>
+          <w:b/>
+          <w:bCs/>
+          <w:u w:val="single"/>
+        </w:rPr>
+        <w:t>returns</w:t>
+      </w:r>
+      <w:proofErr w:type="gramEnd"/>
+    </w:p>
+    <w:p>
+      <w:r>
+        <w:lastRenderedPageBreak/>
         <w:t>To understand the expected returns to take on a particular amount of risk, we refer to capital asset pricing model, more commonly known as the CAP-M model.</w:t>
       </w:r>
     </w:p>
@@ -4587,9 +5186,18 @@
           <w:bCs/>
           <w:u w:val="single"/>
         </w:rPr>
-        <w:lastRenderedPageBreak/>
-        <w:t>Strategy returns</w:t>
-      </w:r>
+        <w:t xml:space="preserve">Strategy </w:t>
+      </w:r>
+      <w:proofErr w:type="gramStart"/>
+      <w:r>
+        <w:rPr>
+          <w:b/>
+          <w:bCs/>
+          <w:u w:val="single"/>
+        </w:rPr>
+        <w:t>returns</w:t>
+      </w:r>
+      <w:proofErr w:type="gramEnd"/>
     </w:p>
     <w:p>
       <w:r>
@@ -6680,10 +7288,21 @@
         <w:t>1</w:t>
       </w:r>
       <w:r>
+        <w:rPr>
+          <w:noProof/>
+        </w:rPr>
         <w:fldChar w:fldCharType="end"/>
       </w:r>
       <w:r>
-        <w:t>: User Interface for SmartTrader Wrapper</w:t>
+        <w:t xml:space="preserve">: User Interface for </w:t>
+      </w:r>
+      <w:proofErr w:type="spellStart"/>
+      <w:r>
+        <w:t>SmartTrader</w:t>
+      </w:r>
+      <w:proofErr w:type="spellEnd"/>
+      <w:r>
+        <w:t xml:space="preserve"> Wrapper</w:t>
       </w:r>
     </w:p>
     <w:p>
@@ -6741,16 +7360,15 @@
     <w:p>
       <w:bookmarkStart w:id="26" w:name="_Toc40015447"/>
       <w:r>
-        <w:t>Th</w:t>
-      </w:r>
-      <w:r>
-        <w:t>e</w:t>
-      </w:r>
-      <w:r>
-        <w:t xml:space="preserve"> project </w:t>
-      </w:r>
-      <w:r>
-        <w:t xml:space="preserve">set out to build a reinforcement learning model based on Price Action Trading. We also made improvements iteratively through the exploration of various states and rewards that can provide a better representation of the environment and model real-life cost respectively. </w:t>
+        <w:t xml:space="preserve">The project set out to build a reinforcement learning model based on Price Action Trading. We also made improvements iteratively through the exploration of various states and rewards that can provide a better representation of the environment and model real-life </w:t>
+      </w:r>
+      <w:proofErr w:type="gramStart"/>
+      <w:r>
+        <w:t>cost</w:t>
+      </w:r>
+      <w:proofErr w:type="gramEnd"/>
+      <w:r>
+        <w:t xml:space="preserve"> respectively. </w:t>
       </w:r>
     </w:p>
     <w:p>
@@ -6814,7 +7432,15 @@
         <w:jc w:val="left"/>
       </w:pPr>
       <w:r>
-        <w:t xml:space="preserve">As we have established, the current states variables that are chosen only gives a partial view of the whole environment, we can look into ways to include more state variables to provide a more complete understanding of the environment. This can include the using a larger historical window for the Markov state and/or </w:t>
+        <w:t xml:space="preserve">As we have established, the current states variables that are chosen only gives a partial view of the whole environment, we can </w:t>
+      </w:r>
+      <w:proofErr w:type="gramStart"/>
+      <w:r>
+        <w:t>look into</w:t>
+      </w:r>
+      <w:proofErr w:type="gramEnd"/>
+      <w:r>
+        <w:t xml:space="preserve"> ways to include more state variables to provide a more complete understanding of the environment. This can include the using a larger historical window for the Markov state and/or </w:t>
       </w:r>
       <w:r>
         <w:t>adding</w:t>
@@ -6847,7 +7473,15 @@
         <w:jc w:val="left"/>
       </w:pPr>
       <w:r>
-        <w:t>As our current model only allows for only long positions, an improvement will be for the model to allow for short-selling to take advantage of the actions that is provided by the model, especially since that is allowed in the US stock market</w:t>
+        <w:t xml:space="preserve">As our current model only allows for only long positions, an improvement will be for the model to allow for </w:t>
+      </w:r>
+      <w:proofErr w:type="gramStart"/>
+      <w:r>
+        <w:t>short-selling</w:t>
+      </w:r>
+      <w:proofErr w:type="gramEnd"/>
+      <w:r>
+        <w:t xml:space="preserve"> to take advantage of the actions that is provided by the model, especially since that is allowed in the US stock market</w:t>
       </w:r>
       <w:r>
         <w:t>. Other improvements include expanding the range of actions from BUY, SELL and HOLD to include the quantity of stocks to be purchased.</w:t>
@@ -7194,7 +7828,15 @@
         <w:jc w:val="left"/>
       </w:pPr>
       <w:r>
-        <w:t>All activation functions used are ReLU functions.</w:t>
+        <w:t xml:space="preserve">All activation functions used are </w:t>
+      </w:r>
+      <w:proofErr w:type="spellStart"/>
+      <w:r>
+        <w:t>ReLU</w:t>
+      </w:r>
+      <w:proofErr w:type="spellEnd"/>
+      <w:r>
+        <w:t xml:space="preserve"> functions.</w:t>
       </w:r>
     </w:p>
     <w:p>
@@ -7266,8 +7908,13 @@
         <w:t>install.bat</w:t>
       </w:r>
       <w:r>
-        <w:t xml:space="preserve"> to install required python packages</w:t>
-      </w:r>
+        <w:t xml:space="preserve"> to install required python </w:t>
+      </w:r>
+      <w:proofErr w:type="gramStart"/>
+      <w:r>
+        <w:t>packages</w:t>
+      </w:r>
+      <w:proofErr w:type="gramEnd"/>
     </w:p>
     <w:p>
       <w:pPr>
@@ -7291,8 +7938,15 @@
         <w:t>run.bat</w:t>
       </w:r>
       <w:r>
-        <w:t xml:space="preserve"> to start SmartTrader</w:t>
-      </w:r>
+        <w:t xml:space="preserve"> to start </w:t>
+      </w:r>
+      <w:proofErr w:type="spellStart"/>
+      <w:proofErr w:type="gramStart"/>
+      <w:r>
+        <w:t>SmartTrader</w:t>
+      </w:r>
+      <w:proofErr w:type="spellEnd"/>
+      <w:proofErr w:type="gramEnd"/>
     </w:p>
     <w:p>
       <w:pPr>
@@ -7306,8 +7960,13 @@
         <w:jc w:val="left"/>
       </w:pPr>
       <w:r>
-        <w:t>A prompt will appear to choose the data file consisting of the stock price history</w:t>
-      </w:r>
+        <w:t xml:space="preserve">A prompt will appear to choose the data file consisting of the stock price </w:t>
+      </w:r>
+      <w:proofErr w:type="gramStart"/>
+      <w:r>
+        <w:t>history</w:t>
+      </w:r>
+      <w:proofErr w:type="gramEnd"/>
     </w:p>
     <w:p>
       <w:pPr>
@@ -8315,6 +8974,119 @@
     </w:lvl>
   </w:abstractNum>
   <w:abstractNum w:abstractNumId="7" w15:restartNumberingAfterBreak="0">
+    <w:nsid w:val="151B7088"/>
+    <w:multiLevelType w:val="hybridMultilevel"/>
+    <w:tmpl w:val="B3F2BAB0"/>
+    <w:lvl w:ilvl="0" w:tplc="04090001">
+      <w:start w:val="1"/>
+      <w:numFmt w:val="bullet"/>
+      <w:lvlText w:val=""/>
+      <w:lvlJc w:val="left"/>
+      <w:pPr>
+        <w:ind w:left="360" w:hanging="360"/>
+      </w:pPr>
+      <w:rPr>
+        <w:rFonts w:ascii="Symbol" w:hAnsi="Symbol" w:hint="default"/>
+      </w:rPr>
+    </w:lvl>
+    <w:lvl w:ilvl="1" w:tplc="04090003">
+      <w:start w:val="1"/>
+      <w:numFmt w:val="bullet"/>
+      <w:lvlText w:val="o"/>
+      <w:lvlJc w:val="left"/>
+      <w:pPr>
+        <w:ind w:left="1080" w:hanging="360"/>
+      </w:pPr>
+      <w:rPr>
+        <w:rFonts w:ascii="Courier New" w:hAnsi="Courier New" w:cs="Courier New" w:hint="default"/>
+      </w:rPr>
+    </w:lvl>
+    <w:lvl w:ilvl="2" w:tplc="04090005">
+      <w:start w:val="1"/>
+      <w:numFmt w:val="bullet"/>
+      <w:lvlText w:val=""/>
+      <w:lvlJc w:val="left"/>
+      <w:pPr>
+        <w:ind w:left="1800" w:hanging="360"/>
+      </w:pPr>
+      <w:rPr>
+        <w:rFonts w:ascii="Wingdings" w:hAnsi="Wingdings" w:hint="default"/>
+      </w:rPr>
+    </w:lvl>
+    <w:lvl w:ilvl="3" w:tplc="04090001">
+      <w:start w:val="1"/>
+      <w:numFmt w:val="bullet"/>
+      <w:lvlText w:val=""/>
+      <w:lvlJc w:val="left"/>
+      <w:pPr>
+        <w:ind w:left="2520" w:hanging="360"/>
+      </w:pPr>
+      <w:rPr>
+        <w:rFonts w:ascii="Symbol" w:hAnsi="Symbol" w:hint="default"/>
+      </w:rPr>
+    </w:lvl>
+    <w:lvl w:ilvl="4" w:tplc="04090003">
+      <w:start w:val="1"/>
+      <w:numFmt w:val="bullet"/>
+      <w:lvlText w:val="o"/>
+      <w:lvlJc w:val="left"/>
+      <w:pPr>
+        <w:ind w:left="3240" w:hanging="360"/>
+      </w:pPr>
+      <w:rPr>
+        <w:rFonts w:ascii="Courier New" w:hAnsi="Courier New" w:cs="Courier New" w:hint="default"/>
+      </w:rPr>
+    </w:lvl>
+    <w:lvl w:ilvl="5" w:tplc="04090005">
+      <w:start w:val="1"/>
+      <w:numFmt w:val="bullet"/>
+      <w:lvlText w:val=""/>
+      <w:lvlJc w:val="left"/>
+      <w:pPr>
+        <w:ind w:left="3960" w:hanging="360"/>
+      </w:pPr>
+      <w:rPr>
+        <w:rFonts w:ascii="Wingdings" w:hAnsi="Wingdings" w:hint="default"/>
+      </w:rPr>
+    </w:lvl>
+    <w:lvl w:ilvl="6" w:tplc="04090001">
+      <w:start w:val="1"/>
+      <w:numFmt w:val="bullet"/>
+      <w:lvlText w:val=""/>
+      <w:lvlJc w:val="left"/>
+      <w:pPr>
+        <w:ind w:left="4680" w:hanging="360"/>
+      </w:pPr>
+      <w:rPr>
+        <w:rFonts w:ascii="Symbol" w:hAnsi="Symbol" w:hint="default"/>
+      </w:rPr>
+    </w:lvl>
+    <w:lvl w:ilvl="7" w:tplc="04090003">
+      <w:start w:val="1"/>
+      <w:numFmt w:val="bullet"/>
+      <w:lvlText w:val="o"/>
+      <w:lvlJc w:val="left"/>
+      <w:pPr>
+        <w:ind w:left="5400" w:hanging="360"/>
+      </w:pPr>
+      <w:rPr>
+        <w:rFonts w:ascii="Courier New" w:hAnsi="Courier New" w:cs="Courier New" w:hint="default"/>
+      </w:rPr>
+    </w:lvl>
+    <w:lvl w:ilvl="8" w:tplc="04090005">
+      <w:start w:val="1"/>
+      <w:numFmt w:val="bullet"/>
+      <w:lvlText w:val=""/>
+      <w:lvlJc w:val="left"/>
+      <w:pPr>
+        <w:ind w:left="6120" w:hanging="360"/>
+      </w:pPr>
+      <w:rPr>
+        <w:rFonts w:ascii="Wingdings" w:hAnsi="Wingdings" w:hint="default"/>
+      </w:rPr>
+    </w:lvl>
+  </w:abstractNum>
+  <w:abstractNum w:abstractNumId="8" w15:restartNumberingAfterBreak="0">
     <w:nsid w:val="15D4147B"/>
     <w:multiLevelType w:val="hybridMultilevel"/>
     <w:tmpl w:val="20DC1CD2"/>
@@ -8400,7 +9172,7 @@
       </w:pPr>
     </w:lvl>
   </w:abstractNum>
-  <w:abstractNum w:abstractNumId="8" w15:restartNumberingAfterBreak="0">
+  <w:abstractNum w:abstractNumId="9" w15:restartNumberingAfterBreak="0">
     <w:nsid w:val="169345D6"/>
     <w:multiLevelType w:val="hybridMultilevel"/>
     <w:tmpl w:val="3B382E9E"/>
@@ -8489,7 +9261,7 @@
       </w:pPr>
     </w:lvl>
   </w:abstractNum>
-  <w:abstractNum w:abstractNumId="9" w15:restartNumberingAfterBreak="0">
+  <w:abstractNum w:abstractNumId="10" w15:restartNumberingAfterBreak="0">
     <w:nsid w:val="17681E06"/>
     <w:multiLevelType w:val="hybridMultilevel"/>
     <w:tmpl w:val="1BD289D8"/>
@@ -8602,7 +9374,7 @@
       </w:rPr>
     </w:lvl>
   </w:abstractNum>
-  <w:abstractNum w:abstractNumId="10" w15:restartNumberingAfterBreak="0">
+  <w:abstractNum w:abstractNumId="11" w15:restartNumberingAfterBreak="0">
     <w:nsid w:val="1CF81150"/>
     <w:multiLevelType w:val="hybridMultilevel"/>
     <w:tmpl w:val="CDBA0602"/>
@@ -8688,7 +9460,7 @@
       </w:pPr>
     </w:lvl>
   </w:abstractNum>
-  <w:abstractNum w:abstractNumId="11" w15:restartNumberingAfterBreak="0">
+  <w:abstractNum w:abstractNumId="12" w15:restartNumberingAfterBreak="0">
     <w:nsid w:val="1EDC08AB"/>
     <w:multiLevelType w:val="hybridMultilevel"/>
     <w:tmpl w:val="35BE14DA"/>
@@ -8801,7 +9573,7 @@
       </w:rPr>
     </w:lvl>
   </w:abstractNum>
-  <w:abstractNum w:abstractNumId="12" w15:restartNumberingAfterBreak="0">
+  <w:abstractNum w:abstractNumId="13" w15:restartNumberingAfterBreak="0">
     <w:nsid w:val="1FB8026B"/>
     <w:multiLevelType w:val="multilevel"/>
     <w:tmpl w:val="E24ADE80"/>
@@ -8914,7 +9686,7 @@
       </w:pPr>
     </w:lvl>
   </w:abstractNum>
-  <w:abstractNum w:abstractNumId="13" w15:restartNumberingAfterBreak="0">
+  <w:abstractNum w:abstractNumId="14" w15:restartNumberingAfterBreak="0">
     <w:nsid w:val="27EA6CDF"/>
     <w:multiLevelType w:val="hybridMultilevel"/>
     <w:tmpl w:val="63A08258"/>
@@ -9000,7 +9772,7 @@
       </w:pPr>
     </w:lvl>
   </w:abstractNum>
-  <w:abstractNum w:abstractNumId="14" w15:restartNumberingAfterBreak="0">
+  <w:abstractNum w:abstractNumId="15" w15:restartNumberingAfterBreak="0">
     <w:nsid w:val="2F36779A"/>
     <w:multiLevelType w:val="hybridMultilevel"/>
     <w:tmpl w:val="FA88BDE8"/>
@@ -9089,7 +9861,7 @@
       </w:pPr>
     </w:lvl>
   </w:abstractNum>
-  <w:abstractNum w:abstractNumId="15" w15:restartNumberingAfterBreak="0">
+  <w:abstractNum w:abstractNumId="16" w15:restartNumberingAfterBreak="0">
     <w:nsid w:val="40C504BA"/>
     <w:multiLevelType w:val="hybridMultilevel"/>
     <w:tmpl w:val="23CE12B8"/>
@@ -9201,7 +9973,7 @@
       </w:rPr>
     </w:lvl>
   </w:abstractNum>
-  <w:abstractNum w:abstractNumId="16" w15:restartNumberingAfterBreak="0">
+  <w:abstractNum w:abstractNumId="17" w15:restartNumberingAfterBreak="0">
     <w:nsid w:val="418B22CD"/>
     <w:multiLevelType w:val="hybridMultilevel"/>
     <w:tmpl w:val="223CDE36"/>
@@ -9287,7 +10059,7 @@
       </w:pPr>
     </w:lvl>
   </w:abstractNum>
-  <w:abstractNum w:abstractNumId="17" w15:restartNumberingAfterBreak="0">
+  <w:abstractNum w:abstractNumId="18" w15:restartNumberingAfterBreak="0">
     <w:nsid w:val="42B55DF0"/>
     <w:multiLevelType w:val="hybridMultilevel"/>
     <w:tmpl w:val="411A0ECE"/>
@@ -9373,7 +10145,7 @@
       </w:pPr>
     </w:lvl>
   </w:abstractNum>
-  <w:abstractNum w:abstractNumId="18" w15:restartNumberingAfterBreak="0">
+  <w:abstractNum w:abstractNumId="19" w15:restartNumberingAfterBreak="0">
     <w:nsid w:val="44B51683"/>
     <w:multiLevelType w:val="hybridMultilevel"/>
     <w:tmpl w:val="072436AC"/>
@@ -9462,7 +10234,7 @@
       </w:pPr>
     </w:lvl>
   </w:abstractNum>
-  <w:abstractNum w:abstractNumId="19" w15:restartNumberingAfterBreak="0">
+  <w:abstractNum w:abstractNumId="20" w15:restartNumberingAfterBreak="0">
     <w:nsid w:val="4EB41D2A"/>
     <w:multiLevelType w:val="hybridMultilevel"/>
     <w:tmpl w:val="D10E9470"/>
@@ -9551,7 +10323,7 @@
       </w:pPr>
     </w:lvl>
   </w:abstractNum>
-  <w:abstractNum w:abstractNumId="20" w15:restartNumberingAfterBreak="0">
+  <w:abstractNum w:abstractNumId="21" w15:restartNumberingAfterBreak="0">
     <w:nsid w:val="4F7B5739"/>
     <w:multiLevelType w:val="hybridMultilevel"/>
     <w:tmpl w:val="C7A6E7AE"/>
@@ -9640,7 +10412,7 @@
       </w:pPr>
     </w:lvl>
   </w:abstractNum>
-  <w:abstractNum w:abstractNumId="21" w15:restartNumberingAfterBreak="0">
+  <w:abstractNum w:abstractNumId="22" w15:restartNumberingAfterBreak="0">
     <w:nsid w:val="51CC3C15"/>
     <w:multiLevelType w:val="hybridMultilevel"/>
     <w:tmpl w:val="941EBA9C"/>
@@ -9726,7 +10498,7 @@
       </w:pPr>
     </w:lvl>
   </w:abstractNum>
-  <w:abstractNum w:abstractNumId="22" w15:restartNumberingAfterBreak="0">
+  <w:abstractNum w:abstractNumId="23" w15:restartNumberingAfterBreak="0">
     <w:nsid w:val="52A11F9A"/>
     <w:multiLevelType w:val="multilevel"/>
     <w:tmpl w:val="9712016A"/>
@@ -9869,7 +10641,7 @@
       </w:pPr>
     </w:lvl>
   </w:abstractNum>
-  <w:abstractNum w:abstractNumId="23" w15:restartNumberingAfterBreak="0">
+  <w:abstractNum w:abstractNumId="24" w15:restartNumberingAfterBreak="0">
     <w:nsid w:val="55AD10A7"/>
     <w:multiLevelType w:val="hybridMultilevel"/>
     <w:tmpl w:val="CF8CC3CA"/>
@@ -9958,7 +10730,7 @@
       </w:pPr>
     </w:lvl>
   </w:abstractNum>
-  <w:abstractNum w:abstractNumId="24" w15:restartNumberingAfterBreak="0">
+  <w:abstractNum w:abstractNumId="25" w15:restartNumberingAfterBreak="0">
     <w:nsid w:val="5C6257BC"/>
     <w:multiLevelType w:val="hybridMultilevel"/>
     <w:tmpl w:val="0E540AEA"/>
@@ -10047,7 +10819,7 @@
       </w:pPr>
     </w:lvl>
   </w:abstractNum>
-  <w:abstractNum w:abstractNumId="25" w15:restartNumberingAfterBreak="0">
+  <w:abstractNum w:abstractNumId="26" w15:restartNumberingAfterBreak="0">
     <w:nsid w:val="5C877048"/>
     <w:multiLevelType w:val="hybridMultilevel"/>
     <w:tmpl w:val="223CDE36"/>
@@ -10133,7 +10905,7 @@
       </w:pPr>
     </w:lvl>
   </w:abstractNum>
-  <w:abstractNum w:abstractNumId="26" w15:restartNumberingAfterBreak="0">
+  <w:abstractNum w:abstractNumId="27" w15:restartNumberingAfterBreak="0">
     <w:nsid w:val="5CEF7D5F"/>
     <w:multiLevelType w:val="hybridMultilevel"/>
     <w:tmpl w:val="E9A060BA"/>
@@ -10219,7 +10991,7 @@
       </w:pPr>
     </w:lvl>
   </w:abstractNum>
-  <w:abstractNum w:abstractNumId="27" w15:restartNumberingAfterBreak="0">
+  <w:abstractNum w:abstractNumId="28" w15:restartNumberingAfterBreak="0">
     <w:nsid w:val="60544699"/>
     <w:multiLevelType w:val="hybridMultilevel"/>
     <w:tmpl w:val="502AF336"/>
@@ -10332,7 +11104,7 @@
       </w:rPr>
     </w:lvl>
   </w:abstractNum>
-  <w:abstractNum w:abstractNumId="28" w15:restartNumberingAfterBreak="0">
+  <w:abstractNum w:abstractNumId="29" w15:restartNumberingAfterBreak="0">
     <w:nsid w:val="66F16B81"/>
     <w:multiLevelType w:val="hybridMultilevel"/>
     <w:tmpl w:val="B5040C7C"/>
@@ -10445,7 +11217,7 @@
       </w:rPr>
     </w:lvl>
   </w:abstractNum>
-  <w:abstractNum w:abstractNumId="29" w15:restartNumberingAfterBreak="0">
+  <w:abstractNum w:abstractNumId="30" w15:restartNumberingAfterBreak="0">
     <w:nsid w:val="6B32382C"/>
     <w:multiLevelType w:val="hybridMultilevel"/>
     <w:tmpl w:val="59E6521A"/>
@@ -10557,7 +11329,7 @@
       </w:rPr>
     </w:lvl>
   </w:abstractNum>
-  <w:abstractNum w:abstractNumId="30" w15:restartNumberingAfterBreak="0">
+  <w:abstractNum w:abstractNumId="31" w15:restartNumberingAfterBreak="0">
     <w:nsid w:val="6CD02D5B"/>
     <w:multiLevelType w:val="hybridMultilevel"/>
     <w:tmpl w:val="869ED73C"/>
@@ -10670,7 +11442,7 @@
       </w:rPr>
     </w:lvl>
   </w:abstractNum>
-  <w:abstractNum w:abstractNumId="31" w15:restartNumberingAfterBreak="0">
+  <w:abstractNum w:abstractNumId="32" w15:restartNumberingAfterBreak="0">
     <w:nsid w:val="6FBE2AF6"/>
     <w:multiLevelType w:val="hybridMultilevel"/>
     <w:tmpl w:val="C3901F8C"/>
@@ -10756,7 +11528,7 @@
       </w:pPr>
     </w:lvl>
   </w:abstractNum>
-  <w:abstractNum w:abstractNumId="32" w15:restartNumberingAfterBreak="0">
+  <w:abstractNum w:abstractNumId="33" w15:restartNumberingAfterBreak="0">
     <w:nsid w:val="748E35D7"/>
     <w:multiLevelType w:val="hybridMultilevel"/>
     <w:tmpl w:val="6D9C730A"/>
@@ -10869,7 +11641,7 @@
       </w:rPr>
     </w:lvl>
   </w:abstractNum>
-  <w:abstractNum w:abstractNumId="33" w15:restartNumberingAfterBreak="0">
+  <w:abstractNum w:abstractNumId="34" w15:restartNumberingAfterBreak="0">
     <w:nsid w:val="75C84C04"/>
     <w:multiLevelType w:val="hybridMultilevel"/>
     <w:tmpl w:val="F336051E"/>
@@ -10955,7 +11727,7 @@
       </w:pPr>
     </w:lvl>
   </w:abstractNum>
-  <w:abstractNum w:abstractNumId="34" w15:restartNumberingAfterBreak="0">
+  <w:abstractNum w:abstractNumId="35" w15:restartNumberingAfterBreak="0">
     <w:nsid w:val="76206AD9"/>
     <w:multiLevelType w:val="hybridMultilevel"/>
     <w:tmpl w:val="C9266E46"/>
@@ -11096,28 +11868,28 @@
     </w:lvl>
   </w:abstractNum>
   <w:num w:numId="1">
-    <w:abstractNumId w:val="22"/>
+    <w:abstractNumId w:val="23"/>
   </w:num>
   <w:num w:numId="2">
-    <w:abstractNumId w:val="14"/>
+    <w:abstractNumId w:val="15"/>
   </w:num>
   <w:num w:numId="3">
-    <w:abstractNumId w:val="27"/>
+    <w:abstractNumId w:val="28"/>
   </w:num>
   <w:num w:numId="4">
-    <w:abstractNumId w:val="24"/>
+    <w:abstractNumId w:val="25"/>
   </w:num>
   <w:num w:numId="5">
-    <w:abstractNumId w:val="19"/>
+    <w:abstractNumId w:val="20"/>
   </w:num>
   <w:num w:numId="6">
     <w:abstractNumId w:val="3"/>
   </w:num>
   <w:num w:numId="7">
-    <w:abstractNumId w:val="16"/>
+    <w:abstractNumId w:val="17"/>
   </w:num>
   <w:num w:numId="8">
-    <w:abstractNumId w:val="33"/>
+    <w:abstractNumId w:val="34"/>
     <w:lvlOverride w:ilvl="0">
       <w:startOverride w:val="1"/>
     </w:lvlOverride>
@@ -11147,13 +11919,13 @@
     </w:lvlOverride>
   </w:num>
   <w:num w:numId="9">
-    <w:abstractNumId w:val="29"/>
+    <w:abstractNumId w:val="30"/>
   </w:num>
   <w:num w:numId="10">
-    <w:abstractNumId w:val="11"/>
+    <w:abstractNumId w:val="12"/>
   </w:num>
   <w:num w:numId="11">
-    <w:abstractNumId w:val="7"/>
+    <w:abstractNumId w:val="8"/>
     <w:lvlOverride w:ilvl="0">
       <w:startOverride w:val="1"/>
     </w:lvlOverride>
@@ -11183,7 +11955,7 @@
     </w:lvlOverride>
   </w:num>
   <w:num w:numId="12">
-    <w:abstractNumId w:val="21"/>
+    <w:abstractNumId w:val="22"/>
     <w:lvlOverride w:ilvl="0">
       <w:startOverride w:val="1"/>
     </w:lvlOverride>
@@ -11213,10 +11985,10 @@
     </w:lvlOverride>
   </w:num>
   <w:num w:numId="13">
-    <w:abstractNumId w:val="18"/>
+    <w:abstractNumId w:val="19"/>
   </w:num>
   <w:num w:numId="14">
-    <w:abstractNumId w:val="22"/>
+    <w:abstractNumId w:val="23"/>
     <w:lvlOverride w:ilvl="0">
       <w:startOverride w:val="1"/>
     </w:lvlOverride>
@@ -11246,7 +12018,7 @@
     </w:lvlOverride>
   </w:num>
   <w:num w:numId="15">
-    <w:abstractNumId w:val="13"/>
+    <w:abstractNumId w:val="14"/>
     <w:lvlOverride w:ilvl="0">
       <w:startOverride w:val="1"/>
     </w:lvlOverride>
@@ -11276,7 +12048,7 @@
     </w:lvlOverride>
   </w:num>
   <w:num w:numId="16">
-    <w:abstractNumId w:val="10"/>
+    <w:abstractNumId w:val="11"/>
     <w:lvlOverride w:ilvl="0">
       <w:startOverride w:val="1"/>
     </w:lvlOverride>
@@ -11306,7 +12078,7 @@
     </w:lvlOverride>
   </w:num>
   <w:num w:numId="17">
-    <w:abstractNumId w:val="17"/>
+    <w:abstractNumId w:val="18"/>
     <w:lvlOverride w:ilvl="0">
       <w:startOverride w:val="1"/>
     </w:lvlOverride>
@@ -11336,7 +12108,7 @@
     </w:lvlOverride>
   </w:num>
   <w:num w:numId="18">
-    <w:abstractNumId w:val="26"/>
+    <w:abstractNumId w:val="27"/>
     <w:lvlOverride w:ilvl="0">
       <w:startOverride w:val="1"/>
     </w:lvlOverride>
@@ -11366,10 +12138,10 @@
     </w:lvlOverride>
   </w:num>
   <w:num w:numId="19">
-    <w:abstractNumId w:val="17"/>
+    <w:abstractNumId w:val="18"/>
   </w:num>
   <w:num w:numId="20">
-    <w:abstractNumId w:val="26"/>
+    <w:abstractNumId w:val="27"/>
   </w:num>
   <w:num w:numId="21">
     <w:abstractNumId w:val="2"/>
@@ -11378,43 +12150,43 @@
     <w:abstractNumId w:val="6"/>
   </w:num>
   <w:num w:numId="23">
-    <w:abstractNumId w:val="12"/>
+    <w:abstractNumId w:val="13"/>
   </w:num>
   <w:num w:numId="24">
-    <w:abstractNumId w:val="31"/>
+    <w:abstractNumId w:val="32"/>
   </w:num>
   <w:num w:numId="25">
-    <w:abstractNumId w:val="25"/>
+    <w:abstractNumId w:val="26"/>
   </w:num>
   <w:num w:numId="26">
-    <w:abstractNumId w:val="34"/>
+    <w:abstractNumId w:val="35"/>
   </w:num>
   <w:num w:numId="27">
     <w:abstractNumId w:val="1"/>
   </w:num>
   <w:num w:numId="28">
-    <w:abstractNumId w:val="23"/>
+    <w:abstractNumId w:val="24"/>
   </w:num>
   <w:num w:numId="29">
-    <w:abstractNumId w:val="8"/>
+    <w:abstractNumId w:val="9"/>
   </w:num>
   <w:num w:numId="30">
-    <w:abstractNumId w:val="20"/>
+    <w:abstractNumId w:val="21"/>
   </w:num>
   <w:num w:numId="31">
-    <w:abstractNumId w:val="28"/>
+    <w:abstractNumId w:val="29"/>
   </w:num>
   <w:num w:numId="32">
-    <w:abstractNumId w:val="32"/>
+    <w:abstractNumId w:val="33"/>
   </w:num>
   <w:num w:numId="33">
-    <w:abstractNumId w:val="30"/>
+    <w:abstractNumId w:val="31"/>
   </w:num>
   <w:num w:numId="34">
     <w:abstractNumId w:val="5"/>
   </w:num>
   <w:num w:numId="35">
-    <w:abstractNumId w:val="15"/>
+    <w:abstractNumId w:val="16"/>
   </w:num>
   <w:num w:numId="36">
     <w:abstractNumId w:val="4"/>
@@ -11424,6 +12196,12 @@
   </w:num>
   <w:num w:numId="38">
     <w:abstractNumId w:val="0"/>
+  </w:num>
+  <w:num w:numId="39">
+    <w:abstractNumId w:val="10"/>
+  </w:num>
+  <w:num w:numId="40">
+    <w:abstractNumId w:val="7"/>
     <w:lvlOverride w:ilvl="0"/>
     <w:lvlOverride w:ilvl="1"/>
     <w:lvlOverride w:ilvl="2"/>
@@ -11433,9 +12211,6 @@
     <w:lvlOverride w:ilvl="6"/>
     <w:lvlOverride w:ilvl="7"/>
     <w:lvlOverride w:ilvl="8"/>
-  </w:num>
-  <w:num w:numId="39">
-    <w:abstractNumId w:val="9"/>
   </w:num>
 </w:numbering>
 </file>

</xml_diff>

<commit_message>
Revert "Revert "NP updates""
This reverts commit 0ad726da6f2a617776227de1c921343dcfbd375b.
</commit_message>
<xml_diff>
--- a/ProjectReport/ISS SLS Final Report.docx
+++ b/ProjectReport/ISS SLS Final Report.docx
@@ -2941,7 +2941,15 @@
         <w:t xml:space="preserve"> of financial instruments are traded daily on exchanges and a growing majority of these are traded using automated trading algorithms. </w:t>
       </w:r>
       <w:r>
-        <w:t>An automated trading strategy that maximizes profit is highly desirable for mutual funds and hedge funds.</w:t>
+        <w:t xml:space="preserve">An automated trading strategy that maximizes profit is highly desirable for </w:t>
+      </w:r>
+      <w:ins w:id="6" w:author="NIRAV AU" w:date="2021-05-26T14:01:00Z">
+        <w:r>
+          <w:t xml:space="preserve">investors, </w:t>
+        </w:r>
+      </w:ins>
+      <w:r>
+        <w:t>mutual funds and hedge funds.</w:t>
       </w:r>
     </w:p>
     <w:p>
@@ -2959,6 +2967,9 @@
           <w:ilvl w:val="0"/>
           <w:numId w:val="36"/>
         </w:numPr>
+        <w:rPr>
+          <w:ins w:id="7" w:author="NIRAV AU" w:date="2021-05-26T14:02:00Z"/>
+        </w:rPr>
       </w:pPr>
       <w:r>
         <w:rPr>
@@ -2993,6 +3004,20 @@
       <w:r>
         <w:t xml:space="preserve">index trading. </w:t>
       </w:r>
+    </w:p>
+    <w:p>
+      <w:pPr>
+        <w:pStyle w:val="ListParagraph"/>
+        <w:pPrChange w:id="8" w:author="NIRAV AU" w:date="2021-05-26T14:02:00Z">
+          <w:pPr>
+            <w:pStyle w:val="ListParagraph"/>
+            <w:numPr>
+              <w:numId w:val="36"/>
+            </w:numPr>
+            <w:ind w:hanging="360"/>
+          </w:pPr>
+        </w:pPrChange>
+      </w:pPr>
     </w:p>
     <w:p>
       <w:pPr>
@@ -3134,6 +3159,9 @@
           <w:ilvl w:val="1"/>
           <w:numId w:val="36"/>
         </w:numPr>
+        <w:rPr>
+          <w:ins w:id="9" w:author="NIRAV AU" w:date="2021-05-26T14:02:00Z"/>
+        </w:rPr>
       </w:pPr>
       <w:r>
         <w:rPr>
@@ -3198,6 +3226,22 @@
       <w:r>
         <w:t>.</w:t>
       </w:r>
+    </w:p>
+    <w:p>
+      <w:pPr>
+        <w:pStyle w:val="ListParagraph"/>
+        <w:ind w:left="1080"/>
+        <w:pPrChange w:id="10" w:author="NIRAV AU" w:date="2021-05-26T14:02:00Z">
+          <w:pPr>
+            <w:pStyle w:val="ListParagraph"/>
+            <w:numPr>
+              <w:ilvl w:val="1"/>
+              <w:numId w:val="36"/>
+            </w:numPr>
+            <w:ind w:left="1080" w:hanging="360"/>
+          </w:pPr>
+        </w:pPrChange>
+      </w:pPr>
     </w:p>
     <w:p>
       <w:pPr>
@@ -3330,16 +3374,16 @@
       <w:pPr>
         <w:pStyle w:val="Head2"/>
       </w:pPr>
-      <w:bookmarkStart w:id="6" w:name="_Toc72882289"/>
+      <w:bookmarkStart w:id="11" w:name="_Toc72882289"/>
       <w:bookmarkEnd w:id="5"/>
       <w:r>
         <w:lastRenderedPageBreak/>
         <w:t>approach to solution</w:t>
       </w:r>
-      <w:bookmarkEnd w:id="6"/>
-    </w:p>
-    <w:p>
-      <w:bookmarkStart w:id="7" w:name="_Toc40015427"/>
+      <w:bookmarkEnd w:id="11"/>
+    </w:p>
+    <w:p>
+      <w:bookmarkStart w:id="12" w:name="_Toc40015427"/>
       <w:r>
         <w:t xml:space="preserve">While RL has traditionally proved its capabilities in learning to play games, RL presents a unique opportunity to model the complexities of the trading strategy as a game in which an agent can be trained to maximize </w:t>
       </w:r>
@@ -3358,7 +3402,44 @@
     </w:p>
     <w:p>
       <w:r>
-        <w:t xml:space="preserve">Trading is a continuous strategy in which decisions are taken sequentially and which collectively culminate into a profit or loss. As such, there are no specific label associated with any historical data and </w:t>
+        <w:t xml:space="preserve">Trading is a continuous strategy in which decisions are taken sequentially and which </w:t>
+      </w:r>
+      <w:del w:id="13" w:author="NIRAV AU" w:date="2021-05-26T14:03:00Z">
+        <w:r>
+          <w:delText xml:space="preserve">collectively </w:delText>
+        </w:r>
+      </w:del>
+      <w:ins w:id="14" w:author="NIRAV AU" w:date="2021-05-26T14:03:00Z">
+        <w:r>
+          <w:t>cumulatively</w:t>
+        </w:r>
+        <w:r>
+          <w:t xml:space="preserve"> </w:t>
+        </w:r>
+      </w:ins>
+      <w:del w:id="15" w:author="NIRAV AU" w:date="2021-05-26T14:03:00Z">
+        <w:r>
+          <w:delText xml:space="preserve">culminate </w:delText>
+        </w:r>
+      </w:del>
+      <w:ins w:id="16" w:author="NIRAV AU" w:date="2021-05-26T14:03:00Z">
+        <w:r>
+          <w:t>result</w:t>
+        </w:r>
+        <w:r>
+          <w:t xml:space="preserve"> </w:t>
+        </w:r>
+      </w:ins>
+      <w:r>
+        <w:t>in</w:t>
+      </w:r>
+      <w:del w:id="17" w:author="NIRAV AU" w:date="2021-05-26T14:03:00Z">
+        <w:r>
+          <w:delText>to</w:delText>
+        </w:r>
+      </w:del>
+      <w:r>
+        <w:t xml:space="preserve"> a profit or loss. As such, there are no specific label associated with any historical data and </w:t>
       </w:r>
       <w:r>
         <w:t xml:space="preserve">this </w:t>
@@ -3390,7 +3471,15 @@
     </w:p>
     <w:p>
       <w:r>
-        <w:t xml:space="preserve">RL also has different learning goals from SL. While SL learns to make the best predictions (Classification or Regression), RL learns a policy for actions that would maximize its long-term cumulative reward, which is goal of trading. </w:t>
+        <w:t xml:space="preserve">RL also has different learning goals from SL. While SL learns to make the best predictions (Classification or Regression), RL learns a policy for actions that would maximize its long-term cumulative reward, which is </w:t>
+      </w:r>
+      <w:ins w:id="18" w:author="NIRAV AU" w:date="2021-05-26T14:04:00Z">
+        <w:r>
+          <w:t xml:space="preserve">the </w:t>
+        </w:r>
+      </w:ins>
+      <w:r>
+        <w:t xml:space="preserve">goal of trading. </w:t>
       </w:r>
     </w:p>
     <w:p>
@@ -3509,7 +3598,20 @@
         <w:t>action</w:t>
       </w:r>
       <w:r>
-        <w:t xml:space="preserve"> (buy, hold, sell)</w:t>
+        <w:t xml:space="preserve"> (</w:t>
+      </w:r>
+      <w:del w:id="19" w:author="NIRAV AU" w:date="2021-05-26T14:05:00Z">
+        <w:r>
+          <w:delText>buy, hold, sell</w:delText>
+        </w:r>
+      </w:del>
+      <w:ins w:id="20" w:author="NIRAV AU" w:date="2021-05-26T14:05:00Z">
+        <w:r>
+          <w:t>BUY, HOLD, SELL</w:t>
+        </w:r>
+      </w:ins>
+      <w:r>
+        <w:t>)</w:t>
       </w:r>
       <w:r>
         <w:t>.</w:t>
@@ -3527,7 +3629,27 @@
         <w:t xml:space="preserve">-learning function learns </w:t>
       </w:r>
       <w:r>
-        <w:t xml:space="preserve">through the epsilon greedy algorithm by exploiting and </w:t>
+        <w:t xml:space="preserve">through the </w:t>
+      </w:r>
+      <w:r>
+        <w:rPr>
+          <w:u w:val="single"/>
+          <w:rPrChange w:id="21" w:author="NIRAV AU" w:date="2021-05-26T14:08:00Z">
+            <w:rPr/>
+          </w:rPrChange>
+        </w:rPr>
+        <w:t>epsilon greedy algorithm</w:t>
+      </w:r>
+      <w:r>
+        <w:t xml:space="preserve"> by exploiting </w:t>
+      </w:r>
+      <w:ins w:id="22" w:author="NIRAV AU" w:date="2021-05-26T14:07:00Z">
+        <w:r>
+          <w:t xml:space="preserve">known knowledge </w:t>
+        </w:r>
+      </w:ins>
+      <w:r>
+        <w:t xml:space="preserve">and </w:t>
       </w:r>
       <w:r>
         <w:t>occasional</w:t>
@@ -3571,7 +3693,19 @@
         <w:t xml:space="preserve">. The Q-value is </w:t>
       </w:r>
       <w:r>
-        <w:t>the maximum discounted future reward when an action</w:t>
+        <w:t xml:space="preserve">the </w:t>
+      </w:r>
+      <w:r>
+        <w:rPr>
+          <w:u w:val="single"/>
+          <w:rPrChange w:id="23" w:author="NIRAV AU" w:date="2021-05-26T14:08:00Z">
+            <w:rPr/>
+          </w:rPrChange>
+        </w:rPr>
+        <w:t>maximum discounted future reward</w:t>
+      </w:r>
+      <w:r>
+        <w:t xml:space="preserve"> when an action</w:t>
       </w:r>
       <w:r>
         <w:t>,</w:t>
@@ -3606,7 +3740,16 @@
     </w:p>
     <w:p>
       <w:r>
-        <w:t>Deep Q-Learning </w:t>
+        <w:rPr>
+          <w:u w:val="single"/>
+          <w:rPrChange w:id="24" w:author="NIRAV AU" w:date="2021-05-26T14:07:00Z">
+            <w:rPr/>
+          </w:rPrChange>
+        </w:rPr>
+        <w:t>Deep Q-Learning</w:t>
+      </w:r>
+      <w:r>
+        <w:t> </w:t>
       </w:r>
       <w:r>
         <w:t xml:space="preserve">replaces the Q-table and </w:t>
@@ -3640,7 +3783,7 @@
       <w:pPr>
         <w:pStyle w:val="Head1"/>
       </w:pPr>
-      <w:bookmarkStart w:id="8" w:name="_Toc72882290"/>
+      <w:bookmarkStart w:id="25" w:name="_Toc72882290"/>
       <w:r>
         <w:lastRenderedPageBreak/>
         <w:t>model</w:t>
@@ -3648,109 +3791,195 @@
       <w:r>
         <w:t xml:space="preserve"> </w:t>
       </w:r>
-      <w:bookmarkEnd w:id="7"/>
+      <w:bookmarkEnd w:id="12"/>
       <w:r>
         <w:t>overview and implementation</w:t>
       </w:r>
-      <w:bookmarkEnd w:id="8"/>
-    </w:p>
-    <w:p>
-      <w:r>
-        <w:t>The analysis and work done in this project aims to improve on an existing Deep Q-Network reinforcement learning model which is available on Kaggle:</w:t>
-      </w:r>
+      <w:bookmarkEnd w:id="25"/>
+    </w:p>
+    <w:p>
+      <w:pPr>
+        <w:pPrChange w:id="26" w:author="NIRAV AU" w:date="2021-05-26T14:09:00Z">
+          <w:pPr/>
+        </w:pPrChange>
+      </w:pPr>
+      <w:r>
+        <w:t xml:space="preserve">The analysis and work done in this project </w:t>
+      </w:r>
+      <w:del w:id="27" w:author="NIRAV AU" w:date="2021-05-26T14:11:00Z">
+        <w:r>
+          <w:delText xml:space="preserve">aims to </w:delText>
+        </w:r>
+      </w:del>
+      <w:r>
+        <w:t>improve</w:t>
+      </w:r>
+      <w:ins w:id="28" w:author="NIRAV AU" w:date="2021-05-26T14:11:00Z">
+        <w:r>
+          <w:t>s</w:t>
+        </w:r>
+      </w:ins>
+      <w:r>
+        <w:t xml:space="preserve"> on an existing Deep Q-Network reinforcement learning model </w:t>
+      </w:r>
+      <w:del w:id="29" w:author="NIRAV AU" w:date="2021-05-26T14:11:00Z">
+        <w:r>
+          <w:delText xml:space="preserve">which is </w:delText>
+        </w:r>
+      </w:del>
+      <w:r>
+        <w:t xml:space="preserve">available </w:t>
+      </w:r>
+      <w:ins w:id="30" w:author="NIRAV AU" w:date="2021-05-26T14:09:00Z">
+        <w:r>
+          <w:fldChar w:fldCharType="begin"/>
+        </w:r>
+        <w:r>
+          <w:instrText xml:space="preserve"> HYPERLINK "https://www.kaggle.com/itoeiji/deep-reinforcement-learning-on-stock-data/notebook" </w:instrText>
+        </w:r>
+        <w:r>
+          <w:fldChar w:fldCharType="separate"/>
+        </w:r>
+        <w:r>
+          <w:rPr>
+            <w:rStyle w:val="Hyperlink"/>
+          </w:rPr>
+          <w:t>h</w:t>
+        </w:r>
+        <w:r>
+          <w:rPr>
+            <w:rStyle w:val="Hyperlink"/>
+          </w:rPr>
+          <w:t>e</w:t>
+        </w:r>
+        <w:r>
+          <w:rPr>
+            <w:rStyle w:val="Hyperlink"/>
+          </w:rPr>
+          <w:t>re</w:t>
+        </w:r>
+        <w:r>
+          <w:fldChar w:fldCharType="end"/>
+        </w:r>
+      </w:ins>
+      <w:del w:id="31" w:author="NIRAV AU" w:date="2021-05-26T14:09:00Z">
+        <w:r>
+          <w:delText>on Kaggle:</w:delText>
+        </w:r>
+      </w:del>
+      <w:ins w:id="32" w:author="NIRAV AU" w:date="2021-05-26T14:09:00Z">
+        <w:r>
+          <w:t>.</w:t>
+        </w:r>
+      </w:ins>
       <w:r>
         <w:t xml:space="preserve"> </w:t>
       </w:r>
+      <w:del w:id="33" w:author="NIRAV AU" w:date="2021-05-26T14:09:00Z">
+        <w:r>
+          <w:fldChar w:fldCharType="begin"/>
+        </w:r>
+        <w:r>
+          <w:delInstrText xml:space="preserve"> HYPERLINK "https://www.kaggle.com/itoeiji/deep-reinforcement-learning-on-stock-data/notebook" </w:delInstrText>
+        </w:r>
+        <w:r>
+          <w:fldChar w:fldCharType="separate"/>
+        </w:r>
+        <w:r>
+          <w:rPr>
+            <w:rStyle w:val="Hyperlink"/>
+          </w:rPr>
+          <w:delText>https://www.kaggle.com/itoeiji/deep-reinforcement-learning-on-stock-data/notebook</w:delText>
+        </w:r>
+        <w:r>
+          <w:rPr>
+            <w:rStyle w:val="Hyperlink"/>
+          </w:rPr>
+          <w:fldChar w:fldCharType="end"/>
+        </w:r>
+      </w:del>
+    </w:p>
+    <w:p>
+      <w:r>
+        <w:t xml:space="preserve">The model divides the data set into the training dataset and the test dataset. The agent learns using the training dataset and </w:t>
+      </w:r>
+      <w:r>
+        <w:t xml:space="preserve">is </w:t>
+      </w:r>
+      <w:r>
+        <w:t xml:space="preserve">used to </w:t>
+      </w:r>
+      <w:r>
+        <w:t>predict buy/sell/hold actions to maximize profits.</w:t>
+      </w:r>
+    </w:p>
+    <w:p>
+      <w:r>
+        <w:t xml:space="preserve">A deep neural network is used to predict the action value based on input states. Due to the nature of stock markets, </w:t>
+      </w:r>
+      <w:r>
+        <w:t>prices are</w:t>
+      </w:r>
+      <w:r>
+        <w:t xml:space="preserve"> somewhat</w:t>
+      </w:r>
+      <w:r>
+        <w:t xml:space="preserve"> correlated sequentially. Hence, an experience relay is deployed to stabilize the network. The agent uses a memory to store batches of historical data which is parsed in randomly to train the neural network. The target</w:t>
+      </w:r>
+      <w:r>
+        <w:t xml:space="preserve"> Q</w:t>
+      </w:r>
+      <w:r>
+        <w:t xml:space="preserve"> network is updated periodically to further reduce correlation.</w:t>
+      </w:r>
+    </w:p>
+    <w:p>
+      <w:r>
+        <w:t xml:space="preserve">The neural network structure is displayed in Appendix I. The general design is to have a deeper network with more neurons to handle the complexity of a trading scenario. </w:t>
+      </w:r>
+    </w:p>
+    <w:p>
+      <w:r>
+        <w:t>In this project, we are focused more on designing the environment and evaluating the agent for better representation and performance comparison.</w:t>
+      </w:r>
+    </w:p>
+    <w:p>
+      <w:pPr>
+        <w:jc w:val="left"/>
+      </w:pPr>
+    </w:p>
+    <w:p>
+      <w:pPr>
+        <w:pStyle w:val="Head2"/>
+      </w:pPr>
+      <w:bookmarkStart w:id="34" w:name="_Toc72882291"/>
+      <w:r>
+        <w:t>state</w:t>
+      </w:r>
+      <w:bookmarkEnd w:id="34"/>
+    </w:p>
+    <w:p>
+      <w:r>
+        <w:rPr>
+          <w:shd w:val="clear" w:color="auto" w:fill="FFFFFF"/>
+        </w:rPr>
+        <w:t>A </w:t>
+      </w:r>
+      <w:r>
+        <w:rPr>
+          <w:rStyle w:val="Strong"/>
+          <w:rFonts w:cs="Arial"/>
+          <w:shd w:val="clear" w:color="auto" w:fill="FFFFFF"/>
+        </w:rPr>
+        <w:t>state</w:t>
+      </w:r>
+      <w:r>
+        <w:rPr>
+          <w:shd w:val="clear" w:color="auto" w:fill="FFFFFF"/>
+        </w:rPr>
+        <w:t xml:space="preserve"> is the description on the current environment that the agent finds itself. The details on this state are provided to the agent by the environment. It is important that this state has the </w:t>
+      </w:r>
       <w:hyperlink r:id="rId10" w:history="1">
-        <w:r>
-          <w:rPr>
-            <w:rStyle w:val="Hyperlink"/>
-          </w:rPr>
-          <w:t>https://www.kaggle.com/itoeiji/deep-reinforcement-learning-on-stock-data/notebook</w:t>
-        </w:r>
-      </w:hyperlink>
-    </w:p>
-    <w:p>
-      <w:r>
-        <w:t xml:space="preserve">The model divides the data set into the training dataset and the test dataset. The agent learns using the training dataset and </w:t>
-      </w:r>
-      <w:r>
-        <w:t xml:space="preserve">is </w:t>
-      </w:r>
-      <w:r>
-        <w:t xml:space="preserve">used to </w:t>
-      </w:r>
-      <w:r>
-        <w:t>predict buy/sell/hold actions to maximize profits.</w:t>
-      </w:r>
-    </w:p>
-    <w:p>
-      <w:r>
-        <w:t xml:space="preserve">A deep neural network is used to predict the action value based on input states. Due to the nature of stock markets, </w:t>
-      </w:r>
-      <w:r>
-        <w:t>prices are</w:t>
-      </w:r>
-      <w:r>
-        <w:t xml:space="preserve"> somewhat</w:t>
-      </w:r>
-      <w:r>
-        <w:t xml:space="preserve"> correlated sequentially. Hence, an experience relay is deployed to stabilize the network. The agent uses a memory to store batches of historical data which is parsed in randomly to train the neural network. The target</w:t>
-      </w:r>
-      <w:r>
-        <w:t xml:space="preserve"> Q</w:t>
-      </w:r>
-      <w:r>
-        <w:t xml:space="preserve"> network is updated periodically to further reduce correlation.</w:t>
-      </w:r>
-    </w:p>
-    <w:p>
-      <w:r>
-        <w:t xml:space="preserve">The neural network structure is displayed in Appendix I. The general design is to have a deeper network with more neurons to handle the complexity of a trading scenario. </w:t>
-      </w:r>
-    </w:p>
-    <w:p>
-      <w:r>
-        <w:t>In this project, we are focused more on designing the environment and evaluating the agent for better representation and performance comparison.</w:t>
-      </w:r>
-    </w:p>
-    <w:p>
-      <w:pPr>
-        <w:jc w:val="left"/>
-      </w:pPr>
-    </w:p>
-    <w:p>
-      <w:pPr>
-        <w:pStyle w:val="Head2"/>
-      </w:pPr>
-      <w:bookmarkStart w:id="9" w:name="_Toc72882291"/>
-      <w:r>
-        <w:t>state</w:t>
-      </w:r>
-      <w:bookmarkEnd w:id="9"/>
-    </w:p>
-    <w:p>
-      <w:r>
-        <w:rPr>
-          <w:shd w:val="clear" w:color="auto" w:fill="FFFFFF"/>
-        </w:rPr>
-        <w:t>A </w:t>
-      </w:r>
-      <w:r>
-        <w:rPr>
-          <w:rStyle w:val="Strong"/>
-          <w:rFonts w:cs="Arial"/>
-          <w:shd w:val="clear" w:color="auto" w:fill="FFFFFF"/>
-        </w:rPr>
-        <w:t>state</w:t>
-      </w:r>
-      <w:r>
-        <w:rPr>
-          <w:shd w:val="clear" w:color="auto" w:fill="FFFFFF"/>
-        </w:rPr>
-        <w:t xml:space="preserve"> is the description on the current environment that the agent finds itself. The details on this state are provided to the agent by the environment. It is important that this state has the </w:t>
-      </w:r>
-      <w:hyperlink r:id="rId11" w:history="1">
         <w:r>
           <w:rPr>
             <w:rStyle w:val="Hyperlink"/>
@@ -3768,7 +3997,16 @@
     </w:p>
     <w:p>
       <w:r>
-        <w:t>In our trading model, our OHLC daily price data is a time series and is not stationary</w:t>
+        <w:t xml:space="preserve">In our trading model, our OHLC daily price data is a time series and is </w:t>
+      </w:r>
+      <w:r>
+        <w:rPr>
+          <w:u w:val="single"/>
+          <w:rPrChange w:id="35" w:author="NIRAV AU" w:date="2021-05-26T14:12:00Z">
+            <w:rPr/>
+          </w:rPrChange>
+        </w:rPr>
+        <w:t>not stationary</w:t>
       </w:r>
       <w:r>
         <w:t xml:space="preserve">. In other words, </w:t>
@@ -3803,7 +4041,15 @@
         <w:t>Hence,</w:t>
       </w:r>
       <w:r>
-        <w:t xml:space="preserve"> we use a sliding window of n days of historical returns data (defined by parameter historical_n = 90) in the state description to provide the agent the full view of market movements in the recent past.</w:t>
+        <w:t xml:space="preserve"> we use a sliding window of n days of historical returns data (defined by parameter </w:t>
+      </w:r>
+      <w:proofErr w:type="spellStart"/>
+      <w:r>
+        <w:t>historical_n</w:t>
+      </w:r>
+      <w:proofErr w:type="spellEnd"/>
+      <w:r>
+        <w:t xml:space="preserve"> = 90) in the state description to provide the agent the full view of market movements in the recent past.</w:t>
       </w:r>
     </w:p>
     <w:p>
@@ -3828,10 +4074,27 @@
       <w:r>
         <w:rPr>
           <w:rFonts w:cs="Arial"/>
+          <w:b/>
+          <w:bCs/>
           <w:color w:val="000000"/>
           <w:shd w:val="clear" w:color="auto" w:fill="FFFFFF"/>
-        </w:rPr>
-        <w:t xml:space="preserve">Trade Volume: </w:t>
+          <w:rPrChange w:id="36" w:author="NIRAV AU" w:date="2021-05-26T14:13:00Z">
+            <w:rPr>
+              <w:rFonts w:cs="Arial"/>
+              <w:color w:val="000000"/>
+              <w:shd w:val="clear" w:color="auto" w:fill="FFFFFF"/>
+            </w:rPr>
+          </w:rPrChange>
+        </w:rPr>
+        <w:t>Trade Volume</w:t>
+      </w:r>
+      <w:r>
+        <w:rPr>
+          <w:rFonts w:cs="Arial"/>
+          <w:color w:val="000000"/>
+          <w:shd w:val="clear" w:color="auto" w:fill="FFFFFF"/>
+        </w:rPr>
+        <w:t xml:space="preserve">: </w:t>
       </w:r>
       <w:r>
         <w:rPr>
@@ -3867,10 +4130,45 @@
       <w:r>
         <w:rPr>
           <w:rFonts w:cs="Arial"/>
+          <w:b/>
+          <w:bCs/>
           <w:color w:val="000000"/>
           <w:shd w:val="clear" w:color="auto" w:fill="FFFFFF"/>
-        </w:rPr>
-        <w:t>SMA-14:  This is the simple moving averages over a 14 day rolling window</w:t>
+          <w:rPrChange w:id="37" w:author="NIRAV AU" w:date="2021-05-26T14:13:00Z">
+            <w:rPr>
+              <w:rFonts w:cs="Arial"/>
+              <w:color w:val="000000"/>
+              <w:shd w:val="clear" w:color="auto" w:fill="FFFFFF"/>
+            </w:rPr>
+          </w:rPrChange>
+        </w:rPr>
+        <w:t>SMA-14</w:t>
+      </w:r>
+      <w:r>
+        <w:rPr>
+          <w:rFonts w:cs="Arial"/>
+          <w:color w:val="000000"/>
+          <w:shd w:val="clear" w:color="auto" w:fill="FFFFFF"/>
+        </w:rPr>
+        <w:t xml:space="preserve">:  This is the simple moving averages over a </w:t>
+      </w:r>
+      <w:proofErr w:type="gramStart"/>
+      <w:r>
+        <w:rPr>
+          <w:rFonts w:cs="Arial"/>
+          <w:color w:val="000000"/>
+          <w:shd w:val="clear" w:color="auto" w:fill="FFFFFF"/>
+        </w:rPr>
+        <w:t>14 day</w:t>
+      </w:r>
+      <w:proofErr w:type="gramEnd"/>
+      <w:r>
+        <w:rPr>
+          <w:rFonts w:cs="Arial"/>
+          <w:color w:val="000000"/>
+          <w:shd w:val="clear" w:color="auto" w:fill="FFFFFF"/>
+        </w:rPr>
+        <w:t xml:space="preserve"> rolling window</w:t>
       </w:r>
     </w:p>
     <w:p>
@@ -3890,10 +4188,45 @@
       <w:r>
         <w:rPr>
           <w:rFonts w:cs="Arial"/>
+          <w:b/>
+          <w:bCs/>
           <w:color w:val="000000"/>
           <w:shd w:val="clear" w:color="auto" w:fill="FFFFFF"/>
-        </w:rPr>
-        <w:t>EMA-14:  This is the exponential moving average over a 14 day rolling window</w:t>
+          <w:rPrChange w:id="38" w:author="NIRAV AU" w:date="2021-05-26T14:13:00Z">
+            <w:rPr>
+              <w:rFonts w:cs="Arial"/>
+              <w:color w:val="000000"/>
+              <w:shd w:val="clear" w:color="auto" w:fill="FFFFFF"/>
+            </w:rPr>
+          </w:rPrChange>
+        </w:rPr>
+        <w:t>EMA-14</w:t>
+      </w:r>
+      <w:r>
+        <w:rPr>
+          <w:rFonts w:cs="Arial"/>
+          <w:color w:val="000000"/>
+          <w:shd w:val="clear" w:color="auto" w:fill="FFFFFF"/>
+        </w:rPr>
+        <w:t xml:space="preserve">:  This is the exponential moving average over a </w:t>
+      </w:r>
+      <w:proofErr w:type="gramStart"/>
+      <w:r>
+        <w:rPr>
+          <w:rFonts w:cs="Arial"/>
+          <w:color w:val="000000"/>
+          <w:shd w:val="clear" w:color="auto" w:fill="FFFFFF"/>
+        </w:rPr>
+        <w:t>14 day</w:t>
+      </w:r>
+      <w:proofErr w:type="gramEnd"/>
+      <w:r>
+        <w:rPr>
+          <w:rFonts w:cs="Arial"/>
+          <w:color w:val="000000"/>
+          <w:shd w:val="clear" w:color="auto" w:fill="FFFFFF"/>
+        </w:rPr>
+        <w:t xml:space="preserve"> rolling window</w:t>
       </w:r>
     </w:p>
     <w:p>
@@ -3917,10 +4250,27 @@
       <w:r>
         <w:rPr>
           <w:rFonts w:cs="Arial"/>
+          <w:b/>
+          <w:bCs/>
           <w:color w:val="000000"/>
           <w:shd w:val="clear" w:color="auto" w:fill="FFFFFF"/>
-        </w:rPr>
-        <w:t xml:space="preserve">Bollinger Bands: Bollinger band is used to analyse if stock it is overbought or oversold. They consist of three bands: </w:t>
+          <w:rPrChange w:id="39" w:author="NIRAV AU" w:date="2021-05-26T14:13:00Z">
+            <w:rPr>
+              <w:rFonts w:cs="Arial"/>
+              <w:color w:val="000000"/>
+              <w:shd w:val="clear" w:color="auto" w:fill="FFFFFF"/>
+            </w:rPr>
+          </w:rPrChange>
+        </w:rPr>
+        <w:t>Bollinger Bands</w:t>
+      </w:r>
+      <w:r>
+        <w:rPr>
+          <w:rFonts w:cs="Arial"/>
+          <w:color w:val="000000"/>
+          <w:shd w:val="clear" w:color="auto" w:fill="FFFFFF"/>
+        </w:rPr>
+        <w:t xml:space="preserve">: Bollinger band is used to analyse if stock it is overbought or oversold. They consist of three bands: </w:t>
       </w:r>
     </w:p>
     <w:p>
@@ -4024,10 +4374,19 @@
       <w:r>
         <w:rPr>
           <w:rFonts w:cs="Arial"/>
+          <w:b/>
+          <w:bCs/>
           <w:color w:val="000000"/>
           <w:shd w:val="clear" w:color="auto" w:fill="FFFFFF"/>
-        </w:rPr>
-        <w:t xml:space="preserve">Stochastic Oscillator: </w:t>
+          <w:rPrChange w:id="40" w:author="NIRAV AU" w:date="2021-05-26T14:14:00Z">
+            <w:rPr>
+              <w:rFonts w:cs="Arial"/>
+              <w:color w:val="000000"/>
+              <w:shd w:val="clear" w:color="auto" w:fill="FFFFFF"/>
+            </w:rPr>
+          </w:rPrChange>
+        </w:rPr>
+        <w:t>Stochastic Oscillator</w:t>
       </w:r>
       <w:r>
         <w:rPr>
@@ -4035,7 +4394,7 @@
           <w:color w:val="000000"/>
           <w:shd w:val="clear" w:color="auto" w:fill="FFFFFF"/>
         </w:rPr>
-        <w:t xml:space="preserve">This </w:t>
+        <w:t xml:space="preserve">: </w:t>
       </w:r>
       <w:r>
         <w:rPr>
@@ -4043,7 +4402,7 @@
           <w:color w:val="000000"/>
           <w:shd w:val="clear" w:color="auto" w:fill="FFFFFF"/>
         </w:rPr>
-        <w:t xml:space="preserve">is a momentum indicator which compares the recent closing price of an asset to a range of its prices over a specific period of time. It is an indicator </w:t>
+        <w:t xml:space="preserve">This </w:t>
       </w:r>
       <w:r>
         <w:rPr>
@@ -4051,8 +4410,16 @@
           <w:color w:val="000000"/>
           <w:shd w:val="clear" w:color="auto" w:fill="FFFFFF"/>
         </w:rPr>
+        <w:t xml:space="preserve">is a momentum indicator which compares the recent closing price of an asset to a range of its prices over a specific period of time. It is an </w:t>
+      </w:r>
+      <w:r>
+        <w:rPr>
+          <w:rFonts w:cs="Arial"/>
+          <w:color w:val="000000"/>
+          <w:shd w:val="clear" w:color="auto" w:fill="FFFFFF"/>
+        </w:rPr>
         <w:lastRenderedPageBreak/>
-        <w:t>which does not follow price or volume but signifies the speed, or momentum of a price. Helps to identify a bullish or bearish trend in the market.</w:t>
+        <w:t>indicator which does not follow price or volume but signifies the speed, or momentum of a price. Helps to identify a bullish or bearish trend in the market.</w:t>
       </w:r>
     </w:p>
     <w:p>
@@ -4066,19 +4433,16 @@
         <w:t xml:space="preserve">summation of the </w:t>
       </w:r>
       <w:r>
-        <w:t xml:space="preserve">mark-to-market </w:t>
-      </w:r>
-      <w:r>
-        <w:t xml:space="preserve">returns of </w:t>
-      </w:r>
-      <w:r>
-        <w:t>the strategy’s</w:t>
-      </w:r>
-      <w:r>
-        <w:t xml:space="preserve"> position, </w:t>
-      </w:r>
-      <w:r>
-        <w:t xml:space="preserve">daily returns for the past 90 inclusive of today and the list of technical analysis indicators. </w:t>
+        <w:rPr>
+          <w:u w:val="single"/>
+          <w:rPrChange w:id="41" w:author="NIRAV AU" w:date="2021-05-26T14:14:00Z">
+            <w:rPr/>
+          </w:rPrChange>
+        </w:rPr>
+        <w:t>mark-to-market returns</w:t>
+      </w:r>
+      <w:r>
+        <w:t xml:space="preserve"> of the strategy’s position, daily returns for the past 90 inclusive of today and the list of technical analysis indicators. </w:t>
       </w:r>
       <w:r>
         <w:t xml:space="preserve">This state is input into the NN network to model the Q-value for the state-action value. </w:t>
@@ -4093,7 +4457,7 @@
       <w:r>
         <w:tab/>
       </w:r>
-      <w:bookmarkStart w:id="10" w:name="_Toc72882292"/>
+      <w:bookmarkStart w:id="42" w:name="_Toc72882292"/>
     </w:p>
     <w:p>
       <w:pPr>
@@ -4102,7 +4466,7 @@
       <w:r>
         <w:t>ACTIONS</w:t>
       </w:r>
-      <w:bookmarkEnd w:id="10"/>
+      <w:bookmarkEnd w:id="42"/>
     </w:p>
     <w:p>
       <w:pPr>
@@ -4164,21 +4528,101 @@
           <w:rFonts w:cs="Arial"/>
           <w:shd w:val="clear" w:color="auto" w:fill="FFFFFF"/>
         </w:rPr>
-        <w:t xml:space="preserve"> behaviour.  The model defines a starting epsilon value (epsilon = 0.9) which starts decreasing by a pre-defined value (epsilon_decrease = 1e-3) after a predefined number of step  (start_reduce_epsilon = 200) till it reaches the specified minimum value (epsilon_min = 0.1). This allows the model to start with a high exploration rate and hence learn quickly during the initial steps and gradually reduce exploration and increase exploitation as the model starts learning the optimal policy. </w:t>
-      </w:r>
-    </w:p>
-    <w:p>
-      <w:pPr>
+        <w:t xml:space="preserve"> behaviour.  The model defines a starting epsilon value (epsilon = 0.9) which starts decreasing by a pre-defined value (</w:t>
+      </w:r>
+      <w:proofErr w:type="spellStart"/>
+      <w:r>
         <w:rPr>
           <w:rFonts w:cs="Arial"/>
           <w:shd w:val="clear" w:color="auto" w:fill="FFFFFF"/>
         </w:rPr>
-      </w:pPr>
+        <w:t>epsilon_decrease</w:t>
+      </w:r>
+      <w:proofErr w:type="spellEnd"/>
       <w:r>
         <w:rPr>
           <w:rFonts w:cs="Arial"/>
           <w:shd w:val="clear" w:color="auto" w:fill="FFFFFF"/>
         </w:rPr>
+        <w:t xml:space="preserve"> = 1e-3) after a predefined number of </w:t>
+      </w:r>
+      <w:proofErr w:type="gramStart"/>
+      <w:r>
+        <w:rPr>
+          <w:rFonts w:cs="Arial"/>
+          <w:shd w:val="clear" w:color="auto" w:fill="FFFFFF"/>
+        </w:rPr>
+        <w:t>step</w:t>
+      </w:r>
+      <w:proofErr w:type="gramEnd"/>
+      <w:r>
+        <w:rPr>
+          <w:rFonts w:cs="Arial"/>
+          <w:shd w:val="clear" w:color="auto" w:fill="FFFFFF"/>
+        </w:rPr>
+        <w:t xml:space="preserve"> </w:t>
+      </w:r>
+      <w:del w:id="43" w:author="NIRAV AU" w:date="2021-05-26T14:15:00Z">
+        <w:r>
+          <w:rPr>
+            <w:rFonts w:cs="Arial"/>
+            <w:shd w:val="clear" w:color="auto" w:fill="FFFFFF"/>
+          </w:rPr>
+          <w:delText xml:space="preserve"> </w:delText>
+        </w:r>
+      </w:del>
+      <w:r>
+        <w:rPr>
+          <w:rFonts w:cs="Arial"/>
+          <w:shd w:val="clear" w:color="auto" w:fill="FFFFFF"/>
+        </w:rPr>
+        <w:t>(</w:t>
+      </w:r>
+      <w:proofErr w:type="spellStart"/>
+      <w:r>
+        <w:rPr>
+          <w:rFonts w:cs="Arial"/>
+          <w:shd w:val="clear" w:color="auto" w:fill="FFFFFF"/>
+        </w:rPr>
+        <w:t>start_reduce_epsilon</w:t>
+      </w:r>
+      <w:proofErr w:type="spellEnd"/>
+      <w:r>
+        <w:rPr>
+          <w:rFonts w:cs="Arial"/>
+          <w:shd w:val="clear" w:color="auto" w:fill="FFFFFF"/>
+        </w:rPr>
+        <w:t xml:space="preserve"> = 200) till it reaches the specified minimum value (</w:t>
+      </w:r>
+      <w:proofErr w:type="spellStart"/>
+      <w:r>
+        <w:rPr>
+          <w:rFonts w:cs="Arial"/>
+          <w:shd w:val="clear" w:color="auto" w:fill="FFFFFF"/>
+        </w:rPr>
+        <w:t>epsilon_min</w:t>
+      </w:r>
+      <w:proofErr w:type="spellEnd"/>
+      <w:r>
+        <w:rPr>
+          <w:rFonts w:cs="Arial"/>
+          <w:shd w:val="clear" w:color="auto" w:fill="FFFFFF"/>
+        </w:rPr>
+        <w:t xml:space="preserve"> = 0.1). This allows the model to start with a high exploration rate and hence learn quickly during the initial steps and gradually reduce exploration and increase exploitation as the model starts learning the optimal policy. </w:t>
+      </w:r>
+    </w:p>
+    <w:p>
+      <w:pPr>
+        <w:rPr>
+          <w:rFonts w:cs="Arial"/>
+          <w:shd w:val="clear" w:color="auto" w:fill="FFFFFF"/>
+        </w:rPr>
+      </w:pPr>
+      <w:r>
+        <w:rPr>
+          <w:rFonts w:cs="Arial"/>
+          <w:shd w:val="clear" w:color="auto" w:fill="FFFFFF"/>
+        </w:rPr>
         <w:t xml:space="preserve">In the current model, if the agent signals the SELL action when there is no open position, the environment just ignores the action and returns zero rewards. This is because the current environment only allows a sell of an existing long position. However, the SELL signal from the agent is still a valid signal </w:t>
       </w:r>
       <w:r>
@@ -4214,7 +4658,28 @@
           <w:rFonts w:cs="Arial"/>
           <w:shd w:val="clear" w:color="auto" w:fill="FFFFFF"/>
         </w:rPr>
-        <w:t xml:space="preserve">. Short-selling refers to the </w:t>
+        <w:t xml:space="preserve">. </w:t>
+      </w:r>
+      <w:r>
+        <w:rPr>
+          <w:rFonts w:cs="Arial"/>
+          <w:u w:val="single"/>
+          <w:shd w:val="clear" w:color="auto" w:fill="FFFFFF"/>
+          <w:rPrChange w:id="44" w:author="NIRAV AU" w:date="2021-05-26T14:15:00Z">
+            <w:rPr>
+              <w:rFonts w:cs="Arial"/>
+              <w:shd w:val="clear" w:color="auto" w:fill="FFFFFF"/>
+            </w:rPr>
+          </w:rPrChange>
+        </w:rPr>
+        <w:t>Short-selling</w:t>
+      </w:r>
+      <w:r>
+        <w:rPr>
+          <w:rFonts w:cs="Arial"/>
+          <w:shd w:val="clear" w:color="auto" w:fill="FFFFFF"/>
+        </w:rPr>
+        <w:t xml:space="preserve"> refers to the </w:t>
       </w:r>
       <w:r>
         <w:rPr>
@@ -4261,11 +4726,11 @@
       <w:pPr>
         <w:pStyle w:val="Head2"/>
       </w:pPr>
-      <w:bookmarkStart w:id="11" w:name="_Toc72882293"/>
+      <w:bookmarkStart w:id="45" w:name="_Toc72882293"/>
       <w:r>
         <w:t>REWARDS</w:t>
       </w:r>
-      <w:bookmarkEnd w:id="11"/>
+      <w:bookmarkEnd w:id="45"/>
     </w:p>
     <w:p>
       <w:pPr>
@@ -4432,9 +4897,24 @@
       <w:r>
         <w:rPr>
           <w:rFonts w:cs="Arial"/>
+          <w:b/>
+          <w:bCs/>
           <w:shd w:val="clear" w:color="auto" w:fill="FFFFFF"/>
-        </w:rPr>
-        <w:t>Transaction cost = the cost of executing a trade and is deducted from the rewards of the B</w:t>
+          <w:rPrChange w:id="46" w:author="NIRAV AU" w:date="2021-05-26T14:16:00Z">
+            <w:rPr>
+              <w:rFonts w:cs="Arial"/>
+              <w:shd w:val="clear" w:color="auto" w:fill="FFFFFF"/>
+            </w:rPr>
+          </w:rPrChange>
+        </w:rPr>
+        <w:t>Transaction cost</w:t>
+      </w:r>
+      <w:r>
+        <w:rPr>
+          <w:rFonts w:cs="Arial"/>
+          <w:shd w:val="clear" w:color="auto" w:fill="FFFFFF"/>
+        </w:rPr>
+        <w:t xml:space="preserve"> = the cost of executing a trade and is deducted from the rewards of the B</w:t>
       </w:r>
       <w:r>
         <w:rPr>
@@ -4505,10 +4985,25 @@
       <w:r>
         <w:rPr>
           <w:rFonts w:cs="Arial"/>
+          <w:b/>
+          <w:bCs/>
           <w:shd w:val="clear" w:color="auto" w:fill="FFFFFF"/>
+          <w:rPrChange w:id="47" w:author="NIRAV AU" w:date="2021-05-26T14:16:00Z">
+            <w:rPr>
+              <w:rFonts w:cs="Arial"/>
+              <w:shd w:val="clear" w:color="auto" w:fill="FFFFFF"/>
+            </w:rPr>
+          </w:rPrChange>
         </w:rPr>
         <w:lastRenderedPageBreak/>
-        <w:t xml:space="preserve">Holding Cost = Financing cost of holding a position over </w:t>
+        <w:t>Holding Cost</w:t>
+      </w:r>
+      <w:r>
+        <w:rPr>
+          <w:rFonts w:cs="Arial"/>
+          <w:shd w:val="clear" w:color="auto" w:fill="FFFFFF"/>
+        </w:rPr>
+        <w:t xml:space="preserve"> = Financing cost of holding a position over </w:t>
       </w:r>
       <w:r>
         <w:rPr>
@@ -4635,12 +5130,21 @@
         </w:rPr>
         <w:tab/>
       </w:r>
+      <w:proofErr w:type="gramStart"/>
       <w:r>
         <w:rPr>
           <w:rFonts w:cs="Arial"/>
           <w:shd w:val="clear" w:color="auto" w:fill="FFFFFF"/>
         </w:rPr>
-        <w:t>=  Holding cost + Transaction cost of the stock bought</w:t>
+        <w:t>=  Holding</w:t>
+      </w:r>
+      <w:proofErr w:type="gramEnd"/>
+      <w:r>
+        <w:rPr>
+          <w:rFonts w:cs="Arial"/>
+          <w:shd w:val="clear" w:color="auto" w:fill="FFFFFF"/>
+        </w:rPr>
+        <w:t xml:space="preserve"> cost + Transaction cost of the stock bought</w:t>
       </w:r>
     </w:p>
     <w:p>
@@ -4677,12 +5181,21 @@
         </w:rPr>
         <w:tab/>
       </w:r>
+      <w:proofErr w:type="gramStart"/>
       <w:r>
         <w:rPr>
           <w:rFonts w:cs="Arial"/>
           <w:shd w:val="clear" w:color="auto" w:fill="FFFFFF"/>
         </w:rPr>
-        <w:t>=  Holding cost of the current position</w:t>
+        <w:t>=  Holding</w:t>
+      </w:r>
+      <w:proofErr w:type="gramEnd"/>
+      <w:r>
+        <w:rPr>
+          <w:rFonts w:cs="Arial"/>
+          <w:shd w:val="clear" w:color="auto" w:fill="FFFFFF"/>
+        </w:rPr>
+        <w:t xml:space="preserve"> cost of the current position</w:t>
       </w:r>
     </w:p>
     <w:p>
@@ -4719,12 +5232,21 @@
         </w:rPr>
         <w:tab/>
       </w:r>
+      <w:proofErr w:type="gramStart"/>
       <w:r>
         <w:rPr>
           <w:rFonts w:cs="Arial"/>
           <w:shd w:val="clear" w:color="auto" w:fill="FFFFFF"/>
         </w:rPr>
-        <w:t>=  Holding cost + Profit or Loss from selling the open position.</w:t>
+        <w:t>=  Holding</w:t>
+      </w:r>
+      <w:proofErr w:type="gramEnd"/>
+      <w:r>
+        <w:rPr>
+          <w:rFonts w:cs="Arial"/>
+          <w:shd w:val="clear" w:color="auto" w:fill="FFFFFF"/>
+        </w:rPr>
+        <w:t xml:space="preserve"> cost + Profit or Loss from selling the open position.</w:t>
       </w:r>
     </w:p>
     <w:p>
@@ -4779,7 +5301,28 @@
           <w:rFonts w:cs="Arial"/>
           <w:shd w:val="clear" w:color="auto" w:fill="FFFFFF"/>
         </w:rPr>
-        <w:t>In addition, the agent (not the environment) also incorporates a discounting function (gamma = 0.97) to recognize the diminishing value of future rewards and adjust for this in the learning model</w:t>
+        <w:t xml:space="preserve">In addition, the agent (not the environment) also incorporates a </w:t>
+      </w:r>
+      <w:r>
+        <w:rPr>
+          <w:rFonts w:cs="Arial"/>
+          <w:u w:val="single"/>
+          <w:shd w:val="clear" w:color="auto" w:fill="FFFFFF"/>
+          <w:rPrChange w:id="48" w:author="NIRAV AU" w:date="2021-05-26T14:16:00Z">
+            <w:rPr>
+              <w:rFonts w:cs="Arial"/>
+              <w:shd w:val="clear" w:color="auto" w:fill="FFFFFF"/>
+            </w:rPr>
+          </w:rPrChange>
+        </w:rPr>
+        <w:t>discounting function</w:t>
+      </w:r>
+      <w:r>
+        <w:rPr>
+          <w:rFonts w:cs="Arial"/>
+          <w:shd w:val="clear" w:color="auto" w:fill="FFFFFF"/>
+        </w:rPr>
+        <w:t xml:space="preserve"> (gamma = 0.97) to recognize the diminishing value of future rewards and adjust for this in the learning model</w:t>
       </w:r>
       <w:r>
         <w:rPr>
@@ -4802,7 +5345,7 @@
           <w:szCs w:val="28"/>
         </w:rPr>
       </w:pPr>
-      <w:bookmarkStart w:id="12" w:name="_Toc72882294"/>
+      <w:bookmarkStart w:id="49" w:name="_Toc72882294"/>
     </w:p>
     <w:p>
       <w:pPr>
@@ -4811,7 +5354,7 @@
       <w:r>
         <w:t>Iterative improvements</w:t>
       </w:r>
-      <w:bookmarkEnd w:id="12"/>
+      <w:bookmarkEnd w:id="49"/>
     </w:p>
     <w:p>
       <w:r>
@@ -4837,11 +5380,11 @@
         </w:numPr>
         <w:ind w:left="709" w:hanging="709"/>
       </w:pPr>
-      <w:bookmarkStart w:id="13" w:name="_Toc72882295"/>
+      <w:bookmarkStart w:id="50" w:name="_Toc72882295"/>
       <w:r>
         <w:t>phase 1 - Improved base model</w:t>
       </w:r>
-      <w:bookmarkEnd w:id="13"/>
+      <w:bookmarkEnd w:id="50"/>
     </w:p>
     <w:p>
       <w:r>
@@ -4925,7 +5468,7 @@
           <w:szCs w:val="28"/>
         </w:rPr>
       </w:pPr>
-      <w:bookmarkStart w:id="14" w:name="_Toc72882296"/>
+      <w:bookmarkStart w:id="51" w:name="_Toc72882296"/>
       <w:r>
         <w:br w:type="page"/>
       </w:r>
@@ -4943,7 +5486,7 @@
         <w:lastRenderedPageBreak/>
         <w:t>Phase 2 – Adding technical analysis</w:t>
       </w:r>
-      <w:bookmarkEnd w:id="14"/>
+      <w:bookmarkEnd w:id="51"/>
     </w:p>
     <w:p>
       <w:pPr>
@@ -4963,7 +5506,21 @@
         <w:rPr>
           <w:rFonts w:cs="Arial"/>
         </w:rPr>
-        <w:t xml:space="preserve">o improve on the predictivity of the reinforcement learning model, </w:t>
+        <w:t xml:space="preserve">o improve on the </w:t>
+      </w:r>
+      <w:del w:id="52" w:author="NIRAV AU" w:date="2021-05-26T14:18:00Z">
+        <w:r>
+          <w:rPr>
+            <w:rFonts w:cs="Arial"/>
+          </w:rPr>
+          <w:delText xml:space="preserve">predictivity of the </w:delText>
+        </w:r>
+      </w:del>
+      <w:r>
+        <w:rPr>
+          <w:rFonts w:cs="Arial"/>
+        </w:rPr>
+        <w:t xml:space="preserve">reinforcement learning model, </w:t>
       </w:r>
       <w:r>
         <w:rPr>
@@ -4977,13 +5534,23 @@
         </w:rPr>
         <w:t xml:space="preserve">technical analysis variables as state variables. It includes indicators such as trade volume, moving averages, </w:t>
       </w:r>
+      <w:proofErr w:type="spellStart"/>
       <w:r>
         <w:rPr>
           <w:rFonts w:cs="Arial"/>
           <w:color w:val="000000"/>
           <w:shd w:val="clear" w:color="auto" w:fill="FFFFFF"/>
         </w:rPr>
-        <w:t xml:space="preserve">bollinger bands and stochastic oscillator. As this are typical technical analysis variables used by traders in the financial markets, the intuition that the addition of such variables allows for the better derivation of the action values and consequently the best actions. </w:t>
+        <w:t>bollinger</w:t>
+      </w:r>
+      <w:proofErr w:type="spellEnd"/>
+      <w:r>
+        <w:rPr>
+          <w:rFonts w:cs="Arial"/>
+          <w:color w:val="000000"/>
+          <w:shd w:val="clear" w:color="auto" w:fill="FFFFFF"/>
+        </w:rPr>
+        <w:t xml:space="preserve"> bands and stochastic oscillator. As this are typical technical analysis variables used by traders in the financial markets, the intuition that the addition of such variables allows for the better derivation of the action values and consequently the best actions. </w:t>
       </w:r>
       <w:r>
         <w:rPr>
@@ -5020,7 +5587,7 @@
       <w:pPr>
         <w:jc w:val="left"/>
       </w:pPr>
-      <w:bookmarkStart w:id="15" w:name="_Toc72882297"/>
+      <w:bookmarkStart w:id="53" w:name="_Toc72882297"/>
     </w:p>
     <w:p>
       <w:pPr>
@@ -5034,7 +5601,7 @@
       <w:r>
         <w:t>phase 3 – adding transaction and holding cost</w:t>
       </w:r>
-      <w:bookmarkEnd w:id="15"/>
+      <w:bookmarkEnd w:id="53"/>
     </w:p>
     <w:p>
       <w:r>
@@ -5083,7 +5650,7 @@
           <w:szCs w:val="32"/>
         </w:rPr>
       </w:pPr>
-      <w:bookmarkStart w:id="16" w:name="_Toc72882298"/>
+      <w:bookmarkStart w:id="54" w:name="_Toc72882298"/>
       <w:r>
         <w:br w:type="page"/>
       </w:r>
@@ -5096,11 +5663,23 @@
         <w:lastRenderedPageBreak/>
         <w:t>model evaluation</w:t>
       </w:r>
-      <w:bookmarkEnd w:id="16"/>
-    </w:p>
-    <w:p>
-      <w:r>
-        <w:t>Is having a strategy that can provide us with a profit good enough for us to say that the model has been successful? If not, what metrics and benchmarks do we have to use to compare the performance of the strategy and consequently the performance of the reinforcement learning model? This section will explore the metrics to be used and use those metrics to compare the performance of our strategy.</w:t>
+      <w:bookmarkEnd w:id="54"/>
+    </w:p>
+    <w:p>
+      <w:r>
+        <w:t xml:space="preserve">Is having a strategy that can provide us with a profit good enough for us to say that the model has been successful? If not, what </w:t>
+      </w:r>
+      <w:r>
+        <w:rPr>
+          <w:u w:val="single"/>
+          <w:rPrChange w:id="55" w:author="NIRAV AU" w:date="2021-05-26T14:19:00Z">
+            <w:rPr/>
+          </w:rPrChange>
+        </w:rPr>
+        <w:t>metrics and benchmarks</w:t>
+      </w:r>
+      <w:r>
+        <w:t xml:space="preserve"> do we have to use to compare the performance of the strategy and consequently the performance of the reinforcement learning model? This section will explore the metrics to be used and use those metrics to compare the performance of our strategy.</w:t>
       </w:r>
     </w:p>
     <w:p/>
@@ -5108,11 +5687,11 @@
       <w:pPr>
         <w:pStyle w:val="Head2"/>
       </w:pPr>
-      <w:bookmarkStart w:id="17" w:name="_Toc72882299"/>
+      <w:bookmarkStart w:id="56" w:name="_Toc72882299"/>
       <w:r>
         <w:t>Metrics used for evaluation</w:t>
       </w:r>
-      <w:bookmarkEnd w:id="17"/>
+      <w:bookmarkEnd w:id="56"/>
     </w:p>
     <w:p>
       <w:r>
@@ -5147,7 +5726,19 @@
     </w:p>
     <w:p>
       <w:r>
-        <w:t>Investment returns other than rewarding the undertaking of additional risk, also has a function of rewarding the opportunity cost of investment. Risk-free returns in way signifies the minimum returns that strategy needs to provide to cover the opportunity cost of making that investment, notwithstanding the risk that is undertaken by the strategy. Risk-free returns are typically estimate by using the treasury bonds issued by countries with highly rated credit ratings. In our case, we will be using the US 10-year treasury bond rates.</w:t>
+        <w:t xml:space="preserve">Investment returns other than rewarding the undertaking of additional risk, also has a function of rewarding the opportunity cost of investment. Risk-free returns in way signifies the minimum returns that strategy needs to provide to cover the </w:t>
+      </w:r>
+      <w:r>
+        <w:rPr>
+          <w:u w:val="single"/>
+          <w:rPrChange w:id="57" w:author="NIRAV AU" w:date="2021-05-26T14:19:00Z">
+            <w:rPr/>
+          </w:rPrChange>
+        </w:rPr>
+        <w:t>opportunity cost</w:t>
+      </w:r>
+      <w:r>
+        <w:t xml:space="preserve"> of making that investment, notwithstanding the risk that is undertaken by the strategy. Risk-free returns are typically estimate by using the treasury bonds issued by countries with highly rated credit ratings. In our case, we will be using the US 10-year treasury bond rates.</w:t>
       </w:r>
       <w:r>
         <w:rPr>
@@ -5184,7 +5775,13 @@
         <w:t>To understand the expected returns to take on a particular amount of risk, we refer to capital asset pricing model, more commonly known as the CAP-M model.</w:t>
       </w:r>
     </w:p>
-    <w:p/>
+    <w:p>
+      <w:pPr>
+        <w:rPr>
+          <w:del w:id="58" w:author="NIRAV AU" w:date="2021-05-26T14:19:00Z"/>
+        </w:rPr>
+      </w:pPr>
+    </w:p>
     <w:p>
       <m:oMathPara>
         <m:oMath>
@@ -5197,7 +5794,13 @@
         </m:oMath>
       </m:oMathPara>
     </w:p>
-    <w:p/>
+    <w:p>
+      <w:pPr>
+        <w:rPr>
+          <w:del w:id="59" w:author="NIRAV AU" w:date="2021-05-26T14:19:00Z"/>
+        </w:rPr>
+      </w:pPr>
+    </w:p>
     <w:p>
       <w:r>
         <w:t>In the CAP-M Model, other than risk free returns, expected returns also depend on market returns and beta. Market returns measures how well the market is performing while, beta measures how much additional volatility does the stock have against the market, which is also the systemic risk of the stock.</w:t>
@@ -5205,7 +5808,19 @@
     </w:p>
     <w:p>
       <w:r>
-        <w:t>The intuition behind the CAP-M model, is that the investors are rewarded based on the additional systematic risk that taken vis-à-vis the market. This also suggests that unsystematic risk should not be rewarded as the risk can be mitigated by diversification. Our reference for the performance of the market will be the Vanguard S&amp;P 500 Exchange Traded Fund, which mimics the S&amp;P 500 with an accuracy of 99.7%.</w:t>
+        <w:t xml:space="preserve">The intuition behind the CAP-M model, is that the investors are rewarded based on the </w:t>
+      </w:r>
+      <w:r>
+        <w:rPr>
+          <w:u w:val="single"/>
+          <w:rPrChange w:id="60" w:author="NIRAV AU" w:date="2021-05-26T14:20:00Z">
+            <w:rPr/>
+          </w:rPrChange>
+        </w:rPr>
+        <w:t>additional systematic risk</w:t>
+      </w:r>
+      <w:r>
+        <w:t xml:space="preserve"> that taken vis-à-vis the market. This also suggests that unsystematic risk should not be rewarded as the risk can be mitigated by diversification. Our reference for the performance of the market will be the Vanguard S&amp;P 500 Exchange Traded Fund, which mimics the S&amp;P 500 with an accuracy of 99.7%.</w:t>
       </w:r>
       <w:r>
         <w:rPr>
@@ -5229,33 +5844,23 @@
     <w:p>
       <w:pPr>
         <w:rPr>
+          <w:ins w:id="61" w:author="NIRAV AU" w:date="2021-05-26T14:20:00Z"/>
           <w:b/>
           <w:bCs/>
           <w:u w:val="single"/>
         </w:rPr>
       </w:pPr>
-      <w:r>
-        <w:rPr>
+    </w:p>
+    <w:p>
+      <w:pPr>
+        <w:rPr>
+          <w:ins w:id="62" w:author="NIRAV AU" w:date="2021-05-26T14:20:00Z"/>
           <w:b/>
           <w:bCs/>
           <w:u w:val="single"/>
         </w:rPr>
-        <w:lastRenderedPageBreak/>
-        <w:t>Strategy returns</w:t>
-      </w:r>
-    </w:p>
-    <w:p>
-      <w:r>
-        <w:t xml:space="preserve">The returns from the strategy will be the pure profit or loss derived by the strategy excluding transaction and holding cost. Although, transaction and holding cost are part of the rewards of the reinforcement learning model, it is not included in the returns of the strategy. This was done to ensure that the </w:t>
-      </w:r>
-      <w:r>
-        <w:t>return</w:t>
-      </w:r>
-      <w:r>
-        <w:t xml:space="preserve"> of the strategy is comparable to the two benchmarks that we have proposed, as transaction and holding cost are also not factored into the benchmarks.</w:t>
-      </w:r>
-    </w:p>
-    <w:p/>
+      </w:pPr>
+    </w:p>
     <w:p>
       <w:pPr>
         <w:rPr>
@@ -5270,12 +5875,55 @@
           <w:bCs/>
           <w:u w:val="single"/>
         </w:rPr>
+        <w:lastRenderedPageBreak/>
+        <w:t>Strategy returns</w:t>
+      </w:r>
+    </w:p>
+    <w:p>
+      <w:r>
+        <w:t xml:space="preserve">The returns from the strategy will be the pure profit or loss derived by the strategy excluding transaction and holding cost. Although, transaction and holding cost are part of the rewards of the reinforcement learning model, it is not included in the returns of the strategy. This was done to ensure that the </w:t>
+      </w:r>
+      <w:r>
+        <w:t>return</w:t>
+      </w:r>
+      <w:r>
+        <w:t xml:space="preserve"> of the strategy is comparable to the two benchmarks that we have proposed, as transaction and holding cost are also not factored into the benchmarks.</w:t>
+      </w:r>
+    </w:p>
+    <w:p/>
+    <w:p>
+      <w:pPr>
+        <w:rPr>
+          <w:b/>
+          <w:bCs/>
+          <w:u w:val="single"/>
+        </w:rPr>
+      </w:pPr>
+      <w:r>
+        <w:rPr>
+          <w:b/>
+          <w:bCs/>
+          <w:u w:val="single"/>
+        </w:rPr>
         <w:t>Maximum drawdown</w:t>
       </w:r>
     </w:p>
     <w:p>
       <w:r>
-        <w:t xml:space="preserve">Although, risk-free and expected returns are good benchmarks to compare the returns of the strategy, it will also be important to understand the maximum risk that is undertaken by the strategy. This is especially important as the principal in the investment in stocks are not protected. Therefore, in addition to the returns benchmark, we propose an additional metric of maximum drawdown. </w:t>
+        <w:t xml:space="preserve">Although, risk-free and expected returns are good benchmarks to compare the returns of the strategy, it will also be important to understand the maximum risk that is undertaken by the strategy. This is especially important as the principal in the investment in stocks </w:t>
+      </w:r>
+      <w:ins w:id="63" w:author="NIRAV AU" w:date="2021-05-26T14:21:00Z">
+        <w:r>
+          <w:t xml:space="preserve">is limited and </w:t>
+        </w:r>
+      </w:ins>
+      <w:del w:id="64" w:author="NIRAV AU" w:date="2021-05-26T14:21:00Z">
+        <w:r>
+          <w:delText xml:space="preserve">are </w:delText>
+        </w:r>
+      </w:del>
+      <w:r>
+        <w:t xml:space="preserve">not protected. Therefore, in addition to the returns benchmark, we propose an additional metric of maximum drawdown. </w:t>
       </w:r>
       <w:r>
         <w:t>Maximum drawdown refers to the maximum loss (mark-to-market) that is incurred by our strategy based on the current portfolio holdings.</w:t>
@@ -5308,12 +5956,12 @@
       <w:pPr>
         <w:pStyle w:val="Head2"/>
       </w:pPr>
-      <w:bookmarkStart w:id="18" w:name="_Toc72882300"/>
+      <w:bookmarkStart w:id="65" w:name="_Toc72882300"/>
       <w:r>
         <w:lastRenderedPageBreak/>
         <w:t>training results between iterative improvements</w:t>
       </w:r>
-      <w:bookmarkEnd w:id="18"/>
+      <w:bookmarkEnd w:id="65"/>
     </w:p>
     <w:p>
       <w:pPr>
@@ -5327,7 +5975,7 @@
       <w:r>
         <w:t xml:space="preserve"> </w:t>
       </w:r>
-      <w:bookmarkStart w:id="19" w:name="_Toc72882301"/>
+      <w:bookmarkStart w:id="66" w:name="_Toc72882301"/>
       <w:r>
         <w:t xml:space="preserve">phase 1 - </w:t>
       </w:r>
@@ -5337,7 +5985,7 @@
       <w:r>
         <w:t>model</w:t>
       </w:r>
-      <w:bookmarkEnd w:id="19"/>
+      <w:bookmarkEnd w:id="66"/>
     </w:p>
     <w:p>
       <w:r>
@@ -5459,7 +6107,7 @@
                     <pic:cNvPicPr/>
                   </pic:nvPicPr>
                   <pic:blipFill>
-                    <a:blip r:embed="rId12"/>
+                    <a:blip r:embed="rId11"/>
                     <a:stretch>
                       <a:fillRect/>
                     </a:stretch>
@@ -5488,14 +6136,27 @@
       <w:r>
         <w:t xml:space="preserve">Figure </w:t>
       </w:r>
-      <w:fldSimple w:instr=" SEQ Figure \* ARABIC ">
-        <w:r>
-          <w:rPr>
-            <w:noProof/>
-          </w:rPr>
-          <w:t>1</w:t>
-        </w:r>
-      </w:fldSimple>
+      <w:r>
+        <w:fldChar w:fldCharType="begin"/>
+      </w:r>
+      <w:r>
+        <w:instrText xml:space="preserve"> SEQ Figure \* ARABIC </w:instrText>
+      </w:r>
+      <w:r>
+        <w:fldChar w:fldCharType="separate"/>
+      </w:r>
+      <w:r>
+        <w:rPr>
+          <w:noProof/>
+        </w:rPr>
+        <w:t>1</w:t>
+      </w:r>
+      <w:r>
+        <w:rPr>
+          <w:noProof/>
+        </w:rPr>
+        <w:fldChar w:fldCharType="end"/>
+      </w:r>
       <w:r>
         <w:t>: Strategy Return vs Benchmarks (Phase 1)</w:t>
       </w:r>
@@ -5522,7 +6183,7 @@
                     <pic:cNvPicPr/>
                   </pic:nvPicPr>
                   <pic:blipFill>
-                    <a:blip r:embed="rId13"/>
+                    <a:blip r:embed="rId12"/>
                     <a:stretch>
                       <a:fillRect/>
                     </a:stretch>
@@ -5551,14 +6212,27 @@
       <w:r>
         <w:t xml:space="preserve">Figure </w:t>
       </w:r>
-      <w:fldSimple w:instr=" SEQ Figure \* ARABIC ">
-        <w:r>
-          <w:rPr>
-            <w:noProof/>
-          </w:rPr>
-          <w:t>2</w:t>
-        </w:r>
-      </w:fldSimple>
+      <w:r>
+        <w:fldChar w:fldCharType="begin"/>
+      </w:r>
+      <w:r>
+        <w:instrText xml:space="preserve"> SEQ Figure \* ARABIC </w:instrText>
+      </w:r>
+      <w:r>
+        <w:fldChar w:fldCharType="separate"/>
+      </w:r>
+      <w:r>
+        <w:rPr>
+          <w:noProof/>
+        </w:rPr>
+        <w:t>2</w:t>
+      </w:r>
+      <w:r>
+        <w:rPr>
+          <w:noProof/>
+        </w:rPr>
+        <w:fldChar w:fldCharType="end"/>
+      </w:r>
       <w:r>
         <w:t>: Maximum drawdown (Phase 1)</w:t>
       </w:r>
@@ -5585,7 +6259,7 @@
                     <pic:cNvPicPr/>
                   </pic:nvPicPr>
                   <pic:blipFill>
-                    <a:blip r:embed="rId14"/>
+                    <a:blip r:embed="rId13"/>
                     <a:stretch>
                       <a:fillRect/>
                     </a:stretch>
@@ -5630,7 +6304,7 @@
                     <pic:cNvPicPr/>
                   </pic:nvPicPr>
                   <pic:blipFill>
-                    <a:blip r:embed="rId15"/>
+                    <a:blip r:embed="rId14"/>
                     <a:stretch>
                       <a:fillRect/>
                     </a:stretch>
@@ -5659,14 +6333,27 @@
       <w:r>
         <w:t xml:space="preserve">Figure </w:t>
       </w:r>
-      <w:fldSimple w:instr=" SEQ Figure \* ARABIC ">
-        <w:r>
-          <w:rPr>
-            <w:noProof/>
-          </w:rPr>
-          <w:t>3</w:t>
-        </w:r>
-      </w:fldSimple>
+      <w:r>
+        <w:fldChar w:fldCharType="begin"/>
+      </w:r>
+      <w:r>
+        <w:instrText xml:space="preserve"> SEQ Figure \* ARABIC </w:instrText>
+      </w:r>
+      <w:r>
+        <w:fldChar w:fldCharType="separate"/>
+      </w:r>
+      <w:r>
+        <w:rPr>
+          <w:noProof/>
+        </w:rPr>
+        <w:t>3</w:t>
+      </w:r>
+      <w:r>
+        <w:rPr>
+          <w:noProof/>
+        </w:rPr>
+        <w:fldChar w:fldCharType="end"/>
+      </w:r>
       <w:r>
         <w:t>:Actions Suggested by Model (Phase 1)</w:t>
       </w:r>
@@ -5707,11 +6394,11 @@
         <w:lastRenderedPageBreak/>
         <w:t xml:space="preserve"> </w:t>
       </w:r>
-      <w:bookmarkStart w:id="20" w:name="_Toc72882302"/>
+      <w:bookmarkStart w:id="67" w:name="_Toc72882302"/>
       <w:r>
         <w:t>Phase 2 – Adding technical analysis</w:t>
       </w:r>
-      <w:bookmarkEnd w:id="20"/>
+      <w:bookmarkEnd w:id="67"/>
     </w:p>
     <w:p>
       <w:r>
@@ -5779,13 +6466,7 @@
         <w:t xml:space="preserve">. </w:t>
       </w:r>
       <w:r>
-        <w:t xml:space="preserve">This translates to </w:t>
-      </w:r>
-      <w:r>
-        <w:t>72</w:t>
-      </w:r>
-      <w:r>
-        <w:t xml:space="preserve">% profits versus the average portfolio size. </w:t>
+        <w:t xml:space="preserve">This translates to 72% profits versus the average portfolio size. </w:t>
       </w:r>
     </w:p>
     <w:p>
@@ -5865,7 +6546,7 @@
                     <pic:cNvPicPr/>
                   </pic:nvPicPr>
                   <pic:blipFill>
-                    <a:blip r:embed="rId16"/>
+                    <a:blip r:embed="rId15"/>
                     <a:stretch>
                       <a:fillRect/>
                     </a:stretch>
@@ -5894,14 +6575,27 @@
       <w:r>
         <w:t xml:space="preserve">Figure </w:t>
       </w:r>
-      <w:fldSimple w:instr=" SEQ Figure \* ARABIC ">
-        <w:r>
-          <w:rPr>
-            <w:noProof/>
-          </w:rPr>
-          <w:t>4</w:t>
-        </w:r>
-      </w:fldSimple>
+      <w:r>
+        <w:fldChar w:fldCharType="begin"/>
+      </w:r>
+      <w:r>
+        <w:instrText xml:space="preserve"> SEQ Figure \* ARABIC </w:instrText>
+      </w:r>
+      <w:r>
+        <w:fldChar w:fldCharType="separate"/>
+      </w:r>
+      <w:r>
+        <w:rPr>
+          <w:noProof/>
+        </w:rPr>
+        <w:t>4</w:t>
+      </w:r>
+      <w:r>
+        <w:rPr>
+          <w:noProof/>
+        </w:rPr>
+        <w:fldChar w:fldCharType="end"/>
+      </w:r>
       <w:r>
         <w:t>: Strategy Return vs Benchmarks (Phase 2)</w:t>
       </w:r>
@@ -5936,7 +6630,7 @@
                     <pic:cNvPicPr/>
                   </pic:nvPicPr>
                   <pic:blipFill>
-                    <a:blip r:embed="rId17"/>
+                    <a:blip r:embed="rId16"/>
                     <a:stretch>
                       <a:fillRect/>
                     </a:stretch>
@@ -5965,14 +6659,27 @@
       <w:r>
         <w:t xml:space="preserve">Figure </w:t>
       </w:r>
-      <w:fldSimple w:instr=" SEQ Figure \* ARABIC ">
-        <w:r>
-          <w:rPr>
-            <w:noProof/>
-          </w:rPr>
-          <w:t>5</w:t>
-        </w:r>
-      </w:fldSimple>
+      <w:r>
+        <w:fldChar w:fldCharType="begin"/>
+      </w:r>
+      <w:r>
+        <w:instrText xml:space="preserve"> SEQ Figure \* ARABIC </w:instrText>
+      </w:r>
+      <w:r>
+        <w:fldChar w:fldCharType="separate"/>
+      </w:r>
+      <w:r>
+        <w:rPr>
+          <w:noProof/>
+        </w:rPr>
+        <w:t>5</w:t>
+      </w:r>
+      <w:r>
+        <w:rPr>
+          <w:noProof/>
+        </w:rPr>
+        <w:fldChar w:fldCharType="end"/>
+      </w:r>
       <w:r>
         <w:t>: Maximum drawdown (Phase 2)</w:t>
       </w:r>
@@ -6002,7 +6709,7 @@
                     <pic:cNvPicPr/>
                   </pic:nvPicPr>
                   <pic:blipFill>
-                    <a:blip r:embed="rId18"/>
+                    <a:blip r:embed="rId17"/>
                     <a:stretch>
                       <a:fillRect/>
                     </a:stretch>
@@ -6045,7 +6752,7 @@
                     <pic:cNvPicPr/>
                   </pic:nvPicPr>
                   <pic:blipFill>
-                    <a:blip r:embed="rId15"/>
+                    <a:blip r:embed="rId14"/>
                     <a:stretch>
                       <a:fillRect/>
                     </a:stretch>
@@ -6074,14 +6781,27 @@
       <w:r>
         <w:t xml:space="preserve">Figure </w:t>
       </w:r>
-      <w:fldSimple w:instr=" SEQ Figure \* ARABIC ">
-        <w:r>
-          <w:rPr>
-            <w:noProof/>
-          </w:rPr>
-          <w:t>6</w:t>
-        </w:r>
-      </w:fldSimple>
+      <w:r>
+        <w:fldChar w:fldCharType="begin"/>
+      </w:r>
+      <w:r>
+        <w:instrText xml:space="preserve"> SEQ Figure \* ARABIC </w:instrText>
+      </w:r>
+      <w:r>
+        <w:fldChar w:fldCharType="separate"/>
+      </w:r>
+      <w:r>
+        <w:rPr>
+          <w:noProof/>
+        </w:rPr>
+        <w:t>6</w:t>
+      </w:r>
+      <w:r>
+        <w:rPr>
+          <w:noProof/>
+        </w:rPr>
+        <w:fldChar w:fldCharType="end"/>
+      </w:r>
       <w:r>
         <w:t xml:space="preserve">: </w:t>
       </w:r>
@@ -6127,11 +6847,11 @@
         <w:lastRenderedPageBreak/>
         <w:t xml:space="preserve"> </w:t>
       </w:r>
-      <w:bookmarkStart w:id="21" w:name="_Toc72882303"/>
+      <w:bookmarkStart w:id="68" w:name="_Toc72882303"/>
       <w:r>
         <w:t>phase 3 – adding transaction and holding cost</w:t>
       </w:r>
-      <w:bookmarkEnd w:id="21"/>
+      <w:bookmarkEnd w:id="68"/>
     </w:p>
     <w:p>
       <w:r>
@@ -6167,13 +6887,7 @@
         <w:t xml:space="preserve">. The cumulative profit of the strategy outperformed both expected stocks return calculated from CAP-M and risk-free interest rates, albeit just slightly for against expected returns. </w:t>
       </w:r>
       <w:r>
-        <w:t xml:space="preserve">This translates to </w:t>
-      </w:r>
-      <w:r>
-        <w:t>89</w:t>
-      </w:r>
-      <w:r>
-        <w:t xml:space="preserve">% profits versus the average portfolio size. </w:t>
+        <w:t xml:space="preserve">This translates to 89% profits versus the average portfolio size. </w:t>
       </w:r>
     </w:p>
     <w:p>
@@ -6232,7 +6946,7 @@
                     <pic:cNvPicPr/>
                   </pic:nvPicPr>
                   <pic:blipFill>
-                    <a:blip r:embed="rId19"/>
+                    <a:blip r:embed="rId18"/>
                     <a:stretch>
                       <a:fillRect/>
                     </a:stretch>
@@ -6261,14 +6975,27 @@
       <w:r>
         <w:t xml:space="preserve">Figure </w:t>
       </w:r>
-      <w:fldSimple w:instr=" SEQ Figure \* ARABIC ">
-        <w:r>
-          <w:rPr>
-            <w:noProof/>
-          </w:rPr>
-          <w:t>7</w:t>
-        </w:r>
-      </w:fldSimple>
+      <w:r>
+        <w:fldChar w:fldCharType="begin"/>
+      </w:r>
+      <w:r>
+        <w:instrText xml:space="preserve"> SEQ Figure \* ARABIC </w:instrText>
+      </w:r>
+      <w:r>
+        <w:fldChar w:fldCharType="separate"/>
+      </w:r>
+      <w:r>
+        <w:rPr>
+          <w:noProof/>
+        </w:rPr>
+        <w:t>7</w:t>
+      </w:r>
+      <w:r>
+        <w:rPr>
+          <w:noProof/>
+        </w:rPr>
+        <w:fldChar w:fldCharType="end"/>
+      </w:r>
       <w:r>
         <w:t>:</w:t>
       </w:r>
@@ -6304,7 +7031,7 @@
                     <pic:cNvPicPr/>
                   </pic:nvPicPr>
                   <pic:blipFill>
-                    <a:blip r:embed="rId20"/>
+                    <a:blip r:embed="rId19"/>
                     <a:stretch>
                       <a:fillRect/>
                     </a:stretch>
@@ -6333,14 +7060,27 @@
       <w:r>
         <w:t xml:space="preserve">Figure </w:t>
       </w:r>
-      <w:fldSimple w:instr=" SEQ Figure \* ARABIC ">
-        <w:r>
-          <w:rPr>
-            <w:noProof/>
-          </w:rPr>
-          <w:t>8</w:t>
-        </w:r>
-      </w:fldSimple>
+      <w:r>
+        <w:fldChar w:fldCharType="begin"/>
+      </w:r>
+      <w:r>
+        <w:instrText xml:space="preserve"> SEQ Figure \* ARABIC </w:instrText>
+      </w:r>
+      <w:r>
+        <w:fldChar w:fldCharType="separate"/>
+      </w:r>
+      <w:r>
+        <w:rPr>
+          <w:noProof/>
+        </w:rPr>
+        <w:t>8</w:t>
+      </w:r>
+      <w:r>
+        <w:rPr>
+          <w:noProof/>
+        </w:rPr>
+        <w:fldChar w:fldCharType="end"/>
+      </w:r>
       <w:r>
         <w:t>: Maximum drawdown (Phase 3)</w:t>
       </w:r>
@@ -6370,7 +7110,7 @@
                     <pic:cNvPicPr/>
                   </pic:nvPicPr>
                   <pic:blipFill>
-                    <a:blip r:embed="rId21"/>
+                    <a:blip r:embed="rId20"/>
                     <a:stretch>
                       <a:fillRect/>
                     </a:stretch>
@@ -6426,7 +7166,7 @@
                     <pic:cNvPicPr/>
                   </pic:nvPicPr>
                   <pic:blipFill>
-                    <a:blip r:embed="rId15"/>
+                    <a:blip r:embed="rId14"/>
                     <a:stretch>
                       <a:fillRect/>
                     </a:stretch>
@@ -6455,14 +7195,27 @@
       <w:r>
         <w:t xml:space="preserve">Figure </w:t>
       </w:r>
-      <w:fldSimple w:instr=" SEQ Figure \* ARABIC ">
-        <w:r>
-          <w:rPr>
-            <w:noProof/>
-          </w:rPr>
-          <w:t>9</w:t>
-        </w:r>
-      </w:fldSimple>
+      <w:r>
+        <w:fldChar w:fldCharType="begin"/>
+      </w:r>
+      <w:r>
+        <w:instrText xml:space="preserve"> SEQ Figure \* ARABIC </w:instrText>
+      </w:r>
+      <w:r>
+        <w:fldChar w:fldCharType="separate"/>
+      </w:r>
+      <w:r>
+        <w:rPr>
+          <w:noProof/>
+        </w:rPr>
+        <w:t>9</w:t>
+      </w:r>
+      <w:r>
+        <w:rPr>
+          <w:noProof/>
+        </w:rPr>
+        <w:fldChar w:fldCharType="end"/>
+      </w:r>
       <w:r>
         <w:t>:</w:t>
       </w:r>
@@ -6479,7 +7232,13 @@
         <w:t>)</w:t>
       </w:r>
     </w:p>
-    <w:p/>
+    <w:p>
+      <w:pPr>
+        <w:rPr>
+          <w:del w:id="69" w:author="NIRAV AU" w:date="2021-05-26T14:24:00Z"/>
+        </w:rPr>
+      </w:pPr>
+    </w:p>
     <w:p>
       <w:pPr>
         <w:jc w:val="left"/>
@@ -6490,9 +7249,11 @@
           <w:szCs w:val="28"/>
         </w:rPr>
       </w:pPr>
-      <w:r>
-        <w:br w:type="page"/>
-      </w:r>
+      <w:del w:id="70" w:author="NIRAV AU" w:date="2021-05-26T14:24:00Z">
+        <w:r>
+          <w:br w:type="page"/>
+        </w:r>
+      </w:del>
     </w:p>
     <w:p>
       <w:pPr>
@@ -6503,12 +7264,11 @@
         </w:numPr>
         <w:ind w:left="709" w:hanging="709"/>
       </w:pPr>
-      <w:bookmarkStart w:id="22" w:name="_Toc72882304"/>
-      <w:r>
-        <w:lastRenderedPageBreak/>
+      <w:bookmarkStart w:id="71" w:name="_Toc72882304"/>
+      <w:r>
         <w:t>COMParison between different iterations</w:t>
       </w:r>
-      <w:bookmarkEnd w:id="22"/>
+      <w:bookmarkEnd w:id="71"/>
     </w:p>
     <w:p>
       <w:pPr>
@@ -6521,16 +7281,36 @@
         <w:tblStyle w:val="TableGrid"/>
         <w:tblW w:w="0" w:type="auto"/>
         <w:tblLook w:val="04A0" w:firstRow="1" w:lastRow="0" w:firstColumn="1" w:lastColumn="0" w:noHBand="0" w:noVBand="1"/>
+        <w:tblPrChange w:id="72" w:author="NIRAV AU" w:date="2021-05-26T14:23:00Z">
+          <w:tblPr>
+            <w:tblStyle w:val="TableGrid"/>
+            <w:tblW w:w="0" w:type="auto"/>
+            <w:tblLook w:val="04A0" w:firstRow="1" w:lastRow="0" w:firstColumn="1" w:lastColumn="0" w:noHBand="0" w:noVBand="1"/>
+          </w:tblPr>
+        </w:tblPrChange>
       </w:tblPr>
       <w:tblGrid>
         <w:gridCol w:w="3823"/>
         <w:gridCol w:w="2268"/>
         <w:gridCol w:w="2925"/>
+        <w:tblGridChange w:id="73">
+          <w:tblGrid>
+            <w:gridCol w:w="3823"/>
+            <w:gridCol w:w="2268"/>
+            <w:gridCol w:w="2925"/>
+          </w:tblGrid>
+        </w:tblGridChange>
       </w:tblGrid>
       <w:tr>
         <w:tc>
           <w:tcPr>
             <w:tcW w:w="3823" w:type="dxa"/>
+            <w:shd w:val="clear" w:color="auto" w:fill="E7E6E6" w:themeFill="background2"/>
+            <w:tcPrChange w:id="74" w:author="NIRAV AU" w:date="2021-05-26T14:23:00Z">
+              <w:tcPr>
+                <w:tcW w:w="3823" w:type="dxa"/>
+              </w:tcPr>
+            </w:tcPrChange>
           </w:tcPr>
           <w:p>
             <w:pPr>
@@ -6551,6 +7331,12 @@
         <w:tc>
           <w:tcPr>
             <w:tcW w:w="2268" w:type="dxa"/>
+            <w:shd w:val="clear" w:color="auto" w:fill="E7E6E6" w:themeFill="background2"/>
+            <w:tcPrChange w:id="75" w:author="NIRAV AU" w:date="2021-05-26T14:23:00Z">
+              <w:tcPr>
+                <w:tcW w:w="2268" w:type="dxa"/>
+              </w:tcPr>
+            </w:tcPrChange>
           </w:tcPr>
           <w:p>
             <w:pPr>
@@ -6578,6 +7364,12 @@
         <w:tc>
           <w:tcPr>
             <w:tcW w:w="2925" w:type="dxa"/>
+            <w:shd w:val="clear" w:color="auto" w:fill="E7E6E6" w:themeFill="background2"/>
+            <w:tcPrChange w:id="76" w:author="NIRAV AU" w:date="2021-05-26T14:23:00Z">
+              <w:tcPr>
+                <w:tcW w:w="2925" w:type="dxa"/>
+              </w:tcPr>
+            </w:tcPrChange>
           </w:tcPr>
           <w:p>
             <w:pPr>
@@ -6627,7 +7419,39 @@
                 <w:b/>
                 <w:bCs/>
               </w:rPr>
-              <w:t>Phase 1 – Improved Based Model</w:t>
+              <w:t xml:space="preserve">Phase 1 </w:t>
+            </w:r>
+            <w:del w:id="77" w:author="NIRAV AU" w:date="2021-05-26T14:23:00Z">
+              <w:r>
+                <w:rPr>
+                  <w:b/>
+                  <w:bCs/>
+                </w:rPr>
+                <w:delText xml:space="preserve">– </w:delText>
+              </w:r>
+            </w:del>
+            <w:ins w:id="78" w:author="NIRAV AU" w:date="2021-05-26T14:23:00Z">
+              <w:r>
+                <w:rPr>
+                  <w:b/>
+                  <w:bCs/>
+                </w:rPr>
+                <w:t>:</w:t>
+              </w:r>
+              <w:r>
+                <w:rPr>
+                  <w:b/>
+                  <w:bCs/>
+                </w:rPr>
+                <w:t xml:space="preserve"> </w:t>
+              </w:r>
+            </w:ins>
+            <w:r>
+              <w:rPr>
+                <w:b/>
+                <w:bCs/>
+              </w:rPr>
+              <w:t>Improved Based Model</w:t>
             </w:r>
           </w:p>
           <w:p>
@@ -6688,7 +7512,39 @@
                 <w:b/>
                 <w:bCs/>
               </w:rPr>
-              <w:t>Phase 2 – With TA</w:t>
+              <w:t xml:space="preserve">Phase 2 </w:t>
+            </w:r>
+            <w:del w:id="79" w:author="NIRAV AU" w:date="2021-05-26T14:23:00Z">
+              <w:r>
+                <w:rPr>
+                  <w:b/>
+                  <w:bCs/>
+                </w:rPr>
+                <w:delText xml:space="preserve">– </w:delText>
+              </w:r>
+            </w:del>
+            <w:ins w:id="80" w:author="NIRAV AU" w:date="2021-05-26T14:23:00Z">
+              <w:r>
+                <w:rPr>
+                  <w:b/>
+                  <w:bCs/>
+                </w:rPr>
+                <w:t>:</w:t>
+              </w:r>
+              <w:r>
+                <w:rPr>
+                  <w:b/>
+                  <w:bCs/>
+                </w:rPr>
+                <w:t xml:space="preserve"> </w:t>
+              </w:r>
+            </w:ins>
+            <w:r>
+              <w:rPr>
+                <w:b/>
+                <w:bCs/>
+              </w:rPr>
+              <w:t>With TA</w:t>
             </w:r>
           </w:p>
           <w:p>
@@ -6746,7 +7602,82 @@
                 <w:b/>
                 <w:bCs/>
               </w:rPr>
-              <w:t>Phase 3 – With transaction and holding cost</w:t>
+              <w:t>Phase</w:t>
+            </w:r>
+            <w:del w:id="81" w:author="NIRAV AU" w:date="2021-05-26T14:23:00Z">
+              <w:r>
+                <w:rPr>
+                  <w:b/>
+                  <w:bCs/>
+                </w:rPr>
+                <w:delText xml:space="preserve"> </w:delText>
+              </w:r>
+            </w:del>
+            <w:ins w:id="82" w:author="NIRAV AU" w:date="2021-05-26T14:23:00Z">
+              <w:r>
+                <w:rPr>
+                  <w:b/>
+                  <w:bCs/>
+                </w:rPr>
+                <w:t xml:space="preserve"> </w:t>
+              </w:r>
+            </w:ins>
+            <w:proofErr w:type="gramStart"/>
+            <w:r>
+              <w:rPr>
+                <w:b/>
+                <w:bCs/>
+              </w:rPr>
+              <w:t>3</w:t>
+            </w:r>
+            <w:ins w:id="83" w:author="NIRAV AU" w:date="2021-05-26T14:23:00Z">
+              <w:r>
+                <w:rPr>
+                  <w:b/>
+                  <w:bCs/>
+                </w:rPr>
+                <w:t xml:space="preserve"> :</w:t>
+              </w:r>
+            </w:ins>
+            <w:proofErr w:type="gramEnd"/>
+            <w:r>
+              <w:rPr>
+                <w:b/>
+                <w:bCs/>
+              </w:rPr>
+              <w:t xml:space="preserve"> </w:t>
+            </w:r>
+            <w:del w:id="84" w:author="NIRAV AU" w:date="2021-05-26T14:23:00Z">
+              <w:r>
+                <w:rPr>
+                  <w:b/>
+                  <w:bCs/>
+                </w:rPr>
+                <w:delText xml:space="preserve">– </w:delText>
+              </w:r>
+            </w:del>
+            <w:r>
+              <w:rPr>
+                <w:b/>
+                <w:bCs/>
+              </w:rPr>
+              <w:t xml:space="preserve">With transaction and </w:t>
+            </w:r>
+            <w:ins w:id="85" w:author="NIRAV AU" w:date="2021-05-26T14:23:00Z">
+              <w:r>
+                <w:rPr>
+                  <w:b/>
+                  <w:bCs/>
+                </w:rPr>
+                <w:t xml:space="preserve">  </w:t>
+              </w:r>
+            </w:ins>
+            <w:r>
+              <w:rPr>
+                <w:b/>
+                <w:bCs/>
+              </w:rPr>
+              <w:t>holding cost</w:t>
             </w:r>
           </w:p>
         </w:tc>
@@ -6787,24 +7718,14 @@
       <w:r>
         <w:t xml:space="preserve">Table </w:t>
       </w:r>
-      <w:r>
-        <w:fldChar w:fldCharType="begin"/>
-      </w:r>
-      <w:r>
-        <w:instrText xml:space="preserve"> SEQ Table \* ARABIC </w:instrText>
-      </w:r>
-      <w:r>
-        <w:fldChar w:fldCharType="separate"/>
-      </w:r>
-      <w:r>
-        <w:rPr>
-          <w:noProof/>
-        </w:rPr>
-        <w:t>1</w:t>
-      </w:r>
-      <w:r>
-        <w:fldChar w:fldCharType="end"/>
-      </w:r>
+      <w:fldSimple w:instr=" SEQ Table \* ARABIC ">
+        <w:r>
+          <w:rPr>
+            <w:noProof/>
+          </w:rPr>
+          <w:t>1</w:t>
+        </w:r>
+      </w:fldSimple>
       <w:r>
         <w:t>: Summary of Results</w:t>
       </w:r>
@@ -6875,7 +7796,11 @@
         <w:t>Figure 7</w:t>
       </w:r>
       <w:r>
-        <w:t>. The Phase 3 model performed only moderately well against the expected market return and only gain the bulk of its profits in the second half of 2017, while the Phase 2 model earnings are more consistent over the whole period. This finding seems to reconcile the intuition of the restricted action space and was only more profitable over some unique scenarios.</w:t>
+        <w:t xml:space="preserve">. The Phase 3 model performed only </w:t>
+      </w:r>
+      <w:r>
+        <w:lastRenderedPageBreak/>
+        <w:t>moderately well against the expected market return and only gain the bulk of its profits in the second half of 2017, while the Phase 2 model earnings are more consistent over the whole period. This finding seems to reconcile the intuition of the restricted action space and was only more profitable over some unique scenarios.</w:t>
       </w:r>
       <w:r>
         <w:t xml:space="preserve"> </w:t>
@@ -6903,19 +7828,20 @@
       <w:r>
         <w:t xml:space="preserve"> </w:t>
       </w:r>
-      <w:bookmarkStart w:id="23" w:name="_Toc72882305"/>
+      <w:bookmarkStart w:id="86" w:name="_Toc72882305"/>
       <w:r>
         <w:t>learnings from using reinforcement learning for price predictions</w:t>
       </w:r>
-      <w:bookmarkEnd w:id="23"/>
-    </w:p>
-    <w:p>
-      <w:r>
-        <w:t xml:space="preserve">However, through the optimisation and training of the model, we found that the model is sometimes not able to converge during training. We believe that this is related to the fundamental issue with prediction for price moments using only price and trading information. Assuming an efficient market, the share price includes and incorporates all information about </w:t>
-      </w:r>
-      <w:r>
-        <w:lastRenderedPageBreak/>
-        <w:t xml:space="preserve">the company. Therefore, some changes in the external environment, for example, a change in executive management, will affect the share price, but might not be able to </w:t>
+      <w:bookmarkEnd w:id="86"/>
+    </w:p>
+    <w:p>
+      <w:pPr>
+        <w:rPr>
+          <w:ins w:id="87" w:author="NIRAV AU" w:date="2021-05-26T14:25:00Z"/>
+        </w:rPr>
+      </w:pPr>
+      <w:r>
+        <w:t xml:space="preserve">However, through the optimisation and training of the model, we found that the model is sometimes not able to converge during training. We believe that this is related to the fundamental issue with prediction for price moments using only price and trading information. Assuming an efficient market, the share price includes and incorporates all information about the company. Therefore, some changes in the external environment, for example, a change in executive management, will affect the share price, but might not be able to </w:t>
       </w:r>
       <w:r>
         <w:t>be predicted</w:t>
@@ -6944,14 +7870,20 @@
     </w:p>
     <w:p>
       <w:pPr>
+        <w:rPr>
+          <w:del w:id="88" w:author="NIRAV AU" w:date="2021-05-26T14:25:00Z"/>
+        </w:rPr>
+      </w:pPr>
+    </w:p>
+    <w:p>
+      <w:pPr>
         <w:pStyle w:val="Head1"/>
       </w:pPr>
-      <w:bookmarkStart w:id="24" w:name="_Toc72882306"/>
-      <w:r>
-        <w:lastRenderedPageBreak/>
+      <w:bookmarkStart w:id="89" w:name="_Toc72882306"/>
+      <w:r>
         <w:t>user interface</w:t>
       </w:r>
-      <w:bookmarkEnd w:id="24"/>
+      <w:bookmarkEnd w:id="89"/>
     </w:p>
     <w:p>
       <w:r>
@@ -7545,7 +8477,7 @@
                     <pic:cNvPicPr/>
                   </pic:nvPicPr>
                   <pic:blipFill>
-                    <a:blip r:embed="rId22"/>
+                    <a:blip r:embed="rId21"/>
                     <a:stretch>
                       <a:fillRect/>
                     </a:stretch>
@@ -7585,7 +8517,7 @@
                     <pic:cNvPicPr/>
                   </pic:nvPicPr>
                   <pic:blipFill>
-                    <a:blip r:embed="rId23"/>
+                    <a:blip r:embed="rId22"/>
                     <a:stretch>
                       <a:fillRect/>
                     </a:stretch>
@@ -7610,16 +8542,37 @@
       <w:r>
         <w:t xml:space="preserve">Figure </w:t>
       </w:r>
-      <w:fldSimple w:instr=" SEQ Figure \* ARABIC ">
-        <w:r>
-          <w:rPr>
-            <w:noProof/>
-          </w:rPr>
-          <w:t>1</w:t>
-        </w:r>
-      </w:fldSimple>
-      <w:r>
-        <w:t>: User Interface for SmartTrader Wrapper</w:t>
+      <w:r>
+        <w:fldChar w:fldCharType="begin"/>
+      </w:r>
+      <w:r>
+        <w:instrText xml:space="preserve"> SEQ Figure \* ARABIC </w:instrText>
+      </w:r>
+      <w:r>
+        <w:fldChar w:fldCharType="separate"/>
+      </w:r>
+      <w:r>
+        <w:rPr>
+          <w:noProof/>
+        </w:rPr>
+        <w:t>1</w:t>
+      </w:r>
+      <w:r>
+        <w:rPr>
+          <w:noProof/>
+        </w:rPr>
+        <w:fldChar w:fldCharType="end"/>
+      </w:r>
+      <w:r>
+        <w:t xml:space="preserve">: User Interface for </w:t>
+      </w:r>
+      <w:proofErr w:type="spellStart"/>
+      <w:r>
+        <w:t>SmartTrader</w:t>
+      </w:r>
+      <w:proofErr w:type="spellEnd"/>
+      <w:r>
+        <w:t xml:space="preserve"> Wrapper</w:t>
       </w:r>
     </w:p>
     <w:p>
@@ -7661,32 +8614,20 @@
       <w:pPr>
         <w:pStyle w:val="Head1"/>
       </w:pPr>
-      <w:bookmarkStart w:id="25" w:name="_Toc72882307"/>
+      <w:bookmarkStart w:id="90" w:name="_Toc72882307"/>
       <w:r>
         <w:lastRenderedPageBreak/>
         <w:t>conclusion</w:t>
       </w:r>
-      <w:bookmarkEnd w:id="25"/>
-    </w:p>
-    <w:p>
-      <w:bookmarkStart w:id="26" w:name="_Toc40015447"/>
+      <w:bookmarkEnd w:id="90"/>
+    </w:p>
+    <w:p>
+      <w:bookmarkStart w:id="91" w:name="_Toc40015447"/>
       <w:r>
         <w:t xml:space="preserve">The project set out to build a reinforcement learning model based on Price Action Trading. We also made improvements iteratively through the exploration of various states and rewards that can provide a better representation of the environment and model real-life cost respectively. </w:t>
       </w:r>
       <w:r>
-        <w:t xml:space="preserve">We found that improving the state model with the addition of technical analysis, improves the performance of the agent, while the adding transaction and funding cost makes the model more realistic. </w:t>
-      </w:r>
-      <w:r>
-        <w:t xml:space="preserve">As it is difficult to capture all the attributes of a real-life trading environment, therefore further improvements </w:t>
-      </w:r>
-      <w:r>
-        <w:t xml:space="preserve">in the model </w:t>
-      </w:r>
-      <w:r>
-        <w:t>should bring about better performance of the model</w:t>
-      </w:r>
-      <w:r>
-        <w:t>.</w:t>
+        <w:t>We found that improving the state model with the addition of technical analysis, improves the performance of the agent, while the adding transaction and funding cost makes the model more realistic. As it is difficult to capture all the attributes of a real-life trading environment, therefore further improvements in the model should bring about better performance of the model.</w:t>
       </w:r>
     </w:p>
     <w:p>
@@ -7702,12 +8643,12 @@
       <w:pPr>
         <w:pStyle w:val="Head2"/>
       </w:pPr>
-      <w:bookmarkStart w:id="27" w:name="_Toc72882308"/>
+      <w:bookmarkStart w:id="92" w:name="_Toc72882308"/>
       <w:r>
         <w:t>Future improvements</w:t>
       </w:r>
-      <w:bookmarkEnd w:id="26"/>
-      <w:bookmarkEnd w:id="27"/>
+      <w:bookmarkEnd w:id="91"/>
+      <w:bookmarkEnd w:id="92"/>
     </w:p>
     <w:p>
       <w:pPr>
@@ -8174,7 +9115,15 @@
         <w:jc w:val="left"/>
       </w:pPr>
       <w:r>
-        <w:t>All activation functions used are ReLU functions.</w:t>
+        <w:t xml:space="preserve">All activation functions used are </w:t>
+      </w:r>
+      <w:proofErr w:type="spellStart"/>
+      <w:r>
+        <w:t>ReLU</w:t>
+      </w:r>
+      <w:proofErr w:type="spellEnd"/>
+      <w:r>
+        <w:t xml:space="preserve"> functions.</w:t>
       </w:r>
     </w:p>
     <w:p>
@@ -8271,8 +9220,13 @@
         <w:t>run.bat</w:t>
       </w:r>
       <w:r>
-        <w:t xml:space="preserve"> to start SmartTrader</w:t>
-      </w:r>
+        <w:t xml:space="preserve"> to start </w:t>
+      </w:r>
+      <w:proofErr w:type="spellStart"/>
+      <w:r>
+        <w:t>SmartTrader</w:t>
+      </w:r>
+      <w:proofErr w:type="spellEnd"/>
     </w:p>
     <w:p>
       <w:pPr>
@@ -8310,12 +9264,12 @@
       </w:pPr>
     </w:p>
     <w:sectPr>
-      <w:headerReference w:type="even" r:id="rId24"/>
-      <w:headerReference w:type="default" r:id="rId25"/>
-      <w:footerReference w:type="even" r:id="rId26"/>
-      <w:footerReference w:type="default" r:id="rId27"/>
-      <w:headerReference w:type="first" r:id="rId28"/>
-      <w:footerReference w:type="first" r:id="rId29"/>
+      <w:headerReference w:type="even" r:id="rId23"/>
+      <w:headerReference w:type="default" r:id="rId24"/>
+      <w:footerReference w:type="even" r:id="rId25"/>
+      <w:footerReference w:type="default" r:id="rId26"/>
+      <w:headerReference w:type="first" r:id="rId27"/>
+      <w:footerReference w:type="first" r:id="rId28"/>
       <w:pgSz w:w="11906" w:h="16838"/>
       <w:pgMar w:top="1440" w:right="1440" w:bottom="1440" w:left="1440" w:header="708" w:footer="708" w:gutter="0"/>
       <w:pgNumType w:start="0"/>
@@ -12873,6 +13827,14 @@
     <w:abstractNumId w:val="17"/>
   </w:num>
 </w:numbering>
+</file>
+
+<file path=word/people.xml><?xml version="1.0" encoding="utf-8"?>
+<w15:people xmlns:wpc="http://schemas.microsoft.com/office/word/2010/wordprocessingCanvas" xmlns:cx="http://schemas.microsoft.com/office/drawing/2014/chartex" xmlns:cx1="http://schemas.microsoft.com/office/drawing/2015/9/8/chartex" xmlns:cx2="http://schemas.microsoft.com/office/drawing/2015/10/21/chartex" xmlns:cx3="http://schemas.microsoft.com/office/drawing/2016/5/9/chartex" xmlns:cx4="http://schemas.microsoft.com/office/drawing/2016/5/10/chartex" xmlns:cx5="http://schemas.microsoft.com/office/drawing/2016/5/11/chartex" xmlns:cx6="http://schemas.microsoft.com/office/drawing/2016/5/12/chartex" xmlns:cx7="http://schemas.microsoft.com/office/drawing/2016/5/13/chartex" xmlns:cx8="http://schemas.microsoft.com/office/drawing/2016/5/14/chartex" xmlns:mc="http://schemas.openxmlformats.org/markup-compatibility/2006" xmlns:aink="http://schemas.microsoft.com/office/drawing/2016/ink" xmlns:am3d="http://schemas.microsoft.com/office/drawing/2017/model3d" xmlns:o="urn:schemas-microsoft-com:office:office" xmlns:r="http://schemas.openxmlformats.org/officeDocument/2006/relationships" xmlns:m="http://schemas.openxmlformats.org/officeDocument/2006/math" xmlns:v="urn:schemas-microsoft-com:vml" xmlns:wp14="http://schemas.microsoft.com/office/word/2010/wordprocessingDrawing" xmlns:wp="http://schemas.openxmlformats.org/drawingml/2006/wordprocessingDrawing" xmlns:w10="urn:schemas-microsoft-com:office:word" xmlns:w="http://schemas.openxmlformats.org/wordprocessingml/2006/main" xmlns:w14="http://schemas.microsoft.com/office/word/2010/wordml" xmlns:w15="http://schemas.microsoft.com/office/word/2012/wordml" xmlns:w16cex="http://schemas.microsoft.com/office/word/2018/wordml/cex" xmlns:w16cid="http://schemas.microsoft.com/office/word/2016/wordml/cid" xmlns:w16="http://schemas.microsoft.com/office/word/2018/wordml" xmlns:w16sdtdh="http://schemas.microsoft.com/office/word/2020/wordml/sdtdatahash" xmlns:w16se="http://schemas.microsoft.com/office/word/2015/wordml/symex" xmlns:wpg="http://schemas.microsoft.com/office/word/2010/wordprocessingGroup" xmlns:wpi="http://schemas.microsoft.com/office/word/2010/wordprocessingInk" xmlns:wne="http://schemas.microsoft.com/office/word/2006/wordml" xmlns:wps="http://schemas.microsoft.com/office/word/2010/wordprocessingShape" mc:Ignorable="w14 w15 w16se w16cid w16 w16cex w16sdtdh wp14">
+  <w15:person w15:author="NIRAV AU">
+    <w15:presenceInfo w15:providerId="Windows Live" w15:userId="0a756ce81bbbad18"/>
+  </w15:person>
+</w15:people>
 </file>
 
 <file path=word/styles.xml><?xml version="1.0" encoding="utf-8"?>

</xml_diff>